<commit_message>
fix(model): Attempt to improve odel performance
</commit_message>
<xml_diff>
--- a/docs/M2-Report.docx
+++ b/docs/M2-Report.docx
@@ -247,21 +247,7 @@
         <w:rPr>
           <w:rFonts w:ascii="Arial" w:hAnsi="Arial" w:cs="Arial"/>
         </w:rPr>
-        <w:t xml:space="preserve">Ismael </w:t>
-      </w:r>
-      <w:proofErr w:type="spellStart"/>
-      <w:r>
-        <w:rPr>
-          <w:rFonts w:ascii="Arial" w:hAnsi="Arial" w:cs="Arial"/>
-        </w:rPr>
-        <w:t>Solis</w:t>
-      </w:r>
-      <w:proofErr w:type="spellEnd"/>
-      <w:r>
-        <w:rPr>
-          <w:rFonts w:ascii="Arial" w:hAnsi="Arial" w:cs="Arial"/>
-        </w:rPr>
-        <w:t xml:space="preserve"> Moreno</w:t>
+        <w:t>Ismael Solis Moreno</w:t>
       </w:r>
     </w:p>
     <w:p>
@@ -386,6 +372,169 @@
       </w:r>
     </w:p>
     <w:p/>
+    <w:p>
+      <w:r>
+        <w:br w:type="page"/>
+      </w:r>
+    </w:p>
+    <w:p>
+      <w:r>
+        <w:lastRenderedPageBreak/>
+        <w:drawing>
+          <wp:inline distT="0" distB="0" distL="0" distR="0" wp14:anchorId="5CC2E8AA" wp14:editId="57A5FBF9">
+            <wp:extent cx="5612130" cy="3117850"/>
+            <wp:effectExtent l="0" t="0" r="7620" b="6350"/>
+            <wp:docPr id="1357024694" name="Imagen 1" descr="Gráfico, Gráfico de líneas&#10;&#10;Descripción generada automáticamente"/>
+            <wp:cNvGraphicFramePr>
+              <a:graphicFrameLocks xmlns:a="http://schemas.openxmlformats.org/drawingml/2006/main" noChangeAspect="1"/>
+            </wp:cNvGraphicFramePr>
+            <a:graphic xmlns:a="http://schemas.openxmlformats.org/drawingml/2006/main">
+              <a:graphicData uri="http://schemas.openxmlformats.org/drawingml/2006/picture">
+                <pic:pic xmlns:pic="http://schemas.openxmlformats.org/drawingml/2006/picture">
+                  <pic:nvPicPr>
+                    <pic:cNvPr id="1357024694" name="Imagen 1" descr="Gráfico, Gráfico de líneas&#10;&#10;Descripción generada automáticamente"/>
+                    <pic:cNvPicPr/>
+                  </pic:nvPicPr>
+                  <pic:blipFill>
+                    <a:blip r:embed="rId5"/>
+                    <a:stretch>
+                      <a:fillRect/>
+                    </a:stretch>
+                  </pic:blipFill>
+                  <pic:spPr>
+                    <a:xfrm>
+                      <a:off x="0" y="0"/>
+                      <a:ext cx="5612130" cy="3117850"/>
+                    </a:xfrm>
+                    <a:prstGeom prst="rect">
+                      <a:avLst/>
+                    </a:prstGeom>
+                  </pic:spPr>
+                </pic:pic>
+              </a:graphicData>
+            </a:graphic>
+          </wp:inline>
+        </w:drawing>
+      </w:r>
+    </w:p>
+    <w:p>
+      <w:r>
+        <w:drawing>
+          <wp:inline distT="0" distB="0" distL="0" distR="0" wp14:anchorId="1E6D5BD6" wp14:editId="405323C9">
+            <wp:extent cx="5612130" cy="3119755"/>
+            <wp:effectExtent l="0" t="0" r="7620" b="4445"/>
+            <wp:docPr id="816572543" name="Imagen 1" descr="Gráfico, Gráfico de líneas&#10;&#10;Descripción generada automáticamente"/>
+            <wp:cNvGraphicFramePr>
+              <a:graphicFrameLocks xmlns:a="http://schemas.openxmlformats.org/drawingml/2006/main" noChangeAspect="1"/>
+            </wp:cNvGraphicFramePr>
+            <a:graphic xmlns:a="http://schemas.openxmlformats.org/drawingml/2006/main">
+              <a:graphicData uri="http://schemas.openxmlformats.org/drawingml/2006/picture">
+                <pic:pic xmlns:pic="http://schemas.openxmlformats.org/drawingml/2006/picture">
+                  <pic:nvPicPr>
+                    <pic:cNvPr id="816572543" name="Imagen 1" descr="Gráfico, Gráfico de líneas&#10;&#10;Descripción generada automáticamente"/>
+                    <pic:cNvPicPr/>
+                  </pic:nvPicPr>
+                  <pic:blipFill>
+                    <a:blip r:embed="rId6"/>
+                    <a:stretch>
+                      <a:fillRect/>
+                    </a:stretch>
+                  </pic:blipFill>
+                  <pic:spPr>
+                    <a:xfrm>
+                      <a:off x="0" y="0"/>
+                      <a:ext cx="5612130" cy="3119755"/>
+                    </a:xfrm>
+                    <a:prstGeom prst="rect">
+                      <a:avLst/>
+                    </a:prstGeom>
+                  </pic:spPr>
+                </pic:pic>
+              </a:graphicData>
+            </a:graphic>
+          </wp:inline>
+        </w:drawing>
+      </w:r>
+    </w:p>
+    <w:p>
+      <w:r>
+        <w:drawing>
+          <wp:inline distT="0" distB="0" distL="0" distR="0" wp14:anchorId="473D16EE" wp14:editId="3DE0F12C">
+            <wp:extent cx="5612130" cy="579755"/>
+            <wp:effectExtent l="0" t="0" r="7620" b="0"/>
+            <wp:docPr id="1504393902" name="Imagen 1" descr="Imagen que contiene Texto&#10;&#10;Descripción generada automáticamente"/>
+            <wp:cNvGraphicFramePr>
+              <a:graphicFrameLocks xmlns:a="http://schemas.openxmlformats.org/drawingml/2006/main" noChangeAspect="1"/>
+            </wp:cNvGraphicFramePr>
+            <a:graphic xmlns:a="http://schemas.openxmlformats.org/drawingml/2006/main">
+              <a:graphicData uri="http://schemas.openxmlformats.org/drawingml/2006/picture">
+                <pic:pic xmlns:pic="http://schemas.openxmlformats.org/drawingml/2006/picture">
+                  <pic:nvPicPr>
+                    <pic:cNvPr id="1504393902" name="Imagen 1" descr="Imagen que contiene Texto&#10;&#10;Descripción generada automáticamente"/>
+                    <pic:cNvPicPr/>
+                  </pic:nvPicPr>
+                  <pic:blipFill>
+                    <a:blip r:embed="rId7"/>
+                    <a:stretch>
+                      <a:fillRect/>
+                    </a:stretch>
+                  </pic:blipFill>
+                  <pic:spPr>
+                    <a:xfrm>
+                      <a:off x="0" y="0"/>
+                      <a:ext cx="5612130" cy="579755"/>
+                    </a:xfrm>
+                    <a:prstGeom prst="rect">
+                      <a:avLst/>
+                    </a:prstGeom>
+                  </pic:spPr>
+                </pic:pic>
+              </a:graphicData>
+            </a:graphic>
+          </wp:inline>
+        </w:drawing>
+      </w:r>
+    </w:p>
+    <w:p>
+      <w:r>
+        <w:lastRenderedPageBreak/>
+        <w:drawing>
+          <wp:inline distT="0" distB="0" distL="0" distR="0" wp14:anchorId="42196BBB" wp14:editId="096D7F77">
+            <wp:extent cx="3762900" cy="2067213"/>
+            <wp:effectExtent l="0" t="0" r="9525" b="9525"/>
+            <wp:docPr id="202236571" name="Imagen 1" descr="Texto&#10;&#10;Descripción generada automáticamente"/>
+            <wp:cNvGraphicFramePr>
+              <a:graphicFrameLocks xmlns:a="http://schemas.openxmlformats.org/drawingml/2006/main" noChangeAspect="1"/>
+            </wp:cNvGraphicFramePr>
+            <a:graphic xmlns:a="http://schemas.openxmlformats.org/drawingml/2006/main">
+              <a:graphicData uri="http://schemas.openxmlformats.org/drawingml/2006/picture">
+                <pic:pic xmlns:pic="http://schemas.openxmlformats.org/drawingml/2006/picture">
+                  <pic:nvPicPr>
+                    <pic:cNvPr id="202236571" name="Imagen 1" descr="Texto&#10;&#10;Descripción generada automáticamente"/>
+                    <pic:cNvPicPr/>
+                  </pic:nvPicPr>
+                  <pic:blipFill>
+                    <a:blip r:embed="rId8"/>
+                    <a:stretch>
+                      <a:fillRect/>
+                    </a:stretch>
+                  </pic:blipFill>
+                  <pic:spPr>
+                    <a:xfrm>
+                      <a:off x="0" y="0"/>
+                      <a:ext cx="3762900" cy="2067213"/>
+                    </a:xfrm>
+                    <a:prstGeom prst="rect">
+                      <a:avLst/>
+                    </a:prstGeom>
+                  </pic:spPr>
+                </pic:pic>
+              </a:graphicData>
+            </a:graphic>
+          </wp:inline>
+        </w:drawing>
+      </w:r>
+    </w:p>
     <w:sectPr>
       <w:pgSz w:w="12240" w:h="15840"/>
       <w:pgMar w:top="1417" w:right="1701" w:bottom="1417" w:left="1701" w:header="708" w:footer="708" w:gutter="0"/>

</xml_diff>

<commit_message>
feat(model): Update parameters and optimizer for better performance
</commit_message>
<xml_diff>
--- a/docs/M2-Report.docx
+++ b/docs/M2-Report.docx
@@ -1,6 +1,6 @@
 
 <file path=word/document.xml><?xml version="1.0" encoding="utf-8"?>
-<w:document xmlns:wpc="http://schemas.microsoft.com/office/word/2010/wordprocessingCanvas" xmlns:cx="http://schemas.microsoft.com/office/drawing/2014/chartex" xmlns:cx1="http://schemas.microsoft.com/office/drawing/2015/9/8/chartex" xmlns:cx2="http://schemas.microsoft.com/office/drawing/2015/10/21/chartex" xmlns:cx3="http://schemas.microsoft.com/office/drawing/2016/5/9/chartex" xmlns:cx4="http://schemas.microsoft.com/office/drawing/2016/5/10/chartex" xmlns:cx5="http://schemas.microsoft.com/office/drawing/2016/5/11/chartex" xmlns:cx6="http://schemas.microsoft.com/office/drawing/2016/5/12/chartex" xmlns:cx7="http://schemas.microsoft.com/office/drawing/2016/5/13/chartex" xmlns:cx8="http://schemas.microsoft.com/office/drawing/2016/5/14/chartex" xmlns:mc="http://schemas.openxmlformats.org/markup-compatibility/2006" xmlns:aink="http://schemas.microsoft.com/office/drawing/2016/ink" xmlns:am3d="http://schemas.microsoft.com/office/drawing/2017/model3d" xmlns:o="urn:schemas-microsoft-com:office:office" xmlns:oel="http://schemas.microsoft.com/office/2019/extlst" xmlns:r="http://schemas.openxmlformats.org/officeDocument/2006/relationships" xmlns:m="http://schemas.openxmlformats.org/officeDocument/2006/math" xmlns:v="urn:schemas-microsoft-com:vml" xmlns:wp14="http://schemas.microsoft.com/office/word/2010/wordprocessingDrawing" xmlns:wp="http://schemas.openxmlformats.org/drawingml/2006/wordprocessingDrawing" xmlns:w10="urn:schemas-microsoft-com:office:word" xmlns:w="http://schemas.openxmlformats.org/wordprocessingml/2006/main" xmlns:w14="http://schemas.microsoft.com/office/word/2010/wordml" xmlns:w15="http://schemas.microsoft.com/office/word/2012/wordml" xmlns:w16cex="http://schemas.microsoft.com/office/word/2018/wordml/cex" xmlns:w16cid="http://schemas.microsoft.com/office/word/2016/wordml/cid" xmlns:w16="http://schemas.microsoft.com/office/word/2018/wordml" xmlns:w16du="http://schemas.microsoft.com/office/word/2023/wordml/word16du" xmlns:w16sdtdh="http://schemas.microsoft.com/office/word/2020/wordml/sdtdatahash" xmlns:w16se="http://schemas.microsoft.com/office/word/2015/wordml/symex" xmlns:wpg="http://schemas.microsoft.com/office/word/2010/wordprocessingGroup" xmlns:wpi="http://schemas.microsoft.com/office/word/2010/wordprocessingInk" xmlns:wne="http://schemas.microsoft.com/office/word/2006/wordml" xmlns:wps="http://schemas.microsoft.com/office/word/2010/wordprocessingShape" mc:Ignorable="w14 w15 w16se w16cid w16 w16cex w16sdtdh w16du wp14">
+<w:document xmlns:wpc="http://schemas.microsoft.com/office/word/2010/wordprocessingCanvas" xmlns:cx="http://schemas.microsoft.com/office/drawing/2014/chartex" xmlns:cx1="http://schemas.microsoft.com/office/drawing/2015/9/8/chartex" xmlns:cx2="http://schemas.microsoft.com/office/drawing/2015/10/21/chartex" xmlns:cx3="http://schemas.microsoft.com/office/drawing/2016/5/9/chartex" xmlns:cx4="http://schemas.microsoft.com/office/drawing/2016/5/10/chartex" xmlns:cx5="http://schemas.microsoft.com/office/drawing/2016/5/11/chartex" xmlns:cx6="http://schemas.microsoft.com/office/drawing/2016/5/12/chartex" xmlns:cx7="http://schemas.microsoft.com/office/drawing/2016/5/13/chartex" xmlns:cx8="http://schemas.microsoft.com/office/drawing/2016/5/14/chartex" xmlns:mc="http://schemas.openxmlformats.org/markup-compatibility/2006" xmlns:aink="http://schemas.microsoft.com/office/drawing/2016/ink" xmlns:am3d="http://schemas.microsoft.com/office/drawing/2017/model3d" xmlns:o="urn:schemas-microsoft-com:office:office" xmlns:oel="http://schemas.microsoft.com/office/2019/extlst" xmlns:r="http://schemas.openxmlformats.org/officeDocument/2006/relationships" xmlns:m="http://schemas.openxmlformats.org/officeDocument/2006/math" xmlns:v="urn:schemas-microsoft-com:vml" xmlns:wp14="http://schemas.microsoft.com/office/word/2010/wordprocessingDrawing" xmlns:wp="http://schemas.openxmlformats.org/drawingml/2006/wordprocessingDrawing" xmlns:w10="urn:schemas-microsoft-com:office:word" xmlns:w="http://schemas.openxmlformats.org/wordprocessingml/2006/main" xmlns:w14="http://schemas.microsoft.com/office/word/2010/wordml" xmlns:w15="http://schemas.microsoft.com/office/word/2012/wordml" xmlns:w16cex="http://schemas.microsoft.com/office/word/2018/wordml/cex" xmlns:w16cid="http://schemas.microsoft.com/office/word/2016/wordml/cid" xmlns:w16="http://schemas.microsoft.com/office/word/2018/wordml" xmlns:w16sdtdh="http://schemas.microsoft.com/office/word/2020/wordml/sdtdatahash" xmlns:w16se="http://schemas.microsoft.com/office/word/2015/wordml/symex" xmlns:wpg="http://schemas.microsoft.com/office/word/2010/wordprocessingGroup" xmlns:wpi="http://schemas.microsoft.com/office/word/2010/wordprocessingInk" xmlns:wne="http://schemas.microsoft.com/office/word/2006/wordml" xmlns:wps="http://schemas.microsoft.com/office/word/2010/wordprocessingShape" mc:Ignorable="w14 w15 w16se w16cid w16 w16cex w16sdtdh wp14">
   <w:body>
     <w:p>
       <w:pPr>
@@ -379,12 +379,15 @@
     </w:p>
     <w:p>
       <w:r>
+        <w:rPr>
+          <w:noProof/>
+        </w:rPr>
         <w:lastRenderedPageBreak/>
         <w:drawing>
-          <wp:inline distT="0" distB="0" distL="0" distR="0" wp14:anchorId="5CC2E8AA" wp14:editId="57A5FBF9">
-            <wp:extent cx="5612130" cy="3117850"/>
-            <wp:effectExtent l="0" t="0" r="7620" b="6350"/>
-            <wp:docPr id="1357024694" name="Imagen 1" descr="Gráfico, Gráfico de líneas&#10;&#10;Descripción generada automáticamente"/>
+          <wp:inline distT="0" distB="0" distL="0" distR="0" wp14:anchorId="226E4F34" wp14:editId="14C1DE6C">
+            <wp:extent cx="5612130" cy="3108325"/>
+            <wp:effectExtent l="0" t="0" r="7620" b="0"/>
+            <wp:docPr id="193731438" name="Picture 1"/>
             <wp:cNvGraphicFramePr>
               <a:graphicFrameLocks xmlns:a="http://schemas.openxmlformats.org/drawingml/2006/main" noChangeAspect="1"/>
             </wp:cNvGraphicFramePr>
@@ -392,7 +395,7 @@
               <a:graphicData uri="http://schemas.openxmlformats.org/drawingml/2006/picture">
                 <pic:pic xmlns:pic="http://schemas.openxmlformats.org/drawingml/2006/picture">
                   <pic:nvPicPr>
-                    <pic:cNvPr id="1357024694" name="Imagen 1" descr="Gráfico, Gráfico de líneas&#10;&#10;Descripción generada automáticamente"/>
+                    <pic:cNvPr id="193731438" name=""/>
                     <pic:cNvPicPr/>
                   </pic:nvPicPr>
                   <pic:blipFill>
@@ -404,7 +407,7 @@
                   <pic:spPr>
                     <a:xfrm>
                       <a:off x="0" y="0"/>
-                      <a:ext cx="5612130" cy="3117850"/>
+                      <a:ext cx="5612130" cy="3108325"/>
                     </a:xfrm>
                     <a:prstGeom prst="rect">
                       <a:avLst/>
@@ -419,11 +422,14 @@
     </w:p>
     <w:p>
       <w:r>
+        <w:rPr>
+          <w:noProof/>
+        </w:rPr>
         <w:drawing>
-          <wp:inline distT="0" distB="0" distL="0" distR="0" wp14:anchorId="1E6D5BD6" wp14:editId="405323C9">
-            <wp:extent cx="5612130" cy="3119755"/>
-            <wp:effectExtent l="0" t="0" r="7620" b="4445"/>
-            <wp:docPr id="816572543" name="Imagen 1" descr="Gráfico, Gráfico de líneas&#10;&#10;Descripción generada automáticamente"/>
+          <wp:inline distT="0" distB="0" distL="0" distR="0" wp14:anchorId="594EB128" wp14:editId="365F30E0">
+            <wp:extent cx="5612130" cy="3105150"/>
+            <wp:effectExtent l="0" t="0" r="7620" b="0"/>
+            <wp:docPr id="1152199188" name="Picture 1"/>
             <wp:cNvGraphicFramePr>
               <a:graphicFrameLocks xmlns:a="http://schemas.openxmlformats.org/drawingml/2006/main" noChangeAspect="1"/>
             </wp:cNvGraphicFramePr>
@@ -431,7 +437,7 @@
               <a:graphicData uri="http://schemas.openxmlformats.org/drawingml/2006/picture">
                 <pic:pic xmlns:pic="http://schemas.openxmlformats.org/drawingml/2006/picture">
                   <pic:nvPicPr>
-                    <pic:cNvPr id="816572543" name="Imagen 1" descr="Gráfico, Gráfico de líneas&#10;&#10;Descripción generada automáticamente"/>
+                    <pic:cNvPr id="1152199188" name=""/>
                     <pic:cNvPicPr/>
                   </pic:nvPicPr>
                   <pic:blipFill>
@@ -443,7 +449,7 @@
                   <pic:spPr>
                     <a:xfrm>
                       <a:off x="0" y="0"/>
-                      <a:ext cx="5612130" cy="3119755"/>
+                      <a:ext cx="5612130" cy="3105150"/>
                     </a:xfrm>
                     <a:prstGeom prst="rect">
                       <a:avLst/>
@@ -458,11 +464,14 @@
     </w:p>
     <w:p>
       <w:r>
+        <w:rPr>
+          <w:noProof/>
+        </w:rPr>
         <w:drawing>
-          <wp:inline distT="0" distB="0" distL="0" distR="0" wp14:anchorId="473D16EE" wp14:editId="3DE0F12C">
-            <wp:extent cx="5612130" cy="579755"/>
-            <wp:effectExtent l="0" t="0" r="7620" b="0"/>
-            <wp:docPr id="1504393902" name="Imagen 1" descr="Imagen que contiene Texto&#10;&#10;Descripción generada automáticamente"/>
+          <wp:inline distT="0" distB="0" distL="0" distR="0" wp14:anchorId="7224350A" wp14:editId="193769AA">
+            <wp:extent cx="5612130" cy="453390"/>
+            <wp:effectExtent l="0" t="0" r="7620" b="3810"/>
+            <wp:docPr id="116526443" name="Picture 1"/>
             <wp:cNvGraphicFramePr>
               <a:graphicFrameLocks xmlns:a="http://schemas.openxmlformats.org/drawingml/2006/main" noChangeAspect="1"/>
             </wp:cNvGraphicFramePr>
@@ -470,7 +479,7 @@
               <a:graphicData uri="http://schemas.openxmlformats.org/drawingml/2006/picture">
                 <pic:pic xmlns:pic="http://schemas.openxmlformats.org/drawingml/2006/picture">
                   <pic:nvPicPr>
-                    <pic:cNvPr id="1504393902" name="Imagen 1" descr="Imagen que contiene Texto&#10;&#10;Descripción generada automáticamente"/>
+                    <pic:cNvPr id="116526443" name=""/>
                     <pic:cNvPicPr/>
                   </pic:nvPicPr>
                   <pic:blipFill>
@@ -482,7 +491,7 @@
                   <pic:spPr>
                     <a:xfrm>
                       <a:off x="0" y="0"/>
-                      <a:ext cx="5612130" cy="579755"/>
+                      <a:ext cx="5612130" cy="453390"/>
                     </a:xfrm>
                     <a:prstGeom prst="rect">
                       <a:avLst/>
@@ -496,13 +505,21 @@
       </w:r>
     </w:p>
     <w:p>
-      <w:r>
+      <w:pPr>
+        <w:rPr>
+          <w:u w:val="single"/>
+        </w:rPr>
+      </w:pPr>
+      <w:r>
+        <w:rPr>
+          <w:noProof/>
+        </w:rPr>
         <w:lastRenderedPageBreak/>
         <w:drawing>
-          <wp:inline distT="0" distB="0" distL="0" distR="0" wp14:anchorId="42196BBB" wp14:editId="096D7F77">
-            <wp:extent cx="3762900" cy="2067213"/>
-            <wp:effectExtent l="0" t="0" r="9525" b="9525"/>
-            <wp:docPr id="202236571" name="Imagen 1" descr="Texto&#10;&#10;Descripción generada automáticamente"/>
+          <wp:inline distT="0" distB="0" distL="0" distR="0" wp14:anchorId="43EC12E7" wp14:editId="7998FDA8">
+            <wp:extent cx="5612130" cy="2880995"/>
+            <wp:effectExtent l="0" t="0" r="7620" b="0"/>
+            <wp:docPr id="612821254" name="Picture 1"/>
             <wp:cNvGraphicFramePr>
               <a:graphicFrameLocks xmlns:a="http://schemas.openxmlformats.org/drawingml/2006/main" noChangeAspect="1"/>
             </wp:cNvGraphicFramePr>
@@ -510,7 +527,7 @@
               <a:graphicData uri="http://schemas.openxmlformats.org/drawingml/2006/picture">
                 <pic:pic xmlns:pic="http://schemas.openxmlformats.org/drawingml/2006/picture">
                   <pic:nvPicPr>
-                    <pic:cNvPr id="202236571" name="Imagen 1" descr="Texto&#10;&#10;Descripción generada automáticamente"/>
+                    <pic:cNvPr id="612821254" name=""/>
                     <pic:cNvPicPr/>
                   </pic:nvPicPr>
                   <pic:blipFill>
@@ -522,7 +539,249 @@
                   <pic:spPr>
                     <a:xfrm>
                       <a:off x="0" y="0"/>
-                      <a:ext cx="3762900" cy="2067213"/>
+                      <a:ext cx="5612130" cy="2880995"/>
+                    </a:xfrm>
+                    <a:prstGeom prst="rect">
+                      <a:avLst/>
+                    </a:prstGeom>
+                  </pic:spPr>
+                </pic:pic>
+              </a:graphicData>
+            </a:graphic>
+          </wp:inline>
+        </w:drawing>
+      </w:r>
+    </w:p>
+    <w:p>
+      <w:r>
+        <w:rPr>
+          <w:noProof/>
+        </w:rPr>
+        <w:drawing>
+          <wp:inline distT="0" distB="0" distL="0" distR="0" wp14:anchorId="0894229D" wp14:editId="44A0009C">
+            <wp:extent cx="5612130" cy="3105150"/>
+            <wp:effectExtent l="0" t="0" r="7620" b="0"/>
+            <wp:docPr id="1356210436" name="Picture 1"/>
+            <wp:cNvGraphicFramePr>
+              <a:graphicFrameLocks xmlns:a="http://schemas.openxmlformats.org/drawingml/2006/main" noChangeAspect="1"/>
+            </wp:cNvGraphicFramePr>
+            <a:graphic xmlns:a="http://schemas.openxmlformats.org/drawingml/2006/main">
+              <a:graphicData uri="http://schemas.openxmlformats.org/drawingml/2006/picture">
+                <pic:pic xmlns:pic="http://schemas.openxmlformats.org/drawingml/2006/picture">
+                  <pic:nvPicPr>
+                    <pic:cNvPr id="1356210436" name=""/>
+                    <pic:cNvPicPr/>
+                  </pic:nvPicPr>
+                  <pic:blipFill>
+                    <a:blip r:embed="rId9"/>
+                    <a:stretch>
+                      <a:fillRect/>
+                    </a:stretch>
+                  </pic:blipFill>
+                  <pic:spPr>
+                    <a:xfrm>
+                      <a:off x="0" y="0"/>
+                      <a:ext cx="5612130" cy="3105150"/>
+                    </a:xfrm>
+                    <a:prstGeom prst="rect">
+                      <a:avLst/>
+                    </a:prstGeom>
+                  </pic:spPr>
+                </pic:pic>
+              </a:graphicData>
+            </a:graphic>
+          </wp:inline>
+        </w:drawing>
+      </w:r>
+    </w:p>
+    <w:p>
+      <w:r>
+        <w:rPr>
+          <w:noProof/>
+        </w:rPr>
+        <w:lastRenderedPageBreak/>
+        <w:drawing>
+          <wp:inline distT="0" distB="0" distL="0" distR="0" wp14:anchorId="4464B7A5" wp14:editId="0495831D">
+            <wp:extent cx="5612130" cy="3103880"/>
+            <wp:effectExtent l="0" t="0" r="7620" b="1270"/>
+            <wp:docPr id="402124232" name="Picture 1"/>
+            <wp:cNvGraphicFramePr>
+              <a:graphicFrameLocks xmlns:a="http://schemas.openxmlformats.org/drawingml/2006/main" noChangeAspect="1"/>
+            </wp:cNvGraphicFramePr>
+            <a:graphic xmlns:a="http://schemas.openxmlformats.org/drawingml/2006/main">
+              <a:graphicData uri="http://schemas.openxmlformats.org/drawingml/2006/picture">
+                <pic:pic xmlns:pic="http://schemas.openxmlformats.org/drawingml/2006/picture">
+                  <pic:nvPicPr>
+                    <pic:cNvPr id="402124232" name=""/>
+                    <pic:cNvPicPr/>
+                  </pic:nvPicPr>
+                  <pic:blipFill>
+                    <a:blip r:embed="rId10"/>
+                    <a:stretch>
+                      <a:fillRect/>
+                    </a:stretch>
+                  </pic:blipFill>
+                  <pic:spPr>
+                    <a:xfrm>
+                      <a:off x="0" y="0"/>
+                      <a:ext cx="5612130" cy="3103880"/>
+                    </a:xfrm>
+                    <a:prstGeom prst="rect">
+                      <a:avLst/>
+                    </a:prstGeom>
+                  </pic:spPr>
+                </pic:pic>
+              </a:graphicData>
+            </a:graphic>
+          </wp:inline>
+        </w:drawing>
+      </w:r>
+    </w:p>
+    <w:p>
+      <w:r>
+        <w:drawing>
+          <wp:inline distT="0" distB="0" distL="0" distR="0" wp14:anchorId="1C068ACB" wp14:editId="6676C351">
+            <wp:extent cx="5612130" cy="3100705"/>
+            <wp:effectExtent l="0" t="0" r="7620" b="4445"/>
+            <wp:docPr id="680193667" name="Picture 1"/>
+            <wp:cNvGraphicFramePr>
+              <a:graphicFrameLocks xmlns:a="http://schemas.openxmlformats.org/drawingml/2006/main" noChangeAspect="1"/>
+            </wp:cNvGraphicFramePr>
+            <a:graphic xmlns:a="http://schemas.openxmlformats.org/drawingml/2006/main">
+              <a:graphicData uri="http://schemas.openxmlformats.org/drawingml/2006/picture">
+                <pic:pic xmlns:pic="http://schemas.openxmlformats.org/drawingml/2006/picture">
+                  <pic:nvPicPr>
+                    <pic:cNvPr id="680193667" name=""/>
+                    <pic:cNvPicPr/>
+                  </pic:nvPicPr>
+                  <pic:blipFill>
+                    <a:blip r:embed="rId11"/>
+                    <a:stretch>
+                      <a:fillRect/>
+                    </a:stretch>
+                  </pic:blipFill>
+                  <pic:spPr>
+                    <a:xfrm>
+                      <a:off x="0" y="0"/>
+                      <a:ext cx="5612130" cy="3100705"/>
+                    </a:xfrm>
+                    <a:prstGeom prst="rect">
+                      <a:avLst/>
+                    </a:prstGeom>
+                  </pic:spPr>
+                </pic:pic>
+              </a:graphicData>
+            </a:graphic>
+          </wp:inline>
+        </w:drawing>
+      </w:r>
+    </w:p>
+    <w:p>
+      <w:r>
+        <w:lastRenderedPageBreak/>
+        <w:drawing>
+          <wp:inline distT="0" distB="0" distL="0" distR="0" wp14:anchorId="06433279" wp14:editId="345A946B">
+            <wp:extent cx="5612130" cy="3108960"/>
+            <wp:effectExtent l="0" t="0" r="7620" b="0"/>
+            <wp:docPr id="1202735214" name="Picture 1"/>
+            <wp:cNvGraphicFramePr>
+              <a:graphicFrameLocks xmlns:a="http://schemas.openxmlformats.org/drawingml/2006/main" noChangeAspect="1"/>
+            </wp:cNvGraphicFramePr>
+            <a:graphic xmlns:a="http://schemas.openxmlformats.org/drawingml/2006/main">
+              <a:graphicData uri="http://schemas.openxmlformats.org/drawingml/2006/picture">
+                <pic:pic xmlns:pic="http://schemas.openxmlformats.org/drawingml/2006/picture">
+                  <pic:nvPicPr>
+                    <pic:cNvPr id="1202735214" name=""/>
+                    <pic:cNvPicPr/>
+                  </pic:nvPicPr>
+                  <pic:blipFill>
+                    <a:blip r:embed="rId12"/>
+                    <a:stretch>
+                      <a:fillRect/>
+                    </a:stretch>
+                  </pic:blipFill>
+                  <pic:spPr>
+                    <a:xfrm>
+                      <a:off x="0" y="0"/>
+                      <a:ext cx="5612130" cy="3108960"/>
+                    </a:xfrm>
+                    <a:prstGeom prst="rect">
+                      <a:avLst/>
+                    </a:prstGeom>
+                  </pic:spPr>
+                </pic:pic>
+              </a:graphicData>
+            </a:graphic>
+          </wp:inline>
+        </w:drawing>
+      </w:r>
+    </w:p>
+    <w:p>
+      <w:r>
+        <w:drawing>
+          <wp:inline distT="0" distB="0" distL="0" distR="0" wp14:anchorId="5CD7607B" wp14:editId="0CCC9106">
+            <wp:extent cx="5612130" cy="544830"/>
+            <wp:effectExtent l="0" t="0" r="7620" b="7620"/>
+            <wp:docPr id="1229063588" name="Picture 1"/>
+            <wp:cNvGraphicFramePr>
+              <a:graphicFrameLocks xmlns:a="http://schemas.openxmlformats.org/drawingml/2006/main" noChangeAspect="1"/>
+            </wp:cNvGraphicFramePr>
+            <a:graphic xmlns:a="http://schemas.openxmlformats.org/drawingml/2006/main">
+              <a:graphicData uri="http://schemas.openxmlformats.org/drawingml/2006/picture">
+                <pic:pic xmlns:pic="http://schemas.openxmlformats.org/drawingml/2006/picture">
+                  <pic:nvPicPr>
+                    <pic:cNvPr id="1229063588" name=""/>
+                    <pic:cNvPicPr/>
+                  </pic:nvPicPr>
+                  <pic:blipFill>
+                    <a:blip r:embed="rId13"/>
+                    <a:stretch>
+                      <a:fillRect/>
+                    </a:stretch>
+                  </pic:blipFill>
+                  <pic:spPr>
+                    <a:xfrm>
+                      <a:off x="0" y="0"/>
+                      <a:ext cx="5612130" cy="544830"/>
+                    </a:xfrm>
+                    <a:prstGeom prst="rect">
+                      <a:avLst/>
+                    </a:prstGeom>
+                  </pic:spPr>
+                </pic:pic>
+              </a:graphicData>
+            </a:graphic>
+          </wp:inline>
+        </w:drawing>
+      </w:r>
+    </w:p>
+    <w:p>
+      <w:r>
+        <w:drawing>
+          <wp:inline distT="0" distB="0" distL="0" distR="0" wp14:anchorId="5C66098F" wp14:editId="676E02B2">
+            <wp:extent cx="5612130" cy="2870835"/>
+            <wp:effectExtent l="0" t="0" r="7620" b="5715"/>
+            <wp:docPr id="504978678" name="Picture 1"/>
+            <wp:cNvGraphicFramePr>
+              <a:graphicFrameLocks xmlns:a="http://schemas.openxmlformats.org/drawingml/2006/main" noChangeAspect="1"/>
+            </wp:cNvGraphicFramePr>
+            <a:graphic xmlns:a="http://schemas.openxmlformats.org/drawingml/2006/main">
+              <a:graphicData uri="http://schemas.openxmlformats.org/drawingml/2006/picture">
+                <pic:pic xmlns:pic="http://schemas.openxmlformats.org/drawingml/2006/picture">
+                  <pic:nvPicPr>
+                    <pic:cNvPr id="504978678" name=""/>
+                    <pic:cNvPicPr/>
+                  </pic:nvPicPr>
+                  <pic:blipFill>
+                    <a:blip r:embed="rId14"/>
+                    <a:stretch>
+                      <a:fillRect/>
+                    </a:stretch>
+                  </pic:blipFill>
+                  <pic:spPr>
+                    <a:xfrm>
+                      <a:off x="0" y="0"/>
+                      <a:ext cx="5612130" cy="2870835"/>
                     </a:xfrm>
                     <a:prstGeom prst="rect">
                       <a:avLst/>
@@ -546,7 +805,7 @@
 </file>
 
 <file path=word/styles.xml><?xml version="1.0" encoding="utf-8"?>
-<w:styles xmlns:mc="http://schemas.openxmlformats.org/markup-compatibility/2006" xmlns:r="http://schemas.openxmlformats.org/officeDocument/2006/relationships" xmlns:w="http://schemas.openxmlformats.org/wordprocessingml/2006/main" xmlns:w14="http://schemas.microsoft.com/office/word/2010/wordml" xmlns:w15="http://schemas.microsoft.com/office/word/2012/wordml" xmlns:w16cex="http://schemas.microsoft.com/office/word/2018/wordml/cex" xmlns:w16cid="http://schemas.microsoft.com/office/word/2016/wordml/cid" xmlns:w16="http://schemas.microsoft.com/office/word/2018/wordml" xmlns:w16du="http://schemas.microsoft.com/office/word/2023/wordml/word16du" xmlns:w16sdtdh="http://schemas.microsoft.com/office/word/2020/wordml/sdtdatahash" xmlns:w16se="http://schemas.microsoft.com/office/word/2015/wordml/symex" mc:Ignorable="w14 w15 w16se w16cid w16 w16cex w16sdtdh w16du">
+<w:styles xmlns:mc="http://schemas.openxmlformats.org/markup-compatibility/2006" xmlns:r="http://schemas.openxmlformats.org/officeDocument/2006/relationships" xmlns:w="http://schemas.openxmlformats.org/wordprocessingml/2006/main" xmlns:w14="http://schemas.microsoft.com/office/word/2010/wordml" xmlns:w15="http://schemas.microsoft.com/office/word/2012/wordml" xmlns:w16cex="http://schemas.microsoft.com/office/word/2018/wordml/cex" xmlns:w16cid="http://schemas.microsoft.com/office/word/2016/wordml/cid" xmlns:w16="http://schemas.microsoft.com/office/word/2018/wordml" xmlns:w16sdtdh="http://schemas.microsoft.com/office/word/2020/wordml/sdtdatahash" xmlns:w16se="http://schemas.microsoft.com/office/word/2015/wordml/symex" mc:Ignorable="w14 w15 w16se w16cid w16 w16cex w16sdtdh">
   <w:docDefaults>
     <w:rPrDefault>
       <w:rPr>
@@ -947,11 +1206,11 @@
     <w:qFormat/>
     <w:rsid w:val="005D75FC"/>
   </w:style>
-  <w:style w:type="paragraph" w:styleId="Ttulo1">
+  <w:style w:type="paragraph" w:styleId="Heading1">
     <w:name w:val="heading 1"/>
     <w:basedOn w:val="Normal"/>
     <w:next w:val="Normal"/>
-    <w:link w:val="Ttulo1Car"/>
+    <w:link w:val="Heading1Char"/>
     <w:uiPriority w:val="9"/>
     <w:qFormat/>
     <w:rsid w:val="005D75FC"/>
@@ -968,11 +1227,11 @@
       <w:szCs w:val="40"/>
     </w:rPr>
   </w:style>
-  <w:style w:type="paragraph" w:styleId="Ttulo2">
+  <w:style w:type="paragraph" w:styleId="Heading2">
     <w:name w:val="heading 2"/>
     <w:basedOn w:val="Normal"/>
     <w:next w:val="Normal"/>
-    <w:link w:val="Ttulo2Car"/>
+    <w:link w:val="Heading2Char"/>
     <w:uiPriority w:val="9"/>
     <w:semiHidden/>
     <w:unhideWhenUsed/>
@@ -991,11 +1250,11 @@
       <w:szCs w:val="32"/>
     </w:rPr>
   </w:style>
-  <w:style w:type="paragraph" w:styleId="Ttulo3">
+  <w:style w:type="paragraph" w:styleId="Heading3">
     <w:name w:val="heading 3"/>
     <w:basedOn w:val="Normal"/>
     <w:next w:val="Normal"/>
-    <w:link w:val="Ttulo3Car"/>
+    <w:link w:val="Heading3Char"/>
     <w:uiPriority w:val="9"/>
     <w:semiHidden/>
     <w:unhideWhenUsed/>
@@ -1014,11 +1273,11 @@
       <w:szCs w:val="28"/>
     </w:rPr>
   </w:style>
-  <w:style w:type="paragraph" w:styleId="Ttulo4">
+  <w:style w:type="paragraph" w:styleId="Heading4">
     <w:name w:val="heading 4"/>
     <w:basedOn w:val="Normal"/>
     <w:next w:val="Normal"/>
-    <w:link w:val="Ttulo4Car"/>
+    <w:link w:val="Heading4Char"/>
     <w:uiPriority w:val="9"/>
     <w:semiHidden/>
     <w:unhideWhenUsed/>
@@ -1037,11 +1296,11 @@
       <w:color w:val="0F4761" w:themeColor="accent1" w:themeShade="BF"/>
     </w:rPr>
   </w:style>
-  <w:style w:type="paragraph" w:styleId="Ttulo5">
+  <w:style w:type="paragraph" w:styleId="Heading5">
     <w:name w:val="heading 5"/>
     <w:basedOn w:val="Normal"/>
     <w:next w:val="Normal"/>
-    <w:link w:val="Ttulo5Car"/>
+    <w:link w:val="Heading5Char"/>
     <w:uiPriority w:val="9"/>
     <w:semiHidden/>
     <w:unhideWhenUsed/>
@@ -1058,11 +1317,11 @@
       <w:color w:val="0F4761" w:themeColor="accent1" w:themeShade="BF"/>
     </w:rPr>
   </w:style>
-  <w:style w:type="paragraph" w:styleId="Ttulo6">
+  <w:style w:type="paragraph" w:styleId="Heading6">
     <w:name w:val="heading 6"/>
     <w:basedOn w:val="Normal"/>
     <w:next w:val="Normal"/>
-    <w:link w:val="Ttulo6Car"/>
+    <w:link w:val="Heading6Char"/>
     <w:uiPriority w:val="9"/>
     <w:semiHidden/>
     <w:unhideWhenUsed/>
@@ -1081,11 +1340,11 @@
       <w:color w:val="595959" w:themeColor="text1" w:themeTint="A6"/>
     </w:rPr>
   </w:style>
-  <w:style w:type="paragraph" w:styleId="Ttulo7">
+  <w:style w:type="paragraph" w:styleId="Heading7">
     <w:name w:val="heading 7"/>
     <w:basedOn w:val="Normal"/>
     <w:next w:val="Normal"/>
-    <w:link w:val="Ttulo7Car"/>
+    <w:link w:val="Heading7Char"/>
     <w:uiPriority w:val="9"/>
     <w:semiHidden/>
     <w:unhideWhenUsed/>
@@ -1102,11 +1361,11 @@
       <w:color w:val="595959" w:themeColor="text1" w:themeTint="A6"/>
     </w:rPr>
   </w:style>
-  <w:style w:type="paragraph" w:styleId="Ttulo8">
+  <w:style w:type="paragraph" w:styleId="Heading8">
     <w:name w:val="heading 8"/>
     <w:basedOn w:val="Normal"/>
     <w:next w:val="Normal"/>
-    <w:link w:val="Ttulo8Car"/>
+    <w:link w:val="Heading8Char"/>
     <w:uiPriority w:val="9"/>
     <w:semiHidden/>
     <w:unhideWhenUsed/>
@@ -1125,11 +1384,11 @@
       <w:color w:val="272727" w:themeColor="text1" w:themeTint="D8"/>
     </w:rPr>
   </w:style>
-  <w:style w:type="paragraph" w:styleId="Ttulo9">
+  <w:style w:type="paragraph" w:styleId="Heading9">
     <w:name w:val="heading 9"/>
     <w:basedOn w:val="Normal"/>
     <w:next w:val="Normal"/>
-    <w:link w:val="Ttulo9Car"/>
+    <w:link w:val="Heading9Char"/>
     <w:uiPriority w:val="9"/>
     <w:semiHidden/>
     <w:unhideWhenUsed/>
@@ -1146,13 +1405,13 @@
       <w:color w:val="272727" w:themeColor="text1" w:themeTint="D8"/>
     </w:rPr>
   </w:style>
-  <w:style w:type="character" w:default="1" w:styleId="Fuentedeprrafopredeter">
+  <w:style w:type="character" w:default="1" w:styleId="DefaultParagraphFont">
     <w:name w:val="Default Paragraph Font"/>
     <w:uiPriority w:val="1"/>
     <w:semiHidden/>
     <w:unhideWhenUsed/>
   </w:style>
-  <w:style w:type="table" w:default="1" w:styleId="Tablanormal">
+  <w:style w:type="table" w:default="1" w:styleId="TableNormal">
     <w:name w:val="Normal Table"/>
     <w:uiPriority w:val="99"/>
     <w:semiHidden/>
@@ -1167,16 +1426,16 @@
       </w:tblCellMar>
     </w:tblPr>
   </w:style>
-  <w:style w:type="numbering" w:default="1" w:styleId="Sinlista">
+  <w:style w:type="numbering" w:default="1" w:styleId="NoList">
     <w:name w:val="No List"/>
     <w:uiPriority w:val="99"/>
     <w:semiHidden/>
     <w:unhideWhenUsed/>
   </w:style>
-  <w:style w:type="character" w:customStyle="1" w:styleId="Ttulo1Car">
-    <w:name w:val="Título 1 Car"/>
-    <w:basedOn w:val="Fuentedeprrafopredeter"/>
-    <w:link w:val="Ttulo1"/>
+  <w:style w:type="character" w:customStyle="1" w:styleId="Heading1Char">
+    <w:name w:val="Heading 1 Char"/>
+    <w:basedOn w:val="DefaultParagraphFont"/>
+    <w:link w:val="Heading1"/>
     <w:uiPriority w:val="9"/>
     <w:rsid w:val="005D75FC"/>
     <w:rPr>
@@ -1186,10 +1445,10 @@
       <w:szCs w:val="40"/>
     </w:rPr>
   </w:style>
-  <w:style w:type="character" w:customStyle="1" w:styleId="Ttulo2Car">
-    <w:name w:val="Título 2 Car"/>
-    <w:basedOn w:val="Fuentedeprrafopredeter"/>
-    <w:link w:val="Ttulo2"/>
+  <w:style w:type="character" w:customStyle="1" w:styleId="Heading2Char">
+    <w:name w:val="Heading 2 Char"/>
+    <w:basedOn w:val="DefaultParagraphFont"/>
+    <w:link w:val="Heading2"/>
     <w:uiPriority w:val="9"/>
     <w:semiHidden/>
     <w:rsid w:val="005D75FC"/>
@@ -1200,10 +1459,10 @@
       <w:szCs w:val="32"/>
     </w:rPr>
   </w:style>
-  <w:style w:type="character" w:customStyle="1" w:styleId="Ttulo3Car">
-    <w:name w:val="Título 3 Car"/>
-    <w:basedOn w:val="Fuentedeprrafopredeter"/>
-    <w:link w:val="Ttulo3"/>
+  <w:style w:type="character" w:customStyle="1" w:styleId="Heading3Char">
+    <w:name w:val="Heading 3 Char"/>
+    <w:basedOn w:val="DefaultParagraphFont"/>
+    <w:link w:val="Heading3"/>
     <w:uiPriority w:val="9"/>
     <w:semiHidden/>
     <w:rsid w:val="005D75FC"/>
@@ -1214,10 +1473,10 @@
       <w:szCs w:val="28"/>
     </w:rPr>
   </w:style>
-  <w:style w:type="character" w:customStyle="1" w:styleId="Ttulo4Car">
-    <w:name w:val="Título 4 Car"/>
-    <w:basedOn w:val="Fuentedeprrafopredeter"/>
-    <w:link w:val="Ttulo4"/>
+  <w:style w:type="character" w:customStyle="1" w:styleId="Heading4Char">
+    <w:name w:val="Heading 4 Char"/>
+    <w:basedOn w:val="DefaultParagraphFont"/>
+    <w:link w:val="Heading4"/>
     <w:uiPriority w:val="9"/>
     <w:semiHidden/>
     <w:rsid w:val="005D75FC"/>
@@ -1228,10 +1487,10 @@
       <w:color w:val="0F4761" w:themeColor="accent1" w:themeShade="BF"/>
     </w:rPr>
   </w:style>
-  <w:style w:type="character" w:customStyle="1" w:styleId="Ttulo5Car">
-    <w:name w:val="Título 5 Car"/>
-    <w:basedOn w:val="Fuentedeprrafopredeter"/>
-    <w:link w:val="Ttulo5"/>
+  <w:style w:type="character" w:customStyle="1" w:styleId="Heading5Char">
+    <w:name w:val="Heading 5 Char"/>
+    <w:basedOn w:val="DefaultParagraphFont"/>
+    <w:link w:val="Heading5"/>
     <w:uiPriority w:val="9"/>
     <w:semiHidden/>
     <w:rsid w:val="005D75FC"/>
@@ -1240,10 +1499,10 @@
       <w:color w:val="0F4761" w:themeColor="accent1" w:themeShade="BF"/>
     </w:rPr>
   </w:style>
-  <w:style w:type="character" w:customStyle="1" w:styleId="Ttulo6Car">
-    <w:name w:val="Título 6 Car"/>
-    <w:basedOn w:val="Fuentedeprrafopredeter"/>
-    <w:link w:val="Ttulo6"/>
+  <w:style w:type="character" w:customStyle="1" w:styleId="Heading6Char">
+    <w:name w:val="Heading 6 Char"/>
+    <w:basedOn w:val="DefaultParagraphFont"/>
+    <w:link w:val="Heading6"/>
     <w:uiPriority w:val="9"/>
     <w:semiHidden/>
     <w:rsid w:val="005D75FC"/>
@@ -1254,10 +1513,10 @@
       <w:color w:val="595959" w:themeColor="text1" w:themeTint="A6"/>
     </w:rPr>
   </w:style>
-  <w:style w:type="character" w:customStyle="1" w:styleId="Ttulo7Car">
-    <w:name w:val="Título 7 Car"/>
-    <w:basedOn w:val="Fuentedeprrafopredeter"/>
-    <w:link w:val="Ttulo7"/>
+  <w:style w:type="character" w:customStyle="1" w:styleId="Heading7Char">
+    <w:name w:val="Heading 7 Char"/>
+    <w:basedOn w:val="DefaultParagraphFont"/>
+    <w:link w:val="Heading7"/>
     <w:uiPriority w:val="9"/>
     <w:semiHidden/>
     <w:rsid w:val="005D75FC"/>
@@ -1266,10 +1525,10 @@
       <w:color w:val="595959" w:themeColor="text1" w:themeTint="A6"/>
     </w:rPr>
   </w:style>
-  <w:style w:type="character" w:customStyle="1" w:styleId="Ttulo8Car">
-    <w:name w:val="Título 8 Car"/>
-    <w:basedOn w:val="Fuentedeprrafopredeter"/>
-    <w:link w:val="Ttulo8"/>
+  <w:style w:type="character" w:customStyle="1" w:styleId="Heading8Char">
+    <w:name w:val="Heading 8 Char"/>
+    <w:basedOn w:val="DefaultParagraphFont"/>
+    <w:link w:val="Heading8"/>
     <w:uiPriority w:val="9"/>
     <w:semiHidden/>
     <w:rsid w:val="005D75FC"/>
@@ -1280,10 +1539,10 @@
       <w:color w:val="272727" w:themeColor="text1" w:themeTint="D8"/>
     </w:rPr>
   </w:style>
-  <w:style w:type="character" w:customStyle="1" w:styleId="Ttulo9Car">
-    <w:name w:val="Título 9 Car"/>
-    <w:basedOn w:val="Fuentedeprrafopredeter"/>
-    <w:link w:val="Ttulo9"/>
+  <w:style w:type="character" w:customStyle="1" w:styleId="Heading9Char">
+    <w:name w:val="Heading 9 Char"/>
+    <w:basedOn w:val="DefaultParagraphFont"/>
+    <w:link w:val="Heading9"/>
     <w:uiPriority w:val="9"/>
     <w:semiHidden/>
     <w:rsid w:val="005D75FC"/>
@@ -1292,11 +1551,11 @@
       <w:color w:val="272727" w:themeColor="text1" w:themeTint="D8"/>
     </w:rPr>
   </w:style>
-  <w:style w:type="paragraph" w:styleId="Ttulo">
+  <w:style w:type="paragraph" w:styleId="Title">
     <w:name w:val="Title"/>
     <w:basedOn w:val="Normal"/>
     <w:next w:val="Normal"/>
-    <w:link w:val="TtuloCar"/>
+    <w:link w:val="TitleChar"/>
     <w:uiPriority w:val="10"/>
     <w:qFormat/>
     <w:rsid w:val="005D75FC"/>
@@ -1312,10 +1571,10 @@
       <w:szCs w:val="56"/>
     </w:rPr>
   </w:style>
-  <w:style w:type="character" w:customStyle="1" w:styleId="TtuloCar">
-    <w:name w:val="Título Car"/>
-    <w:basedOn w:val="Fuentedeprrafopredeter"/>
-    <w:link w:val="Ttulo"/>
+  <w:style w:type="character" w:customStyle="1" w:styleId="TitleChar">
+    <w:name w:val="Title Char"/>
+    <w:basedOn w:val="DefaultParagraphFont"/>
+    <w:link w:val="Title"/>
     <w:uiPriority w:val="10"/>
     <w:rsid w:val="005D75FC"/>
     <w:rPr>
@@ -1326,11 +1585,11 @@
       <w:szCs w:val="56"/>
     </w:rPr>
   </w:style>
-  <w:style w:type="paragraph" w:styleId="Subttulo">
+  <w:style w:type="paragraph" w:styleId="Subtitle">
     <w:name w:val="Subtitle"/>
     <w:basedOn w:val="Normal"/>
     <w:next w:val="Normal"/>
-    <w:link w:val="SubttuloCar"/>
+    <w:link w:val="SubtitleChar"/>
     <w:uiPriority w:val="11"/>
     <w:qFormat/>
     <w:rsid w:val="005D75FC"/>
@@ -1347,10 +1606,10 @@
       <w:szCs w:val="28"/>
     </w:rPr>
   </w:style>
-  <w:style w:type="character" w:customStyle="1" w:styleId="SubttuloCar">
-    <w:name w:val="Subtítulo Car"/>
-    <w:basedOn w:val="Fuentedeprrafopredeter"/>
-    <w:link w:val="Subttulo"/>
+  <w:style w:type="character" w:customStyle="1" w:styleId="SubtitleChar">
+    <w:name w:val="Subtitle Char"/>
+    <w:basedOn w:val="DefaultParagraphFont"/>
+    <w:link w:val="Subtitle"/>
     <w:uiPriority w:val="11"/>
     <w:rsid w:val="005D75FC"/>
     <w:rPr>
@@ -1361,11 +1620,11 @@
       <w:szCs w:val="28"/>
     </w:rPr>
   </w:style>
-  <w:style w:type="paragraph" w:styleId="Cita">
+  <w:style w:type="paragraph" w:styleId="Quote">
     <w:name w:val="Quote"/>
     <w:basedOn w:val="Normal"/>
     <w:next w:val="Normal"/>
-    <w:link w:val="CitaCar"/>
+    <w:link w:val="QuoteChar"/>
     <w:uiPriority w:val="29"/>
     <w:qFormat/>
     <w:rsid w:val="005D75FC"/>
@@ -1379,10 +1638,10 @@
       <w:color w:val="404040" w:themeColor="text1" w:themeTint="BF"/>
     </w:rPr>
   </w:style>
-  <w:style w:type="character" w:customStyle="1" w:styleId="CitaCar">
-    <w:name w:val="Cita Car"/>
-    <w:basedOn w:val="Fuentedeprrafopredeter"/>
-    <w:link w:val="Cita"/>
+  <w:style w:type="character" w:customStyle="1" w:styleId="QuoteChar">
+    <w:name w:val="Quote Char"/>
+    <w:basedOn w:val="DefaultParagraphFont"/>
+    <w:link w:val="Quote"/>
     <w:uiPriority w:val="29"/>
     <w:rsid w:val="005D75FC"/>
     <w:rPr>
@@ -1391,7 +1650,7 @@
       <w:color w:val="404040" w:themeColor="text1" w:themeTint="BF"/>
     </w:rPr>
   </w:style>
-  <w:style w:type="paragraph" w:styleId="Prrafodelista">
+  <w:style w:type="paragraph" w:styleId="ListParagraph">
     <w:name w:val="List Paragraph"/>
     <w:basedOn w:val="Normal"/>
     <w:uiPriority w:val="34"/>
@@ -1402,9 +1661,9 @@
       <w:contextualSpacing/>
     </w:pPr>
   </w:style>
-  <w:style w:type="character" w:styleId="nfasisintenso">
+  <w:style w:type="character" w:styleId="IntenseEmphasis">
     <w:name w:val="Intense Emphasis"/>
-    <w:basedOn w:val="Fuentedeprrafopredeter"/>
+    <w:basedOn w:val="DefaultParagraphFont"/>
     <w:uiPriority w:val="21"/>
     <w:qFormat/>
     <w:rsid w:val="005D75FC"/>
@@ -1414,11 +1673,11 @@
       <w:color w:val="0F4761" w:themeColor="accent1" w:themeShade="BF"/>
     </w:rPr>
   </w:style>
-  <w:style w:type="paragraph" w:styleId="Citadestacada">
+  <w:style w:type="paragraph" w:styleId="IntenseQuote">
     <w:name w:val="Intense Quote"/>
     <w:basedOn w:val="Normal"/>
     <w:next w:val="Normal"/>
-    <w:link w:val="CitadestacadaCar"/>
+    <w:link w:val="IntenseQuoteChar"/>
     <w:uiPriority w:val="30"/>
     <w:qFormat/>
     <w:rsid w:val="005D75FC"/>
@@ -1437,10 +1696,10 @@
       <w:color w:val="0F4761" w:themeColor="accent1" w:themeShade="BF"/>
     </w:rPr>
   </w:style>
-  <w:style w:type="character" w:customStyle="1" w:styleId="CitadestacadaCar">
-    <w:name w:val="Cita destacada Car"/>
-    <w:basedOn w:val="Fuentedeprrafopredeter"/>
-    <w:link w:val="Citadestacada"/>
+  <w:style w:type="character" w:customStyle="1" w:styleId="IntenseQuoteChar">
+    <w:name w:val="Intense Quote Char"/>
+    <w:basedOn w:val="DefaultParagraphFont"/>
+    <w:link w:val="IntenseQuote"/>
     <w:uiPriority w:val="30"/>
     <w:rsid w:val="005D75FC"/>
     <w:rPr>
@@ -1449,9 +1708,9 @@
       <w:color w:val="0F4761" w:themeColor="accent1" w:themeShade="BF"/>
     </w:rPr>
   </w:style>
-  <w:style w:type="character" w:styleId="Referenciaintensa">
+  <w:style w:type="character" w:styleId="IntenseReference">
     <w:name w:val="Intense Reference"/>
-    <w:basedOn w:val="Fuentedeprrafopredeter"/>
+    <w:basedOn w:val="DefaultParagraphFont"/>
     <w:uiPriority w:val="32"/>
     <w:qFormat/>
     <w:rsid w:val="005D75FC"/>

</xml_diff>

<commit_message>
feat(model): Changes for better model performance
</commit_message>
<xml_diff>
--- a/docs/M2-Report.docx
+++ b/docs/M2-Report.docx
@@ -1,6 +1,6 @@
 
 <file path=word/document.xml><?xml version="1.0" encoding="utf-8"?>
-<w:document xmlns:wpc="http://schemas.microsoft.com/office/word/2010/wordprocessingCanvas" xmlns:cx="http://schemas.microsoft.com/office/drawing/2014/chartex" xmlns:cx1="http://schemas.microsoft.com/office/drawing/2015/9/8/chartex" xmlns:cx2="http://schemas.microsoft.com/office/drawing/2015/10/21/chartex" xmlns:cx3="http://schemas.microsoft.com/office/drawing/2016/5/9/chartex" xmlns:cx4="http://schemas.microsoft.com/office/drawing/2016/5/10/chartex" xmlns:cx5="http://schemas.microsoft.com/office/drawing/2016/5/11/chartex" xmlns:cx6="http://schemas.microsoft.com/office/drawing/2016/5/12/chartex" xmlns:cx7="http://schemas.microsoft.com/office/drawing/2016/5/13/chartex" xmlns:cx8="http://schemas.microsoft.com/office/drawing/2016/5/14/chartex" xmlns:mc="http://schemas.openxmlformats.org/markup-compatibility/2006" xmlns:aink="http://schemas.microsoft.com/office/drawing/2016/ink" xmlns:am3d="http://schemas.microsoft.com/office/drawing/2017/model3d" xmlns:o="urn:schemas-microsoft-com:office:office" xmlns:oel="http://schemas.microsoft.com/office/2019/extlst" xmlns:r="http://schemas.openxmlformats.org/officeDocument/2006/relationships" xmlns:m="http://schemas.openxmlformats.org/officeDocument/2006/math" xmlns:v="urn:schemas-microsoft-com:vml" xmlns:wp14="http://schemas.microsoft.com/office/word/2010/wordprocessingDrawing" xmlns:wp="http://schemas.openxmlformats.org/drawingml/2006/wordprocessingDrawing" xmlns:w10="urn:schemas-microsoft-com:office:word" xmlns:w="http://schemas.openxmlformats.org/wordprocessingml/2006/main" xmlns:w14="http://schemas.microsoft.com/office/word/2010/wordml" xmlns:w15="http://schemas.microsoft.com/office/word/2012/wordml" xmlns:w16cex="http://schemas.microsoft.com/office/word/2018/wordml/cex" xmlns:w16cid="http://schemas.microsoft.com/office/word/2016/wordml/cid" xmlns:w16="http://schemas.microsoft.com/office/word/2018/wordml" xmlns:w16du="http://schemas.microsoft.com/office/word/2023/wordml/word16du" xmlns:w16sdtdh="http://schemas.microsoft.com/office/word/2020/wordml/sdtdatahash" xmlns:w16se="http://schemas.microsoft.com/office/word/2015/wordml/symex" xmlns:wpg="http://schemas.microsoft.com/office/word/2010/wordprocessingGroup" xmlns:wpi="http://schemas.microsoft.com/office/word/2010/wordprocessingInk" xmlns:wne="http://schemas.microsoft.com/office/word/2006/wordml" xmlns:wps="http://schemas.microsoft.com/office/word/2010/wordprocessingShape" mc:Ignorable="w14 w15 w16se w16cid w16 w16cex w16sdtdh w16du wp14">
+<w:document xmlns:wpc="http://schemas.microsoft.com/office/word/2010/wordprocessingCanvas" xmlns:cx="http://schemas.microsoft.com/office/drawing/2014/chartex" xmlns:cx1="http://schemas.microsoft.com/office/drawing/2015/9/8/chartex" xmlns:cx2="http://schemas.microsoft.com/office/drawing/2015/10/21/chartex" xmlns:cx3="http://schemas.microsoft.com/office/drawing/2016/5/9/chartex" xmlns:cx4="http://schemas.microsoft.com/office/drawing/2016/5/10/chartex" xmlns:cx5="http://schemas.microsoft.com/office/drawing/2016/5/11/chartex" xmlns:cx6="http://schemas.microsoft.com/office/drawing/2016/5/12/chartex" xmlns:cx7="http://schemas.microsoft.com/office/drawing/2016/5/13/chartex" xmlns:cx8="http://schemas.microsoft.com/office/drawing/2016/5/14/chartex" xmlns:mc="http://schemas.openxmlformats.org/markup-compatibility/2006" xmlns:aink="http://schemas.microsoft.com/office/drawing/2016/ink" xmlns:am3d="http://schemas.microsoft.com/office/drawing/2017/model3d" xmlns:o="urn:schemas-microsoft-com:office:office" xmlns:oel="http://schemas.microsoft.com/office/2019/extlst" xmlns:r="http://schemas.openxmlformats.org/officeDocument/2006/relationships" xmlns:m="http://schemas.openxmlformats.org/officeDocument/2006/math" xmlns:v="urn:schemas-microsoft-com:vml" xmlns:wp14="http://schemas.microsoft.com/office/word/2010/wordprocessingDrawing" xmlns:wp="http://schemas.openxmlformats.org/drawingml/2006/wordprocessingDrawing" xmlns:w10="urn:schemas-microsoft-com:office:word" xmlns:w="http://schemas.openxmlformats.org/wordprocessingml/2006/main" xmlns:w14="http://schemas.microsoft.com/office/word/2010/wordml" xmlns:w15="http://schemas.microsoft.com/office/word/2012/wordml" xmlns:w16cex="http://schemas.microsoft.com/office/word/2018/wordml/cex" xmlns:w16cid="http://schemas.microsoft.com/office/word/2016/wordml/cid" xmlns:w16="http://schemas.microsoft.com/office/word/2018/wordml" xmlns:w16sdtdh="http://schemas.microsoft.com/office/word/2020/wordml/sdtdatahash" xmlns:w16se="http://schemas.microsoft.com/office/word/2015/wordml/symex" xmlns:wpg="http://schemas.microsoft.com/office/word/2010/wordprocessingGroup" xmlns:wpi="http://schemas.microsoft.com/office/word/2010/wordprocessingInk" xmlns:wne="http://schemas.microsoft.com/office/word/2006/wordml" xmlns:wps="http://schemas.microsoft.com/office/word/2010/wordprocessingShape" mc:Ignorable="w14 w15 w16se w16cid w16 w16cex w16sdtdh wp14">
   <w:body>
     <w:p>
       <w:pPr>
@@ -249,21 +249,7 @@
         <w:rPr>
           <w:rFonts w:ascii="Arial" w:hAnsi="Arial" w:cs="Arial"/>
         </w:rPr>
-        <w:t xml:space="preserve">Ismael </w:t>
-      </w:r>
-      <w:proofErr w:type="spellStart"/>
-      <w:r>
-        <w:rPr>
-          <w:rFonts w:ascii="Arial" w:hAnsi="Arial" w:cs="Arial"/>
-        </w:rPr>
-        <w:t>Solis</w:t>
-      </w:r>
-      <w:proofErr w:type="spellEnd"/>
-      <w:r>
-        <w:rPr>
-          <w:rFonts w:ascii="Arial" w:hAnsi="Arial" w:cs="Arial"/>
-        </w:rPr>
-        <w:t xml:space="preserve"> Moreno</w:t>
+        <w:t>Ismael Solis Moreno</w:t>
       </w:r>
     </w:p>
     <w:p>
@@ -441,7 +427,7 @@
       <w:sdtContent>
         <w:p>
           <w:pPr>
-            <w:pStyle w:val="TtuloTDC"/>
+            <w:pStyle w:val="TOCHeading"/>
             <w:rPr>
               <w:rFonts w:ascii="Arial" w:hAnsi="Arial" w:cs="Arial"/>
               <w:sz w:val="2"/>
@@ -451,7 +437,7 @@
         </w:p>
         <w:p>
           <w:pPr>
-            <w:pStyle w:val="TDC1"/>
+            <w:pStyle w:val="TOC1"/>
             <w:tabs>
               <w:tab w:val="right" w:leader="dot" w:pos="8828"/>
             </w:tabs>
@@ -491,7 +477,7 @@
           <w:hyperlink w:anchor="_Toc182298962" w:history="1">
             <w:r>
               <w:rPr>
-                <w:rStyle w:val="Hipervnculo"/>
+                <w:rStyle w:val="Hyperlink"/>
                 <w:rFonts w:ascii="Arial" w:hAnsi="Arial" w:cs="Arial"/>
                 <w:b/>
                 <w:bCs/>
@@ -574,7 +560,7 @@
         </w:p>
         <w:p>
           <w:pPr>
-            <w:pStyle w:val="TDC1"/>
+            <w:pStyle w:val="TOC1"/>
             <w:tabs>
               <w:tab w:val="right" w:leader="dot" w:pos="8828"/>
             </w:tabs>
@@ -590,7 +576,7 @@
           <w:hyperlink w:anchor="_Toc182298963" w:history="1">
             <w:r>
               <w:rPr>
-                <w:rStyle w:val="Hipervnculo"/>
+                <w:rStyle w:val="Hyperlink"/>
                 <w:rFonts w:ascii="Arial" w:hAnsi="Arial" w:cs="Arial"/>
                 <w:b/>
                 <w:bCs/>
@@ -673,7 +659,7 @@
         </w:p>
         <w:p>
           <w:pPr>
-            <w:pStyle w:val="TDC1"/>
+            <w:pStyle w:val="TOC1"/>
             <w:tabs>
               <w:tab w:val="right" w:leader="dot" w:pos="8828"/>
             </w:tabs>
@@ -689,7 +675,7 @@
           <w:hyperlink w:anchor="_Toc182298964" w:history="1">
             <w:r>
               <w:rPr>
-                <w:rStyle w:val="Hipervnculo"/>
+                <w:rStyle w:val="Hyperlink"/>
                 <w:rFonts w:ascii="Arial" w:hAnsi="Arial" w:cs="Arial"/>
                 <w:b/>
                 <w:bCs/>
@@ -772,7 +758,7 @@
         </w:p>
         <w:p>
           <w:pPr>
-            <w:pStyle w:val="TDC1"/>
+            <w:pStyle w:val="TOC1"/>
             <w:tabs>
               <w:tab w:val="right" w:leader="dot" w:pos="8828"/>
             </w:tabs>
@@ -788,7 +774,7 @@
           <w:hyperlink w:anchor="_Toc182298965" w:history="1">
             <w:r>
               <w:rPr>
-                <w:rStyle w:val="Hipervnculo"/>
+                <w:rStyle w:val="Hyperlink"/>
                 <w:rFonts w:ascii="Arial" w:hAnsi="Arial" w:cs="Arial"/>
                 <w:b/>
                 <w:bCs/>
@@ -871,7 +857,7 @@
         </w:p>
         <w:p>
           <w:pPr>
-            <w:pStyle w:val="TDC2"/>
+            <w:pStyle w:val="TOC2"/>
             <w:tabs>
               <w:tab w:val="right" w:leader="dot" w:pos="8828"/>
             </w:tabs>
@@ -887,7 +873,7 @@
           <w:hyperlink w:anchor="_Toc182298966" w:history="1">
             <w:r>
               <w:rPr>
-                <w:rStyle w:val="Hipervnculo"/>
+                <w:rStyle w:val="Hyperlink"/>
                 <w:rFonts w:ascii="Arial" w:hAnsi="Arial" w:cs="Arial"/>
                 <w:b/>
                 <w:bCs/>
@@ -970,7 +956,7 @@
         </w:p>
         <w:p>
           <w:pPr>
-            <w:pStyle w:val="TDC2"/>
+            <w:pStyle w:val="TOC2"/>
             <w:tabs>
               <w:tab w:val="right" w:leader="dot" w:pos="8828"/>
             </w:tabs>
@@ -986,7 +972,7 @@
           <w:hyperlink w:anchor="_Toc182298967" w:history="1">
             <w:r>
               <w:rPr>
-                <w:rStyle w:val="Hipervnculo"/>
+                <w:rStyle w:val="Hyperlink"/>
                 <w:rFonts w:ascii="Arial" w:hAnsi="Arial" w:cs="Arial"/>
                 <w:b/>
                 <w:bCs/>
@@ -1069,7 +1055,7 @@
         </w:p>
         <w:p>
           <w:pPr>
-            <w:pStyle w:val="TDC1"/>
+            <w:pStyle w:val="TOC1"/>
             <w:tabs>
               <w:tab w:val="right" w:leader="dot" w:pos="8828"/>
             </w:tabs>
@@ -1085,7 +1071,7 @@
           <w:hyperlink w:anchor="_Toc182298968" w:history="1">
             <w:r>
               <w:rPr>
-                <w:rStyle w:val="Hipervnculo"/>
+                <w:rStyle w:val="Hyperlink"/>
                 <w:rFonts w:ascii="Arial" w:hAnsi="Arial" w:cs="Arial"/>
                 <w:b/>
                 <w:bCs/>
@@ -1168,7 +1154,7 @@
         </w:p>
         <w:p>
           <w:pPr>
-            <w:pStyle w:val="TDC2"/>
+            <w:pStyle w:val="TOC2"/>
             <w:tabs>
               <w:tab w:val="right" w:leader="dot" w:pos="8828"/>
             </w:tabs>
@@ -1184,7 +1170,7 @@
           <w:hyperlink w:anchor="_Toc182298969" w:history="1">
             <w:r>
               <w:rPr>
-                <w:rStyle w:val="Hipervnculo"/>
+                <w:rStyle w:val="Hyperlink"/>
                 <w:rFonts w:ascii="Arial" w:hAnsi="Arial" w:cs="Arial"/>
                 <w:b/>
                 <w:bCs/>
@@ -1267,7 +1253,7 @@
         </w:p>
         <w:p>
           <w:pPr>
-            <w:pStyle w:val="TDC2"/>
+            <w:pStyle w:val="TOC2"/>
             <w:tabs>
               <w:tab w:val="right" w:leader="dot" w:pos="8828"/>
             </w:tabs>
@@ -1283,7 +1269,7 @@
           <w:hyperlink w:anchor="_Toc182298970" w:history="1">
             <w:r>
               <w:rPr>
-                <w:rStyle w:val="Hipervnculo"/>
+                <w:rStyle w:val="Hyperlink"/>
                 <w:rFonts w:ascii="Arial" w:hAnsi="Arial" w:cs="Arial"/>
                 <w:b/>
                 <w:bCs/>
@@ -1366,7 +1352,7 @@
         </w:p>
         <w:p>
           <w:pPr>
-            <w:pStyle w:val="TDC2"/>
+            <w:pStyle w:val="TOC2"/>
             <w:tabs>
               <w:tab w:val="right" w:leader="dot" w:pos="8828"/>
             </w:tabs>
@@ -1382,7 +1368,7 @@
           <w:hyperlink w:anchor="_Toc182298971" w:history="1">
             <w:r>
               <w:rPr>
-                <w:rStyle w:val="Hipervnculo"/>
+                <w:rStyle w:val="Hyperlink"/>
                 <w:rFonts w:ascii="Arial" w:hAnsi="Arial" w:cs="Arial"/>
                 <w:b/>
                 <w:bCs/>
@@ -1465,7 +1451,7 @@
         </w:p>
         <w:p>
           <w:pPr>
-            <w:pStyle w:val="TDC1"/>
+            <w:pStyle w:val="TOC1"/>
             <w:tabs>
               <w:tab w:val="right" w:leader="dot" w:pos="8828"/>
             </w:tabs>
@@ -1481,7 +1467,7 @@
           <w:hyperlink w:anchor="_Toc182298972" w:history="1">
             <w:r>
               <w:rPr>
-                <w:rStyle w:val="Hipervnculo"/>
+                <w:rStyle w:val="Hyperlink"/>
                 <w:rFonts w:ascii="Arial" w:hAnsi="Arial" w:cs="Arial"/>
                 <w:b/>
                 <w:bCs/>
@@ -1564,7 +1550,7 @@
         </w:p>
         <w:p>
           <w:pPr>
-            <w:pStyle w:val="TDC1"/>
+            <w:pStyle w:val="TOC1"/>
             <w:tabs>
               <w:tab w:val="right" w:leader="dot" w:pos="8828"/>
             </w:tabs>
@@ -1580,7 +1566,7 @@
           <w:hyperlink w:anchor="_Toc182298973" w:history="1">
             <w:r>
               <w:rPr>
-                <w:rStyle w:val="Hipervnculo"/>
+                <w:rStyle w:val="Hyperlink"/>
                 <w:rFonts w:ascii="Arial" w:hAnsi="Arial" w:cs="Arial"/>
                 <w:b/>
                 <w:bCs/>
@@ -1663,7 +1649,7 @@
         </w:p>
         <w:p>
           <w:pPr>
-            <w:pStyle w:val="TDC1"/>
+            <w:pStyle w:val="TOC1"/>
             <w:tabs>
               <w:tab w:val="right" w:leader="dot" w:pos="8828"/>
             </w:tabs>
@@ -1679,7 +1665,7 @@
           <w:hyperlink w:anchor="_Toc182298974" w:history="1">
             <w:r>
               <w:rPr>
-                <w:rStyle w:val="Hipervnculo"/>
+                <w:rStyle w:val="Hyperlink"/>
                 <w:rFonts w:ascii="Arial" w:hAnsi="Arial" w:cs="Arial"/>
                 <w:b/>
                 <w:bCs/>
@@ -1818,7 +1804,7 @@
     </w:p>
     <w:p>
       <w:pPr>
-        <w:pStyle w:val="Ttulo1"/>
+        <w:pStyle w:val="Heading1"/>
         <w:spacing w:line="360" w:lineRule="auto"/>
         <w:jc w:val="center"/>
         <w:rPr>
@@ -1888,25 +1874,7 @@
           <w:sz w:val="24"/>
           <w:szCs w:val="24"/>
         </w:rPr>
-        <w:t xml:space="preserve">Por último, veremos los resultados del desempeño de nuestro modelo, analizando su nivel de precisión, su capacidad de identificar la tónica en diferentes acordes en el conjunto de prueba, y en datos ajenos al </w:t>
-      </w:r>
-      <w:proofErr w:type="spellStart"/>
-      <w:r>
-        <w:rPr>
-          <w:rFonts w:ascii="Arial" w:hAnsi="Arial" w:cs="Arial"/>
-          <w:sz w:val="24"/>
-          <w:szCs w:val="24"/>
-        </w:rPr>
-        <w:t>dataset</w:t>
-      </w:r>
-      <w:proofErr w:type="spellEnd"/>
-      <w:r>
-        <w:rPr>
-          <w:rFonts w:ascii="Arial" w:hAnsi="Arial" w:cs="Arial"/>
-          <w:sz w:val="24"/>
-          <w:szCs w:val="24"/>
-        </w:rPr>
-        <w:t>. De este modo nos permitirá concluir si el modelo es efectivo para cumplir su objetivo.</w:t>
+        <w:t>Por último, veremos los resultados del desempeño de nuestro modelo, analizando su nivel de precisión, su capacidad de identificar la tónica en diferentes acordes en el conjunto de prueba, y en datos ajenos al dataset. De este modo nos permitirá concluir si el modelo es efectivo para cumplir su objetivo.</w:t>
       </w:r>
     </w:p>
     <w:p>
@@ -1975,7 +1943,7 @@
     </w:p>
     <w:p>
       <w:pPr>
-        <w:pStyle w:val="Ttulo1"/>
+        <w:pStyle w:val="Heading1"/>
         <w:spacing w:line="360" w:lineRule="auto"/>
         <w:jc w:val="center"/>
         <w:rPr>
@@ -1998,22 +1966,9 @@
           <w:szCs w:val="28"/>
         </w:rPr>
         <w:lastRenderedPageBreak/>
-        <w:t xml:space="preserve">Descripción del </w:t>
-      </w:r>
-      <w:proofErr w:type="spellStart"/>
-      <w:r>
-        <w:rPr>
-          <w:rFonts w:ascii="Arial" w:hAnsi="Arial" w:cs="Arial"/>
-          <w:b/>
-          <w:bCs/>
-          <w:color w:val="000000" w:themeColor="text1"/>
-          <w:sz w:val="28"/>
-          <w:szCs w:val="28"/>
-        </w:rPr>
-        <w:t>Dataset</w:t>
+        <w:t>Descripción del Dataset</w:t>
       </w:r>
       <w:bookmarkEnd w:id="2"/>
-      <w:proofErr w:type="spellEnd"/>
     </w:p>
     <w:p>
       <w:pPr>
@@ -2071,7 +2026,7 @@
     </w:p>
     <w:p>
       <w:pPr>
-        <w:pStyle w:val="Prrafodelista"/>
+        <w:pStyle w:val="ListParagraph"/>
         <w:numPr>
           <w:ilvl w:val="0"/>
           <w:numId w:val="2"/>
@@ -2113,7 +2068,7 @@
     </w:p>
     <w:p>
       <w:pPr>
-        <w:pStyle w:val="Prrafodelista"/>
+        <w:pStyle w:val="ListParagraph"/>
         <w:numPr>
           <w:ilvl w:val="0"/>
           <w:numId w:val="2"/>
@@ -2649,7 +2604,7 @@
     </w:p>
     <w:tbl>
       <w:tblPr>
-        <w:tblStyle w:val="Tablaconcuadrcula"/>
+        <w:tblStyle w:val="TableGrid"/>
         <w:tblW w:w="0" w:type="auto"/>
         <w:tblInd w:w="1976" w:type="dxa"/>
         <w:tblLook w:val="04A0" w:firstRow="1" w:lastRow="0" w:firstColumn="1" w:lastColumn="0" w:noHBand="0" w:noVBand="1"/>
@@ -2897,7 +2852,7 @@
                     </wp:anchor>
                   </w:drawing>
                 </mc:Choice>
-                <mc:Fallback>
+                <mc:Fallback xmlns:w16du="http://schemas.microsoft.com/office/word/2023/wordml/word16du">
                   <w:pict>
                     <v:oval w14:anchorId="0F09C212" id="Elipse 2" o:spid="_x0000_s1026" style="position:absolute;margin-left:10.75pt;margin-top:15.15pt;width:14.7pt;height:14.7pt;z-index:251672576;visibility:visible;mso-wrap-style:square;mso-width-percent:0;mso-height-percent:0;mso-wrap-distance-left:9pt;mso-wrap-distance-top:0;mso-wrap-distance-right:9pt;mso-wrap-distance-bottom:0;mso-position-horizontal:absolute;mso-position-horizontal-relative:text;mso-position-vertical:absolute;mso-position-vertical-relative:text;mso-width-percent:0;mso-height-percent:0;mso-width-relative:margin;mso-height-relative:margin;v-text-anchor:middle" o:gfxdata="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" fillcolor="black [3213]" strokecolor="black [3213]" strokeweight="1pt">
                       <v:stroke joinstyle="miter"/>
@@ -3113,7 +3068,7 @@
                     </wp:anchor>
                   </w:drawing>
                 </mc:Choice>
-                <mc:Fallback>
+                <mc:Fallback xmlns:w16du="http://schemas.microsoft.com/office/word/2023/wordml/word16du">
                   <w:pict>
                     <v:oval w14:anchorId="66A06054" id="Elipse 2" o:spid="_x0000_s1026" style="position:absolute;margin-left:9.75pt;margin-top:12.4pt;width:14.7pt;height:14.7pt;z-index:251671552;visibility:visible;mso-wrap-style:square;mso-width-percent:0;mso-height-percent:0;mso-wrap-distance-left:9pt;mso-wrap-distance-top:0;mso-wrap-distance-right:9pt;mso-wrap-distance-bottom:0;mso-position-horizontal:absolute;mso-position-horizontal-relative:text;mso-position-vertical:absolute;mso-position-vertical-relative:text;mso-width-percent:0;mso-height-percent:0;mso-width-relative:margin;mso-height-relative:margin;v-text-anchor:middle" o:gfxdata="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" fillcolor="black [3213]" strokecolor="black [3213]" strokeweight="1pt">
                       <v:stroke joinstyle="miter"/>
@@ -3446,7 +3401,7 @@
                     </wp:anchor>
                   </w:drawing>
                 </mc:Choice>
-                <mc:Fallback>
+                <mc:Fallback xmlns:w16du="http://schemas.microsoft.com/office/word/2023/wordml/word16du">
                   <w:pict>
                     <v:oval w14:anchorId="74B7B5F8" id="Elipse 2" o:spid="_x0000_s1026" style="position:absolute;margin-left:10.25pt;margin-top:-5.85pt;width:14.7pt;height:14.7pt;z-index:251670528;visibility:visible;mso-wrap-style:square;mso-width-percent:0;mso-height-percent:0;mso-wrap-distance-left:9pt;mso-wrap-distance-top:0;mso-wrap-distance-right:9pt;mso-wrap-distance-bottom:0;mso-position-horizontal:absolute;mso-position-horizontal-relative:text;mso-position-vertical:absolute;mso-position-vertical-relative:text;mso-width-percent:0;mso-height-percent:0;mso-width-relative:margin;mso-height-relative:margin;v-text-anchor:middle" o:gfxdata="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" fillcolor="black [3213]" strokecolor="black [3213]" strokeweight="1pt">
                       <v:stroke joinstyle="miter"/>
@@ -3761,7 +3716,7 @@
     </w:p>
     <w:tbl>
       <w:tblPr>
-        <w:tblStyle w:val="Tablaconcuadrcula"/>
+        <w:tblStyle w:val="TableGrid"/>
         <w:tblW w:w="0" w:type="auto"/>
         <w:tblInd w:w="1981" w:type="dxa"/>
         <w:tblLook w:val="04A0" w:firstRow="1" w:lastRow="0" w:firstColumn="1" w:lastColumn="0" w:noHBand="0" w:noVBand="1"/>
@@ -5093,7 +5048,7 @@
               </wp:anchor>
             </w:drawing>
           </mc:Choice>
-          <mc:Fallback>
+          <mc:Fallback xmlns:w16du="http://schemas.microsoft.com/office/word/2023/wordml/word16du">
             <w:pict>
               <v:oval w14:anchorId="5EC362EC" id="Elipse 2" o:spid="_x0000_s1026" style="position:absolute;margin-left:171.3pt;margin-top:-71.85pt;width:14.7pt;height:14.7pt;z-index:251686912;visibility:visible;mso-wrap-style:square;mso-width-percent:0;mso-height-percent:0;mso-wrap-distance-left:9pt;mso-wrap-distance-top:0;mso-wrap-distance-right:9pt;mso-wrap-distance-bottom:0;mso-position-horizontal:absolute;mso-position-horizontal-relative:text;mso-position-vertical:absolute;mso-position-vertical-relative:text;mso-width-percent:0;mso-height-percent:0;mso-width-relative:margin;mso-height-relative:margin;v-text-anchor:middle" o:gfxdata="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" fillcolor="black [3213]" strokecolor="black [3213]" strokeweight="1pt">
                 <v:stroke joinstyle="miter"/>
@@ -5182,7 +5137,7 @@
               </wp:anchor>
             </w:drawing>
           </mc:Choice>
-          <mc:Fallback>
+          <mc:Fallback xmlns:w16du="http://schemas.microsoft.com/office/word/2023/wordml/word16du">
             <w:pict>
               <v:oval w14:anchorId="353D8CA2" id="Elipse 2" o:spid="_x0000_s1026" style="position:absolute;margin-left:171.8pt;margin-top:-47.75pt;width:14.7pt;height:14.7pt;z-index:251685888;visibility:visible;mso-wrap-style:square;mso-width-percent:0;mso-height-percent:0;mso-wrap-distance-left:9pt;mso-wrap-distance-top:0;mso-wrap-distance-right:9pt;mso-wrap-distance-bottom:0;mso-position-horizontal:absolute;mso-position-horizontal-relative:text;mso-position-vertical:absolute;mso-position-vertical-relative:text;mso-width-percent:0;mso-height-percent:0;mso-width-relative:margin;mso-height-relative:margin;v-text-anchor:middle" o:gfxdata="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" fillcolor="black [3213]" strokecolor="black [3213]" strokeweight="1pt">
                 <v:stroke joinstyle="miter"/>
@@ -5199,29 +5154,7 @@
           <w:sz w:val="20"/>
           <w:szCs w:val="20"/>
         </w:rPr>
-        <w:t xml:space="preserve">Figura 1.1. Ejemplo de acorde menor. </w:t>
-      </w:r>
-      <w:proofErr w:type="spellStart"/>
-      <w:r>
-        <w:rPr>
-          <w:rFonts w:ascii="Arial" w:hAnsi="Arial" w:cs="Arial"/>
-          <w:b/>
-          <w:bCs/>
-          <w:sz w:val="20"/>
-          <w:szCs w:val="20"/>
-        </w:rPr>
-        <w:t>Mim</w:t>
-      </w:r>
-      <w:proofErr w:type="spellEnd"/>
-      <w:r>
-        <w:rPr>
-          <w:rFonts w:ascii="Arial" w:hAnsi="Arial" w:cs="Arial"/>
-          <w:b/>
-          <w:bCs/>
-          <w:sz w:val="20"/>
-          <w:szCs w:val="20"/>
-        </w:rPr>
-        <w:t xml:space="preserve"> o Em.</w:t>
+        <w:t>Figura 1.1. Ejemplo de acorde menor. Mim o Em.</w:t>
       </w:r>
     </w:p>
     <w:p>
@@ -5272,61 +5205,7 @@
           <w:sz w:val="24"/>
           <w:szCs w:val="24"/>
         </w:rPr>
-        <w:t xml:space="preserve">El </w:t>
-      </w:r>
-      <w:proofErr w:type="spellStart"/>
-      <w:r>
-        <w:rPr>
-          <w:rFonts w:ascii="Arial" w:hAnsi="Arial" w:cs="Arial"/>
-          <w:sz w:val="24"/>
-          <w:szCs w:val="24"/>
-        </w:rPr>
-        <w:t>dataset</w:t>
-      </w:r>
-      <w:proofErr w:type="spellEnd"/>
-      <w:r>
-        <w:rPr>
-          <w:rFonts w:ascii="Arial" w:hAnsi="Arial" w:cs="Arial"/>
-          <w:sz w:val="24"/>
-          <w:szCs w:val="24"/>
-        </w:rPr>
-        <w:t xml:space="preserve"> es un conjunto de archivos de audio, los cuales contienen una mezcla de diferentes acordes reproducidos ya sea en guitarra acústica o eléctrica. Los archivos vienen clasificados en dos subcarpetas: </w:t>
-      </w:r>
-      <w:proofErr w:type="spellStart"/>
-      <w:r>
-        <w:rPr>
-          <w:rFonts w:ascii="Arial" w:hAnsi="Arial" w:cs="Arial"/>
-          <w:sz w:val="24"/>
-          <w:szCs w:val="24"/>
-        </w:rPr>
-        <w:t>major</w:t>
-      </w:r>
-      <w:proofErr w:type="spellEnd"/>
-      <w:r>
-        <w:rPr>
-          <w:rFonts w:ascii="Arial" w:hAnsi="Arial" w:cs="Arial"/>
-          <w:sz w:val="24"/>
-          <w:szCs w:val="24"/>
-        </w:rPr>
-        <w:t xml:space="preserve"> y </w:t>
-      </w:r>
-      <w:proofErr w:type="spellStart"/>
-      <w:r>
-        <w:rPr>
-          <w:rFonts w:ascii="Arial" w:hAnsi="Arial" w:cs="Arial"/>
-          <w:sz w:val="24"/>
-          <w:szCs w:val="24"/>
-        </w:rPr>
-        <w:t>minor</w:t>
-      </w:r>
-      <w:proofErr w:type="spellEnd"/>
-      <w:r>
-        <w:rPr>
-          <w:rFonts w:ascii="Arial" w:hAnsi="Arial" w:cs="Arial"/>
-          <w:sz w:val="24"/>
-          <w:szCs w:val="24"/>
-        </w:rPr>
-        <w:t>, las cuales representan a los acordes mayores y menores.</w:t>
+        <w:t>El dataset es un conjunto de archivos de audio, los cuales contienen una mezcla de diferentes acordes reproducidos ya sea en guitarra acústica o eléctrica. Los archivos vienen clasificados en dos subcarpetas: major y minor, las cuales representan a los acordes mayores y menores.</w:t>
       </w:r>
     </w:p>
     <w:p>
@@ -5403,29 +5282,7 @@
           <w:sz w:val="20"/>
           <w:szCs w:val="20"/>
         </w:rPr>
-        <w:t xml:space="preserve">Figura 1.2. Muestra del </w:t>
-      </w:r>
-      <w:proofErr w:type="spellStart"/>
-      <w:r>
-        <w:rPr>
-          <w:rFonts w:ascii="Arial" w:hAnsi="Arial" w:cs="Arial"/>
-          <w:b/>
-          <w:bCs/>
-          <w:sz w:val="20"/>
-          <w:szCs w:val="20"/>
-        </w:rPr>
-        <w:t>dataset</w:t>
-      </w:r>
-      <w:proofErr w:type="spellEnd"/>
-      <w:r>
-        <w:rPr>
-          <w:rFonts w:ascii="Arial" w:hAnsi="Arial" w:cs="Arial"/>
-          <w:b/>
-          <w:bCs/>
-          <w:sz w:val="20"/>
-          <w:szCs w:val="20"/>
-        </w:rPr>
-        <w:t xml:space="preserve"> utilizado.</w:t>
+        <w:t>Figura 1.2. Muestra del dataset utilizado.</w:t>
       </w:r>
     </w:p>
     <w:p>
@@ -5454,7 +5311,7 @@
     </w:p>
     <w:p>
       <w:pPr>
-        <w:pStyle w:val="Ttulo1"/>
+        <w:pStyle w:val="Heading1"/>
         <w:spacing w:line="360" w:lineRule="auto"/>
         <w:jc w:val="center"/>
         <w:rPr>
@@ -5489,55 +5346,7 @@
           <w:sz w:val="28"/>
           <w:szCs w:val="28"/>
         </w:rPr>
-        <w:t>ETL (</w:t>
-      </w:r>
-      <w:proofErr w:type="spellStart"/>
-      <w:r>
-        <w:rPr>
-          <w:rFonts w:ascii="Arial" w:hAnsi="Arial" w:cs="Arial"/>
-          <w:b/>
-          <w:bCs/>
-          <w:color w:val="000000" w:themeColor="text1"/>
-          <w:sz w:val="28"/>
-          <w:szCs w:val="28"/>
-        </w:rPr>
-        <w:t>Extract</w:t>
-      </w:r>
-      <w:proofErr w:type="spellEnd"/>
-      <w:r>
-        <w:rPr>
-          <w:rFonts w:ascii="Arial" w:hAnsi="Arial" w:cs="Arial"/>
-          <w:b/>
-          <w:bCs/>
-          <w:color w:val="000000" w:themeColor="text1"/>
-          <w:sz w:val="28"/>
-          <w:szCs w:val="28"/>
-        </w:rPr>
-        <w:t xml:space="preserve"> – </w:t>
-      </w:r>
-      <w:proofErr w:type="spellStart"/>
-      <w:r>
-        <w:rPr>
-          <w:rFonts w:ascii="Arial" w:hAnsi="Arial" w:cs="Arial"/>
-          <w:b/>
-          <w:bCs/>
-          <w:color w:val="000000" w:themeColor="text1"/>
-          <w:sz w:val="28"/>
-          <w:szCs w:val="28"/>
-        </w:rPr>
-        <w:t>Transform</w:t>
-      </w:r>
-      <w:proofErr w:type="spellEnd"/>
-      <w:r>
-        <w:rPr>
-          <w:rFonts w:ascii="Arial" w:hAnsi="Arial" w:cs="Arial"/>
-          <w:b/>
-          <w:bCs/>
-          <w:color w:val="000000" w:themeColor="text1"/>
-          <w:sz w:val="28"/>
-          <w:szCs w:val="28"/>
-        </w:rPr>
-        <w:t xml:space="preserve"> – Load)</w:t>
+        <w:t>ETL (Extract – Transform – Load)</w:t>
       </w:r>
       <w:bookmarkEnd w:id="3"/>
       <w:bookmarkEnd w:id="4"/>
@@ -5558,61 +5367,7 @@
           <w:sz w:val="24"/>
           <w:szCs w:val="24"/>
         </w:rPr>
-        <w:t xml:space="preserve">Para la extracción de los datos, en este </w:t>
-      </w:r>
-      <w:proofErr w:type="spellStart"/>
-      <w:r>
-        <w:rPr>
-          <w:rFonts w:ascii="Arial" w:hAnsi="Arial" w:cs="Arial"/>
-          <w:sz w:val="24"/>
-          <w:szCs w:val="24"/>
-        </w:rPr>
-        <w:t>dataset</w:t>
-      </w:r>
-      <w:proofErr w:type="spellEnd"/>
-      <w:r>
-        <w:rPr>
-          <w:rFonts w:ascii="Arial" w:hAnsi="Arial" w:cs="Arial"/>
-          <w:sz w:val="24"/>
-          <w:szCs w:val="24"/>
-        </w:rPr>
-        <w:t xml:space="preserve"> particular, los dos datos venían en un formato decente para su utilización. Pues, los archivos de audio ya vienen clasificados en su diferente tónica. Por lo que solo es necesario almacenarlos en nuestras variables X y </w:t>
-      </w:r>
-      <w:proofErr w:type="spellStart"/>
-      <w:r>
-        <w:rPr>
-          <w:rFonts w:ascii="Arial" w:hAnsi="Arial" w:cs="Arial"/>
-          <w:sz w:val="24"/>
-          <w:szCs w:val="24"/>
-        </w:rPr>
-        <w:t>Y</w:t>
-      </w:r>
-      <w:proofErr w:type="spellEnd"/>
-      <w:r>
-        <w:rPr>
-          <w:rFonts w:ascii="Arial" w:hAnsi="Arial" w:cs="Arial"/>
-          <w:sz w:val="24"/>
-          <w:szCs w:val="24"/>
-        </w:rPr>
-        <w:t xml:space="preserve">, siendo X para cada uno de los archivos de audio, y </w:t>
-      </w:r>
-      <w:proofErr w:type="spellStart"/>
-      <w:r>
-        <w:rPr>
-          <w:rFonts w:ascii="Arial" w:hAnsi="Arial" w:cs="Arial"/>
-          <w:sz w:val="24"/>
-          <w:szCs w:val="24"/>
-        </w:rPr>
-        <w:t>Y</w:t>
-      </w:r>
-      <w:proofErr w:type="spellEnd"/>
-      <w:r>
-        <w:rPr>
-          <w:rFonts w:ascii="Arial" w:hAnsi="Arial" w:cs="Arial"/>
-          <w:sz w:val="24"/>
-          <w:szCs w:val="24"/>
-        </w:rPr>
-        <w:t xml:space="preserve"> su predicción si es mayor o menor.</w:t>
+        <w:t>Para la extracción de los datos, en este dataset particular, los dos datos venían en un formato decente para su utilización. Pues, los archivos de audio ya vienen clasificados en su diferente tónica. Por lo que solo es necesario almacenarlos en nuestras variables X y Y, siendo X para cada uno de los archivos de audio, y Y su predicción si es mayor o menor.</w:t>
       </w:r>
     </w:p>
     <w:p>
@@ -5689,51 +5444,7 @@
           <w:sz w:val="20"/>
           <w:szCs w:val="20"/>
         </w:rPr>
-        <w:t xml:space="preserve">Figura 2.0. Función para cargar el </w:t>
-      </w:r>
-      <w:proofErr w:type="spellStart"/>
-      <w:r>
-        <w:rPr>
-          <w:rFonts w:ascii="Arial" w:hAnsi="Arial" w:cs="Arial"/>
-          <w:b/>
-          <w:bCs/>
-          <w:sz w:val="20"/>
-          <w:szCs w:val="20"/>
-        </w:rPr>
-        <w:t>dataset</w:t>
-      </w:r>
-      <w:proofErr w:type="spellEnd"/>
-      <w:r>
-        <w:rPr>
-          <w:rFonts w:ascii="Arial" w:hAnsi="Arial" w:cs="Arial"/>
-          <w:b/>
-          <w:bCs/>
-          <w:sz w:val="20"/>
-          <w:szCs w:val="20"/>
-        </w:rPr>
-        <w:t xml:space="preserve"> en arreglos para X y </w:t>
-      </w:r>
-      <w:proofErr w:type="spellStart"/>
-      <w:r>
-        <w:rPr>
-          <w:rFonts w:ascii="Arial" w:hAnsi="Arial" w:cs="Arial"/>
-          <w:b/>
-          <w:bCs/>
-          <w:sz w:val="20"/>
-          <w:szCs w:val="20"/>
-        </w:rPr>
-        <w:t>Y</w:t>
-      </w:r>
-      <w:proofErr w:type="spellEnd"/>
-      <w:r>
-        <w:rPr>
-          <w:rFonts w:ascii="Arial" w:hAnsi="Arial" w:cs="Arial"/>
-          <w:b/>
-          <w:bCs/>
-          <w:sz w:val="20"/>
-          <w:szCs w:val="20"/>
-        </w:rPr>
-        <w:t>.</w:t>
+        <w:t>Figura 2.0. Función para cargar el dataset en arreglos para X y Y.</w:t>
       </w:r>
     </w:p>
     <w:p>
@@ -5780,25 +5491,7 @@
           <w:szCs w:val="24"/>
         </w:rPr>
         <w:lastRenderedPageBreak/>
-        <w:t>En la Figura 2.0 podemos observar la llamada a una función “</w:t>
-      </w:r>
-      <w:proofErr w:type="spellStart"/>
-      <w:r>
-        <w:rPr>
-          <w:rFonts w:ascii="Arial" w:hAnsi="Arial" w:cs="Arial"/>
-          <w:sz w:val="24"/>
-          <w:szCs w:val="24"/>
-        </w:rPr>
-        <w:t>audio_to_spectrogram</w:t>
-      </w:r>
-      <w:proofErr w:type="spellEnd"/>
-      <w:r>
-        <w:rPr>
-          <w:rFonts w:ascii="Arial" w:hAnsi="Arial" w:cs="Arial"/>
-          <w:sz w:val="24"/>
-          <w:szCs w:val="24"/>
-        </w:rPr>
-        <w:t>” que, cómo su nombre sugiere, convierte los archivos de audio en espectrogramas, permitiendo al modelo</w:t>
+        <w:t>En la Figura 2.0 podemos observar la llamada a una función “audio_to_spectrogram” que, cómo su nombre sugiere, convierte los archivos de audio en espectrogramas, permitiendo al modelo</w:t>
       </w:r>
       <w:r>
         <w:rPr>
@@ -5830,7 +5523,7 @@
     </w:p>
     <w:p>
       <w:pPr>
-        <w:pStyle w:val="Prrafodelista"/>
+        <w:pStyle w:val="ListParagraph"/>
         <w:numPr>
           <w:ilvl w:val="0"/>
           <w:numId w:val="3"/>
@@ -5843,28 +5536,18 @@
           <w:szCs w:val="24"/>
         </w:rPr>
       </w:pPr>
-      <w:proofErr w:type="spellStart"/>
-      <w:r>
-        <w:rPr>
-          <w:rFonts w:ascii="Arial" w:hAnsi="Arial" w:cs="Arial"/>
-          <w:sz w:val="24"/>
-          <w:szCs w:val="24"/>
-        </w:rPr>
-        <w:t>audio_path</w:t>
-      </w:r>
-      <w:proofErr w:type="spellEnd"/>
-      <w:r>
-        <w:rPr>
-          <w:rFonts w:ascii="Arial" w:hAnsi="Arial" w:cs="Arial"/>
-          <w:sz w:val="24"/>
-          <w:szCs w:val="24"/>
-        </w:rPr>
-        <w:t>: La ruta al archivo del audio a procesar.</w:t>
-      </w:r>
-    </w:p>
-    <w:p>
-      <w:pPr>
-        <w:pStyle w:val="Prrafodelista"/>
+      <w:r>
+        <w:rPr>
+          <w:rFonts w:ascii="Arial" w:hAnsi="Arial" w:cs="Arial"/>
+          <w:sz w:val="24"/>
+          <w:szCs w:val="24"/>
+        </w:rPr>
+        <w:t>audio_path: La ruta al archivo del audio a procesar.</w:t>
+      </w:r>
+    </w:p>
+    <w:p>
+      <w:pPr>
+        <w:pStyle w:val="ListParagraph"/>
         <w:numPr>
           <w:ilvl w:val="0"/>
           <w:numId w:val="3"/>
@@ -5877,64 +5560,18 @@
           <w:szCs w:val="24"/>
         </w:rPr>
       </w:pPr>
-      <w:proofErr w:type="spellStart"/>
-      <w:r>
-        <w:rPr>
-          <w:rFonts w:ascii="Arial" w:hAnsi="Arial" w:cs="Arial"/>
-          <w:sz w:val="24"/>
-          <w:szCs w:val="24"/>
-        </w:rPr>
-        <w:t>n_fft</w:t>
-      </w:r>
-      <w:proofErr w:type="spellEnd"/>
-      <w:r>
-        <w:rPr>
-          <w:rFonts w:ascii="Arial" w:hAnsi="Arial" w:cs="Arial"/>
-          <w:sz w:val="24"/>
-          <w:szCs w:val="24"/>
-        </w:rPr>
-        <w:t>: El tamaño de la ventana del FFT (</w:t>
-      </w:r>
-      <w:proofErr w:type="spellStart"/>
-      <w:r>
-        <w:rPr>
-          <w:rFonts w:ascii="Arial" w:hAnsi="Arial" w:cs="Arial"/>
-          <w:sz w:val="24"/>
-          <w:szCs w:val="24"/>
-        </w:rPr>
-        <w:t>Fast</w:t>
-      </w:r>
-      <w:proofErr w:type="spellEnd"/>
-      <w:r>
-        <w:rPr>
-          <w:rFonts w:ascii="Arial" w:hAnsi="Arial" w:cs="Arial"/>
-          <w:sz w:val="24"/>
-          <w:szCs w:val="24"/>
-        </w:rPr>
-        <w:t xml:space="preserve"> Fourier </w:t>
-      </w:r>
-      <w:proofErr w:type="spellStart"/>
-      <w:r>
-        <w:rPr>
-          <w:rFonts w:ascii="Arial" w:hAnsi="Arial" w:cs="Arial"/>
-          <w:sz w:val="24"/>
-          <w:szCs w:val="24"/>
-        </w:rPr>
-        <w:t>Transform</w:t>
-      </w:r>
-      <w:proofErr w:type="spellEnd"/>
-      <w:r>
-        <w:rPr>
-          <w:rFonts w:ascii="Arial" w:hAnsi="Arial" w:cs="Arial"/>
-          <w:sz w:val="24"/>
-          <w:szCs w:val="24"/>
-        </w:rPr>
-        <w:t>), esta define el nivel de detalle frecuencial del espectrograma.</w:t>
-      </w:r>
-    </w:p>
-    <w:p>
-      <w:pPr>
-        <w:pStyle w:val="Prrafodelista"/>
+      <w:r>
+        <w:rPr>
+          <w:rFonts w:ascii="Arial" w:hAnsi="Arial" w:cs="Arial"/>
+          <w:sz w:val="24"/>
+          <w:szCs w:val="24"/>
+        </w:rPr>
+        <w:t>n_fft: El tamaño de la ventana del FFT (Fast Fourier Transform), esta define el nivel de detalle frecuencial del espectrograma.</w:t>
+      </w:r>
+    </w:p>
+    <w:p>
+      <w:pPr>
+        <w:pStyle w:val="ListParagraph"/>
         <w:numPr>
           <w:ilvl w:val="0"/>
           <w:numId w:val="3"/>
@@ -5947,46 +5584,18 @@
           <w:szCs w:val="24"/>
         </w:rPr>
       </w:pPr>
-      <w:proofErr w:type="spellStart"/>
-      <w:r>
-        <w:rPr>
-          <w:rFonts w:ascii="Arial" w:hAnsi="Arial" w:cs="Arial"/>
-          <w:sz w:val="24"/>
-          <w:szCs w:val="24"/>
-        </w:rPr>
-        <w:t>hop_length</w:t>
-      </w:r>
-      <w:proofErr w:type="spellEnd"/>
-      <w:r>
-        <w:rPr>
-          <w:rFonts w:ascii="Arial" w:hAnsi="Arial" w:cs="Arial"/>
-          <w:sz w:val="24"/>
-          <w:szCs w:val="24"/>
-        </w:rPr>
-        <w:t xml:space="preserve">: El número de muestras entre ventanas sucesivas en la FFT, determina el solapamiento entre </w:t>
-      </w:r>
-      <w:proofErr w:type="spellStart"/>
-      <w:r>
-        <w:rPr>
-          <w:rFonts w:ascii="Arial" w:hAnsi="Arial" w:cs="Arial"/>
-          <w:sz w:val="24"/>
-          <w:szCs w:val="24"/>
-        </w:rPr>
-        <w:t>frames</w:t>
-      </w:r>
-      <w:proofErr w:type="spellEnd"/>
-      <w:r>
-        <w:rPr>
-          <w:rFonts w:ascii="Arial" w:hAnsi="Arial" w:cs="Arial"/>
-          <w:sz w:val="24"/>
-          <w:szCs w:val="24"/>
-        </w:rPr>
-        <w:t>.</w:t>
-      </w:r>
-    </w:p>
-    <w:p>
-      <w:pPr>
-        <w:pStyle w:val="Prrafodelista"/>
+      <w:r>
+        <w:rPr>
+          <w:rFonts w:ascii="Arial" w:hAnsi="Arial" w:cs="Arial"/>
+          <w:sz w:val="24"/>
+          <w:szCs w:val="24"/>
+        </w:rPr>
+        <w:t>hop_length: El número de muestras entre ventanas sucesivas en la FFT, determina el solapamiento entre frames.</w:t>
+      </w:r>
+    </w:p>
+    <w:p>
+      <w:pPr>
+        <w:pStyle w:val="ListParagraph"/>
         <w:numPr>
           <w:ilvl w:val="0"/>
           <w:numId w:val="3"/>
@@ -5999,23 +5608,13 @@
           <w:szCs w:val="24"/>
         </w:rPr>
       </w:pPr>
-      <w:proofErr w:type="spellStart"/>
-      <w:r>
-        <w:rPr>
-          <w:rFonts w:ascii="Arial" w:hAnsi="Arial" w:cs="Arial"/>
-          <w:sz w:val="24"/>
-          <w:szCs w:val="24"/>
-        </w:rPr>
-        <w:t>fixed_size</w:t>
-      </w:r>
-      <w:proofErr w:type="spellEnd"/>
-      <w:r>
-        <w:rPr>
-          <w:rFonts w:ascii="Arial" w:hAnsi="Arial" w:cs="Arial"/>
-          <w:sz w:val="24"/>
-          <w:szCs w:val="24"/>
-        </w:rPr>
-        <w:t>: El tamaño deseado del espectrograma en alto y ancho.</w:t>
+      <w:r>
+        <w:rPr>
+          <w:rFonts w:ascii="Arial" w:hAnsi="Arial" w:cs="Arial"/>
+          <w:sz w:val="24"/>
+          <w:szCs w:val="24"/>
+        </w:rPr>
+        <w:t>fixed_size: El tamaño deseado del espectrograma en alto y ancho.</w:t>
       </w:r>
     </w:p>
     <w:p>
@@ -6034,43 +5633,7 @@
           <w:sz w:val="24"/>
           <w:szCs w:val="24"/>
         </w:rPr>
-        <w:t xml:space="preserve">Utilizamos la librería de </w:t>
-      </w:r>
-      <w:proofErr w:type="spellStart"/>
-      <w:r>
-        <w:rPr>
-          <w:rFonts w:ascii="Arial" w:hAnsi="Arial" w:cs="Arial"/>
-          <w:sz w:val="24"/>
-          <w:szCs w:val="24"/>
-        </w:rPr>
-        <w:t>librosa</w:t>
-      </w:r>
-      <w:proofErr w:type="spellEnd"/>
-      <w:r>
-        <w:rPr>
-          <w:rFonts w:ascii="Arial" w:hAnsi="Arial" w:cs="Arial"/>
-          <w:sz w:val="24"/>
-          <w:szCs w:val="24"/>
-        </w:rPr>
-        <w:t xml:space="preserve"> para cargar el archivo de audio, calcular el espectrograma en escala de </w:t>
-      </w:r>
-      <w:proofErr w:type="spellStart"/>
-      <w:r>
-        <w:rPr>
-          <w:rFonts w:ascii="Arial" w:hAnsi="Arial" w:cs="Arial"/>
-          <w:sz w:val="24"/>
-          <w:szCs w:val="24"/>
-        </w:rPr>
-        <w:t>mel</w:t>
-      </w:r>
-      <w:proofErr w:type="spellEnd"/>
-      <w:r>
-        <w:rPr>
-          <w:rFonts w:ascii="Arial" w:hAnsi="Arial" w:cs="Arial"/>
-          <w:sz w:val="24"/>
-          <w:szCs w:val="24"/>
-        </w:rPr>
-        <w:t xml:space="preserve">, el cual es un tipo de espectrograma adaptado a cómo el oído humano percibe el sonido, y convertir la escala de potencia a decibelios para hacerla más interpretable. Por </w:t>
+        <w:t xml:space="preserve">Utilizamos la librería de librosa para cargar el archivo de audio, calcular el espectrograma en escala de mel, el cual es un tipo de espectrograma adaptado a cómo el oído humano percibe el sonido, y convertir la escala de potencia a decibelios para hacerla más interpretable. Por </w:t>
       </w:r>
       <w:r>
         <w:rPr>
@@ -6198,48 +5761,12 @@
           <w:sz w:val="24"/>
           <w:szCs w:val="24"/>
         </w:rPr>
-        <w:t xml:space="preserve">En la función original para cargar el </w:t>
-      </w:r>
-      <w:proofErr w:type="spellStart"/>
-      <w:r>
-        <w:rPr>
-          <w:rFonts w:ascii="Arial" w:hAnsi="Arial" w:cs="Arial"/>
-          <w:sz w:val="24"/>
-          <w:szCs w:val="24"/>
-        </w:rPr>
-        <w:t>dataset</w:t>
-      </w:r>
-      <w:proofErr w:type="spellEnd"/>
-      <w:r>
-        <w:rPr>
-          <w:rFonts w:ascii="Arial" w:hAnsi="Arial" w:cs="Arial"/>
-          <w:sz w:val="24"/>
-          <w:szCs w:val="24"/>
-        </w:rPr>
-        <w:t xml:space="preserve">, se manda a llamar esta función para cada archivo, las convertimos a espectrogramas, y las almacenamos en nuestro arreglo de X. Para el arreglo Y, guardamos la etiqueta de cada archivo, es decir, si es mayor o menor. Y con eso, ya tenemos nuestro </w:t>
-      </w:r>
-      <w:proofErr w:type="spellStart"/>
-      <w:r>
-        <w:rPr>
-          <w:rFonts w:ascii="Arial" w:hAnsi="Arial" w:cs="Arial"/>
-          <w:sz w:val="24"/>
-          <w:szCs w:val="24"/>
-        </w:rPr>
-        <w:t>dataset</w:t>
-      </w:r>
-      <w:proofErr w:type="spellEnd"/>
-      <w:r>
-        <w:rPr>
-          <w:rFonts w:ascii="Arial" w:hAnsi="Arial" w:cs="Arial"/>
-          <w:sz w:val="24"/>
-          <w:szCs w:val="24"/>
-        </w:rPr>
-        <w:t xml:space="preserve"> cargado y listo, por lo que ya podemos construir nuestro modelo.</w:t>
-      </w:r>
-    </w:p>
-    <w:p>
-      <w:pPr>
-        <w:pStyle w:val="Ttulo1"/>
+        <w:t>En la función original para cargar el dataset, se manda a llamar esta función para cada archivo, las convertimos a espectrogramas, y las almacenamos en nuestro arreglo de X. Para el arreglo Y, guardamos la etiqueta de cada archivo, es decir, si es mayor o menor. Y con eso, ya tenemos nuestro dataset cargado y listo, por lo que ya podemos construir nuestro modelo.</w:t>
+      </w:r>
+    </w:p>
+    <w:p>
+      <w:pPr>
+        <w:pStyle w:val="Heading1"/>
         <w:spacing w:line="360" w:lineRule="auto"/>
         <w:jc w:val="center"/>
         <w:rPr>
@@ -6287,7 +5814,7 @@
     </w:p>
     <w:p>
       <w:pPr>
-        <w:pStyle w:val="Ttulo2"/>
+        <w:pStyle w:val="Heading2"/>
         <w:spacing w:line="360" w:lineRule="auto"/>
         <w:jc w:val="both"/>
         <w:rPr>
@@ -6430,7 +5957,7 @@
     </w:p>
     <w:p>
       <w:pPr>
-        <w:pStyle w:val="Prrafodelista"/>
+        <w:pStyle w:val="ListParagraph"/>
         <w:numPr>
           <w:ilvl w:val="0"/>
           <w:numId w:val="4"/>
@@ -6449,30 +5976,12 @@
           <w:sz w:val="24"/>
           <w:szCs w:val="24"/>
         </w:rPr>
-        <w:t xml:space="preserve">La primera capa convolucional es de 32 filtros, cada uno con tamaño de 3x3. Utilizamos </w:t>
-      </w:r>
-      <w:proofErr w:type="spellStart"/>
-      <w:r>
-        <w:rPr>
-          <w:rFonts w:ascii="Arial" w:hAnsi="Arial" w:cs="Arial"/>
-          <w:sz w:val="24"/>
-          <w:szCs w:val="24"/>
-        </w:rPr>
-        <w:t>relu</w:t>
-      </w:r>
-      <w:proofErr w:type="spellEnd"/>
-      <w:r>
-        <w:rPr>
-          <w:rFonts w:ascii="Arial" w:hAnsi="Arial" w:cs="Arial"/>
-          <w:sz w:val="24"/>
-          <w:szCs w:val="24"/>
-        </w:rPr>
-        <w:t xml:space="preserve"> como función de activación, introduce no linealidad, y nos permite que la red pueda aprender patrones complejos. Y por último definimos que las imágenes de entrada son de tamaño 128x128 y en escala de grises.</w:t>
-      </w:r>
-    </w:p>
-    <w:p>
-      <w:pPr>
-        <w:pStyle w:val="Prrafodelista"/>
+        <w:t>La primera capa convolucional es de 32 filtros, cada uno con tamaño de 3x3. Utilizamos relu como función de activación, introduce no linealidad, y nos permite que la red pueda aprender patrones complejos. Y por último definimos que las imágenes de entrada son de tamaño 128x128 y en escala de grises.</w:t>
+      </w:r>
+    </w:p>
+    <w:p>
+      <w:pPr>
+        <w:pStyle w:val="ListParagraph"/>
         <w:numPr>
           <w:ilvl w:val="1"/>
           <w:numId w:val="4"/>
@@ -6485,7 +5994,6 @@
           <w:szCs w:val="24"/>
         </w:rPr>
       </w:pPr>
-      <w:proofErr w:type="spellStart"/>
       <w:r>
         <w:rPr>
           <w:rFonts w:ascii="Arial" w:hAnsi="Arial" w:cs="Arial"/>
@@ -6495,40 +6003,7 @@
           <w:szCs w:val="24"/>
         </w:rPr>
         <w:lastRenderedPageBreak/>
-        <w:t>Batch</w:t>
-      </w:r>
-      <w:proofErr w:type="spellEnd"/>
-      <w:r>
-        <w:rPr>
-          <w:rFonts w:ascii="Arial" w:hAnsi="Arial" w:cs="Arial"/>
-          <w:b/>
-          <w:bCs/>
-          <w:sz w:val="24"/>
-          <w:szCs w:val="24"/>
-        </w:rPr>
-        <w:t xml:space="preserve"> </w:t>
-      </w:r>
-      <w:proofErr w:type="spellStart"/>
-      <w:r>
-        <w:rPr>
-          <w:rFonts w:ascii="Arial" w:hAnsi="Arial" w:cs="Arial"/>
-          <w:b/>
-          <w:bCs/>
-          <w:sz w:val="24"/>
-          <w:szCs w:val="24"/>
-        </w:rPr>
-        <w:t>Normalization</w:t>
-      </w:r>
-      <w:proofErr w:type="spellEnd"/>
-      <w:r>
-        <w:rPr>
-          <w:rFonts w:ascii="Arial" w:hAnsi="Arial" w:cs="Arial"/>
-          <w:b/>
-          <w:bCs/>
-          <w:sz w:val="24"/>
-          <w:szCs w:val="24"/>
-        </w:rPr>
-        <w:t xml:space="preserve">: </w:t>
+        <w:t xml:space="preserve">Batch Normalization: </w:t>
       </w:r>
       <w:r>
         <w:rPr>
@@ -6541,7 +6016,7 @@
     </w:p>
     <w:p>
       <w:pPr>
-        <w:pStyle w:val="Prrafodelista"/>
+        <w:pStyle w:val="ListParagraph"/>
         <w:numPr>
           <w:ilvl w:val="1"/>
           <w:numId w:val="4"/>
@@ -6562,29 +6037,7 @@
           <w:sz w:val="24"/>
           <w:szCs w:val="24"/>
         </w:rPr>
-        <w:t xml:space="preserve">Max </w:t>
-      </w:r>
-      <w:proofErr w:type="spellStart"/>
-      <w:r>
-        <w:rPr>
-          <w:rFonts w:ascii="Arial" w:hAnsi="Arial" w:cs="Arial"/>
-          <w:b/>
-          <w:bCs/>
-          <w:sz w:val="24"/>
-          <w:szCs w:val="24"/>
-        </w:rPr>
-        <w:t>Pooling</w:t>
-      </w:r>
-      <w:proofErr w:type="spellEnd"/>
-      <w:r>
-        <w:rPr>
-          <w:rFonts w:ascii="Arial" w:hAnsi="Arial" w:cs="Arial"/>
-          <w:b/>
-          <w:bCs/>
-          <w:sz w:val="24"/>
-          <w:szCs w:val="24"/>
-        </w:rPr>
-        <w:t xml:space="preserve">: </w:t>
+        <w:t xml:space="preserve">Max Pooling: </w:t>
       </w:r>
       <w:r>
         <w:rPr>
@@ -6597,7 +6050,7 @@
     </w:p>
     <w:p>
       <w:pPr>
-        <w:pStyle w:val="Prrafodelista"/>
+        <w:pStyle w:val="ListParagraph"/>
         <w:numPr>
           <w:ilvl w:val="1"/>
           <w:numId w:val="4"/>
@@ -6610,58 +6063,28 @@
           <w:szCs w:val="24"/>
         </w:rPr>
       </w:pPr>
-      <w:proofErr w:type="spellStart"/>
-      <w:r>
-        <w:rPr>
-          <w:rFonts w:ascii="Arial" w:hAnsi="Arial" w:cs="Arial"/>
-          <w:b/>
-          <w:bCs/>
-          <w:sz w:val="24"/>
-          <w:szCs w:val="24"/>
-        </w:rPr>
-        <w:t>Dropout</w:t>
-      </w:r>
-      <w:proofErr w:type="spellEnd"/>
-      <w:r>
-        <w:rPr>
-          <w:rFonts w:ascii="Arial" w:hAnsi="Arial" w:cs="Arial"/>
-          <w:b/>
-          <w:bCs/>
-          <w:sz w:val="24"/>
-          <w:szCs w:val="24"/>
-        </w:rPr>
-        <w:t xml:space="preserve">: </w:t>
-      </w:r>
-      <w:r>
-        <w:rPr>
-          <w:rFonts w:ascii="Arial" w:hAnsi="Arial" w:cs="Arial"/>
-          <w:sz w:val="24"/>
-          <w:szCs w:val="24"/>
-        </w:rPr>
-        <w:t xml:space="preserve">Desconectamos al azar el 30% de las neuronas durante el entrenamiento para evitar </w:t>
-      </w:r>
-      <w:proofErr w:type="spellStart"/>
-      <w:r>
-        <w:rPr>
-          <w:rFonts w:ascii="Arial" w:hAnsi="Arial" w:cs="Arial"/>
-          <w:sz w:val="24"/>
-          <w:szCs w:val="24"/>
-        </w:rPr>
-        <w:t>overfitting</w:t>
-      </w:r>
-      <w:proofErr w:type="spellEnd"/>
-      <w:r>
-        <w:rPr>
-          <w:rFonts w:ascii="Arial" w:hAnsi="Arial" w:cs="Arial"/>
-          <w:sz w:val="24"/>
-          <w:szCs w:val="24"/>
-        </w:rPr>
-        <w:t xml:space="preserve"> y mejorar la capacidad de generalización.</w:t>
-      </w:r>
-    </w:p>
-    <w:p>
-      <w:pPr>
-        <w:pStyle w:val="Prrafodelista"/>
+      <w:r>
+        <w:rPr>
+          <w:rFonts w:ascii="Arial" w:hAnsi="Arial" w:cs="Arial"/>
+          <w:b/>
+          <w:bCs/>
+          <w:sz w:val="24"/>
+          <w:szCs w:val="24"/>
+        </w:rPr>
+        <w:t xml:space="preserve">Dropout: </w:t>
+      </w:r>
+      <w:r>
+        <w:rPr>
+          <w:rFonts w:ascii="Arial" w:hAnsi="Arial" w:cs="Arial"/>
+          <w:sz w:val="24"/>
+          <w:szCs w:val="24"/>
+        </w:rPr>
+        <w:t>Desconectamos al azar el 30% de las neuronas durante el entrenamiento para evitar overfitting y mejorar la capacidad de generalización.</w:t>
+      </w:r>
+    </w:p>
+    <w:p>
+      <w:pPr>
+        <w:pStyle w:val="ListParagraph"/>
         <w:numPr>
           <w:ilvl w:val="0"/>
           <w:numId w:val="4"/>
@@ -6680,30 +6103,12 @@
           <w:sz w:val="24"/>
           <w:szCs w:val="24"/>
         </w:rPr>
-        <w:t xml:space="preserve">En la segunda capa, utilizamos 64 filtros de tamaño 3x3. Esto nos permite extraer características más complejas y detalladas de las imágenes de entrada, como bordes y texturas de mayor nivel. Volvemos a utilizar </w:t>
-      </w:r>
-      <w:proofErr w:type="spellStart"/>
-      <w:r>
-        <w:rPr>
-          <w:rFonts w:ascii="Arial" w:hAnsi="Arial" w:cs="Arial"/>
-          <w:sz w:val="24"/>
-          <w:szCs w:val="24"/>
-        </w:rPr>
-        <w:t>relu</w:t>
-      </w:r>
-      <w:proofErr w:type="spellEnd"/>
-      <w:r>
-        <w:rPr>
-          <w:rFonts w:ascii="Arial" w:hAnsi="Arial" w:cs="Arial"/>
-          <w:sz w:val="24"/>
-          <w:szCs w:val="24"/>
-        </w:rPr>
-        <w:t xml:space="preserve"> como función de activación para ayudar a la red a aprender representaciones más complejas.</w:t>
-      </w:r>
-    </w:p>
-    <w:p>
-      <w:pPr>
-        <w:pStyle w:val="Prrafodelista"/>
+        <w:t>En la segunda capa, utilizamos 64 filtros de tamaño 3x3. Esto nos permite extraer características más complejas y detalladas de las imágenes de entrada, como bordes y texturas de mayor nivel. Volvemos a utilizar relu como función de activación para ayudar a la red a aprender representaciones más complejas.</w:t>
+      </w:r>
+    </w:p>
+    <w:p>
+      <w:pPr>
+        <w:pStyle w:val="ListParagraph"/>
         <w:numPr>
           <w:ilvl w:val="1"/>
           <w:numId w:val="4"/>
@@ -6716,49 +6121,15 @@
           <w:szCs w:val="24"/>
         </w:rPr>
       </w:pPr>
-      <w:proofErr w:type="spellStart"/>
-      <w:r>
-        <w:rPr>
-          <w:rFonts w:ascii="Arial" w:hAnsi="Arial" w:cs="Arial"/>
-          <w:b/>
-          <w:bCs/>
-          <w:sz w:val="24"/>
-          <w:szCs w:val="24"/>
-        </w:rPr>
-        <w:t>Batch</w:t>
-      </w:r>
-      <w:proofErr w:type="spellEnd"/>
-      <w:r>
-        <w:rPr>
-          <w:rFonts w:ascii="Arial" w:hAnsi="Arial" w:cs="Arial"/>
-          <w:b/>
-          <w:bCs/>
-          <w:sz w:val="24"/>
-          <w:szCs w:val="24"/>
-        </w:rPr>
-        <w:t xml:space="preserve"> </w:t>
-      </w:r>
-      <w:proofErr w:type="spellStart"/>
-      <w:r>
-        <w:rPr>
-          <w:rFonts w:ascii="Arial" w:hAnsi="Arial" w:cs="Arial"/>
-          <w:b/>
-          <w:bCs/>
-          <w:sz w:val="24"/>
-          <w:szCs w:val="24"/>
-        </w:rPr>
-        <w:t>Normalization</w:t>
-      </w:r>
-      <w:proofErr w:type="spellEnd"/>
-      <w:r>
-        <w:rPr>
-          <w:rFonts w:ascii="Arial" w:hAnsi="Arial" w:cs="Arial"/>
-          <w:b/>
-          <w:bCs/>
-          <w:sz w:val="24"/>
-          <w:szCs w:val="24"/>
-        </w:rPr>
-        <w:t xml:space="preserve">: </w:t>
+      <w:r>
+        <w:rPr>
+          <w:rFonts w:ascii="Arial" w:hAnsi="Arial" w:cs="Arial"/>
+          <w:b/>
+          <w:bCs/>
+          <w:sz w:val="24"/>
+          <w:szCs w:val="24"/>
+        </w:rPr>
+        <w:t xml:space="preserve">Batch Normalization: </w:t>
       </w:r>
       <w:r>
         <w:rPr>
@@ -6779,7 +6150,7 @@
     </w:p>
     <w:p>
       <w:pPr>
-        <w:pStyle w:val="Prrafodelista"/>
+        <w:pStyle w:val="ListParagraph"/>
         <w:numPr>
           <w:ilvl w:val="1"/>
           <w:numId w:val="4"/>
@@ -6800,29 +6171,7 @@
           <w:sz w:val="24"/>
           <w:szCs w:val="24"/>
         </w:rPr>
-        <w:t xml:space="preserve">Max </w:t>
-      </w:r>
-      <w:proofErr w:type="spellStart"/>
-      <w:r>
-        <w:rPr>
-          <w:rFonts w:ascii="Arial" w:hAnsi="Arial" w:cs="Arial"/>
-          <w:b/>
-          <w:bCs/>
-          <w:sz w:val="24"/>
-          <w:szCs w:val="24"/>
-        </w:rPr>
-        <w:t>Pooling</w:t>
-      </w:r>
-      <w:proofErr w:type="spellEnd"/>
-      <w:r>
-        <w:rPr>
-          <w:rFonts w:ascii="Arial" w:hAnsi="Arial" w:cs="Arial"/>
-          <w:b/>
-          <w:bCs/>
-          <w:sz w:val="24"/>
-          <w:szCs w:val="24"/>
-        </w:rPr>
-        <w:t>:</w:t>
+        <w:t>Max Pooling:</w:t>
       </w:r>
       <w:r>
         <w:rPr>
@@ -6843,7 +6192,7 @@
     </w:p>
     <w:p>
       <w:pPr>
-        <w:pStyle w:val="Prrafodelista"/>
+        <w:pStyle w:val="ListParagraph"/>
         <w:numPr>
           <w:ilvl w:val="1"/>
           <w:numId w:val="4"/>
@@ -6856,58 +6205,28 @@
           <w:szCs w:val="24"/>
         </w:rPr>
       </w:pPr>
-      <w:proofErr w:type="spellStart"/>
-      <w:r>
-        <w:rPr>
-          <w:rFonts w:ascii="Arial" w:hAnsi="Arial" w:cs="Arial"/>
-          <w:b/>
-          <w:bCs/>
-          <w:sz w:val="24"/>
-          <w:szCs w:val="24"/>
-        </w:rPr>
-        <w:t>Dropout</w:t>
-      </w:r>
-      <w:proofErr w:type="spellEnd"/>
-      <w:r>
-        <w:rPr>
-          <w:rFonts w:ascii="Arial" w:hAnsi="Arial" w:cs="Arial"/>
-          <w:b/>
-          <w:bCs/>
-          <w:sz w:val="24"/>
-          <w:szCs w:val="24"/>
-        </w:rPr>
-        <w:t>:</w:t>
-      </w:r>
-      <w:r>
-        <w:rPr>
-          <w:rFonts w:ascii="Arial" w:hAnsi="Arial" w:cs="Arial"/>
-          <w:sz w:val="24"/>
-          <w:szCs w:val="24"/>
-        </w:rPr>
-        <w:t xml:space="preserve"> Del mismo modo, desactivamos el 30% de las neuronas de esta capa durante cada iteración del entrenamiento. Como mencionábamos, esto nos ayudará a prevenir el </w:t>
-      </w:r>
-      <w:proofErr w:type="spellStart"/>
-      <w:r>
-        <w:rPr>
-          <w:rFonts w:ascii="Arial" w:hAnsi="Arial" w:cs="Arial"/>
-          <w:sz w:val="24"/>
-          <w:szCs w:val="24"/>
-        </w:rPr>
-        <w:t>overfitting</w:t>
-      </w:r>
-      <w:proofErr w:type="spellEnd"/>
-      <w:r>
-        <w:rPr>
-          <w:rFonts w:ascii="Arial" w:hAnsi="Arial" w:cs="Arial"/>
-          <w:sz w:val="24"/>
-          <w:szCs w:val="24"/>
-        </w:rPr>
-        <w:t xml:space="preserve"> al forzar que la red aprenda patrones robustos sin depender de neuronas específicas.</w:t>
-      </w:r>
-    </w:p>
-    <w:p>
-      <w:pPr>
-        <w:pStyle w:val="Prrafodelista"/>
+      <w:r>
+        <w:rPr>
+          <w:rFonts w:ascii="Arial" w:hAnsi="Arial" w:cs="Arial"/>
+          <w:b/>
+          <w:bCs/>
+          <w:sz w:val="24"/>
+          <w:szCs w:val="24"/>
+        </w:rPr>
+        <w:t>Dropout:</w:t>
+      </w:r>
+      <w:r>
+        <w:rPr>
+          <w:rFonts w:ascii="Arial" w:hAnsi="Arial" w:cs="Arial"/>
+          <w:sz w:val="24"/>
+          <w:szCs w:val="24"/>
+        </w:rPr>
+        <w:t xml:space="preserve"> Del mismo modo, desactivamos el 30% de las neuronas de esta capa durante cada iteración del entrenamiento. Como mencionábamos, esto nos ayudará a prevenir el overfitting al forzar que la red aprenda patrones robustos sin depender de neuronas específicas.</w:t>
+      </w:r>
+    </w:p>
+    <w:p>
+      <w:pPr>
+        <w:pStyle w:val="ListParagraph"/>
         <w:numPr>
           <w:ilvl w:val="0"/>
           <w:numId w:val="4"/>
@@ -6926,30 +6245,12 @@
           <w:sz w:val="24"/>
           <w:szCs w:val="24"/>
         </w:rPr>
-        <w:t xml:space="preserve">En la tercera capa utilizamos 128 filtros con tamaño de 3x3. De este modo, la red profundiza aún más en la extracción de características, logrando capturar patrones aún más complejos que en las capas anteriores. Al igual que las capas anteriores, utilizamos </w:t>
-      </w:r>
-      <w:proofErr w:type="spellStart"/>
-      <w:r>
-        <w:rPr>
-          <w:rFonts w:ascii="Arial" w:hAnsi="Arial" w:cs="Arial"/>
-          <w:sz w:val="24"/>
-          <w:szCs w:val="24"/>
-        </w:rPr>
-        <w:t>relu</w:t>
-      </w:r>
-      <w:proofErr w:type="spellEnd"/>
-      <w:r>
-        <w:rPr>
-          <w:rFonts w:ascii="Arial" w:hAnsi="Arial" w:cs="Arial"/>
-          <w:sz w:val="24"/>
-          <w:szCs w:val="24"/>
-        </w:rPr>
-        <w:t xml:space="preserve"> para mantener la no linealidad en las representaciones.</w:t>
-      </w:r>
-    </w:p>
-    <w:p>
-      <w:pPr>
-        <w:pStyle w:val="Prrafodelista"/>
+        <w:t>En la tercera capa utilizamos 128 filtros con tamaño de 3x3. De este modo, la red profundiza aún más en la extracción de características, logrando capturar patrones aún más complejos que en las capas anteriores. Al igual que las capas anteriores, utilizamos relu para mantener la no linealidad en las representaciones.</w:t>
+      </w:r>
+    </w:p>
+    <w:p>
+      <w:pPr>
+        <w:pStyle w:val="ListParagraph"/>
         <w:numPr>
           <w:ilvl w:val="1"/>
           <w:numId w:val="4"/>
@@ -6962,7 +6263,6 @@
           <w:szCs w:val="24"/>
         </w:rPr>
       </w:pPr>
-      <w:proofErr w:type="spellStart"/>
       <w:r>
         <w:rPr>
           <w:rFonts w:ascii="Arial" w:hAnsi="Arial" w:cs="Arial"/>
@@ -6972,40 +6272,7 @@
           <w:szCs w:val="24"/>
         </w:rPr>
         <w:lastRenderedPageBreak/>
-        <w:t>Batch</w:t>
-      </w:r>
-      <w:proofErr w:type="spellEnd"/>
-      <w:r>
-        <w:rPr>
-          <w:rFonts w:ascii="Arial" w:hAnsi="Arial" w:cs="Arial"/>
-          <w:b/>
-          <w:bCs/>
-          <w:sz w:val="24"/>
-          <w:szCs w:val="24"/>
-        </w:rPr>
-        <w:t xml:space="preserve"> </w:t>
-      </w:r>
-      <w:proofErr w:type="spellStart"/>
-      <w:r>
-        <w:rPr>
-          <w:rFonts w:ascii="Arial" w:hAnsi="Arial" w:cs="Arial"/>
-          <w:b/>
-          <w:bCs/>
-          <w:sz w:val="24"/>
-          <w:szCs w:val="24"/>
-        </w:rPr>
-        <w:t>Normalization</w:t>
-      </w:r>
-      <w:proofErr w:type="spellEnd"/>
-      <w:r>
-        <w:rPr>
-          <w:rFonts w:ascii="Arial" w:hAnsi="Arial" w:cs="Arial"/>
-          <w:b/>
-          <w:bCs/>
-          <w:sz w:val="24"/>
-          <w:szCs w:val="24"/>
-        </w:rPr>
-        <w:t xml:space="preserve">: </w:t>
+        <w:t xml:space="preserve">Batch Normalization: </w:t>
       </w:r>
       <w:r>
         <w:rPr>
@@ -7050,7 +6317,7 @@
     </w:p>
     <w:p>
       <w:pPr>
-        <w:pStyle w:val="Prrafodelista"/>
+        <w:pStyle w:val="ListParagraph"/>
         <w:numPr>
           <w:ilvl w:val="1"/>
           <w:numId w:val="4"/>
@@ -7071,29 +6338,7 @@
           <w:sz w:val="24"/>
           <w:szCs w:val="24"/>
         </w:rPr>
-        <w:t xml:space="preserve">Max </w:t>
-      </w:r>
-      <w:proofErr w:type="spellStart"/>
-      <w:r>
-        <w:rPr>
-          <w:rFonts w:ascii="Arial" w:hAnsi="Arial" w:cs="Arial"/>
-          <w:b/>
-          <w:bCs/>
-          <w:sz w:val="24"/>
-          <w:szCs w:val="24"/>
-        </w:rPr>
-        <w:t>Pooling</w:t>
-      </w:r>
-      <w:proofErr w:type="spellEnd"/>
-      <w:r>
-        <w:rPr>
-          <w:rFonts w:ascii="Arial" w:hAnsi="Arial" w:cs="Arial"/>
-          <w:b/>
-          <w:bCs/>
-          <w:sz w:val="24"/>
-          <w:szCs w:val="24"/>
-        </w:rPr>
-        <w:t>:</w:t>
+        <w:t>Max Pooling:</w:t>
       </w:r>
       <w:r>
         <w:rPr>
@@ -7106,7 +6351,7 @@
     </w:p>
     <w:p>
       <w:pPr>
-        <w:pStyle w:val="Prrafodelista"/>
+        <w:pStyle w:val="ListParagraph"/>
         <w:numPr>
           <w:ilvl w:val="1"/>
           <w:numId w:val="4"/>
@@ -7119,58 +6364,28 @@
           <w:szCs w:val="24"/>
         </w:rPr>
       </w:pPr>
-      <w:proofErr w:type="spellStart"/>
-      <w:r>
-        <w:rPr>
-          <w:rFonts w:ascii="Arial" w:hAnsi="Arial" w:cs="Arial"/>
-          <w:b/>
-          <w:bCs/>
-          <w:sz w:val="24"/>
-          <w:szCs w:val="24"/>
-        </w:rPr>
-        <w:t>Dropout</w:t>
-      </w:r>
-      <w:proofErr w:type="spellEnd"/>
-      <w:r>
-        <w:rPr>
-          <w:rFonts w:ascii="Arial" w:hAnsi="Arial" w:cs="Arial"/>
-          <w:b/>
-          <w:bCs/>
-          <w:sz w:val="24"/>
-          <w:szCs w:val="24"/>
-        </w:rPr>
-        <w:t>:</w:t>
-      </w:r>
-      <w:r>
-        <w:rPr>
-          <w:rFonts w:ascii="Arial" w:hAnsi="Arial" w:cs="Arial"/>
-          <w:sz w:val="24"/>
-          <w:szCs w:val="24"/>
-        </w:rPr>
-        <w:t xml:space="preserve"> En esta ocasión, estamos desactivando un 40% de las neuronas en el entrenamiento. Estamos usando este valor ya que la red está en etapas donde tiene características de alto nivel, por lo tanto, queremos asegurarnos de prevenir el </w:t>
-      </w:r>
-      <w:proofErr w:type="spellStart"/>
-      <w:r>
-        <w:rPr>
-          <w:rFonts w:ascii="Arial" w:hAnsi="Arial" w:cs="Arial"/>
-          <w:sz w:val="24"/>
-          <w:szCs w:val="24"/>
-        </w:rPr>
-        <w:t>overfitting</w:t>
-      </w:r>
-      <w:proofErr w:type="spellEnd"/>
-      <w:r>
-        <w:rPr>
-          <w:rFonts w:ascii="Arial" w:hAnsi="Arial" w:cs="Arial"/>
-          <w:sz w:val="24"/>
-          <w:szCs w:val="24"/>
-        </w:rPr>
-        <w:t>.</w:t>
-      </w:r>
-    </w:p>
-    <w:p>
-      <w:pPr>
-        <w:pStyle w:val="Prrafodelista"/>
+      <w:r>
+        <w:rPr>
+          <w:rFonts w:ascii="Arial" w:hAnsi="Arial" w:cs="Arial"/>
+          <w:b/>
+          <w:bCs/>
+          <w:sz w:val="24"/>
+          <w:szCs w:val="24"/>
+        </w:rPr>
+        <w:t>Dropout:</w:t>
+      </w:r>
+      <w:r>
+        <w:rPr>
+          <w:rFonts w:ascii="Arial" w:hAnsi="Arial" w:cs="Arial"/>
+          <w:sz w:val="24"/>
+          <w:szCs w:val="24"/>
+        </w:rPr>
+        <w:t xml:space="preserve"> En esta ocasión, estamos desactivando un 40% de las neuronas en el entrenamiento. Estamos usando este valor ya que la red está en etapas donde tiene características de alto nivel, por lo tanto, queremos asegurarnos de prevenir el overfitting.</w:t>
+      </w:r>
+    </w:p>
+    <w:p>
+      <w:pPr>
+        <w:pStyle w:val="ListParagraph"/>
         <w:numPr>
           <w:ilvl w:val="0"/>
           <w:numId w:val="4"/>
@@ -7189,30 +6404,12 @@
           <w:sz w:val="24"/>
           <w:szCs w:val="24"/>
         </w:rPr>
-        <w:t xml:space="preserve">En nuestra capa final, estamos usando </w:t>
-      </w:r>
-      <w:proofErr w:type="spellStart"/>
-      <w:r>
-        <w:rPr>
-          <w:rFonts w:ascii="Arial" w:hAnsi="Arial" w:cs="Arial"/>
-          <w:sz w:val="24"/>
-          <w:szCs w:val="24"/>
-        </w:rPr>
-        <w:t>Flatten</w:t>
-      </w:r>
-      <w:proofErr w:type="spellEnd"/>
-      <w:r>
-        <w:rPr>
-          <w:rFonts w:ascii="Arial" w:hAnsi="Arial" w:cs="Arial"/>
-          <w:sz w:val="24"/>
-          <w:szCs w:val="24"/>
-        </w:rPr>
-        <w:t xml:space="preserve"> para convertir la salida 2D en un vector 1D, permitiéndonos conectar con la capa densa.</w:t>
-      </w:r>
-    </w:p>
-    <w:p>
-      <w:pPr>
-        <w:pStyle w:val="Prrafodelista"/>
+        <w:t>En nuestra capa final, estamos usando Flatten para convertir la salida 2D en un vector 1D, permitiéndonos conectar con la capa densa.</w:t>
+      </w:r>
+    </w:p>
+    <w:p>
+      <w:pPr>
+        <w:pStyle w:val="ListParagraph"/>
         <w:numPr>
           <w:ilvl w:val="1"/>
           <w:numId w:val="4"/>
@@ -7246,7 +6443,7 @@
     </w:p>
     <w:p>
       <w:pPr>
-        <w:pStyle w:val="Prrafodelista"/>
+        <w:pStyle w:val="ListParagraph"/>
         <w:numPr>
           <w:ilvl w:val="1"/>
           <w:numId w:val="4"/>
@@ -7259,49 +6456,15 @@
           <w:szCs w:val="24"/>
         </w:rPr>
       </w:pPr>
-      <w:proofErr w:type="spellStart"/>
-      <w:r>
-        <w:rPr>
-          <w:rFonts w:ascii="Arial" w:hAnsi="Arial" w:cs="Arial"/>
-          <w:b/>
-          <w:bCs/>
-          <w:sz w:val="24"/>
-          <w:szCs w:val="24"/>
-        </w:rPr>
-        <w:t>Batch</w:t>
-      </w:r>
-      <w:proofErr w:type="spellEnd"/>
-      <w:r>
-        <w:rPr>
-          <w:rFonts w:ascii="Arial" w:hAnsi="Arial" w:cs="Arial"/>
-          <w:b/>
-          <w:bCs/>
-          <w:sz w:val="24"/>
-          <w:szCs w:val="24"/>
-        </w:rPr>
-        <w:t xml:space="preserve"> </w:t>
-      </w:r>
-      <w:proofErr w:type="spellStart"/>
-      <w:r>
-        <w:rPr>
-          <w:rFonts w:ascii="Arial" w:hAnsi="Arial" w:cs="Arial"/>
-          <w:b/>
-          <w:bCs/>
-          <w:sz w:val="24"/>
-          <w:szCs w:val="24"/>
-        </w:rPr>
-        <w:t>Normalization</w:t>
-      </w:r>
-      <w:proofErr w:type="spellEnd"/>
-      <w:r>
-        <w:rPr>
-          <w:rFonts w:ascii="Arial" w:hAnsi="Arial" w:cs="Arial"/>
-          <w:b/>
-          <w:bCs/>
-          <w:sz w:val="24"/>
-          <w:szCs w:val="24"/>
-        </w:rPr>
-        <w:t>:</w:t>
+      <w:r>
+        <w:rPr>
+          <w:rFonts w:ascii="Arial" w:hAnsi="Arial" w:cs="Arial"/>
+          <w:b/>
+          <w:bCs/>
+          <w:sz w:val="24"/>
+          <w:szCs w:val="24"/>
+        </w:rPr>
+        <w:t>Batch Normalization:</w:t>
       </w:r>
       <w:r>
         <w:rPr>
@@ -7314,7 +6477,7 @@
     </w:p>
     <w:p>
       <w:pPr>
-        <w:pStyle w:val="Prrafodelista"/>
+        <w:pStyle w:val="ListParagraph"/>
         <w:numPr>
           <w:ilvl w:val="1"/>
           <w:numId w:val="4"/>
@@ -7327,58 +6490,28 @@
           <w:szCs w:val="24"/>
         </w:rPr>
       </w:pPr>
-      <w:proofErr w:type="spellStart"/>
-      <w:r>
-        <w:rPr>
-          <w:rFonts w:ascii="Arial" w:hAnsi="Arial" w:cs="Arial"/>
-          <w:b/>
-          <w:bCs/>
-          <w:sz w:val="24"/>
-          <w:szCs w:val="24"/>
-        </w:rPr>
-        <w:t>Dropout</w:t>
-      </w:r>
-      <w:proofErr w:type="spellEnd"/>
-      <w:r>
-        <w:rPr>
-          <w:rFonts w:ascii="Arial" w:hAnsi="Arial" w:cs="Arial"/>
-          <w:b/>
-          <w:bCs/>
-          <w:sz w:val="24"/>
-          <w:szCs w:val="24"/>
-        </w:rPr>
-        <w:t>:</w:t>
-      </w:r>
-      <w:r>
-        <w:rPr>
-          <w:rFonts w:ascii="Arial" w:hAnsi="Arial" w:cs="Arial"/>
-          <w:sz w:val="24"/>
-          <w:szCs w:val="24"/>
-        </w:rPr>
-        <w:t xml:space="preserve"> En este caso desconectamos el 50% de las neuronas para reducir el riesgo de un </w:t>
-      </w:r>
-      <w:proofErr w:type="spellStart"/>
-      <w:r>
-        <w:rPr>
-          <w:rFonts w:ascii="Arial" w:hAnsi="Arial" w:cs="Arial"/>
-          <w:sz w:val="24"/>
-          <w:szCs w:val="24"/>
-        </w:rPr>
-        <w:t>overfitting</w:t>
-      </w:r>
-      <w:proofErr w:type="spellEnd"/>
-      <w:r>
-        <w:rPr>
-          <w:rFonts w:ascii="Arial" w:hAnsi="Arial" w:cs="Arial"/>
-          <w:sz w:val="24"/>
-          <w:szCs w:val="24"/>
-        </w:rPr>
-        <w:t>.</w:t>
-      </w:r>
-    </w:p>
-    <w:p>
-      <w:pPr>
-        <w:pStyle w:val="Prrafodelista"/>
+      <w:r>
+        <w:rPr>
+          <w:rFonts w:ascii="Arial" w:hAnsi="Arial" w:cs="Arial"/>
+          <w:b/>
+          <w:bCs/>
+          <w:sz w:val="24"/>
+          <w:szCs w:val="24"/>
+        </w:rPr>
+        <w:t>Dropout:</w:t>
+      </w:r>
+      <w:r>
+        <w:rPr>
+          <w:rFonts w:ascii="Arial" w:hAnsi="Arial" w:cs="Arial"/>
+          <w:sz w:val="24"/>
+          <w:szCs w:val="24"/>
+        </w:rPr>
+        <w:t xml:space="preserve"> En este caso desconectamos el 50% de las neuronas para reducir el riesgo de un overfitting.</w:t>
+      </w:r>
+    </w:p>
+    <w:p>
+      <w:pPr>
+        <w:pStyle w:val="ListParagraph"/>
         <w:numPr>
           <w:ilvl w:val="1"/>
           <w:numId w:val="4"/>
@@ -7407,30 +6540,12 @@
           <w:sz w:val="24"/>
           <w:szCs w:val="24"/>
         </w:rPr>
-        <w:t xml:space="preserve"> La capa de salida tiene 2 neuronas, una para cada clase (mayor o menor). Utilizamos </w:t>
-      </w:r>
-      <w:proofErr w:type="spellStart"/>
-      <w:r>
-        <w:rPr>
-          <w:rFonts w:ascii="Arial" w:hAnsi="Arial" w:cs="Arial"/>
-          <w:sz w:val="24"/>
-          <w:szCs w:val="24"/>
-        </w:rPr>
-        <w:t>softmax</w:t>
-      </w:r>
-      <w:proofErr w:type="spellEnd"/>
-      <w:r>
-        <w:rPr>
-          <w:rFonts w:ascii="Arial" w:hAnsi="Arial" w:cs="Arial"/>
-          <w:sz w:val="24"/>
-          <w:szCs w:val="24"/>
-        </w:rPr>
-        <w:t xml:space="preserve"> para convertir los valores en probabilidades, permitiendo obtener la clase final.</w:t>
-      </w:r>
-    </w:p>
-    <w:p>
-      <w:pPr>
-        <w:pStyle w:val="Ttulo2"/>
+        <w:t xml:space="preserve"> La capa de salida tiene 2 neuronas, una para cada clase (mayor o menor). Utilizamos softmax para convertir los valores en probabilidades, permitiendo obtener la clase final.</w:t>
+      </w:r>
+    </w:p>
+    <w:p>
+      <w:pPr>
+        <w:pStyle w:val="Heading2"/>
         <w:spacing w:line="360" w:lineRule="auto"/>
         <w:jc w:val="both"/>
         <w:rPr>
@@ -7472,30 +6587,12 @@
           <w:sz w:val="24"/>
           <w:szCs w:val="24"/>
         </w:rPr>
-        <w:t xml:space="preserve">Además del modelo definido anteriormente. Hemos implementado algunas optimizaciones para ayudar al modelo a tener un mejor rendimiento y estabilidad, y evitar el </w:t>
-      </w:r>
-      <w:proofErr w:type="spellStart"/>
-      <w:r>
-        <w:rPr>
-          <w:rFonts w:ascii="Arial" w:hAnsi="Arial" w:cs="Arial"/>
-          <w:sz w:val="24"/>
-          <w:szCs w:val="24"/>
-        </w:rPr>
-        <w:t>overfitting</w:t>
-      </w:r>
-      <w:proofErr w:type="spellEnd"/>
-      <w:r>
-        <w:rPr>
-          <w:rFonts w:ascii="Arial" w:hAnsi="Arial" w:cs="Arial"/>
-          <w:sz w:val="24"/>
-          <w:szCs w:val="24"/>
-        </w:rPr>
-        <w:t>.</w:t>
-      </w:r>
-    </w:p>
-    <w:p>
-      <w:pPr>
-        <w:pStyle w:val="Prrafodelista"/>
+        <w:t>Además del modelo definido anteriormente. Hemos implementado algunas optimizaciones para ayudar al modelo a tener un mejor rendimiento y estabilidad, y evitar el overfitting.</w:t>
+      </w:r>
+    </w:p>
+    <w:p>
+      <w:pPr>
+        <w:pStyle w:val="ListParagraph"/>
         <w:numPr>
           <w:ilvl w:val="0"/>
           <w:numId w:val="5"/>
@@ -7525,97 +6622,7 @@
           <w:sz w:val="24"/>
           <w:szCs w:val="24"/>
         </w:rPr>
-        <w:t xml:space="preserve">Estamos utilizando </w:t>
-      </w:r>
-      <w:proofErr w:type="spellStart"/>
-      <w:r>
-        <w:rPr>
-          <w:rFonts w:ascii="Arial" w:hAnsi="Arial" w:cs="Arial"/>
-          <w:sz w:val="24"/>
-          <w:szCs w:val="24"/>
-        </w:rPr>
-        <w:t>AdamW</w:t>
-      </w:r>
-      <w:proofErr w:type="spellEnd"/>
-      <w:r>
-        <w:rPr>
-          <w:rFonts w:ascii="Arial" w:hAnsi="Arial" w:cs="Arial"/>
-          <w:sz w:val="24"/>
-          <w:szCs w:val="24"/>
-        </w:rPr>
-        <w:t xml:space="preserve">, le asignamos un </w:t>
-      </w:r>
-      <w:proofErr w:type="spellStart"/>
-      <w:r>
-        <w:rPr>
-          <w:rFonts w:ascii="Arial" w:hAnsi="Arial" w:cs="Arial"/>
-          <w:sz w:val="24"/>
-          <w:szCs w:val="24"/>
-        </w:rPr>
-        <w:t>learning</w:t>
-      </w:r>
-      <w:proofErr w:type="spellEnd"/>
-      <w:r>
-        <w:rPr>
-          <w:rFonts w:ascii="Arial" w:hAnsi="Arial" w:cs="Arial"/>
-          <w:sz w:val="24"/>
-          <w:szCs w:val="24"/>
-        </w:rPr>
-        <w:t xml:space="preserve"> </w:t>
-      </w:r>
-      <w:proofErr w:type="spellStart"/>
-      <w:r>
-        <w:rPr>
-          <w:rFonts w:ascii="Arial" w:hAnsi="Arial" w:cs="Arial"/>
-          <w:sz w:val="24"/>
-          <w:szCs w:val="24"/>
-        </w:rPr>
-        <w:t>rate</w:t>
-      </w:r>
-      <w:proofErr w:type="spellEnd"/>
-      <w:r>
-        <w:rPr>
-          <w:rFonts w:ascii="Arial" w:hAnsi="Arial" w:cs="Arial"/>
-          <w:sz w:val="24"/>
-          <w:szCs w:val="24"/>
-        </w:rPr>
-        <w:t xml:space="preserve"> inicial de 1e-5. Además, estamos definiendo un </w:t>
-      </w:r>
-      <w:proofErr w:type="spellStart"/>
-      <w:r>
-        <w:rPr>
-          <w:rFonts w:ascii="Arial" w:hAnsi="Arial" w:cs="Arial"/>
-          <w:sz w:val="24"/>
-          <w:szCs w:val="24"/>
-        </w:rPr>
-        <w:t>weight</w:t>
-      </w:r>
-      <w:proofErr w:type="spellEnd"/>
-      <w:r>
-        <w:rPr>
-          <w:rFonts w:ascii="Arial" w:hAnsi="Arial" w:cs="Arial"/>
-          <w:sz w:val="24"/>
-          <w:szCs w:val="24"/>
-        </w:rPr>
-        <w:t xml:space="preserve"> </w:t>
-      </w:r>
-      <w:proofErr w:type="spellStart"/>
-      <w:r>
-        <w:rPr>
-          <w:rFonts w:ascii="Arial" w:hAnsi="Arial" w:cs="Arial"/>
-          <w:sz w:val="24"/>
-          <w:szCs w:val="24"/>
-        </w:rPr>
-        <w:t>decay</w:t>
-      </w:r>
-      <w:proofErr w:type="spellEnd"/>
-      <w:r>
-        <w:rPr>
-          <w:rFonts w:ascii="Arial" w:hAnsi="Arial" w:cs="Arial"/>
-          <w:sz w:val="24"/>
-          <w:szCs w:val="24"/>
-        </w:rPr>
-        <w:t xml:space="preserve"> de 0.001 para la regularización.</w:t>
+        <w:t>Estamos utilizando AdamW, le asignamos un learning rate inicial de 1e-5. Además, estamos definiendo un weight decay de 0.001 para la regularización.</w:t>
       </w:r>
     </w:p>
     <w:p>
@@ -7694,34 +6701,12 @@
           <w:sz w:val="20"/>
           <w:szCs w:val="20"/>
         </w:rPr>
-        <w:t xml:space="preserve">Figura 3.1. Optimizador </w:t>
-      </w:r>
-      <w:proofErr w:type="spellStart"/>
-      <w:r>
-        <w:rPr>
-          <w:rFonts w:ascii="Arial" w:hAnsi="Arial" w:cs="Arial"/>
-          <w:b/>
-          <w:bCs/>
-          <w:sz w:val="20"/>
-          <w:szCs w:val="20"/>
-        </w:rPr>
-        <w:t>AdamW</w:t>
-      </w:r>
-      <w:proofErr w:type="spellEnd"/>
-      <w:r>
-        <w:rPr>
-          <w:rFonts w:ascii="Arial" w:hAnsi="Arial" w:cs="Arial"/>
-          <w:b/>
-          <w:bCs/>
-          <w:sz w:val="20"/>
-          <w:szCs w:val="20"/>
-        </w:rPr>
-        <w:t xml:space="preserve"> para el modelo.</w:t>
-      </w:r>
-    </w:p>
-    <w:p>
-      <w:pPr>
-        <w:pStyle w:val="Prrafodelista"/>
+        <w:t>Figura 3.1. Optimizador AdamW para el modelo.</w:t>
+      </w:r>
+    </w:p>
+    <w:p>
+      <w:pPr>
+        <w:pStyle w:val="ListParagraph"/>
         <w:numPr>
           <w:ilvl w:val="0"/>
           <w:numId w:val="5"/>
@@ -7734,125 +6719,23 @@
           <w:szCs w:val="24"/>
         </w:rPr>
       </w:pPr>
-      <w:proofErr w:type="spellStart"/>
-      <w:r>
-        <w:rPr>
-          <w:rFonts w:ascii="Arial" w:hAnsi="Arial" w:cs="Arial"/>
-          <w:b/>
-          <w:bCs/>
-          <w:sz w:val="24"/>
-          <w:szCs w:val="24"/>
-        </w:rPr>
-        <w:t>Checkpoint</w:t>
-      </w:r>
-      <w:proofErr w:type="spellEnd"/>
-      <w:r>
-        <w:rPr>
-          <w:rFonts w:ascii="Arial" w:hAnsi="Arial" w:cs="Arial"/>
-          <w:b/>
-          <w:bCs/>
-          <w:sz w:val="24"/>
-          <w:szCs w:val="24"/>
-        </w:rPr>
-        <w:t xml:space="preserve"> para el mejor modelo: </w:t>
-      </w:r>
-      <w:r>
-        <w:rPr>
-          <w:rFonts w:ascii="Arial" w:hAnsi="Arial" w:cs="Arial"/>
-          <w:sz w:val="24"/>
-          <w:szCs w:val="24"/>
-        </w:rPr>
-        <w:t xml:space="preserve">Este nos permite guardar el resultado de los modelos en cada </w:t>
-      </w:r>
-      <w:proofErr w:type="spellStart"/>
-      <w:r>
-        <w:rPr>
-          <w:rFonts w:ascii="Arial" w:hAnsi="Arial" w:cs="Arial"/>
-          <w:sz w:val="24"/>
-          <w:szCs w:val="24"/>
-        </w:rPr>
-        <w:t>epoch</w:t>
-      </w:r>
-      <w:proofErr w:type="spellEnd"/>
-      <w:r>
-        <w:rPr>
-          <w:rFonts w:ascii="Arial" w:hAnsi="Arial" w:cs="Arial"/>
-          <w:sz w:val="24"/>
-          <w:szCs w:val="24"/>
-        </w:rPr>
-        <w:t xml:space="preserve">, en cada uno de los pasos del entrenamiento, el </w:t>
-      </w:r>
-      <w:proofErr w:type="spellStart"/>
-      <w:r>
-        <w:rPr>
-          <w:rFonts w:ascii="Arial" w:hAnsi="Arial" w:cs="Arial"/>
-          <w:sz w:val="24"/>
-          <w:szCs w:val="24"/>
-        </w:rPr>
-        <w:t>callback</w:t>
-      </w:r>
-      <w:proofErr w:type="spellEnd"/>
-      <w:r>
-        <w:rPr>
-          <w:rFonts w:ascii="Arial" w:hAnsi="Arial" w:cs="Arial"/>
-          <w:sz w:val="24"/>
-          <w:szCs w:val="24"/>
-        </w:rPr>
-        <w:t xml:space="preserve"> analiza la precisión en </w:t>
-      </w:r>
-      <w:proofErr w:type="spellStart"/>
-      <w:r>
-        <w:rPr>
-          <w:rFonts w:ascii="Arial" w:hAnsi="Arial" w:cs="Arial"/>
-          <w:sz w:val="24"/>
-          <w:szCs w:val="24"/>
-        </w:rPr>
-        <w:t>validation</w:t>
-      </w:r>
-      <w:proofErr w:type="spellEnd"/>
-      <w:r>
-        <w:rPr>
-          <w:rFonts w:ascii="Arial" w:hAnsi="Arial" w:cs="Arial"/>
-          <w:sz w:val="24"/>
-          <w:szCs w:val="24"/>
-        </w:rPr>
-        <w:t xml:space="preserve"> en el </w:t>
-      </w:r>
-      <w:proofErr w:type="spellStart"/>
-      <w:r>
-        <w:rPr>
-          <w:rFonts w:ascii="Arial" w:hAnsi="Arial" w:cs="Arial"/>
-          <w:sz w:val="24"/>
-          <w:szCs w:val="24"/>
-        </w:rPr>
-        <w:t>epoch</w:t>
-      </w:r>
-      <w:proofErr w:type="spellEnd"/>
-      <w:r>
-        <w:rPr>
-          <w:rFonts w:ascii="Arial" w:hAnsi="Arial" w:cs="Arial"/>
-          <w:sz w:val="24"/>
-          <w:szCs w:val="24"/>
-        </w:rPr>
-        <w:t xml:space="preserve"> actual, y si el resultado es mejor que el </w:t>
-      </w:r>
-      <w:proofErr w:type="spellStart"/>
-      <w:r>
-        <w:rPr>
-          <w:rFonts w:ascii="Arial" w:hAnsi="Arial" w:cs="Arial"/>
-          <w:sz w:val="24"/>
-          <w:szCs w:val="24"/>
-        </w:rPr>
-        <w:t>epoch</w:t>
-      </w:r>
-      <w:proofErr w:type="spellEnd"/>
-      <w:r>
-        <w:rPr>
-          <w:rFonts w:ascii="Arial" w:hAnsi="Arial" w:cs="Arial"/>
-          <w:sz w:val="24"/>
-          <w:szCs w:val="24"/>
-        </w:rPr>
-        <w:t xml:space="preserve"> anterior, entonces el modelo se guarda y nos permitirá utilizar ese modelo guardado para las predicciones.</w:t>
+      <w:r>
+        <w:rPr>
+          <w:rFonts w:ascii="Arial" w:hAnsi="Arial" w:cs="Arial"/>
+          <w:b/>
+          <w:bCs/>
+          <w:sz w:val="24"/>
+          <w:szCs w:val="24"/>
+        </w:rPr>
+        <w:t xml:space="preserve">Checkpoint para el mejor modelo: </w:t>
+      </w:r>
+      <w:r>
+        <w:rPr>
+          <w:rFonts w:ascii="Arial" w:hAnsi="Arial" w:cs="Arial"/>
+          <w:sz w:val="24"/>
+          <w:szCs w:val="24"/>
+        </w:rPr>
+        <w:t>Este nos permite guardar el resultado de los modelos en cada epoch, en cada uno de los pasos del entrenamiento, el callback analiza la precisión en validation en el epoch actual, y si el resultado es mejor que el epoch anterior, entonces el modelo se guarda y nos permitirá utilizar ese modelo guardado para las predicciones.</w:t>
       </w:r>
     </w:p>
     <w:p>
@@ -7929,34 +6812,12 @@
           <w:sz w:val="20"/>
           <w:szCs w:val="20"/>
         </w:rPr>
-        <w:t xml:space="preserve">Figura 3.2. </w:t>
-      </w:r>
-      <w:proofErr w:type="spellStart"/>
-      <w:r>
-        <w:rPr>
-          <w:rFonts w:ascii="Arial" w:hAnsi="Arial" w:cs="Arial"/>
-          <w:b/>
-          <w:bCs/>
-          <w:sz w:val="20"/>
-          <w:szCs w:val="20"/>
-        </w:rPr>
-        <w:t>Callback</w:t>
-      </w:r>
-      <w:proofErr w:type="spellEnd"/>
-      <w:r>
-        <w:rPr>
-          <w:rFonts w:ascii="Arial" w:hAnsi="Arial" w:cs="Arial"/>
-          <w:b/>
-          <w:bCs/>
-          <w:sz w:val="20"/>
-          <w:szCs w:val="20"/>
-        </w:rPr>
-        <w:t xml:space="preserve"> para guardar el mejor modelo durante el entrenamiento.</w:t>
-      </w:r>
-    </w:p>
-    <w:p>
-      <w:pPr>
-        <w:pStyle w:val="Prrafodelista"/>
+        <w:t>Figura 3.2. Callback para guardar el mejor modelo durante el entrenamiento.</w:t>
+      </w:r>
+    </w:p>
+    <w:p>
+      <w:pPr>
+        <w:pStyle w:val="ListParagraph"/>
         <w:numPr>
           <w:ilvl w:val="0"/>
           <w:numId w:val="5"/>
@@ -7969,133 +6830,31 @@
           <w:szCs w:val="24"/>
         </w:rPr>
       </w:pPr>
-      <w:proofErr w:type="spellStart"/>
-      <w:r>
-        <w:rPr>
-          <w:rFonts w:ascii="Arial" w:hAnsi="Arial" w:cs="Arial"/>
-          <w:b/>
-          <w:bCs/>
-          <w:sz w:val="24"/>
-          <w:szCs w:val="24"/>
-        </w:rPr>
-        <w:t>Callback</w:t>
-      </w:r>
-      <w:proofErr w:type="spellEnd"/>
-      <w:r>
-        <w:rPr>
-          <w:rFonts w:ascii="Arial" w:hAnsi="Arial" w:cs="Arial"/>
-          <w:b/>
-          <w:bCs/>
-          <w:sz w:val="24"/>
-          <w:szCs w:val="24"/>
-        </w:rPr>
-        <w:t xml:space="preserve"> para reducir el </w:t>
-      </w:r>
-      <w:proofErr w:type="spellStart"/>
-      <w:r>
-        <w:rPr>
-          <w:rFonts w:ascii="Arial" w:hAnsi="Arial" w:cs="Arial"/>
-          <w:b/>
-          <w:bCs/>
-          <w:sz w:val="24"/>
-          <w:szCs w:val="24"/>
-        </w:rPr>
-        <w:t>learning</w:t>
-      </w:r>
-      <w:proofErr w:type="spellEnd"/>
-      <w:r>
-        <w:rPr>
-          <w:rFonts w:ascii="Arial" w:hAnsi="Arial" w:cs="Arial"/>
-          <w:b/>
-          <w:bCs/>
-          <w:sz w:val="24"/>
-          <w:szCs w:val="24"/>
-        </w:rPr>
-        <w:t xml:space="preserve"> </w:t>
-      </w:r>
-      <w:proofErr w:type="spellStart"/>
-      <w:r>
-        <w:rPr>
-          <w:rFonts w:ascii="Arial" w:hAnsi="Arial" w:cs="Arial"/>
-          <w:b/>
-          <w:bCs/>
-          <w:sz w:val="24"/>
-          <w:szCs w:val="24"/>
-        </w:rPr>
-        <w:t>rate</w:t>
-      </w:r>
-      <w:proofErr w:type="spellEnd"/>
-      <w:r>
-        <w:rPr>
-          <w:rFonts w:ascii="Arial" w:hAnsi="Arial" w:cs="Arial"/>
-          <w:b/>
-          <w:bCs/>
-          <w:sz w:val="24"/>
-          <w:szCs w:val="24"/>
-        </w:rPr>
-        <w:t xml:space="preserve">: </w:t>
-      </w:r>
-      <w:r>
-        <w:rPr>
-          <w:rFonts w:ascii="Arial" w:hAnsi="Arial" w:cs="Arial"/>
-          <w:sz w:val="24"/>
-          <w:szCs w:val="24"/>
-        </w:rPr>
-        <w:t xml:space="preserve">Utilizamos una instancia de </w:t>
-      </w:r>
-      <w:proofErr w:type="spellStart"/>
-      <w:r>
-        <w:rPr>
-          <w:rFonts w:ascii="Arial" w:hAnsi="Arial" w:cs="Arial"/>
-          <w:sz w:val="24"/>
-          <w:szCs w:val="24"/>
-        </w:rPr>
-        <w:t>ReduceLROnPlateau</w:t>
-      </w:r>
-      <w:proofErr w:type="spellEnd"/>
-      <w:r>
-        <w:rPr>
-          <w:rFonts w:ascii="Arial" w:hAnsi="Arial" w:cs="Arial"/>
-          <w:sz w:val="24"/>
-          <w:szCs w:val="24"/>
-        </w:rPr>
-        <w:t xml:space="preserve">, como su nombre sugiere, reducimos el </w:t>
-      </w:r>
-      <w:proofErr w:type="spellStart"/>
-      <w:r>
-        <w:rPr>
-          <w:rFonts w:ascii="Arial" w:hAnsi="Arial" w:cs="Arial"/>
-          <w:sz w:val="24"/>
-          <w:szCs w:val="24"/>
-        </w:rPr>
-        <w:t>learning</w:t>
-      </w:r>
-      <w:proofErr w:type="spellEnd"/>
-      <w:r>
-        <w:rPr>
-          <w:rFonts w:ascii="Arial" w:hAnsi="Arial" w:cs="Arial"/>
-          <w:sz w:val="24"/>
-          <w:szCs w:val="24"/>
-        </w:rPr>
-        <w:t xml:space="preserve"> </w:t>
-      </w:r>
-      <w:proofErr w:type="spellStart"/>
-      <w:r>
-        <w:rPr>
-          <w:rFonts w:ascii="Arial" w:hAnsi="Arial" w:cs="Arial"/>
-          <w:sz w:val="24"/>
-          <w:szCs w:val="24"/>
-        </w:rPr>
-        <w:t>rate</w:t>
-      </w:r>
-      <w:proofErr w:type="spellEnd"/>
-      <w:r>
-        <w:rPr>
-          <w:rFonts w:ascii="Arial" w:hAnsi="Arial" w:cs="Arial"/>
-          <w:sz w:val="24"/>
-          <w:szCs w:val="24"/>
-        </w:rPr>
-        <w:t xml:space="preserve"> durante el entrenamiento cuando el modelo deja de mejorar, lo que puede ayudar a salir de mínimos locales y mejorar el rendimiento en general.</w:t>
+      <w:r>
+        <w:rPr>
+          <w:rFonts w:ascii="Arial" w:hAnsi="Arial" w:cs="Arial"/>
+          <w:b/>
+          <w:bCs/>
+          <w:sz w:val="24"/>
+          <w:szCs w:val="24"/>
+        </w:rPr>
+        <w:t xml:space="preserve">Callback para reducir el learning rate: </w:t>
+      </w:r>
+      <w:r>
+        <w:rPr>
+          <w:rFonts w:ascii="Arial" w:hAnsi="Arial" w:cs="Arial"/>
+          <w:sz w:val="24"/>
+          <w:szCs w:val="24"/>
+        </w:rPr>
+        <w:t>Utilizamos una instancia de ReduceLROnPlateau</w:t>
+      </w:r>
+      <w:r>
+        <w:rPr>
+          <w:rFonts w:ascii="Arial" w:hAnsi="Arial" w:cs="Arial"/>
+          <w:sz w:val="24"/>
+          <w:szCs w:val="24"/>
+        </w:rPr>
+        <w:t>, como su nombre sugiere, reducimos el learning rate durante el entrenamiento cuando el modelo deja de mejorar, lo que puede ayudar a salir de mínimos locales y mejorar el rendimiento en general.</w:t>
       </w:r>
     </w:p>
     <w:p>
@@ -8172,73 +6931,7 @@
           <w:sz w:val="20"/>
           <w:szCs w:val="20"/>
         </w:rPr>
-        <w:t xml:space="preserve">Figura 3.3. </w:t>
-      </w:r>
-      <w:proofErr w:type="spellStart"/>
-      <w:r>
-        <w:rPr>
-          <w:rFonts w:ascii="Arial" w:hAnsi="Arial" w:cs="Arial"/>
-          <w:b/>
-          <w:bCs/>
-          <w:sz w:val="20"/>
-          <w:szCs w:val="20"/>
-        </w:rPr>
-        <w:t>Callback</w:t>
-      </w:r>
-      <w:proofErr w:type="spellEnd"/>
-      <w:r>
-        <w:rPr>
-          <w:rFonts w:ascii="Arial" w:hAnsi="Arial" w:cs="Arial"/>
-          <w:b/>
-          <w:bCs/>
-          <w:sz w:val="20"/>
-          <w:szCs w:val="20"/>
-        </w:rPr>
-        <w:t xml:space="preserve"> para reducir el </w:t>
-      </w:r>
-      <w:proofErr w:type="spellStart"/>
-      <w:r>
-        <w:rPr>
-          <w:rFonts w:ascii="Arial" w:hAnsi="Arial" w:cs="Arial"/>
-          <w:b/>
-          <w:bCs/>
-          <w:sz w:val="20"/>
-          <w:szCs w:val="20"/>
-        </w:rPr>
-        <w:t>learning</w:t>
-      </w:r>
-      <w:proofErr w:type="spellEnd"/>
-      <w:r>
-        <w:rPr>
-          <w:rFonts w:ascii="Arial" w:hAnsi="Arial" w:cs="Arial"/>
-          <w:b/>
-          <w:bCs/>
-          <w:sz w:val="20"/>
-          <w:szCs w:val="20"/>
-        </w:rPr>
-        <w:t xml:space="preserve"> </w:t>
-      </w:r>
-      <w:proofErr w:type="spellStart"/>
-      <w:r>
-        <w:rPr>
-          <w:rFonts w:ascii="Arial" w:hAnsi="Arial" w:cs="Arial"/>
-          <w:b/>
-          <w:bCs/>
-          <w:sz w:val="20"/>
-          <w:szCs w:val="20"/>
-        </w:rPr>
-        <w:t>rate</w:t>
-      </w:r>
-      <w:proofErr w:type="spellEnd"/>
-      <w:r>
-        <w:rPr>
-          <w:rFonts w:ascii="Arial" w:hAnsi="Arial" w:cs="Arial"/>
-          <w:b/>
-          <w:bCs/>
-          <w:sz w:val="20"/>
-          <w:szCs w:val="20"/>
-        </w:rPr>
-        <w:t>.</w:t>
+        <w:t>Figura 3.3. Callback para reducir el learning rate.</w:t>
       </w:r>
     </w:p>
     <w:p>
@@ -8279,7 +6972,7 @@
     </w:p>
     <w:p>
       <w:pPr>
-        <w:pStyle w:val="Ttulo1"/>
+        <w:pStyle w:val="Heading1"/>
         <w:spacing w:line="360" w:lineRule="auto"/>
         <w:jc w:val="center"/>
         <w:rPr>
@@ -8322,43 +7015,7 @@
           <w:sz w:val="24"/>
           <w:szCs w:val="24"/>
         </w:rPr>
-        <w:t xml:space="preserve">Para el entrenamiento del modelo hemos utilizado un total de 50 </w:t>
-      </w:r>
-      <w:proofErr w:type="spellStart"/>
-      <w:r>
-        <w:rPr>
-          <w:rFonts w:ascii="Arial" w:hAnsi="Arial" w:cs="Arial"/>
-          <w:sz w:val="24"/>
-          <w:szCs w:val="24"/>
-        </w:rPr>
-        <w:t>epochs</w:t>
-      </w:r>
-      <w:proofErr w:type="spellEnd"/>
-      <w:r>
-        <w:rPr>
-          <w:rFonts w:ascii="Arial" w:hAnsi="Arial" w:cs="Arial"/>
-          <w:sz w:val="24"/>
-          <w:szCs w:val="24"/>
-        </w:rPr>
-        <w:t xml:space="preserve">, y un </w:t>
-      </w:r>
-      <w:proofErr w:type="spellStart"/>
-      <w:r>
-        <w:rPr>
-          <w:rFonts w:ascii="Arial" w:hAnsi="Arial" w:cs="Arial"/>
-          <w:sz w:val="24"/>
-          <w:szCs w:val="24"/>
-        </w:rPr>
-        <w:t>batch_size</w:t>
-      </w:r>
-      <w:proofErr w:type="spellEnd"/>
-      <w:r>
-        <w:rPr>
-          <w:rFonts w:ascii="Arial" w:hAnsi="Arial" w:cs="Arial"/>
-          <w:sz w:val="24"/>
-          <w:szCs w:val="24"/>
-        </w:rPr>
-        <w:t xml:space="preserve"> de 32, el cual establece el tamaño de la cantidad de muestras que se procesan antes de actualizar los parámetros del modelo. Con ese tamaño definido, el modelo ajustará los pesos cada vez que haya procesado 32 muestras.</w:t>
+        <w:t>Para el entrenamiento del modelo hemos utilizado un total de 50 epochs, y un batch_size de 32, el cual establece el tamaño de la cantidad de muestras que se procesan antes de actualizar los parámetros del modelo. Con ese tamaño definido, el modelo ajustará los pesos cada vez que haya procesado 32 muestras.</w:t>
       </w:r>
     </w:p>
     <w:p>
@@ -8382,7 +7039,7 @@
     </w:p>
     <w:p>
       <w:pPr>
-        <w:pStyle w:val="Ttulo2"/>
+        <w:pStyle w:val="Heading2"/>
         <w:spacing w:line="360" w:lineRule="auto"/>
         <w:jc w:val="both"/>
         <w:rPr>
@@ -8434,7 +7091,7 @@
           <w:noProof/>
         </w:rPr>
         <w:drawing>
-          <wp:inline distT="0" distB="0" distL="0" distR="0" wp14:anchorId="1C345F73" wp14:editId="23518B4A">
+          <wp:inline distT="0" distB="0" distL="0" distR="0" wp14:anchorId="1C345F73" wp14:editId="45FDFC5D">
             <wp:extent cx="4966854" cy="327639"/>
             <wp:effectExtent l="0" t="0" r="0" b="0"/>
             <wp:docPr id="1204614494" name="Imagen 18" descr="Vista previa de imagen"/>
@@ -8503,34 +7160,12 @@
           <w:sz w:val="20"/>
           <w:szCs w:val="20"/>
         </w:rPr>
-        <w:t xml:space="preserve">Figura 4.0. </w:t>
-      </w:r>
-      <w:proofErr w:type="spellStart"/>
-      <w:r>
-        <w:rPr>
-          <w:rFonts w:ascii="Arial" w:hAnsi="Arial" w:cs="Arial"/>
-          <w:b/>
-          <w:bCs/>
-          <w:sz w:val="20"/>
-          <w:szCs w:val="20"/>
-        </w:rPr>
-        <w:t>Epoch</w:t>
-      </w:r>
-      <w:proofErr w:type="spellEnd"/>
-      <w:r>
-        <w:rPr>
-          <w:rFonts w:ascii="Arial" w:hAnsi="Arial" w:cs="Arial"/>
-          <w:b/>
-          <w:bCs/>
-          <w:sz w:val="20"/>
-          <w:szCs w:val="20"/>
-        </w:rPr>
-        <w:t xml:space="preserve"> del mejor modelo adquirido durante el entrenamiento</w:t>
-      </w:r>
-    </w:p>
-    <w:p>
-      <w:pPr>
-        <w:pStyle w:val="Prrafodelista"/>
+        <w:t>Figura 4.0. Epoch del mejor modelo adquirido durante el entrenamiento</w:t>
+      </w:r>
+    </w:p>
+    <w:p>
+      <w:pPr>
+        <w:pStyle w:val="ListParagraph"/>
         <w:numPr>
           <w:ilvl w:val="0"/>
           <w:numId w:val="6"/>
@@ -8564,7 +7199,7 @@
     </w:p>
     <w:p>
       <w:pPr>
-        <w:pStyle w:val="Prrafodelista"/>
+        <w:pStyle w:val="ListParagraph"/>
         <w:numPr>
           <w:ilvl w:val="0"/>
           <w:numId w:val="6"/>
@@ -8577,27 +7212,15 @@
           <w:szCs w:val="24"/>
         </w:rPr>
       </w:pPr>
-      <w:proofErr w:type="spellStart"/>
-      <w:r>
-        <w:rPr>
-          <w:rFonts w:ascii="Arial" w:hAnsi="Arial" w:cs="Arial"/>
-          <w:b/>
-          <w:bCs/>
-          <w:sz w:val="24"/>
-          <w:szCs w:val="24"/>
-        </w:rPr>
-        <w:t>Validation</w:t>
-      </w:r>
-      <w:proofErr w:type="spellEnd"/>
-      <w:r>
-        <w:rPr>
-          <w:rFonts w:ascii="Arial" w:hAnsi="Arial" w:cs="Arial"/>
-          <w:b/>
-          <w:bCs/>
-          <w:sz w:val="24"/>
-          <w:szCs w:val="24"/>
-        </w:rPr>
-        <w:t xml:space="preserve"> R^2 → 94%:</w:t>
+      <w:r>
+        <w:rPr>
+          <w:rFonts w:ascii="Arial" w:hAnsi="Arial" w:cs="Arial"/>
+          <w:b/>
+          <w:bCs/>
+          <w:sz w:val="24"/>
+          <w:szCs w:val="24"/>
+        </w:rPr>
+        <w:t>Validation R^2 → 94%:</w:t>
       </w:r>
       <w:r>
         <w:rPr>
@@ -8615,25 +7238,7 @@
           <w:sz w:val="24"/>
           <w:szCs w:val="24"/>
         </w:rPr>
-        <w:t xml:space="preserve">La precisión en </w:t>
-      </w:r>
-      <w:proofErr w:type="spellStart"/>
-      <w:r>
-        <w:rPr>
-          <w:rFonts w:ascii="Arial" w:hAnsi="Arial" w:cs="Arial"/>
-          <w:sz w:val="24"/>
-          <w:szCs w:val="24"/>
-        </w:rPr>
-        <w:t>validation</w:t>
-      </w:r>
-      <w:proofErr w:type="spellEnd"/>
-      <w:r>
-        <w:rPr>
-          <w:rFonts w:ascii="Arial" w:hAnsi="Arial" w:cs="Arial"/>
-          <w:sz w:val="24"/>
-          <w:szCs w:val="24"/>
-        </w:rPr>
-        <w:t xml:space="preserve"> nos dice que tenemos un buen indicador de cómo el modelo podría funcionar con datos nuevos, en este caso, nos dice que el modelo podría ser efectivo para acordes nuevos e identificar si su tónica es mayor o menor.</w:t>
+        <w:t>La precisión en validation nos dice que tenemos un buen indicador de cómo el modelo podría funcionar con datos nuevos, en este caso, nos dice que el modelo podría ser efectivo para acordes nuevos e identificar si su tónica es mayor o menor.</w:t>
       </w:r>
     </w:p>
     <w:p>
@@ -8650,25 +7255,7 @@
           <w:sz w:val="24"/>
           <w:szCs w:val="24"/>
         </w:rPr>
-        <w:t xml:space="preserve">La diferencia entre ambas precisiones es pequeña. Esto es un resultado positivo, ya que una diferencia más alta nos indicaría que el modelo tiene </w:t>
-      </w:r>
-      <w:proofErr w:type="spellStart"/>
-      <w:r>
-        <w:rPr>
-          <w:rFonts w:ascii="Arial" w:hAnsi="Arial" w:cs="Arial"/>
-          <w:sz w:val="24"/>
-          <w:szCs w:val="24"/>
-        </w:rPr>
-        <w:t>overfitting</w:t>
-      </w:r>
-      <w:proofErr w:type="spellEnd"/>
-      <w:r>
-        <w:rPr>
-          <w:rFonts w:ascii="Arial" w:hAnsi="Arial" w:cs="Arial"/>
-          <w:sz w:val="24"/>
-          <w:szCs w:val="24"/>
-        </w:rPr>
-        <w:t>. Y en nuestro modelo, la diferencia es pequeña como para sugerir</w:t>
+        <w:t>La diferencia entre ambas precisiones es pequeña. Esto es un resultado positivo, ya que una diferencia más alta nos indicaría que el modelo tiene overfitting. Y en nuestro modelo, la diferencia es pequeña como para sugerir</w:t>
       </w:r>
       <w:r>
         <w:rPr>
@@ -8756,24 +7343,12 @@
           <w:sz w:val="20"/>
           <w:szCs w:val="20"/>
         </w:rPr>
-        <w:t xml:space="preserve">Figura 4.1. Visualización de la precisión en Training y </w:t>
-      </w:r>
-      <w:proofErr w:type="spellStart"/>
-      <w:r>
-        <w:rPr>
-          <w:rFonts w:ascii="Arial" w:hAnsi="Arial" w:cs="Arial"/>
-          <w:b/>
-          <w:bCs/>
-          <w:sz w:val="20"/>
-          <w:szCs w:val="20"/>
-        </w:rPr>
-        <w:t>Validation</w:t>
-      </w:r>
-      <w:proofErr w:type="spellEnd"/>
-    </w:p>
-    <w:p>
-      <w:pPr>
-        <w:pStyle w:val="Ttulo2"/>
+        <w:t>Figura 4.1. Visualización de la precisión en Training y Validation</w:t>
+      </w:r>
+    </w:p>
+    <w:p>
+      <w:pPr>
+        <w:pStyle w:val="Heading2"/>
         <w:spacing w:line="360" w:lineRule="auto"/>
         <w:jc w:val="both"/>
         <w:rPr>
@@ -8802,7 +7377,7 @@
     </w:p>
     <w:p>
       <w:pPr>
-        <w:pStyle w:val="Prrafodelista"/>
+        <w:pStyle w:val="ListParagraph"/>
         <w:numPr>
           <w:ilvl w:val="0"/>
           <w:numId w:val="7"/>
@@ -8836,7 +7411,7 @@
     </w:p>
     <w:p>
       <w:pPr>
-        <w:pStyle w:val="Prrafodelista"/>
+        <w:pStyle w:val="ListParagraph"/>
         <w:numPr>
           <w:ilvl w:val="0"/>
           <w:numId w:val="7"/>
@@ -8849,27 +7424,15 @@
           <w:szCs w:val="24"/>
         </w:rPr>
       </w:pPr>
-      <w:proofErr w:type="spellStart"/>
-      <w:r>
-        <w:rPr>
-          <w:rFonts w:ascii="Arial" w:hAnsi="Arial" w:cs="Arial"/>
-          <w:b/>
-          <w:bCs/>
-          <w:sz w:val="24"/>
-          <w:szCs w:val="24"/>
-        </w:rPr>
-        <w:t>Validation</w:t>
-      </w:r>
-      <w:proofErr w:type="spellEnd"/>
-      <w:r>
-        <w:rPr>
-          <w:rFonts w:ascii="Arial" w:hAnsi="Arial" w:cs="Arial"/>
-          <w:b/>
-          <w:bCs/>
-          <w:sz w:val="24"/>
-          <w:szCs w:val="24"/>
-        </w:rPr>
-        <w:t xml:space="preserve"> → 0.1773: </w:t>
+      <w:r>
+        <w:rPr>
+          <w:rFonts w:ascii="Arial" w:hAnsi="Arial" w:cs="Arial"/>
+          <w:b/>
+          <w:bCs/>
+          <w:sz w:val="24"/>
+          <w:szCs w:val="24"/>
+        </w:rPr>
+        <w:t xml:space="preserve">Validation → 0.1773: </w:t>
       </w:r>
       <w:r>
         <w:rPr>
@@ -8893,43 +7456,7 @@
           <w:sz w:val="24"/>
           <w:szCs w:val="24"/>
         </w:rPr>
-        <w:t xml:space="preserve">La diferencia entre training y </w:t>
-      </w:r>
-      <w:proofErr w:type="spellStart"/>
-      <w:r>
-        <w:rPr>
-          <w:rFonts w:ascii="Arial" w:hAnsi="Arial" w:cs="Arial"/>
-          <w:sz w:val="24"/>
-          <w:szCs w:val="24"/>
-        </w:rPr>
-        <w:t>validation</w:t>
-      </w:r>
-      <w:proofErr w:type="spellEnd"/>
-      <w:r>
-        <w:rPr>
-          <w:rFonts w:ascii="Arial" w:hAnsi="Arial" w:cs="Arial"/>
-          <w:sz w:val="24"/>
-          <w:szCs w:val="24"/>
-        </w:rPr>
-        <w:t xml:space="preserve"> sugiere que el modelo está funcionando bien, aunque esta diferencia nos dice que el modelo tiene un pequeño margen para mejorar su capacidad de generalización. Pero en general, nos indica que el problema de </w:t>
-      </w:r>
-      <w:proofErr w:type="spellStart"/>
-      <w:r>
-        <w:rPr>
-          <w:rFonts w:ascii="Arial" w:hAnsi="Arial" w:cs="Arial"/>
-          <w:sz w:val="24"/>
-          <w:szCs w:val="24"/>
-        </w:rPr>
-        <w:t>overfitting</w:t>
-      </w:r>
-      <w:proofErr w:type="spellEnd"/>
-      <w:r>
-        <w:rPr>
-          <w:rFonts w:ascii="Arial" w:hAnsi="Arial" w:cs="Arial"/>
-          <w:sz w:val="24"/>
-          <w:szCs w:val="24"/>
-        </w:rPr>
-        <w:t xml:space="preserve"> es mínimo.</w:t>
+        <w:t>La diferencia entre training y validation sugiere que el modelo está funcionando bien, aunque esta diferencia nos dice que el modelo tiene un pequeño margen para mejorar su capacidad de generalización. Pero en general, nos indica que el problema de overfitting es mínimo.</w:t>
       </w:r>
       <w:r>
         <w:rPr>
@@ -9009,24 +7536,12 @@
           <w:sz w:val="20"/>
           <w:szCs w:val="20"/>
         </w:rPr>
-        <w:t xml:space="preserve">Figura 4.2. Visualización de la pérdida en Training y </w:t>
-      </w:r>
-      <w:proofErr w:type="spellStart"/>
-      <w:r>
-        <w:rPr>
-          <w:rFonts w:ascii="Arial" w:hAnsi="Arial" w:cs="Arial"/>
-          <w:b/>
-          <w:bCs/>
-          <w:sz w:val="20"/>
-          <w:szCs w:val="20"/>
-        </w:rPr>
-        <w:t>Validation</w:t>
-      </w:r>
-      <w:proofErr w:type="spellEnd"/>
-    </w:p>
-    <w:p>
-      <w:pPr>
-        <w:pStyle w:val="Ttulo2"/>
+        <w:t>Figura 4.2. Visualización de la pérdida en Training y Validation</w:t>
+      </w:r>
+    </w:p>
+    <w:p>
+      <w:pPr>
+        <w:pStyle w:val="Heading2"/>
         <w:spacing w:line="360" w:lineRule="auto"/>
         <w:jc w:val="both"/>
         <w:rPr>
@@ -9048,22 +7563,9 @@
           <w:sz w:val="26"/>
           <w:szCs w:val="26"/>
         </w:rPr>
-        <w:t xml:space="preserve">Desempeño en </w:t>
-      </w:r>
-      <w:proofErr w:type="spellStart"/>
-      <w:r>
-        <w:rPr>
-          <w:rFonts w:ascii="Arial" w:hAnsi="Arial" w:cs="Arial"/>
-          <w:b/>
-          <w:bCs/>
-          <w:color w:val="000000" w:themeColor="text1"/>
-          <w:sz w:val="26"/>
-          <w:szCs w:val="26"/>
-        </w:rPr>
-        <w:t>Testing</w:t>
+        <w:t>Desempeño en Testing</w:t>
       </w:r>
       <w:bookmarkEnd w:id="11"/>
-      <w:proofErr w:type="spellEnd"/>
     </w:p>
     <w:p>
       <w:pPr>
@@ -9138,20 +7640,8 @@
           <w:sz w:val="20"/>
           <w:szCs w:val="20"/>
         </w:rPr>
-        <w:t xml:space="preserve">Figura 4.3. Desempeño del modelo en </w:t>
-      </w:r>
-      <w:proofErr w:type="spellStart"/>
-      <w:r>
-        <w:rPr>
-          <w:rFonts w:ascii="Arial" w:hAnsi="Arial" w:cs="Arial"/>
-          <w:b/>
-          <w:bCs/>
-          <w:sz w:val="20"/>
-          <w:szCs w:val="20"/>
-        </w:rPr>
-        <w:t>Testing</w:t>
-      </w:r>
-      <w:proofErr w:type="spellEnd"/>
+        <w:t>Figura 4.3. Desempeño del modelo en Testing</w:t>
+      </w:r>
     </w:p>
     <w:p>
       <w:pPr>
@@ -9168,61 +7658,7 @@
           <w:sz w:val="24"/>
           <w:szCs w:val="24"/>
         </w:rPr>
-        <w:t xml:space="preserve">Adicional al análisis del desempeño en Training y </w:t>
-      </w:r>
-      <w:proofErr w:type="spellStart"/>
-      <w:r>
-        <w:rPr>
-          <w:rFonts w:ascii="Arial" w:hAnsi="Arial" w:cs="Arial"/>
-          <w:sz w:val="24"/>
-          <w:szCs w:val="24"/>
-        </w:rPr>
-        <w:t>Validation</w:t>
-      </w:r>
-      <w:proofErr w:type="spellEnd"/>
-      <w:r>
-        <w:rPr>
-          <w:rFonts w:ascii="Arial" w:hAnsi="Arial" w:cs="Arial"/>
-          <w:sz w:val="24"/>
-          <w:szCs w:val="24"/>
-        </w:rPr>
-        <w:t xml:space="preserve">, hemos separado parte del </w:t>
-      </w:r>
-      <w:proofErr w:type="spellStart"/>
-      <w:r>
-        <w:rPr>
-          <w:rFonts w:ascii="Arial" w:hAnsi="Arial" w:cs="Arial"/>
-          <w:sz w:val="24"/>
-          <w:szCs w:val="24"/>
-        </w:rPr>
-        <w:t>dataset</w:t>
-      </w:r>
-      <w:proofErr w:type="spellEnd"/>
-      <w:r>
-        <w:rPr>
-          <w:rFonts w:ascii="Arial" w:hAnsi="Arial" w:cs="Arial"/>
-          <w:sz w:val="24"/>
-          <w:szCs w:val="24"/>
-        </w:rPr>
-        <w:t xml:space="preserve"> en </w:t>
-      </w:r>
-      <w:proofErr w:type="spellStart"/>
-      <w:r>
-        <w:rPr>
-          <w:rFonts w:ascii="Arial" w:hAnsi="Arial" w:cs="Arial"/>
-          <w:sz w:val="24"/>
-          <w:szCs w:val="24"/>
-        </w:rPr>
-        <w:t>Testing</w:t>
-      </w:r>
-      <w:proofErr w:type="spellEnd"/>
-      <w:r>
-        <w:rPr>
-          <w:rFonts w:ascii="Arial" w:hAnsi="Arial" w:cs="Arial"/>
-          <w:sz w:val="24"/>
-          <w:szCs w:val="24"/>
-        </w:rPr>
-        <w:t xml:space="preserve"> para probar y realizar predicciones rápidas. Al evaluar nuestro modelo, obtuvimos una precisión del 92.16%, con una pérdida de 0.3465. Lo que nos permite decir que el modelo en general tiene un buen desempeño, la </w:t>
+        <w:t xml:space="preserve">Adicional al análisis del desempeño en Training y Validation, hemos separado parte del dataset en Testing para probar y realizar predicciones rápidas. Al evaluar nuestro modelo, obtuvimos una precisión del 92.16%, con una pérdida de 0.3465. Lo que nos permite decir que el modelo en general tiene un buen desempeño, la </w:t>
       </w:r>
       <w:r>
         <w:rPr>
@@ -9231,25 +7667,7 @@
           <w:szCs w:val="24"/>
         </w:rPr>
         <w:lastRenderedPageBreak/>
-        <w:t xml:space="preserve">pérdida es un poco mayor a la pérdida en </w:t>
-      </w:r>
-      <w:proofErr w:type="spellStart"/>
-      <w:r>
-        <w:rPr>
-          <w:rFonts w:ascii="Arial" w:hAnsi="Arial" w:cs="Arial"/>
-          <w:sz w:val="24"/>
-          <w:szCs w:val="24"/>
-        </w:rPr>
-        <w:t>Validation</w:t>
-      </w:r>
-      <w:proofErr w:type="spellEnd"/>
-      <w:r>
-        <w:rPr>
-          <w:rFonts w:ascii="Arial" w:hAnsi="Arial" w:cs="Arial"/>
-          <w:sz w:val="24"/>
-          <w:szCs w:val="24"/>
-        </w:rPr>
-        <w:t>, sin embargo, la diferencia es muy pequeña, por lo que nos permite decir que el modelo aún tiene buen ajuste, y es lo suficientemente apto para determinar la tónica mayor o menor de un acorde.</w:t>
+        <w:t>pérdida es un poco mayor a la pérdida en Validation, sin embargo, la diferencia es muy pequeña, por lo que nos permite decir que el modelo aún tiene buen ajuste, y es lo suficientemente apto para determinar la tónica mayor o menor de un acorde.</w:t>
       </w:r>
     </w:p>
     <w:p>
@@ -9325,20 +7743,8 @@
           <w:sz w:val="20"/>
           <w:szCs w:val="20"/>
         </w:rPr>
-        <w:t xml:space="preserve">Figura 4.4. Ejemplo de predicciones en </w:t>
-      </w:r>
-      <w:proofErr w:type="spellStart"/>
-      <w:r>
-        <w:rPr>
-          <w:rFonts w:ascii="Arial" w:hAnsi="Arial" w:cs="Arial"/>
-          <w:b/>
-          <w:bCs/>
-          <w:sz w:val="20"/>
-          <w:szCs w:val="20"/>
-        </w:rPr>
-        <w:t>Testing</w:t>
-      </w:r>
-      <w:proofErr w:type="spellEnd"/>
+        <w:t>Figura 4.4. Ejemplo de predicciones en Testing</w:t>
+      </w:r>
     </w:p>
     <w:p>
       <w:pPr>
@@ -9356,97 +7762,7 @@
           <w:sz w:val="24"/>
           <w:szCs w:val="24"/>
         </w:rPr>
-        <w:t xml:space="preserve">Adicional al modelo, hemos implementado que pueda realizar predicciones en el conjunto de </w:t>
-      </w:r>
-      <w:proofErr w:type="spellStart"/>
-      <w:r>
-        <w:rPr>
-          <w:rFonts w:ascii="Arial" w:hAnsi="Arial" w:cs="Arial"/>
-          <w:sz w:val="24"/>
-          <w:szCs w:val="24"/>
-        </w:rPr>
-        <w:t>Testing</w:t>
-      </w:r>
-      <w:proofErr w:type="spellEnd"/>
-      <w:r>
-        <w:rPr>
-          <w:rFonts w:ascii="Arial" w:hAnsi="Arial" w:cs="Arial"/>
-          <w:sz w:val="24"/>
-          <w:szCs w:val="24"/>
-        </w:rPr>
-        <w:t xml:space="preserve"> del </w:t>
-      </w:r>
-      <w:proofErr w:type="spellStart"/>
-      <w:r>
-        <w:rPr>
-          <w:rFonts w:ascii="Arial" w:hAnsi="Arial" w:cs="Arial"/>
-          <w:sz w:val="24"/>
-          <w:szCs w:val="24"/>
-        </w:rPr>
-        <w:t>dataset</w:t>
-      </w:r>
-      <w:proofErr w:type="spellEnd"/>
-      <w:r>
-        <w:rPr>
-          <w:rFonts w:ascii="Arial" w:hAnsi="Arial" w:cs="Arial"/>
-          <w:sz w:val="24"/>
-          <w:szCs w:val="24"/>
-        </w:rPr>
-        <w:t xml:space="preserve"> original, en general podemos ver que tiene un buen desempeño y en la mayoría de los acordes presentados en la Figura 4.4 ha obtenido un resultado correcto. Sin embargo, hay que aclarar algo importante, en el </w:t>
-      </w:r>
-      <w:proofErr w:type="spellStart"/>
-      <w:r>
-        <w:rPr>
-          <w:rFonts w:ascii="Arial" w:hAnsi="Arial" w:cs="Arial"/>
-          <w:sz w:val="24"/>
-          <w:szCs w:val="24"/>
-        </w:rPr>
-        <w:t>dataset</w:t>
-      </w:r>
-      <w:proofErr w:type="spellEnd"/>
-      <w:r>
-        <w:rPr>
-          <w:rFonts w:ascii="Arial" w:hAnsi="Arial" w:cs="Arial"/>
-          <w:sz w:val="24"/>
-          <w:szCs w:val="24"/>
-        </w:rPr>
-        <w:t xml:space="preserve">, tanto en la subcarpeta </w:t>
-      </w:r>
-      <w:proofErr w:type="spellStart"/>
-      <w:r>
-        <w:rPr>
-          <w:rFonts w:ascii="Arial" w:hAnsi="Arial" w:cs="Arial"/>
-          <w:sz w:val="24"/>
-          <w:szCs w:val="24"/>
-        </w:rPr>
-        <w:t>major</w:t>
-      </w:r>
-      <w:proofErr w:type="spellEnd"/>
-      <w:r>
-        <w:rPr>
-          <w:rFonts w:ascii="Arial" w:hAnsi="Arial" w:cs="Arial"/>
-          <w:sz w:val="24"/>
-          <w:szCs w:val="24"/>
-        </w:rPr>
-        <w:t xml:space="preserve"> como en </w:t>
-      </w:r>
-      <w:proofErr w:type="spellStart"/>
-      <w:r>
-        <w:rPr>
-          <w:rFonts w:ascii="Arial" w:hAnsi="Arial" w:cs="Arial"/>
-          <w:sz w:val="24"/>
-          <w:szCs w:val="24"/>
-        </w:rPr>
-        <w:t>minor</w:t>
-      </w:r>
-      <w:proofErr w:type="spellEnd"/>
-      <w:r>
-        <w:rPr>
-          <w:rFonts w:ascii="Arial" w:hAnsi="Arial" w:cs="Arial"/>
-          <w:sz w:val="24"/>
-          <w:szCs w:val="24"/>
-        </w:rPr>
-        <w:t>, hay casos donde el archivo se llama exactamente igual que en el subconjunto de la tónica contraria</w:t>
+        <w:t>Adicional al modelo, hemos implementado que pueda realizar predicciones en el conjunto de Testing del dataset original, en general podemos ver que tiene un buen desempeño y en la mayoría de los acordes presentados en la Figura 4.4 ha obtenido un resultado correcto. Sin embargo, hay que aclarar algo importante, en el dataset, tanto en la subcarpeta major como en minor, hay casos donde el archivo se llama exactamente igual que en el subconjunto de la tónica contraria</w:t>
       </w:r>
       <w:r>
         <w:rPr>
@@ -9494,7 +7810,7 @@
     </w:p>
     <w:p>
       <w:pPr>
-        <w:pStyle w:val="Ttulo1"/>
+        <w:pStyle w:val="Heading1"/>
         <w:spacing w:line="360" w:lineRule="auto"/>
         <w:jc w:val="center"/>
         <w:rPr>
@@ -9537,43 +7853,7 @@
           <w:sz w:val="24"/>
           <w:szCs w:val="24"/>
         </w:rPr>
-        <w:t xml:space="preserve">En la sección anterior vimos la capacidad del modelo para realizar predicciones en el conjunto de </w:t>
-      </w:r>
-      <w:proofErr w:type="spellStart"/>
-      <w:r>
-        <w:rPr>
-          <w:rFonts w:ascii="Arial" w:hAnsi="Arial" w:cs="Arial"/>
-          <w:sz w:val="24"/>
-          <w:szCs w:val="24"/>
-        </w:rPr>
-        <w:t>Testing</w:t>
-      </w:r>
-      <w:proofErr w:type="spellEnd"/>
-      <w:r>
-        <w:rPr>
-          <w:rFonts w:ascii="Arial" w:hAnsi="Arial" w:cs="Arial"/>
-          <w:sz w:val="24"/>
-          <w:szCs w:val="24"/>
-        </w:rPr>
-        <w:t xml:space="preserve">, sin embargo, pudimos notar que los resultados de esas predicciones son ambiguos y no nos permiten llegar a un resultado completo. Para eso, hemos implementado un código por aparte para poder determinar con mayor exactitud las predicciones del modelo. Para ello hemos construido una interfaz, en la que estamos utilizando un pequeño conjunto con datos ajenos al </w:t>
-      </w:r>
-      <w:proofErr w:type="spellStart"/>
-      <w:r>
-        <w:rPr>
-          <w:rFonts w:ascii="Arial" w:hAnsi="Arial" w:cs="Arial"/>
-          <w:sz w:val="24"/>
-          <w:szCs w:val="24"/>
-        </w:rPr>
-        <w:t>dataset</w:t>
-      </w:r>
-      <w:proofErr w:type="spellEnd"/>
-      <w:r>
-        <w:rPr>
-          <w:rFonts w:ascii="Arial" w:hAnsi="Arial" w:cs="Arial"/>
-          <w:sz w:val="24"/>
-          <w:szCs w:val="24"/>
-        </w:rPr>
-        <w:t xml:space="preserve"> original. En la interfaz se nos permite la opción de escuchar el acorde, y adicionalmente incluye la predicción, de ese modo, nos permite a nosotros como humanos escuchar el acorde y por cuenta propia determinar si es mayor o menor, y comparar con el resultado de la predicción del modelo.</w:t>
+        <w:t>En la sección anterior vimos la capacidad del modelo para realizar predicciones en el conjunto de Testing, sin embargo, pudimos notar que los resultados de esas predicciones son ambiguos y no nos permiten llegar a un resultado completo. Para eso, hemos implementado un código por aparte para poder determinar con mayor exactitud las predicciones del modelo. Para ello hemos construido una interfaz, en la que estamos utilizando un pequeño conjunto con datos ajenos al dataset original. En la interfaz se nos permite la opción de escuchar el acorde, y adicionalmente incluye la predicción, de ese modo, nos permite a nosotros como humanos escuchar el acorde y por cuenta propia determinar si es mayor o menor, y comparar con el resultado de la predicción del modelo.</w:t>
       </w:r>
     </w:p>
     <w:p>
@@ -9589,6 +7869,7 @@
       <w:r>
         <w:rPr>
           <w:rFonts w:ascii="Arial" w:hAnsi="Arial" w:cs="Arial"/>
+          <w:noProof/>
           <w:sz w:val="24"/>
           <w:szCs w:val="24"/>
         </w:rPr>
@@ -9718,7 +7999,291 @@
     </w:p>
     <w:p>
       <w:pPr>
-        <w:pStyle w:val="Ttulo1"/>
+        <w:spacing w:line="360" w:lineRule="auto"/>
+        <w:jc w:val="both"/>
+        <w:rPr>
+          <w:rFonts w:ascii="Arial" w:hAnsi="Arial" w:cs="Arial"/>
+          <w:sz w:val="24"/>
+          <w:szCs w:val="24"/>
+        </w:rPr>
+      </w:pPr>
+      <w:r>
+        <w:rPr>
+          <w:rFonts w:ascii="Arial" w:hAnsi="Arial" w:cs="Arial"/>
+          <w:sz w:val="24"/>
+          <w:szCs w:val="24"/>
+        </w:rPr>
+        <w:lastRenderedPageBreak/>
+        <w:drawing>
+          <wp:inline distT="0" distB="0" distL="0" distR="0" wp14:anchorId="2A21402C" wp14:editId="0AB53534">
+            <wp:extent cx="5612130" cy="3091180"/>
+            <wp:effectExtent l="0" t="0" r="7620" b="0"/>
+            <wp:docPr id="411867275" name="Picture 1"/>
+            <wp:cNvGraphicFramePr>
+              <a:graphicFrameLocks xmlns:a="http://schemas.openxmlformats.org/drawingml/2006/main" noChangeAspect="1"/>
+            </wp:cNvGraphicFramePr>
+            <a:graphic xmlns:a="http://schemas.openxmlformats.org/drawingml/2006/main">
+              <a:graphicData uri="http://schemas.openxmlformats.org/drawingml/2006/picture">
+                <pic:pic xmlns:pic="http://schemas.openxmlformats.org/drawingml/2006/picture">
+                  <pic:nvPicPr>
+                    <pic:cNvPr id="411867275" name=""/>
+                    <pic:cNvPicPr/>
+                  </pic:nvPicPr>
+                  <pic:blipFill>
+                    <a:blip r:embed="rId23"/>
+                    <a:stretch>
+                      <a:fillRect/>
+                    </a:stretch>
+                  </pic:blipFill>
+                  <pic:spPr>
+                    <a:xfrm>
+                      <a:off x="0" y="0"/>
+                      <a:ext cx="5612130" cy="3091180"/>
+                    </a:xfrm>
+                    <a:prstGeom prst="rect">
+                      <a:avLst/>
+                    </a:prstGeom>
+                  </pic:spPr>
+                </pic:pic>
+              </a:graphicData>
+            </a:graphic>
+          </wp:inline>
+        </w:drawing>
+      </w:r>
+    </w:p>
+    <w:p>
+      <w:pPr>
+        <w:spacing w:line="360" w:lineRule="auto"/>
+        <w:jc w:val="both"/>
+        <w:rPr>
+          <w:rFonts w:ascii="Arial" w:hAnsi="Arial" w:cs="Arial"/>
+          <w:sz w:val="24"/>
+          <w:szCs w:val="24"/>
+        </w:rPr>
+      </w:pPr>
+      <w:r>
+        <w:rPr>
+          <w:rFonts w:ascii="Arial" w:hAnsi="Arial" w:cs="Arial"/>
+          <w:sz w:val="24"/>
+          <w:szCs w:val="24"/>
+        </w:rPr>
+        <w:drawing>
+          <wp:inline distT="0" distB="0" distL="0" distR="0" wp14:anchorId="175299E8" wp14:editId="049C4022">
+            <wp:extent cx="5612130" cy="3100070"/>
+            <wp:effectExtent l="0" t="0" r="7620" b="5080"/>
+            <wp:docPr id="1086499503" name="Picture 1"/>
+            <wp:cNvGraphicFramePr>
+              <a:graphicFrameLocks xmlns:a="http://schemas.openxmlformats.org/drawingml/2006/main" noChangeAspect="1"/>
+            </wp:cNvGraphicFramePr>
+            <a:graphic xmlns:a="http://schemas.openxmlformats.org/drawingml/2006/main">
+              <a:graphicData uri="http://schemas.openxmlformats.org/drawingml/2006/picture">
+                <pic:pic xmlns:pic="http://schemas.openxmlformats.org/drawingml/2006/picture">
+                  <pic:nvPicPr>
+                    <pic:cNvPr id="1086499503" name=""/>
+                    <pic:cNvPicPr/>
+                  </pic:nvPicPr>
+                  <pic:blipFill>
+                    <a:blip r:embed="rId24"/>
+                    <a:stretch>
+                      <a:fillRect/>
+                    </a:stretch>
+                  </pic:blipFill>
+                  <pic:spPr>
+                    <a:xfrm>
+                      <a:off x="0" y="0"/>
+                      <a:ext cx="5612130" cy="3100070"/>
+                    </a:xfrm>
+                    <a:prstGeom prst="rect">
+                      <a:avLst/>
+                    </a:prstGeom>
+                  </pic:spPr>
+                </pic:pic>
+              </a:graphicData>
+            </a:graphic>
+          </wp:inline>
+        </w:drawing>
+      </w:r>
+    </w:p>
+    <w:p>
+      <w:pPr>
+        <w:spacing w:line="360" w:lineRule="auto"/>
+        <w:jc w:val="both"/>
+        <w:rPr>
+          <w:rFonts w:ascii="Arial" w:hAnsi="Arial" w:cs="Arial"/>
+          <w:sz w:val="24"/>
+          <w:szCs w:val="24"/>
+        </w:rPr>
+      </w:pPr>
+      <w:r>
+        <w:rPr>
+          <w:rFonts w:ascii="Arial" w:hAnsi="Arial" w:cs="Arial"/>
+          <w:sz w:val="24"/>
+          <w:szCs w:val="24"/>
+        </w:rPr>
+        <w:drawing>
+          <wp:inline distT="0" distB="0" distL="0" distR="0" wp14:anchorId="0A63D743" wp14:editId="5EC0CE51">
+            <wp:extent cx="5612130" cy="205105"/>
+            <wp:effectExtent l="0" t="0" r="7620" b="4445"/>
+            <wp:docPr id="1529201538" name="Picture 1"/>
+            <wp:cNvGraphicFramePr>
+              <a:graphicFrameLocks xmlns:a="http://schemas.openxmlformats.org/drawingml/2006/main" noChangeAspect="1"/>
+            </wp:cNvGraphicFramePr>
+            <a:graphic xmlns:a="http://schemas.openxmlformats.org/drawingml/2006/main">
+              <a:graphicData uri="http://schemas.openxmlformats.org/drawingml/2006/picture">
+                <pic:pic xmlns:pic="http://schemas.openxmlformats.org/drawingml/2006/picture">
+                  <pic:nvPicPr>
+                    <pic:cNvPr id="1529201538" name=""/>
+                    <pic:cNvPicPr/>
+                  </pic:nvPicPr>
+                  <pic:blipFill>
+                    <a:blip r:embed="rId25"/>
+                    <a:stretch>
+                      <a:fillRect/>
+                    </a:stretch>
+                  </pic:blipFill>
+                  <pic:spPr>
+                    <a:xfrm>
+                      <a:off x="0" y="0"/>
+                      <a:ext cx="5612130" cy="205105"/>
+                    </a:xfrm>
+                    <a:prstGeom prst="rect">
+                      <a:avLst/>
+                    </a:prstGeom>
+                  </pic:spPr>
+                </pic:pic>
+              </a:graphicData>
+            </a:graphic>
+          </wp:inline>
+        </w:drawing>
+      </w:r>
+    </w:p>
+    <w:p>
+      <w:pPr>
+        <w:spacing w:line="360" w:lineRule="auto"/>
+        <w:jc w:val="both"/>
+        <w:rPr>
+          <w:rFonts w:ascii="Arial" w:hAnsi="Arial" w:cs="Arial"/>
+          <w:sz w:val="24"/>
+          <w:szCs w:val="24"/>
+        </w:rPr>
+      </w:pPr>
+      <w:r>
+        <w:rPr>
+          <w:rFonts w:ascii="Arial" w:hAnsi="Arial" w:cs="Arial"/>
+          <w:sz w:val="24"/>
+          <w:szCs w:val="24"/>
+        </w:rPr>
+        <w:drawing>
+          <wp:inline distT="0" distB="0" distL="0" distR="0" wp14:anchorId="111BE6BB" wp14:editId="01F8FAC2">
+            <wp:extent cx="5612130" cy="573405"/>
+            <wp:effectExtent l="0" t="0" r="7620" b="0"/>
+            <wp:docPr id="155279924" name="Picture 1"/>
+            <wp:cNvGraphicFramePr>
+              <a:graphicFrameLocks xmlns:a="http://schemas.openxmlformats.org/drawingml/2006/main" noChangeAspect="1"/>
+            </wp:cNvGraphicFramePr>
+            <a:graphic xmlns:a="http://schemas.openxmlformats.org/drawingml/2006/main">
+              <a:graphicData uri="http://schemas.openxmlformats.org/drawingml/2006/picture">
+                <pic:pic xmlns:pic="http://schemas.openxmlformats.org/drawingml/2006/picture">
+                  <pic:nvPicPr>
+                    <pic:cNvPr id="155279924" name=""/>
+                    <pic:cNvPicPr/>
+                  </pic:nvPicPr>
+                  <pic:blipFill>
+                    <a:blip r:embed="rId26"/>
+                    <a:stretch>
+                      <a:fillRect/>
+                    </a:stretch>
+                  </pic:blipFill>
+                  <pic:spPr>
+                    <a:xfrm>
+                      <a:off x="0" y="0"/>
+                      <a:ext cx="5612130" cy="573405"/>
+                    </a:xfrm>
+                    <a:prstGeom prst="rect">
+                      <a:avLst/>
+                    </a:prstGeom>
+                  </pic:spPr>
+                </pic:pic>
+              </a:graphicData>
+            </a:graphic>
+          </wp:inline>
+        </w:drawing>
+      </w:r>
+    </w:p>
+    <w:p>
+      <w:pPr>
+        <w:spacing w:line="360" w:lineRule="auto"/>
+        <w:jc w:val="both"/>
+        <w:rPr>
+          <w:rFonts w:ascii="Arial" w:hAnsi="Arial" w:cs="Arial"/>
+          <w:sz w:val="24"/>
+          <w:szCs w:val="24"/>
+        </w:rPr>
+      </w:pPr>
+      <w:r>
+        <w:rPr>
+          <w:rFonts w:ascii="Arial" w:hAnsi="Arial" w:cs="Arial"/>
+          <w:sz w:val="24"/>
+          <w:szCs w:val="24"/>
+        </w:rPr>
+        <w:lastRenderedPageBreak/>
+        <w:drawing>
+          <wp:inline distT="0" distB="0" distL="0" distR="0" wp14:anchorId="66B39557" wp14:editId="5C2D03F7">
+            <wp:extent cx="5612130" cy="2849880"/>
+            <wp:effectExtent l="0" t="0" r="7620" b="7620"/>
+            <wp:docPr id="1098516536" name="Picture 1"/>
+            <wp:cNvGraphicFramePr>
+              <a:graphicFrameLocks xmlns:a="http://schemas.openxmlformats.org/drawingml/2006/main" noChangeAspect="1"/>
+            </wp:cNvGraphicFramePr>
+            <a:graphic xmlns:a="http://schemas.openxmlformats.org/drawingml/2006/main">
+              <a:graphicData uri="http://schemas.openxmlformats.org/drawingml/2006/picture">
+                <pic:pic xmlns:pic="http://schemas.openxmlformats.org/drawingml/2006/picture">
+                  <pic:nvPicPr>
+                    <pic:cNvPr id="1098516536" name=""/>
+                    <pic:cNvPicPr/>
+                  </pic:nvPicPr>
+                  <pic:blipFill>
+                    <a:blip r:embed="rId27"/>
+                    <a:stretch>
+                      <a:fillRect/>
+                    </a:stretch>
+                  </pic:blipFill>
+                  <pic:spPr>
+                    <a:xfrm>
+                      <a:off x="0" y="0"/>
+                      <a:ext cx="5612130" cy="2849880"/>
+                    </a:xfrm>
+                    <a:prstGeom prst="rect">
+                      <a:avLst/>
+                    </a:prstGeom>
+                  </pic:spPr>
+                </pic:pic>
+              </a:graphicData>
+            </a:graphic>
+          </wp:inline>
+        </w:drawing>
+      </w:r>
+    </w:p>
+    <w:p>
+      <w:pPr>
+        <w:rPr>
+          <w:rFonts w:ascii="Arial" w:hAnsi="Arial" w:cs="Arial"/>
+          <w:sz w:val="24"/>
+          <w:szCs w:val="24"/>
+        </w:rPr>
+      </w:pPr>
+      <w:r>
+        <w:rPr>
+          <w:rFonts w:ascii="Arial" w:hAnsi="Arial" w:cs="Arial"/>
+          <w:sz w:val="24"/>
+          <w:szCs w:val="24"/>
+        </w:rPr>
+        <w:br w:type="page"/>
+      </w:r>
+    </w:p>
+    <w:p>
+      <w:pPr>
+        <w:pStyle w:val="Heading1"/>
         <w:spacing w:line="360" w:lineRule="auto"/>
         <w:jc w:val="center"/>
         <w:rPr>
@@ -9761,43 +8326,7 @@
           <w:sz w:val="24"/>
           <w:szCs w:val="24"/>
         </w:rPr>
-        <w:t xml:space="preserve">Recapitulando lo que hemos hablado en este reporte, hemos visto un poco sobre teoría de los acordes y cómo nosotros como personas podemos identificar la tónica mayor o menor de un acorde. Hemos visto las técnicas y herramientas utilizadas en la construcción del modelo. Visualizamos los resultados del modelo Training, </w:t>
-      </w:r>
-      <w:proofErr w:type="spellStart"/>
-      <w:r>
-        <w:rPr>
-          <w:rFonts w:ascii="Arial" w:hAnsi="Arial" w:cs="Arial"/>
-          <w:sz w:val="24"/>
-          <w:szCs w:val="24"/>
-        </w:rPr>
-        <w:t>Validation</w:t>
-      </w:r>
-      <w:proofErr w:type="spellEnd"/>
-      <w:r>
-        <w:rPr>
-          <w:rFonts w:ascii="Arial" w:hAnsi="Arial" w:cs="Arial"/>
-          <w:sz w:val="24"/>
-          <w:szCs w:val="24"/>
-        </w:rPr>
-        <w:t xml:space="preserve"> y </w:t>
-      </w:r>
-      <w:proofErr w:type="spellStart"/>
-      <w:r>
-        <w:rPr>
-          <w:rFonts w:ascii="Arial" w:hAnsi="Arial" w:cs="Arial"/>
-          <w:sz w:val="24"/>
-          <w:szCs w:val="24"/>
-        </w:rPr>
-        <w:t>Testing</w:t>
-      </w:r>
-      <w:proofErr w:type="spellEnd"/>
-      <w:r>
-        <w:rPr>
-          <w:rFonts w:ascii="Arial" w:hAnsi="Arial" w:cs="Arial"/>
-          <w:sz w:val="24"/>
-          <w:szCs w:val="24"/>
-        </w:rPr>
-        <w:t>. Y hemos visto la capacidad del modelo para predecir la tónica mayor o menor de un acorde.</w:t>
+        <w:t>Recapitulando lo que hemos hablado en este reporte, hemos visto un poco sobre teoría de los acordes y cómo nosotros como personas podemos identificar la tónica mayor o menor de un acorde. Hemos visto las técnicas y herramientas utilizadas en la construcción del modelo. Visualizamos los resultados del modelo Training, Validation y Testing. Y hemos visto la capacidad del modelo para predecir la tónica mayor o menor de un acorde.</w:t>
       </w:r>
     </w:p>
     <w:p>
@@ -9838,7 +8367,7 @@
     </w:p>
     <w:p>
       <w:pPr>
-        <w:pStyle w:val="Ttulo1"/>
+        <w:pStyle w:val="Heading1"/>
         <w:spacing w:line="360" w:lineRule="auto"/>
         <w:jc w:val="center"/>
         <w:rPr>
@@ -9852,7 +8381,6 @@
         </w:rPr>
       </w:pPr>
       <w:bookmarkStart w:id="14" w:name="_Toc182298974"/>
-      <w:proofErr w:type="spellStart"/>
       <w:r>
         <w:rPr>
           <w:rFonts w:ascii="Arial" w:hAnsi="Arial" w:cs="Arial"/>
@@ -9867,7 +8395,6 @@
         <w:t>Referencias</w:t>
       </w:r>
       <w:bookmarkEnd w:id="14"/>
-      <w:proofErr w:type="spellEnd"/>
     </w:p>
     <w:p>
       <w:pPr>
@@ -9877,10 +8404,8 @@
           <w:rFonts w:ascii="Arial" w:hAnsi="Arial" w:cs="Arial"/>
           <w:sz w:val="24"/>
           <w:szCs w:val="24"/>
-          <w:lang w:val="en-US"/>
-        </w:rPr>
-      </w:pPr>
-      <w:proofErr w:type="spellStart"/>
+        </w:rPr>
+      </w:pPr>
       <w:r>
         <w:rPr>
           <w:rFonts w:ascii="Arial" w:hAnsi="Arial" w:cs="Arial"/>
@@ -9889,7 +8414,6 @@
         </w:rPr>
         <w:t>АнатолийМихайлин</w:t>
       </w:r>
-      <w:proofErr w:type="spellEnd"/>
       <w:r>
         <w:rPr>
           <w:rFonts w:ascii="Arial" w:hAnsi="Arial" w:cs="Arial"/>
@@ -9908,18 +8432,16 @@
           <w:szCs w:val="24"/>
           <w:lang w:val="en-US"/>
         </w:rPr>
-        <w:t>Major VS Minor guitar chords</w:t>
-      </w:r>
-      <w:r>
-        <w:rPr>
-          <w:rFonts w:ascii="Arial" w:hAnsi="Arial" w:cs="Arial"/>
-          <w:i/>
-          <w:iCs/>
+        <w:t>Major VS Minor guitar chords.</w:t>
+      </w:r>
+      <w:r>
+        <w:rPr>
+          <w:rFonts w:ascii="Arial" w:hAnsi="Arial" w:cs="Arial"/>
           <w:sz w:val="24"/>
           <w:szCs w:val="24"/>
           <w:lang w:val="en-US"/>
         </w:rPr>
-        <w:t>.</w:t>
+        <w:t xml:space="preserve"> Kagg</w:t>
       </w:r>
       <w:r>
         <w:rPr>
@@ -9928,25 +8450,15 @@
           <w:szCs w:val="24"/>
           <w:lang w:val="en-US"/>
         </w:rPr>
-        <w:t xml:space="preserve"> Kagg</w:t>
-      </w:r>
-      <w:r>
-        <w:rPr>
-          <w:rFonts w:ascii="Arial" w:hAnsi="Arial" w:cs="Arial"/>
-          <w:sz w:val="24"/>
-          <w:szCs w:val="24"/>
-          <w:lang w:val="en-US"/>
-        </w:rPr>
         <w:t xml:space="preserve">le. </w:t>
       </w:r>
-      <w:hyperlink r:id="rId23" w:history="1">
+      <w:hyperlink r:id="rId28" w:history="1">
         <w:r>
           <w:rPr>
-            <w:rStyle w:val="Hipervnculo"/>
+            <w:rStyle w:val="Hyperlink"/>
             <w:rFonts w:ascii="Arial" w:hAnsi="Arial" w:cs="Arial"/>
             <w:sz w:val="24"/>
             <w:szCs w:val="24"/>
-            <w:lang w:val="en-US"/>
           </w:rPr>
           <w:t>https://www.kaggle.com/datasets/mehanat96/major-vs-minor-guitar-chords</w:t>
         </w:r>
@@ -9970,16 +8482,7 @@
           <w:szCs w:val="24"/>
           <w:lang w:val="en-US"/>
         </w:rPr>
-        <w:t>Vinci</w:t>
-      </w:r>
-      <w:r>
-        <w:rPr>
-          <w:rFonts w:ascii="Arial" w:hAnsi="Arial" w:cs="Arial"/>
-          <w:sz w:val="24"/>
-          <w:szCs w:val="24"/>
-          <w:lang w:val="en-US"/>
-        </w:rPr>
-        <w:t xml:space="preserve"> F. (2021). </w:t>
+        <w:t xml:space="preserve">Vinci F. (2021). </w:t>
       </w:r>
       <w:r>
         <w:rPr>
@@ -9990,7 +8493,7 @@
           <w:szCs w:val="24"/>
           <w:lang w:val="en-US"/>
         </w:rPr>
-        <w:t>GUITAR CHORDS V3</w:t>
+        <w:t>GUITAR CHORDS V3.</w:t>
       </w:r>
       <w:r>
         <w:rPr>
@@ -10001,32 +8504,21 @@
           <w:szCs w:val="24"/>
           <w:lang w:val="en-US"/>
         </w:rPr>
-        <w:t>.</w:t>
-      </w:r>
-      <w:r>
-        <w:rPr>
-          <w:rFonts w:ascii="Arial" w:hAnsi="Arial" w:cs="Arial"/>
-          <w:i/>
-          <w:iCs/>
+        <w:t xml:space="preserve"> </w:t>
+      </w:r>
+      <w:r>
+        <w:rPr>
+          <w:rFonts w:ascii="Arial" w:hAnsi="Arial" w:cs="Arial"/>
           <w:sz w:val="24"/>
           <w:szCs w:val="24"/>
           <w:lang w:val="en-US"/>
         </w:rPr>
-        <w:t xml:space="preserve"> </w:t>
-      </w:r>
-      <w:r>
-        <w:rPr>
-          <w:rFonts w:ascii="Arial" w:hAnsi="Arial" w:cs="Arial"/>
-          <w:sz w:val="24"/>
-          <w:szCs w:val="24"/>
-          <w:lang w:val="en-US"/>
-        </w:rPr>
         <w:t xml:space="preserve">Kaggle. </w:t>
       </w:r>
-      <w:hyperlink r:id="rId24" w:history="1">
+      <w:hyperlink r:id="rId29" w:history="1">
         <w:r>
           <w:rPr>
-            <w:rStyle w:val="Hipervnculo"/>
+            <w:rStyle w:val="Hyperlink"/>
             <w:rFonts w:ascii="Arial" w:hAnsi="Arial" w:cs="Arial"/>
             <w:sz w:val="24"/>
             <w:szCs w:val="24"/>
@@ -10046,43 +8538,16 @@
           <w:iCs/>
           <w:sz w:val="24"/>
           <w:szCs w:val="24"/>
-        </w:rPr>
-      </w:pPr>
-      <w:proofErr w:type="spellStart"/>
-      <w:r>
-        <w:rPr>
-          <w:rFonts w:ascii="Arial" w:hAnsi="Arial" w:cs="Arial"/>
-          <w:sz w:val="24"/>
-          <w:szCs w:val="24"/>
-        </w:rPr>
-        <w:t>Hugging</w:t>
-      </w:r>
-      <w:proofErr w:type="spellEnd"/>
-      <w:r>
-        <w:rPr>
-          <w:rFonts w:ascii="Arial" w:hAnsi="Arial" w:cs="Arial"/>
-          <w:sz w:val="24"/>
-          <w:szCs w:val="24"/>
-        </w:rPr>
-        <w:t xml:space="preserve"> </w:t>
-      </w:r>
-      <w:proofErr w:type="spellStart"/>
-      <w:r>
-        <w:rPr>
-          <w:rFonts w:ascii="Arial" w:hAnsi="Arial" w:cs="Arial"/>
-          <w:sz w:val="24"/>
-          <w:szCs w:val="24"/>
-        </w:rPr>
-        <w:t>Face</w:t>
-      </w:r>
-      <w:proofErr w:type="spellEnd"/>
-      <w:r>
-        <w:rPr>
-          <w:rFonts w:ascii="Arial" w:hAnsi="Arial" w:cs="Arial"/>
-          <w:sz w:val="24"/>
-          <w:szCs w:val="24"/>
-        </w:rPr>
-        <w:t xml:space="preserve"> (s.f.). </w:t>
+          <w:lang w:val="en-US"/>
+        </w:rPr>
+      </w:pPr>
+      <w:r>
+        <w:rPr>
+          <w:rFonts w:ascii="Arial" w:hAnsi="Arial" w:cs="Arial"/>
+          <w:sz w:val="24"/>
+          <w:szCs w:val="24"/>
+        </w:rPr>
+        <w:t xml:space="preserve">Hugging Face (s.f.). </w:t>
       </w:r>
       <w:r>
         <w:rPr>
@@ -10092,7 +8557,7 @@
           <w:sz w:val="24"/>
           <w:szCs w:val="24"/>
         </w:rPr>
-        <w:t>Introducción a los datos de audio</w:t>
+        <w:t>Introducción a los datos de audio.</w:t>
       </w:r>
       <w:r>
         <w:rPr>
@@ -10102,27 +8567,18 @@
           <w:sz w:val="24"/>
           <w:szCs w:val="24"/>
         </w:rPr>
-        <w:t>.</w:t>
-      </w:r>
-      <w:r>
-        <w:rPr>
-          <w:rFonts w:ascii="Arial" w:hAnsi="Arial" w:cs="Arial"/>
-          <w:i/>
-          <w:iCs/>
-          <w:sz w:val="24"/>
-          <w:szCs w:val="24"/>
-        </w:rPr>
         <w:t xml:space="preserve"> </w:t>
       </w:r>
-      <w:hyperlink r:id="rId25" w:history="1">
+      <w:hyperlink r:id="rId30" w:history="1">
         <w:r>
           <w:rPr>
-            <w:rStyle w:val="Hipervnculo"/>
+            <w:rStyle w:val="Hyperlink"/>
             <w:rFonts w:ascii="Arial" w:hAnsi="Arial" w:cs="Arial"/>
             <w:i/>
             <w:iCs/>
             <w:sz w:val="24"/>
             <w:szCs w:val="24"/>
+            <w:lang w:val="en-US"/>
           </w:rPr>
           <w:t>https://huggingface.co/learn/audio-course/es/chapter1/audio_data</w:t>
         </w:r>
@@ -10143,6 +8599,7 @@
           <w:rFonts w:ascii="Arial" w:hAnsi="Arial" w:cs="Arial"/>
           <w:sz w:val="24"/>
           <w:szCs w:val="24"/>
+          <w:lang w:val="en-US"/>
         </w:rPr>
         <w:t xml:space="preserve">IBM (s.f.). </w:t>
       </w:r>
@@ -10166,10 +8623,10 @@
         </w:rPr>
         <w:t xml:space="preserve"> </w:t>
       </w:r>
-      <w:hyperlink r:id="rId26" w:history="1">
+      <w:hyperlink r:id="rId31" w:history="1">
         <w:r>
           <w:rPr>
-            <w:rStyle w:val="Hipervnculo"/>
+            <w:rStyle w:val="Hyperlink"/>
             <w:rFonts w:ascii="Arial" w:hAnsi="Arial" w:cs="Arial"/>
             <w:sz w:val="24"/>
             <w:szCs w:val="24"/>
@@ -10215,7 +8672,7 @@
     <w:p/>
     <w:p/>
     <w:sectPr>
-      <w:footerReference w:type="default" r:id="rId27"/>
+      <w:footerReference w:type="default" r:id="rId32"/>
       <w:pgSz w:w="12240" w:h="15840"/>
       <w:pgMar w:top="1417" w:right="1701" w:bottom="1417" w:left="1701" w:header="708" w:footer="708" w:gutter="0"/>
       <w:cols w:space="708"/>
@@ -10227,7 +8684,7 @@
 </file>
 
 <file path=word/endnotes.xml><?xml version="1.0" encoding="utf-8"?>
-<w:endnotes xmlns:wpc="http://schemas.microsoft.com/office/word/2010/wordprocessingCanvas" xmlns:cx="http://schemas.microsoft.com/office/drawing/2014/chartex" xmlns:cx1="http://schemas.microsoft.com/office/drawing/2015/9/8/chartex" xmlns:cx2="http://schemas.microsoft.com/office/drawing/2015/10/21/chartex" xmlns:cx3="http://schemas.microsoft.com/office/drawing/2016/5/9/chartex" xmlns:cx4="http://schemas.microsoft.com/office/drawing/2016/5/10/chartex" xmlns:cx5="http://schemas.microsoft.com/office/drawing/2016/5/11/chartex" xmlns:cx6="http://schemas.microsoft.com/office/drawing/2016/5/12/chartex" xmlns:cx7="http://schemas.microsoft.com/office/drawing/2016/5/13/chartex" xmlns:cx8="http://schemas.microsoft.com/office/drawing/2016/5/14/chartex" xmlns:mc="http://schemas.openxmlformats.org/markup-compatibility/2006" xmlns:aink="http://schemas.microsoft.com/office/drawing/2016/ink" xmlns:am3d="http://schemas.microsoft.com/office/drawing/2017/model3d" xmlns:o="urn:schemas-microsoft-com:office:office" xmlns:oel="http://schemas.microsoft.com/office/2019/extlst" xmlns:r="http://schemas.openxmlformats.org/officeDocument/2006/relationships" xmlns:m="http://schemas.openxmlformats.org/officeDocument/2006/math" xmlns:v="urn:schemas-microsoft-com:vml" xmlns:wp14="http://schemas.microsoft.com/office/word/2010/wordprocessingDrawing" xmlns:wp="http://schemas.openxmlformats.org/drawingml/2006/wordprocessingDrawing" xmlns:w10="urn:schemas-microsoft-com:office:word" xmlns:w="http://schemas.openxmlformats.org/wordprocessingml/2006/main" xmlns:w14="http://schemas.microsoft.com/office/word/2010/wordml" xmlns:w15="http://schemas.microsoft.com/office/word/2012/wordml" xmlns:w16cex="http://schemas.microsoft.com/office/word/2018/wordml/cex" xmlns:w16cid="http://schemas.microsoft.com/office/word/2016/wordml/cid" xmlns:w16="http://schemas.microsoft.com/office/word/2018/wordml" xmlns:w16du="http://schemas.microsoft.com/office/word/2023/wordml/word16du" xmlns:w16sdtdh="http://schemas.microsoft.com/office/word/2020/wordml/sdtdatahash" xmlns:w16se="http://schemas.microsoft.com/office/word/2015/wordml/symex" xmlns:wpg="http://schemas.microsoft.com/office/word/2010/wordprocessingGroup" xmlns:wpi="http://schemas.microsoft.com/office/word/2010/wordprocessingInk" xmlns:wne="http://schemas.microsoft.com/office/word/2006/wordml" xmlns:wps="http://schemas.microsoft.com/office/word/2010/wordprocessingShape" mc:Ignorable="w14 w15 w16se w16cid w16 w16cex w16sdtdh w16du wp14">
+<w:endnotes xmlns:wpc="http://schemas.microsoft.com/office/word/2010/wordprocessingCanvas" xmlns:cx="http://schemas.microsoft.com/office/drawing/2014/chartex" xmlns:cx1="http://schemas.microsoft.com/office/drawing/2015/9/8/chartex" xmlns:cx2="http://schemas.microsoft.com/office/drawing/2015/10/21/chartex" xmlns:cx3="http://schemas.microsoft.com/office/drawing/2016/5/9/chartex" xmlns:cx4="http://schemas.microsoft.com/office/drawing/2016/5/10/chartex" xmlns:cx5="http://schemas.microsoft.com/office/drawing/2016/5/11/chartex" xmlns:cx6="http://schemas.microsoft.com/office/drawing/2016/5/12/chartex" xmlns:cx7="http://schemas.microsoft.com/office/drawing/2016/5/13/chartex" xmlns:cx8="http://schemas.microsoft.com/office/drawing/2016/5/14/chartex" xmlns:mc="http://schemas.openxmlformats.org/markup-compatibility/2006" xmlns:aink="http://schemas.microsoft.com/office/drawing/2016/ink" xmlns:am3d="http://schemas.microsoft.com/office/drawing/2017/model3d" xmlns:o="urn:schemas-microsoft-com:office:office" xmlns:oel="http://schemas.microsoft.com/office/2019/extlst" xmlns:r="http://schemas.openxmlformats.org/officeDocument/2006/relationships" xmlns:m="http://schemas.openxmlformats.org/officeDocument/2006/math" xmlns:v="urn:schemas-microsoft-com:vml" xmlns:wp14="http://schemas.microsoft.com/office/word/2010/wordprocessingDrawing" xmlns:wp="http://schemas.openxmlformats.org/drawingml/2006/wordprocessingDrawing" xmlns:w10="urn:schemas-microsoft-com:office:word" xmlns:w="http://schemas.openxmlformats.org/wordprocessingml/2006/main" xmlns:w14="http://schemas.microsoft.com/office/word/2010/wordml" xmlns:w15="http://schemas.microsoft.com/office/word/2012/wordml" xmlns:w16cex="http://schemas.microsoft.com/office/word/2018/wordml/cex" xmlns:w16cid="http://schemas.microsoft.com/office/word/2016/wordml/cid" xmlns:w16="http://schemas.microsoft.com/office/word/2018/wordml" xmlns:w16sdtdh="http://schemas.microsoft.com/office/word/2020/wordml/sdtdatahash" xmlns:w16se="http://schemas.microsoft.com/office/word/2015/wordml/symex" xmlns:wpg="http://schemas.microsoft.com/office/word/2010/wordprocessingGroup" xmlns:wpi="http://schemas.microsoft.com/office/word/2010/wordprocessingInk" xmlns:wne="http://schemas.microsoft.com/office/word/2006/wordml" xmlns:wps="http://schemas.microsoft.com/office/word/2010/wordprocessingShape" mc:Ignorable="w14 w15 w16se w16cid w16 w16cex w16sdtdh wp14">
   <w:endnote w:type="separator" w:id="-1">
     <w:p>
       <w:pPr>
@@ -10252,7 +8709,7 @@
 </file>
 
 <file path=word/footer1.xml><?xml version="1.0" encoding="utf-8"?>
-<w:ftr xmlns:wpc="http://schemas.microsoft.com/office/word/2010/wordprocessingCanvas" xmlns:cx="http://schemas.microsoft.com/office/drawing/2014/chartex" xmlns:cx1="http://schemas.microsoft.com/office/drawing/2015/9/8/chartex" xmlns:cx2="http://schemas.microsoft.com/office/drawing/2015/10/21/chartex" xmlns:cx3="http://schemas.microsoft.com/office/drawing/2016/5/9/chartex" xmlns:cx4="http://schemas.microsoft.com/office/drawing/2016/5/10/chartex" xmlns:cx5="http://schemas.microsoft.com/office/drawing/2016/5/11/chartex" xmlns:cx6="http://schemas.microsoft.com/office/drawing/2016/5/12/chartex" xmlns:cx7="http://schemas.microsoft.com/office/drawing/2016/5/13/chartex" xmlns:cx8="http://schemas.microsoft.com/office/drawing/2016/5/14/chartex" xmlns:mc="http://schemas.openxmlformats.org/markup-compatibility/2006" xmlns:aink="http://schemas.microsoft.com/office/drawing/2016/ink" xmlns:am3d="http://schemas.microsoft.com/office/drawing/2017/model3d" xmlns:o="urn:schemas-microsoft-com:office:office" xmlns:oel="http://schemas.microsoft.com/office/2019/extlst" xmlns:r="http://schemas.openxmlformats.org/officeDocument/2006/relationships" xmlns:m="http://schemas.openxmlformats.org/officeDocument/2006/math" xmlns:v="urn:schemas-microsoft-com:vml" xmlns:wp14="http://schemas.microsoft.com/office/word/2010/wordprocessingDrawing" xmlns:wp="http://schemas.openxmlformats.org/drawingml/2006/wordprocessingDrawing" xmlns:w10="urn:schemas-microsoft-com:office:word" xmlns:w="http://schemas.openxmlformats.org/wordprocessingml/2006/main" xmlns:w14="http://schemas.microsoft.com/office/word/2010/wordml" xmlns:w15="http://schemas.microsoft.com/office/word/2012/wordml" xmlns:w16cex="http://schemas.microsoft.com/office/word/2018/wordml/cex" xmlns:w16cid="http://schemas.microsoft.com/office/word/2016/wordml/cid" xmlns:w16="http://schemas.microsoft.com/office/word/2018/wordml" xmlns:w16du="http://schemas.microsoft.com/office/word/2023/wordml/word16du" xmlns:w16sdtdh="http://schemas.microsoft.com/office/word/2020/wordml/sdtdatahash" xmlns:w16se="http://schemas.microsoft.com/office/word/2015/wordml/symex" xmlns:wpg="http://schemas.microsoft.com/office/word/2010/wordprocessingGroup" xmlns:wpi="http://schemas.microsoft.com/office/word/2010/wordprocessingInk" xmlns:wne="http://schemas.microsoft.com/office/word/2006/wordml" xmlns:wps="http://schemas.microsoft.com/office/word/2010/wordprocessingShape" mc:Ignorable="w14 w15 w16se w16cid w16 w16cex w16sdtdh w16du wp14">
+<w:ftr xmlns:wpc="http://schemas.microsoft.com/office/word/2010/wordprocessingCanvas" xmlns:cx="http://schemas.microsoft.com/office/drawing/2014/chartex" xmlns:cx1="http://schemas.microsoft.com/office/drawing/2015/9/8/chartex" xmlns:cx2="http://schemas.microsoft.com/office/drawing/2015/10/21/chartex" xmlns:cx3="http://schemas.microsoft.com/office/drawing/2016/5/9/chartex" xmlns:cx4="http://schemas.microsoft.com/office/drawing/2016/5/10/chartex" xmlns:cx5="http://schemas.microsoft.com/office/drawing/2016/5/11/chartex" xmlns:cx6="http://schemas.microsoft.com/office/drawing/2016/5/12/chartex" xmlns:cx7="http://schemas.microsoft.com/office/drawing/2016/5/13/chartex" xmlns:cx8="http://schemas.microsoft.com/office/drawing/2016/5/14/chartex" xmlns:mc="http://schemas.openxmlformats.org/markup-compatibility/2006" xmlns:aink="http://schemas.microsoft.com/office/drawing/2016/ink" xmlns:am3d="http://schemas.microsoft.com/office/drawing/2017/model3d" xmlns:o="urn:schemas-microsoft-com:office:office" xmlns:oel="http://schemas.microsoft.com/office/2019/extlst" xmlns:r="http://schemas.openxmlformats.org/officeDocument/2006/relationships" xmlns:m="http://schemas.openxmlformats.org/officeDocument/2006/math" xmlns:v="urn:schemas-microsoft-com:vml" xmlns:wp14="http://schemas.microsoft.com/office/word/2010/wordprocessingDrawing" xmlns:wp="http://schemas.openxmlformats.org/drawingml/2006/wordprocessingDrawing" xmlns:w10="urn:schemas-microsoft-com:office:word" xmlns:w="http://schemas.openxmlformats.org/wordprocessingml/2006/main" xmlns:w14="http://schemas.microsoft.com/office/word/2010/wordml" xmlns:w15="http://schemas.microsoft.com/office/word/2012/wordml" xmlns:w16cex="http://schemas.microsoft.com/office/word/2018/wordml/cex" xmlns:w16cid="http://schemas.microsoft.com/office/word/2016/wordml/cid" xmlns:w16="http://schemas.microsoft.com/office/word/2018/wordml" xmlns:w16sdtdh="http://schemas.microsoft.com/office/word/2020/wordml/sdtdatahash" xmlns:w16se="http://schemas.microsoft.com/office/word/2015/wordml/symex" xmlns:wpg="http://schemas.microsoft.com/office/word/2010/wordprocessingGroup" xmlns:wpi="http://schemas.microsoft.com/office/word/2010/wordprocessingInk" xmlns:wne="http://schemas.microsoft.com/office/word/2006/wordml" xmlns:wps="http://schemas.microsoft.com/office/word/2010/wordprocessingShape" mc:Ignorable="w14 w15 w16se w16cid w16 w16cex w16sdtdh wp14">
   <w:sdt>
     <w:sdtPr>
       <w:id w:val="-1181660643"/>
@@ -10271,7 +8728,7 @@
     <w:sdtContent>
       <w:p>
         <w:pPr>
-          <w:pStyle w:val="Piedepgina"/>
+          <w:pStyle w:val="Footer"/>
           <w:jc w:val="right"/>
           <w:rPr>
             <w:rFonts w:ascii="Arial" w:hAnsi="Arial" w:cs="Arial"/>
@@ -10325,14 +8782,14 @@
   </w:sdt>
   <w:p>
     <w:pPr>
-      <w:pStyle w:val="Piedepgina"/>
+      <w:pStyle w:val="Footer"/>
     </w:pPr>
   </w:p>
 </w:ftr>
 </file>
 
 <file path=word/footnotes.xml><?xml version="1.0" encoding="utf-8"?>
-<w:footnotes xmlns:wpc="http://schemas.microsoft.com/office/word/2010/wordprocessingCanvas" xmlns:cx="http://schemas.microsoft.com/office/drawing/2014/chartex" xmlns:cx1="http://schemas.microsoft.com/office/drawing/2015/9/8/chartex" xmlns:cx2="http://schemas.microsoft.com/office/drawing/2015/10/21/chartex" xmlns:cx3="http://schemas.microsoft.com/office/drawing/2016/5/9/chartex" xmlns:cx4="http://schemas.microsoft.com/office/drawing/2016/5/10/chartex" xmlns:cx5="http://schemas.microsoft.com/office/drawing/2016/5/11/chartex" xmlns:cx6="http://schemas.microsoft.com/office/drawing/2016/5/12/chartex" xmlns:cx7="http://schemas.microsoft.com/office/drawing/2016/5/13/chartex" xmlns:cx8="http://schemas.microsoft.com/office/drawing/2016/5/14/chartex" xmlns:mc="http://schemas.openxmlformats.org/markup-compatibility/2006" xmlns:aink="http://schemas.microsoft.com/office/drawing/2016/ink" xmlns:am3d="http://schemas.microsoft.com/office/drawing/2017/model3d" xmlns:o="urn:schemas-microsoft-com:office:office" xmlns:oel="http://schemas.microsoft.com/office/2019/extlst" xmlns:r="http://schemas.openxmlformats.org/officeDocument/2006/relationships" xmlns:m="http://schemas.openxmlformats.org/officeDocument/2006/math" xmlns:v="urn:schemas-microsoft-com:vml" xmlns:wp14="http://schemas.microsoft.com/office/word/2010/wordprocessingDrawing" xmlns:wp="http://schemas.openxmlformats.org/drawingml/2006/wordprocessingDrawing" xmlns:w10="urn:schemas-microsoft-com:office:word" xmlns:w="http://schemas.openxmlformats.org/wordprocessingml/2006/main" xmlns:w14="http://schemas.microsoft.com/office/word/2010/wordml" xmlns:w15="http://schemas.microsoft.com/office/word/2012/wordml" xmlns:w16cex="http://schemas.microsoft.com/office/word/2018/wordml/cex" xmlns:w16cid="http://schemas.microsoft.com/office/word/2016/wordml/cid" xmlns:w16="http://schemas.microsoft.com/office/word/2018/wordml" xmlns:w16du="http://schemas.microsoft.com/office/word/2023/wordml/word16du" xmlns:w16sdtdh="http://schemas.microsoft.com/office/word/2020/wordml/sdtdatahash" xmlns:w16se="http://schemas.microsoft.com/office/word/2015/wordml/symex" xmlns:wpg="http://schemas.microsoft.com/office/word/2010/wordprocessingGroup" xmlns:wpi="http://schemas.microsoft.com/office/word/2010/wordprocessingInk" xmlns:wne="http://schemas.microsoft.com/office/word/2006/wordml" xmlns:wps="http://schemas.microsoft.com/office/word/2010/wordprocessingShape" mc:Ignorable="w14 w15 w16se w16cid w16 w16cex w16sdtdh w16du wp14">
+<w:footnotes xmlns:wpc="http://schemas.microsoft.com/office/word/2010/wordprocessingCanvas" xmlns:cx="http://schemas.microsoft.com/office/drawing/2014/chartex" xmlns:cx1="http://schemas.microsoft.com/office/drawing/2015/9/8/chartex" xmlns:cx2="http://schemas.microsoft.com/office/drawing/2015/10/21/chartex" xmlns:cx3="http://schemas.microsoft.com/office/drawing/2016/5/9/chartex" xmlns:cx4="http://schemas.microsoft.com/office/drawing/2016/5/10/chartex" xmlns:cx5="http://schemas.microsoft.com/office/drawing/2016/5/11/chartex" xmlns:cx6="http://schemas.microsoft.com/office/drawing/2016/5/12/chartex" xmlns:cx7="http://schemas.microsoft.com/office/drawing/2016/5/13/chartex" xmlns:cx8="http://schemas.microsoft.com/office/drawing/2016/5/14/chartex" xmlns:mc="http://schemas.openxmlformats.org/markup-compatibility/2006" xmlns:aink="http://schemas.microsoft.com/office/drawing/2016/ink" xmlns:am3d="http://schemas.microsoft.com/office/drawing/2017/model3d" xmlns:o="urn:schemas-microsoft-com:office:office" xmlns:oel="http://schemas.microsoft.com/office/2019/extlst" xmlns:r="http://schemas.openxmlformats.org/officeDocument/2006/relationships" xmlns:m="http://schemas.openxmlformats.org/officeDocument/2006/math" xmlns:v="urn:schemas-microsoft-com:vml" xmlns:wp14="http://schemas.microsoft.com/office/word/2010/wordprocessingDrawing" xmlns:wp="http://schemas.openxmlformats.org/drawingml/2006/wordprocessingDrawing" xmlns:w10="urn:schemas-microsoft-com:office:word" xmlns:w="http://schemas.openxmlformats.org/wordprocessingml/2006/main" xmlns:w14="http://schemas.microsoft.com/office/word/2010/wordml" xmlns:w15="http://schemas.microsoft.com/office/word/2012/wordml" xmlns:w16cex="http://schemas.microsoft.com/office/word/2018/wordml/cex" xmlns:w16cid="http://schemas.microsoft.com/office/word/2016/wordml/cid" xmlns:w16="http://schemas.microsoft.com/office/word/2018/wordml" xmlns:w16sdtdh="http://schemas.microsoft.com/office/word/2020/wordml/sdtdatahash" xmlns:w16se="http://schemas.microsoft.com/office/word/2015/wordml/symex" xmlns:wpg="http://schemas.microsoft.com/office/word/2010/wordprocessingGroup" xmlns:wpi="http://schemas.microsoft.com/office/word/2010/wordprocessingInk" xmlns:wne="http://schemas.microsoft.com/office/word/2006/wordml" xmlns:wps="http://schemas.microsoft.com/office/word/2010/wordprocessingShape" mc:Ignorable="w14 w15 w16se w16cid w16 w16cex w16sdtdh wp14">
   <w:footnote w:type="separator" w:id="-1">
     <w:p>
       <w:pPr>
@@ -10357,7 +8814,7 @@
 </file>
 
 <file path=word/numbering.xml><?xml version="1.0" encoding="utf-8"?>
-<w:numbering xmlns:wpc="http://schemas.microsoft.com/office/word/2010/wordprocessingCanvas" xmlns:cx="http://schemas.microsoft.com/office/drawing/2014/chartex" xmlns:cx1="http://schemas.microsoft.com/office/drawing/2015/9/8/chartex" xmlns:cx2="http://schemas.microsoft.com/office/drawing/2015/10/21/chartex" xmlns:cx3="http://schemas.microsoft.com/office/drawing/2016/5/9/chartex" xmlns:cx4="http://schemas.microsoft.com/office/drawing/2016/5/10/chartex" xmlns:cx5="http://schemas.microsoft.com/office/drawing/2016/5/11/chartex" xmlns:cx6="http://schemas.microsoft.com/office/drawing/2016/5/12/chartex" xmlns:cx7="http://schemas.microsoft.com/office/drawing/2016/5/13/chartex" xmlns:cx8="http://schemas.microsoft.com/office/drawing/2016/5/14/chartex" xmlns:mc="http://schemas.openxmlformats.org/markup-compatibility/2006" xmlns:aink="http://schemas.microsoft.com/office/drawing/2016/ink" xmlns:am3d="http://schemas.microsoft.com/office/drawing/2017/model3d" xmlns:o="urn:schemas-microsoft-com:office:office" xmlns:oel="http://schemas.microsoft.com/office/2019/extlst" xmlns:r="http://schemas.openxmlformats.org/officeDocument/2006/relationships" xmlns:m="http://schemas.openxmlformats.org/officeDocument/2006/math" xmlns:v="urn:schemas-microsoft-com:vml" xmlns:wp14="http://schemas.microsoft.com/office/word/2010/wordprocessingDrawing" xmlns:wp="http://schemas.openxmlformats.org/drawingml/2006/wordprocessingDrawing" xmlns:w10="urn:schemas-microsoft-com:office:word" xmlns:w="http://schemas.openxmlformats.org/wordprocessingml/2006/main" xmlns:w14="http://schemas.microsoft.com/office/word/2010/wordml" xmlns:w15="http://schemas.microsoft.com/office/word/2012/wordml" xmlns:w16cex="http://schemas.microsoft.com/office/word/2018/wordml/cex" xmlns:w16cid="http://schemas.microsoft.com/office/word/2016/wordml/cid" xmlns:w16="http://schemas.microsoft.com/office/word/2018/wordml" xmlns:w16du="http://schemas.microsoft.com/office/word/2023/wordml/word16du" xmlns:w16sdtdh="http://schemas.microsoft.com/office/word/2020/wordml/sdtdatahash" xmlns:w16se="http://schemas.microsoft.com/office/word/2015/wordml/symex" xmlns:wpg="http://schemas.microsoft.com/office/word/2010/wordprocessingGroup" xmlns:wpi="http://schemas.microsoft.com/office/word/2010/wordprocessingInk" xmlns:wne="http://schemas.microsoft.com/office/word/2006/wordml" xmlns:wps="http://schemas.microsoft.com/office/word/2010/wordprocessingShape" mc:Ignorable="w14 w15 w16se w16cid w16 w16cex w16sdtdh w16du wp14">
+<w:numbering xmlns:wpc="http://schemas.microsoft.com/office/word/2010/wordprocessingCanvas" xmlns:cx="http://schemas.microsoft.com/office/drawing/2014/chartex" xmlns:cx1="http://schemas.microsoft.com/office/drawing/2015/9/8/chartex" xmlns:cx2="http://schemas.microsoft.com/office/drawing/2015/10/21/chartex" xmlns:cx3="http://schemas.microsoft.com/office/drawing/2016/5/9/chartex" xmlns:cx4="http://schemas.microsoft.com/office/drawing/2016/5/10/chartex" xmlns:cx5="http://schemas.microsoft.com/office/drawing/2016/5/11/chartex" xmlns:cx6="http://schemas.microsoft.com/office/drawing/2016/5/12/chartex" xmlns:cx7="http://schemas.microsoft.com/office/drawing/2016/5/13/chartex" xmlns:cx8="http://schemas.microsoft.com/office/drawing/2016/5/14/chartex" xmlns:mc="http://schemas.openxmlformats.org/markup-compatibility/2006" xmlns:aink="http://schemas.microsoft.com/office/drawing/2016/ink" xmlns:am3d="http://schemas.microsoft.com/office/drawing/2017/model3d" xmlns:o="urn:schemas-microsoft-com:office:office" xmlns:oel="http://schemas.microsoft.com/office/2019/extlst" xmlns:r="http://schemas.openxmlformats.org/officeDocument/2006/relationships" xmlns:m="http://schemas.openxmlformats.org/officeDocument/2006/math" xmlns:v="urn:schemas-microsoft-com:vml" xmlns:wp14="http://schemas.microsoft.com/office/word/2010/wordprocessingDrawing" xmlns:wp="http://schemas.openxmlformats.org/drawingml/2006/wordprocessingDrawing" xmlns:w10="urn:schemas-microsoft-com:office:word" xmlns:w="http://schemas.openxmlformats.org/wordprocessingml/2006/main" xmlns:w14="http://schemas.microsoft.com/office/word/2010/wordml" xmlns:w15="http://schemas.microsoft.com/office/word/2012/wordml" xmlns:w16cex="http://schemas.microsoft.com/office/word/2018/wordml/cex" xmlns:w16cid="http://schemas.microsoft.com/office/word/2016/wordml/cid" xmlns:w16="http://schemas.microsoft.com/office/word/2018/wordml" xmlns:w16sdtdh="http://schemas.microsoft.com/office/word/2020/wordml/sdtdatahash" xmlns:w16se="http://schemas.microsoft.com/office/word/2015/wordml/symex" xmlns:wpg="http://schemas.microsoft.com/office/word/2010/wordprocessingGroup" xmlns:wpi="http://schemas.microsoft.com/office/word/2010/wordprocessingInk" xmlns:wne="http://schemas.microsoft.com/office/word/2006/wordml" xmlns:wps="http://schemas.microsoft.com/office/word/2010/wordprocessingShape" mc:Ignorable="w14 w15 w16se w16cid w16 w16cex w16sdtdh wp14">
   <w:numPicBullet w:numPicBulletId="0">
     <w:pict>
       <v:shapetype id="_x0000_t75" coordsize="21600,21600" o:spt="75" o:preferrelative="t" path="m@4@5l@4@11@9@11@9@5xe" filled="f" stroked="f">
@@ -10379,14 +8836,14 @@
         <v:path o:extrusionok="f" gradientshapeok="t" o:connecttype="rect"/>
         <o:lock v:ext="edit" aspectratio="t"/>
       </v:shapetype>
-      <v:shape id="_x0000_i1126" type="#_x0000_t75" style="width:22.9pt;height:20.2pt;visibility:visible;mso-wrap-style:square" o:bullet="t">
+      <v:shape id="_x0000_i1030" type="#_x0000_t75" style="width:22.8pt;height:20.1pt;visibility:visible;mso-wrap-style:square" o:bullet="t">
         <v:imagedata r:id="rId1" o:title=""/>
       </v:shape>
     </w:pict>
   </w:numPicBullet>
   <w:numPicBullet w:numPicBulletId="1">
     <w:pict>
-      <v:shape id="_x0000_i1127" type="#_x0000_t75" style="width:22.9pt;height:20.2pt;visibility:visible;mso-wrap-style:square" o:bullet="t">
+      <v:shape id="_x0000_i1031" type="#_x0000_t75" style="width:22.8pt;height:20.1pt;visibility:visible;mso-wrap-style:square" o:bullet="t">
         <v:imagedata r:id="rId2" o:title=""/>
       </v:shape>
     </w:pict>
@@ -11164,7 +9621,7 @@
 </file>
 
 <file path=word/styles.xml><?xml version="1.0" encoding="utf-8"?>
-<w:styles xmlns:mc="http://schemas.openxmlformats.org/markup-compatibility/2006" xmlns:r="http://schemas.openxmlformats.org/officeDocument/2006/relationships" xmlns:w="http://schemas.openxmlformats.org/wordprocessingml/2006/main" xmlns:w14="http://schemas.microsoft.com/office/word/2010/wordml" xmlns:w15="http://schemas.microsoft.com/office/word/2012/wordml" xmlns:w16cex="http://schemas.microsoft.com/office/word/2018/wordml/cex" xmlns:w16cid="http://schemas.microsoft.com/office/word/2016/wordml/cid" xmlns:w16="http://schemas.microsoft.com/office/word/2018/wordml" xmlns:w16du="http://schemas.microsoft.com/office/word/2023/wordml/word16du" xmlns:w16sdtdh="http://schemas.microsoft.com/office/word/2020/wordml/sdtdatahash" xmlns:w16se="http://schemas.microsoft.com/office/word/2015/wordml/symex" mc:Ignorable="w14 w15 w16se w16cid w16 w16cex w16sdtdh w16du">
+<w:styles xmlns:mc="http://schemas.openxmlformats.org/markup-compatibility/2006" xmlns:r="http://schemas.openxmlformats.org/officeDocument/2006/relationships" xmlns:w="http://schemas.openxmlformats.org/wordprocessingml/2006/main" xmlns:w14="http://schemas.microsoft.com/office/word/2010/wordml" xmlns:w15="http://schemas.microsoft.com/office/word/2012/wordml" xmlns:w16cex="http://schemas.microsoft.com/office/word/2018/wordml/cex" xmlns:w16cid="http://schemas.microsoft.com/office/word/2016/wordml/cid" xmlns:w16="http://schemas.microsoft.com/office/word/2018/wordml" xmlns:w16sdtdh="http://schemas.microsoft.com/office/word/2020/wordml/sdtdatahash" xmlns:w16se="http://schemas.microsoft.com/office/word/2015/wordml/symex" mc:Ignorable="w14 w15 w16se w16cid w16 w16cex w16sdtdh">
   <w:docDefaults>
     <w:rPrDefault>
       <w:rPr>
@@ -11565,11 +10022,11 @@
     <w:qFormat/>
     <w:rsid w:val="005D75FC"/>
   </w:style>
-  <w:style w:type="paragraph" w:styleId="Ttulo1">
+  <w:style w:type="paragraph" w:styleId="Heading1">
     <w:name w:val="heading 1"/>
     <w:basedOn w:val="Normal"/>
     <w:next w:val="Normal"/>
-    <w:link w:val="Ttulo1Car"/>
+    <w:link w:val="Heading1Char"/>
     <w:uiPriority w:val="9"/>
     <w:qFormat/>
     <w:rsid w:val="005D75FC"/>
@@ -11586,11 +10043,11 @@
       <w:szCs w:val="40"/>
     </w:rPr>
   </w:style>
-  <w:style w:type="paragraph" w:styleId="Ttulo2">
+  <w:style w:type="paragraph" w:styleId="Heading2">
     <w:name w:val="heading 2"/>
     <w:basedOn w:val="Normal"/>
     <w:next w:val="Normal"/>
-    <w:link w:val="Ttulo2Car"/>
+    <w:link w:val="Heading2Char"/>
     <w:uiPriority w:val="9"/>
     <w:unhideWhenUsed/>
     <w:qFormat/>
@@ -11608,11 +10065,11 @@
       <w:szCs w:val="32"/>
     </w:rPr>
   </w:style>
-  <w:style w:type="paragraph" w:styleId="Ttulo3">
+  <w:style w:type="paragraph" w:styleId="Heading3">
     <w:name w:val="heading 3"/>
     <w:basedOn w:val="Normal"/>
     <w:next w:val="Normal"/>
-    <w:link w:val="Ttulo3Car"/>
+    <w:link w:val="Heading3Char"/>
     <w:uiPriority w:val="9"/>
     <w:semiHidden/>
     <w:unhideWhenUsed/>
@@ -11631,11 +10088,11 @@
       <w:szCs w:val="28"/>
     </w:rPr>
   </w:style>
-  <w:style w:type="paragraph" w:styleId="Ttulo4">
+  <w:style w:type="paragraph" w:styleId="Heading4">
     <w:name w:val="heading 4"/>
     <w:basedOn w:val="Normal"/>
     <w:next w:val="Normal"/>
-    <w:link w:val="Ttulo4Car"/>
+    <w:link w:val="Heading4Char"/>
     <w:uiPriority w:val="9"/>
     <w:semiHidden/>
     <w:unhideWhenUsed/>
@@ -11654,11 +10111,11 @@
       <w:color w:val="0F4761" w:themeColor="accent1" w:themeShade="BF"/>
     </w:rPr>
   </w:style>
-  <w:style w:type="paragraph" w:styleId="Ttulo5">
+  <w:style w:type="paragraph" w:styleId="Heading5">
     <w:name w:val="heading 5"/>
     <w:basedOn w:val="Normal"/>
     <w:next w:val="Normal"/>
-    <w:link w:val="Ttulo5Car"/>
+    <w:link w:val="Heading5Char"/>
     <w:uiPriority w:val="9"/>
     <w:semiHidden/>
     <w:unhideWhenUsed/>
@@ -11675,11 +10132,11 @@
       <w:color w:val="0F4761" w:themeColor="accent1" w:themeShade="BF"/>
     </w:rPr>
   </w:style>
-  <w:style w:type="paragraph" w:styleId="Ttulo6">
+  <w:style w:type="paragraph" w:styleId="Heading6">
     <w:name w:val="heading 6"/>
     <w:basedOn w:val="Normal"/>
     <w:next w:val="Normal"/>
-    <w:link w:val="Ttulo6Car"/>
+    <w:link w:val="Heading6Char"/>
     <w:uiPriority w:val="9"/>
     <w:semiHidden/>
     <w:unhideWhenUsed/>
@@ -11698,11 +10155,11 @@
       <w:color w:val="595959" w:themeColor="text1" w:themeTint="A6"/>
     </w:rPr>
   </w:style>
-  <w:style w:type="paragraph" w:styleId="Ttulo7">
+  <w:style w:type="paragraph" w:styleId="Heading7">
     <w:name w:val="heading 7"/>
     <w:basedOn w:val="Normal"/>
     <w:next w:val="Normal"/>
-    <w:link w:val="Ttulo7Car"/>
+    <w:link w:val="Heading7Char"/>
     <w:uiPriority w:val="9"/>
     <w:semiHidden/>
     <w:unhideWhenUsed/>
@@ -11719,11 +10176,11 @@
       <w:color w:val="595959" w:themeColor="text1" w:themeTint="A6"/>
     </w:rPr>
   </w:style>
-  <w:style w:type="paragraph" w:styleId="Ttulo8">
+  <w:style w:type="paragraph" w:styleId="Heading8">
     <w:name w:val="heading 8"/>
     <w:basedOn w:val="Normal"/>
     <w:next w:val="Normal"/>
-    <w:link w:val="Ttulo8Car"/>
+    <w:link w:val="Heading8Char"/>
     <w:uiPriority w:val="9"/>
     <w:semiHidden/>
     <w:unhideWhenUsed/>
@@ -11742,11 +10199,11 @@
       <w:color w:val="272727" w:themeColor="text1" w:themeTint="D8"/>
     </w:rPr>
   </w:style>
-  <w:style w:type="paragraph" w:styleId="Ttulo9">
+  <w:style w:type="paragraph" w:styleId="Heading9">
     <w:name w:val="heading 9"/>
     <w:basedOn w:val="Normal"/>
     <w:next w:val="Normal"/>
-    <w:link w:val="Ttulo9Car"/>
+    <w:link w:val="Heading9Char"/>
     <w:uiPriority w:val="9"/>
     <w:semiHidden/>
     <w:unhideWhenUsed/>
@@ -11763,12 +10220,13 @@
       <w:color w:val="272727" w:themeColor="text1" w:themeTint="D8"/>
     </w:rPr>
   </w:style>
-  <w:style w:type="character" w:default="1" w:styleId="Fuentedeprrafopredeter">
+  <w:style w:type="character" w:default="1" w:styleId="DefaultParagraphFont">
     <w:name w:val="Default Paragraph Font"/>
     <w:uiPriority w:val="1"/>
+    <w:semiHidden/>
     <w:unhideWhenUsed/>
   </w:style>
-  <w:style w:type="table" w:default="1" w:styleId="Tablanormal">
+  <w:style w:type="table" w:default="1" w:styleId="TableNormal">
     <w:name w:val="Normal Table"/>
     <w:uiPriority w:val="99"/>
     <w:semiHidden/>
@@ -11783,16 +10241,16 @@
       </w:tblCellMar>
     </w:tblPr>
   </w:style>
-  <w:style w:type="numbering" w:default="1" w:styleId="Sinlista">
+  <w:style w:type="numbering" w:default="1" w:styleId="NoList">
     <w:name w:val="No List"/>
     <w:uiPriority w:val="99"/>
     <w:semiHidden/>
     <w:unhideWhenUsed/>
   </w:style>
-  <w:style w:type="character" w:customStyle="1" w:styleId="Ttulo1Car">
-    <w:name w:val="Título 1 Car"/>
-    <w:basedOn w:val="Fuentedeprrafopredeter"/>
-    <w:link w:val="Ttulo1"/>
+  <w:style w:type="character" w:customStyle="1" w:styleId="Heading1Char">
+    <w:name w:val="Heading 1 Char"/>
+    <w:basedOn w:val="DefaultParagraphFont"/>
+    <w:link w:val="Heading1"/>
     <w:uiPriority w:val="9"/>
     <w:rsid w:val="005D75FC"/>
     <w:rPr>
@@ -11802,10 +10260,10 @@
       <w:szCs w:val="40"/>
     </w:rPr>
   </w:style>
-  <w:style w:type="character" w:customStyle="1" w:styleId="Ttulo2Car">
-    <w:name w:val="Título 2 Car"/>
-    <w:basedOn w:val="Fuentedeprrafopredeter"/>
-    <w:link w:val="Ttulo2"/>
+  <w:style w:type="character" w:customStyle="1" w:styleId="Heading2Char">
+    <w:name w:val="Heading 2 Char"/>
+    <w:basedOn w:val="DefaultParagraphFont"/>
+    <w:link w:val="Heading2"/>
     <w:uiPriority w:val="9"/>
     <w:rsid w:val="005D75FC"/>
     <w:rPr>
@@ -11815,10 +10273,10 @@
       <w:szCs w:val="32"/>
     </w:rPr>
   </w:style>
-  <w:style w:type="character" w:customStyle="1" w:styleId="Ttulo3Car">
-    <w:name w:val="Título 3 Car"/>
-    <w:basedOn w:val="Fuentedeprrafopredeter"/>
-    <w:link w:val="Ttulo3"/>
+  <w:style w:type="character" w:customStyle="1" w:styleId="Heading3Char">
+    <w:name w:val="Heading 3 Char"/>
+    <w:basedOn w:val="DefaultParagraphFont"/>
+    <w:link w:val="Heading3"/>
     <w:uiPriority w:val="9"/>
     <w:semiHidden/>
     <w:rsid w:val="005D75FC"/>
@@ -11829,10 +10287,10 @@
       <w:szCs w:val="28"/>
     </w:rPr>
   </w:style>
-  <w:style w:type="character" w:customStyle="1" w:styleId="Ttulo4Car">
-    <w:name w:val="Título 4 Car"/>
-    <w:basedOn w:val="Fuentedeprrafopredeter"/>
-    <w:link w:val="Ttulo4"/>
+  <w:style w:type="character" w:customStyle="1" w:styleId="Heading4Char">
+    <w:name w:val="Heading 4 Char"/>
+    <w:basedOn w:val="DefaultParagraphFont"/>
+    <w:link w:val="Heading4"/>
     <w:uiPriority w:val="9"/>
     <w:semiHidden/>
     <w:rsid w:val="005D75FC"/>
@@ -11843,10 +10301,10 @@
       <w:color w:val="0F4761" w:themeColor="accent1" w:themeShade="BF"/>
     </w:rPr>
   </w:style>
-  <w:style w:type="character" w:customStyle="1" w:styleId="Ttulo5Car">
-    <w:name w:val="Título 5 Car"/>
-    <w:basedOn w:val="Fuentedeprrafopredeter"/>
-    <w:link w:val="Ttulo5"/>
+  <w:style w:type="character" w:customStyle="1" w:styleId="Heading5Char">
+    <w:name w:val="Heading 5 Char"/>
+    <w:basedOn w:val="DefaultParagraphFont"/>
+    <w:link w:val="Heading5"/>
     <w:uiPriority w:val="9"/>
     <w:semiHidden/>
     <w:rsid w:val="005D75FC"/>
@@ -11855,10 +10313,10 @@
       <w:color w:val="0F4761" w:themeColor="accent1" w:themeShade="BF"/>
     </w:rPr>
   </w:style>
-  <w:style w:type="character" w:customStyle="1" w:styleId="Ttulo6Car">
-    <w:name w:val="Título 6 Car"/>
-    <w:basedOn w:val="Fuentedeprrafopredeter"/>
-    <w:link w:val="Ttulo6"/>
+  <w:style w:type="character" w:customStyle="1" w:styleId="Heading6Char">
+    <w:name w:val="Heading 6 Char"/>
+    <w:basedOn w:val="DefaultParagraphFont"/>
+    <w:link w:val="Heading6"/>
     <w:uiPriority w:val="9"/>
     <w:semiHidden/>
     <w:rsid w:val="005D75FC"/>
@@ -11869,10 +10327,10 @@
       <w:color w:val="595959" w:themeColor="text1" w:themeTint="A6"/>
     </w:rPr>
   </w:style>
-  <w:style w:type="character" w:customStyle="1" w:styleId="Ttulo7Car">
-    <w:name w:val="Título 7 Car"/>
-    <w:basedOn w:val="Fuentedeprrafopredeter"/>
-    <w:link w:val="Ttulo7"/>
+  <w:style w:type="character" w:customStyle="1" w:styleId="Heading7Char">
+    <w:name w:val="Heading 7 Char"/>
+    <w:basedOn w:val="DefaultParagraphFont"/>
+    <w:link w:val="Heading7"/>
     <w:uiPriority w:val="9"/>
     <w:semiHidden/>
     <w:rsid w:val="005D75FC"/>
@@ -11881,10 +10339,10 @@
       <w:color w:val="595959" w:themeColor="text1" w:themeTint="A6"/>
     </w:rPr>
   </w:style>
-  <w:style w:type="character" w:customStyle="1" w:styleId="Ttulo8Car">
-    <w:name w:val="Título 8 Car"/>
-    <w:basedOn w:val="Fuentedeprrafopredeter"/>
-    <w:link w:val="Ttulo8"/>
+  <w:style w:type="character" w:customStyle="1" w:styleId="Heading8Char">
+    <w:name w:val="Heading 8 Char"/>
+    <w:basedOn w:val="DefaultParagraphFont"/>
+    <w:link w:val="Heading8"/>
     <w:uiPriority w:val="9"/>
     <w:semiHidden/>
     <w:rsid w:val="005D75FC"/>
@@ -11895,10 +10353,10 @@
       <w:color w:val="272727" w:themeColor="text1" w:themeTint="D8"/>
     </w:rPr>
   </w:style>
-  <w:style w:type="character" w:customStyle="1" w:styleId="Ttulo9Car">
-    <w:name w:val="Título 9 Car"/>
-    <w:basedOn w:val="Fuentedeprrafopredeter"/>
-    <w:link w:val="Ttulo9"/>
+  <w:style w:type="character" w:customStyle="1" w:styleId="Heading9Char">
+    <w:name w:val="Heading 9 Char"/>
+    <w:basedOn w:val="DefaultParagraphFont"/>
+    <w:link w:val="Heading9"/>
     <w:uiPriority w:val="9"/>
     <w:semiHidden/>
     <w:rsid w:val="005D75FC"/>
@@ -11907,11 +10365,11 @@
       <w:color w:val="272727" w:themeColor="text1" w:themeTint="D8"/>
     </w:rPr>
   </w:style>
-  <w:style w:type="paragraph" w:styleId="Ttulo">
+  <w:style w:type="paragraph" w:styleId="Title">
     <w:name w:val="Title"/>
     <w:basedOn w:val="Normal"/>
     <w:next w:val="Normal"/>
-    <w:link w:val="TtuloCar"/>
+    <w:link w:val="TitleChar"/>
     <w:uiPriority w:val="10"/>
     <w:qFormat/>
     <w:rsid w:val="005D75FC"/>
@@ -11927,10 +10385,10 @@
       <w:szCs w:val="56"/>
     </w:rPr>
   </w:style>
-  <w:style w:type="character" w:customStyle="1" w:styleId="TtuloCar">
-    <w:name w:val="Título Car"/>
-    <w:basedOn w:val="Fuentedeprrafopredeter"/>
-    <w:link w:val="Ttulo"/>
+  <w:style w:type="character" w:customStyle="1" w:styleId="TitleChar">
+    <w:name w:val="Title Char"/>
+    <w:basedOn w:val="DefaultParagraphFont"/>
+    <w:link w:val="Title"/>
     <w:uiPriority w:val="10"/>
     <w:rsid w:val="005D75FC"/>
     <w:rPr>
@@ -11941,11 +10399,11 @@
       <w:szCs w:val="56"/>
     </w:rPr>
   </w:style>
-  <w:style w:type="paragraph" w:styleId="Subttulo">
+  <w:style w:type="paragraph" w:styleId="Subtitle">
     <w:name w:val="Subtitle"/>
     <w:basedOn w:val="Normal"/>
     <w:next w:val="Normal"/>
-    <w:link w:val="SubttuloCar"/>
+    <w:link w:val="SubtitleChar"/>
     <w:uiPriority w:val="11"/>
     <w:qFormat/>
     <w:rsid w:val="005D75FC"/>
@@ -11962,10 +10420,10 @@
       <w:szCs w:val="28"/>
     </w:rPr>
   </w:style>
-  <w:style w:type="character" w:customStyle="1" w:styleId="SubttuloCar">
-    <w:name w:val="Subtítulo Car"/>
-    <w:basedOn w:val="Fuentedeprrafopredeter"/>
-    <w:link w:val="Subttulo"/>
+  <w:style w:type="character" w:customStyle="1" w:styleId="SubtitleChar">
+    <w:name w:val="Subtitle Char"/>
+    <w:basedOn w:val="DefaultParagraphFont"/>
+    <w:link w:val="Subtitle"/>
     <w:uiPriority w:val="11"/>
     <w:rsid w:val="005D75FC"/>
     <w:rPr>
@@ -11976,11 +10434,11 @@
       <w:szCs w:val="28"/>
     </w:rPr>
   </w:style>
-  <w:style w:type="paragraph" w:styleId="Cita">
+  <w:style w:type="paragraph" w:styleId="Quote">
     <w:name w:val="Quote"/>
     <w:basedOn w:val="Normal"/>
     <w:next w:val="Normal"/>
-    <w:link w:val="CitaCar"/>
+    <w:link w:val="QuoteChar"/>
     <w:uiPriority w:val="29"/>
     <w:qFormat/>
     <w:rsid w:val="005D75FC"/>
@@ -11994,10 +10452,10 @@
       <w:color w:val="404040" w:themeColor="text1" w:themeTint="BF"/>
     </w:rPr>
   </w:style>
-  <w:style w:type="character" w:customStyle="1" w:styleId="CitaCar">
-    <w:name w:val="Cita Car"/>
-    <w:basedOn w:val="Fuentedeprrafopredeter"/>
-    <w:link w:val="Cita"/>
+  <w:style w:type="character" w:customStyle="1" w:styleId="QuoteChar">
+    <w:name w:val="Quote Char"/>
+    <w:basedOn w:val="DefaultParagraphFont"/>
+    <w:link w:val="Quote"/>
     <w:uiPriority w:val="29"/>
     <w:rsid w:val="005D75FC"/>
     <w:rPr>
@@ -12006,7 +10464,7 @@
       <w:color w:val="404040" w:themeColor="text1" w:themeTint="BF"/>
     </w:rPr>
   </w:style>
-  <w:style w:type="paragraph" w:styleId="Prrafodelista">
+  <w:style w:type="paragraph" w:styleId="ListParagraph">
     <w:name w:val="List Paragraph"/>
     <w:basedOn w:val="Normal"/>
     <w:uiPriority w:val="34"/>
@@ -12017,9 +10475,9 @@
       <w:contextualSpacing/>
     </w:pPr>
   </w:style>
-  <w:style w:type="character" w:styleId="nfasisintenso">
+  <w:style w:type="character" w:styleId="IntenseEmphasis">
     <w:name w:val="Intense Emphasis"/>
-    <w:basedOn w:val="Fuentedeprrafopredeter"/>
+    <w:basedOn w:val="DefaultParagraphFont"/>
     <w:uiPriority w:val="21"/>
     <w:qFormat/>
     <w:rsid w:val="005D75FC"/>
@@ -12029,11 +10487,11 @@
       <w:color w:val="0F4761" w:themeColor="accent1" w:themeShade="BF"/>
     </w:rPr>
   </w:style>
-  <w:style w:type="paragraph" w:styleId="Citadestacada">
+  <w:style w:type="paragraph" w:styleId="IntenseQuote">
     <w:name w:val="Intense Quote"/>
     <w:basedOn w:val="Normal"/>
     <w:next w:val="Normal"/>
-    <w:link w:val="CitadestacadaCar"/>
+    <w:link w:val="IntenseQuoteChar"/>
     <w:uiPriority w:val="30"/>
     <w:qFormat/>
     <w:rsid w:val="005D75FC"/>
@@ -12052,10 +10510,10 @@
       <w:color w:val="0F4761" w:themeColor="accent1" w:themeShade="BF"/>
     </w:rPr>
   </w:style>
-  <w:style w:type="character" w:customStyle="1" w:styleId="CitadestacadaCar">
-    <w:name w:val="Cita destacada Car"/>
-    <w:basedOn w:val="Fuentedeprrafopredeter"/>
-    <w:link w:val="Citadestacada"/>
+  <w:style w:type="character" w:customStyle="1" w:styleId="IntenseQuoteChar">
+    <w:name w:val="Intense Quote Char"/>
+    <w:basedOn w:val="DefaultParagraphFont"/>
+    <w:link w:val="IntenseQuote"/>
     <w:uiPriority w:val="30"/>
     <w:rsid w:val="005D75FC"/>
     <w:rPr>
@@ -12064,9 +10522,9 @@
       <w:color w:val="0F4761" w:themeColor="accent1" w:themeShade="BF"/>
     </w:rPr>
   </w:style>
-  <w:style w:type="character" w:styleId="Referenciaintensa">
+  <w:style w:type="character" w:styleId="IntenseReference">
     <w:name w:val="Intense Reference"/>
-    <w:basedOn w:val="Fuentedeprrafopredeter"/>
+    <w:basedOn w:val="DefaultParagraphFont"/>
     <w:uiPriority w:val="32"/>
     <w:qFormat/>
     <w:rsid w:val="005D75FC"/>
@@ -12078,9 +10536,9 @@
       <w:spacing w:val="5"/>
     </w:rPr>
   </w:style>
-  <w:style w:type="paragraph" w:styleId="TtuloTDC">
+  <w:style w:type="paragraph" w:styleId="TOCHeading">
     <w:name w:val="TOC Heading"/>
-    <w:basedOn w:val="Ttulo1"/>
+    <w:basedOn w:val="Heading1"/>
     <w:next w:val="Normal"/>
     <w:uiPriority w:val="39"/>
     <w:unhideWhenUsed/>
@@ -12098,7 +10556,7 @@
       <w14:ligatures w14:val="none"/>
     </w:rPr>
   </w:style>
-  <w:style w:type="paragraph" w:styleId="TDC2">
+  <w:style w:type="paragraph" w:styleId="TOC2">
     <w:name w:val="toc 2"/>
     <w:basedOn w:val="Normal"/>
     <w:next w:val="Normal"/>
@@ -12111,9 +10569,9 @@
       <w:ind w:left="220"/>
     </w:pPr>
   </w:style>
-  <w:style w:type="character" w:styleId="Hipervnculo">
+  <w:style w:type="character" w:styleId="Hyperlink">
     <w:name w:val="Hyperlink"/>
-    <w:basedOn w:val="Fuentedeprrafopredeter"/>
+    <w:basedOn w:val="DefaultParagraphFont"/>
     <w:uiPriority w:val="99"/>
     <w:unhideWhenUsed/>
     <w:rsid w:val="003675E6"/>
@@ -12122,7 +10580,7 @@
       <w:u w:val="single"/>
     </w:rPr>
   </w:style>
-  <w:style w:type="paragraph" w:styleId="TDC1">
+  <w:style w:type="paragraph" w:styleId="TOC1">
     <w:name w:val="toc 1"/>
     <w:basedOn w:val="Normal"/>
     <w:next w:val="Normal"/>
@@ -12134,9 +10592,9 @@
       <w:spacing w:after="100"/>
     </w:pPr>
   </w:style>
-  <w:style w:type="table" w:styleId="Tablaconcuadrcula">
+  <w:style w:type="table" w:styleId="TableGrid">
     <w:name w:val="Table Grid"/>
-    <w:basedOn w:val="Tablanormal"/>
+    <w:basedOn w:val="TableNormal"/>
     <w:uiPriority w:val="39"/>
     <w:rsid w:val="008E7432"/>
     <w:pPr>
@@ -12153,10 +10611,10 @@
       </w:tblBorders>
     </w:tblPr>
   </w:style>
-  <w:style w:type="paragraph" w:styleId="Encabezado">
+  <w:style w:type="paragraph" w:styleId="Header">
     <w:name w:val="header"/>
     <w:basedOn w:val="Normal"/>
-    <w:link w:val="EncabezadoCar"/>
+    <w:link w:val="HeaderChar"/>
     <w:uiPriority w:val="99"/>
     <w:unhideWhenUsed/>
     <w:rsid w:val="00CC531E"/>
@@ -12168,17 +10626,17 @@
       <w:spacing w:after="0" w:line="240" w:lineRule="auto"/>
     </w:pPr>
   </w:style>
-  <w:style w:type="character" w:customStyle="1" w:styleId="EncabezadoCar">
-    <w:name w:val="Encabezado Car"/>
-    <w:basedOn w:val="Fuentedeprrafopredeter"/>
-    <w:link w:val="Encabezado"/>
+  <w:style w:type="character" w:customStyle="1" w:styleId="HeaderChar">
+    <w:name w:val="Header Char"/>
+    <w:basedOn w:val="DefaultParagraphFont"/>
+    <w:link w:val="Header"/>
     <w:uiPriority w:val="99"/>
     <w:rsid w:val="00CC531E"/>
   </w:style>
-  <w:style w:type="paragraph" w:styleId="Piedepgina">
+  <w:style w:type="paragraph" w:styleId="Footer">
     <w:name w:val="footer"/>
     <w:basedOn w:val="Normal"/>
-    <w:link w:val="PiedepginaCar"/>
+    <w:link w:val="FooterChar"/>
     <w:uiPriority w:val="99"/>
     <w:unhideWhenUsed/>
     <w:rsid w:val="00CC531E"/>
@@ -12190,16 +10648,16 @@
       <w:spacing w:after="0" w:line="240" w:lineRule="auto"/>
     </w:pPr>
   </w:style>
-  <w:style w:type="character" w:customStyle="1" w:styleId="PiedepginaCar">
-    <w:name w:val="Pie de página Car"/>
-    <w:basedOn w:val="Fuentedeprrafopredeter"/>
-    <w:link w:val="Piedepgina"/>
+  <w:style w:type="character" w:customStyle="1" w:styleId="FooterChar">
+    <w:name w:val="Footer Char"/>
+    <w:basedOn w:val="DefaultParagraphFont"/>
+    <w:link w:val="Footer"/>
     <w:uiPriority w:val="99"/>
     <w:rsid w:val="00CC531E"/>
   </w:style>
-  <w:style w:type="character" w:styleId="Mencinsinresolver">
+  <w:style w:type="character" w:styleId="UnresolvedMention">
     <w:name w:val="Unresolved Mention"/>
-    <w:basedOn w:val="Fuentedeprrafopredeter"/>
+    <w:basedOn w:val="DefaultParagraphFont"/>
     <w:uiPriority w:val="99"/>
     <w:semiHidden/>
     <w:unhideWhenUsed/>

</xml_diff>

<commit_message>
fix(report): Fix grammar issues
</commit_message>
<xml_diff>
--- a/docs/M2-Report.docx
+++ b/docs/M2-Report.docx
@@ -249,7 +249,21 @@
         <w:rPr>
           <w:rFonts w:ascii="Arial" w:hAnsi="Arial" w:cs="Arial"/>
         </w:rPr>
-        <w:t>Ismael Solis Moreno</w:t>
+        <w:t xml:space="preserve">Ismael </w:t>
+      </w:r>
+      <w:proofErr w:type="spellStart"/>
+      <w:r>
+        <w:rPr>
+          <w:rFonts w:ascii="Arial" w:hAnsi="Arial" w:cs="Arial"/>
+        </w:rPr>
+        <w:t>Solis</w:t>
+      </w:r>
+      <w:proofErr w:type="spellEnd"/>
+      <w:r>
+        <w:rPr>
+          <w:rFonts w:ascii="Arial" w:hAnsi="Arial" w:cs="Arial"/>
+        </w:rPr>
+        <w:t xml:space="preserve"> Moreno</w:t>
       </w:r>
     </w:p>
     <w:p>
@@ -2573,7 +2587,25 @@
           <w:sz w:val="24"/>
           <w:szCs w:val="24"/>
         </w:rPr>
-        <w:t>Por último, veremos los resultados del desempeño de nuestro modelo, analizando su nivel de precisión, su capacidad de identificar la tónica en diferentes acordes en el conjunto de prueba, y en datos ajenos al dataset. De este modo nos permitirá concluir si el modelo es efectivo para cumplir su objetivo.</w:t>
+        <w:t xml:space="preserve">Por último, veremos los resultados del desempeño de nuestro modelo, analizando su nivel de precisión, su capacidad de identificar la tónica en diferentes acordes en el conjunto de prueba, y en datos ajenos al </w:t>
+      </w:r>
+      <w:proofErr w:type="spellStart"/>
+      <w:r>
+        <w:rPr>
+          <w:rFonts w:ascii="Arial" w:hAnsi="Arial" w:cs="Arial"/>
+          <w:sz w:val="24"/>
+          <w:szCs w:val="24"/>
+        </w:rPr>
+        <w:t>dataset</w:t>
+      </w:r>
+      <w:proofErr w:type="spellEnd"/>
+      <w:r>
+        <w:rPr>
+          <w:rFonts w:ascii="Arial" w:hAnsi="Arial" w:cs="Arial"/>
+          <w:sz w:val="24"/>
+          <w:szCs w:val="24"/>
+        </w:rPr>
+        <w:t>. De este modo nos permitirá concluir si el modelo es efectivo para cumplir su objetivo.</w:t>
       </w:r>
     </w:p>
     <w:p>
@@ -2665,9 +2697,22 @@
           <w:szCs w:val="28"/>
         </w:rPr>
         <w:lastRenderedPageBreak/>
-        <w:t>Descripción del Dataset</w:t>
+        <w:t xml:space="preserve">Descripción del </w:t>
+      </w:r>
+      <w:proofErr w:type="spellStart"/>
+      <w:r>
+        <w:rPr>
+          <w:rFonts w:ascii="Arial" w:hAnsi="Arial" w:cs="Arial"/>
+          <w:b/>
+          <w:bCs/>
+          <w:color w:val="000000" w:themeColor="text1"/>
+          <w:sz w:val="28"/>
+          <w:szCs w:val="28"/>
+        </w:rPr>
+        <w:t>Dataset</w:t>
       </w:r>
       <w:bookmarkEnd w:id="2"/>
+      <w:proofErr w:type="spellEnd"/>
     </w:p>
     <w:p>
       <w:pPr>
@@ -5853,7 +5898,29 @@
           <w:sz w:val="20"/>
           <w:szCs w:val="20"/>
         </w:rPr>
-        <w:t>Figura 1.1. Ejemplo de acorde menor. Mim o Em.</w:t>
+        <w:t xml:space="preserve">Figura 1.1. Ejemplo de acorde menor. </w:t>
+      </w:r>
+      <w:proofErr w:type="spellStart"/>
+      <w:r>
+        <w:rPr>
+          <w:rFonts w:ascii="Arial" w:hAnsi="Arial" w:cs="Arial"/>
+          <w:b/>
+          <w:bCs/>
+          <w:sz w:val="20"/>
+          <w:szCs w:val="20"/>
+        </w:rPr>
+        <w:t>Mim</w:t>
+      </w:r>
+      <w:proofErr w:type="spellEnd"/>
+      <w:r>
+        <w:rPr>
+          <w:rFonts w:ascii="Arial" w:hAnsi="Arial" w:cs="Arial"/>
+          <w:b/>
+          <w:bCs/>
+          <w:sz w:val="20"/>
+          <w:szCs w:val="20"/>
+        </w:rPr>
+        <w:t xml:space="preserve"> o Em.</w:t>
       </w:r>
     </w:p>
     <w:p>
@@ -5904,7 +5971,61 @@
           <w:sz w:val="24"/>
           <w:szCs w:val="24"/>
         </w:rPr>
-        <w:t>El dataset es un conjunto de archivos de audio, los cuales contienen una mezcla de diferentes acordes reproducidos ya sea en guitarra acústica o eléctrica. Los archivos vienen clasificados en dos subcarpetas: major y minor, las cuales representan a los acordes mayores y menores.</w:t>
+        <w:t xml:space="preserve">El </w:t>
+      </w:r>
+      <w:proofErr w:type="spellStart"/>
+      <w:r>
+        <w:rPr>
+          <w:rFonts w:ascii="Arial" w:hAnsi="Arial" w:cs="Arial"/>
+          <w:sz w:val="24"/>
+          <w:szCs w:val="24"/>
+        </w:rPr>
+        <w:t>dataset</w:t>
+      </w:r>
+      <w:proofErr w:type="spellEnd"/>
+      <w:r>
+        <w:rPr>
+          <w:rFonts w:ascii="Arial" w:hAnsi="Arial" w:cs="Arial"/>
+          <w:sz w:val="24"/>
+          <w:szCs w:val="24"/>
+        </w:rPr>
+        <w:t xml:space="preserve"> es un conjunto de archivos de audio, los cuales contienen una mezcla de diferentes acordes reproducidos ya sea en guitarra acústica o eléctrica. Los archivos vienen clasificados en dos subcarpetas: </w:t>
+      </w:r>
+      <w:proofErr w:type="spellStart"/>
+      <w:r>
+        <w:rPr>
+          <w:rFonts w:ascii="Arial" w:hAnsi="Arial" w:cs="Arial"/>
+          <w:sz w:val="24"/>
+          <w:szCs w:val="24"/>
+        </w:rPr>
+        <w:t>major</w:t>
+      </w:r>
+      <w:proofErr w:type="spellEnd"/>
+      <w:r>
+        <w:rPr>
+          <w:rFonts w:ascii="Arial" w:hAnsi="Arial" w:cs="Arial"/>
+          <w:sz w:val="24"/>
+          <w:szCs w:val="24"/>
+        </w:rPr>
+        <w:t xml:space="preserve"> y </w:t>
+      </w:r>
+      <w:proofErr w:type="spellStart"/>
+      <w:r>
+        <w:rPr>
+          <w:rFonts w:ascii="Arial" w:hAnsi="Arial" w:cs="Arial"/>
+          <w:sz w:val="24"/>
+          <w:szCs w:val="24"/>
+        </w:rPr>
+        <w:t>minor</w:t>
+      </w:r>
+      <w:proofErr w:type="spellEnd"/>
+      <w:r>
+        <w:rPr>
+          <w:rFonts w:ascii="Arial" w:hAnsi="Arial" w:cs="Arial"/>
+          <w:sz w:val="24"/>
+          <w:szCs w:val="24"/>
+        </w:rPr>
+        <w:t>, las cuales representan a los acordes mayores y menores.</w:t>
       </w:r>
     </w:p>
     <w:p>
@@ -5981,7 +6102,29 @@
           <w:sz w:val="20"/>
           <w:szCs w:val="20"/>
         </w:rPr>
-        <w:t>Figura 1.2. Muestra del dataset utilizado.</w:t>
+        <w:t xml:space="preserve">Figura 1.2. Muestra del </w:t>
+      </w:r>
+      <w:proofErr w:type="spellStart"/>
+      <w:r>
+        <w:rPr>
+          <w:rFonts w:ascii="Arial" w:hAnsi="Arial" w:cs="Arial"/>
+          <w:b/>
+          <w:bCs/>
+          <w:sz w:val="20"/>
+          <w:szCs w:val="20"/>
+        </w:rPr>
+        <w:t>dataset</w:t>
+      </w:r>
+      <w:proofErr w:type="spellEnd"/>
+      <w:r>
+        <w:rPr>
+          <w:rFonts w:ascii="Arial" w:hAnsi="Arial" w:cs="Arial"/>
+          <w:b/>
+          <w:bCs/>
+          <w:sz w:val="20"/>
+          <w:szCs w:val="20"/>
+        </w:rPr>
+        <w:t xml:space="preserve"> utilizado.</w:t>
       </w:r>
     </w:p>
     <w:p>
@@ -6045,7 +6188,55 @@
           <w:sz w:val="28"/>
           <w:szCs w:val="28"/>
         </w:rPr>
-        <w:t>ETL (Extract – Transform – Load)</w:t>
+        <w:t>ETL (</w:t>
+      </w:r>
+      <w:proofErr w:type="spellStart"/>
+      <w:r>
+        <w:rPr>
+          <w:rFonts w:ascii="Arial" w:hAnsi="Arial" w:cs="Arial"/>
+          <w:b/>
+          <w:bCs/>
+          <w:color w:val="000000" w:themeColor="text1"/>
+          <w:sz w:val="28"/>
+          <w:szCs w:val="28"/>
+        </w:rPr>
+        <w:t>Extract</w:t>
+      </w:r>
+      <w:proofErr w:type="spellEnd"/>
+      <w:r>
+        <w:rPr>
+          <w:rFonts w:ascii="Arial" w:hAnsi="Arial" w:cs="Arial"/>
+          <w:b/>
+          <w:bCs/>
+          <w:color w:val="000000" w:themeColor="text1"/>
+          <w:sz w:val="28"/>
+          <w:szCs w:val="28"/>
+        </w:rPr>
+        <w:t xml:space="preserve"> – </w:t>
+      </w:r>
+      <w:proofErr w:type="spellStart"/>
+      <w:r>
+        <w:rPr>
+          <w:rFonts w:ascii="Arial" w:hAnsi="Arial" w:cs="Arial"/>
+          <w:b/>
+          <w:bCs/>
+          <w:color w:val="000000" w:themeColor="text1"/>
+          <w:sz w:val="28"/>
+          <w:szCs w:val="28"/>
+        </w:rPr>
+        <w:t>Transform</w:t>
+      </w:r>
+      <w:proofErr w:type="spellEnd"/>
+      <w:r>
+        <w:rPr>
+          <w:rFonts w:ascii="Arial" w:hAnsi="Arial" w:cs="Arial"/>
+          <w:b/>
+          <w:bCs/>
+          <w:color w:val="000000" w:themeColor="text1"/>
+          <w:sz w:val="28"/>
+          <w:szCs w:val="28"/>
+        </w:rPr>
+        <w:t xml:space="preserve"> – Load)</w:t>
       </w:r>
       <w:bookmarkEnd w:id="3"/>
       <w:bookmarkEnd w:id="4"/>
@@ -6066,7 +6257,61 @@
           <w:sz w:val="24"/>
           <w:szCs w:val="24"/>
         </w:rPr>
-        <w:t>Para la extracción de los datos, en este dataset particular, los dos datos venían en un formato decente para su utilización. Pues, los archivos de audio ya vienen clasificados en su diferente tónica. Por lo que solo es necesario almacenarlos en nuestras variables X y Y, siendo X para cada uno de los archivos de audio, y Y su predicción si es mayor o menor.</w:t>
+        <w:t xml:space="preserve">Para la extracción de los datos, en este </w:t>
+      </w:r>
+      <w:proofErr w:type="spellStart"/>
+      <w:r>
+        <w:rPr>
+          <w:rFonts w:ascii="Arial" w:hAnsi="Arial" w:cs="Arial"/>
+          <w:sz w:val="24"/>
+          <w:szCs w:val="24"/>
+        </w:rPr>
+        <w:t>dataset</w:t>
+      </w:r>
+      <w:proofErr w:type="spellEnd"/>
+      <w:r>
+        <w:rPr>
+          <w:rFonts w:ascii="Arial" w:hAnsi="Arial" w:cs="Arial"/>
+          <w:sz w:val="24"/>
+          <w:szCs w:val="24"/>
+        </w:rPr>
+        <w:t xml:space="preserve"> particular, los dos datos venían en un formato decente para su utilización. Pues, los archivos de audio ya vienen clasificados en su diferente tónica. Por lo que solo es necesario almacenarlos en nuestras variables X y </w:t>
+      </w:r>
+      <w:proofErr w:type="spellStart"/>
+      <w:r>
+        <w:rPr>
+          <w:rFonts w:ascii="Arial" w:hAnsi="Arial" w:cs="Arial"/>
+          <w:sz w:val="24"/>
+          <w:szCs w:val="24"/>
+        </w:rPr>
+        <w:t>Y</w:t>
+      </w:r>
+      <w:proofErr w:type="spellEnd"/>
+      <w:r>
+        <w:rPr>
+          <w:rFonts w:ascii="Arial" w:hAnsi="Arial" w:cs="Arial"/>
+          <w:sz w:val="24"/>
+          <w:szCs w:val="24"/>
+        </w:rPr>
+        <w:t xml:space="preserve">, siendo X para cada uno de los archivos de audio, y </w:t>
+      </w:r>
+      <w:proofErr w:type="spellStart"/>
+      <w:r>
+        <w:rPr>
+          <w:rFonts w:ascii="Arial" w:hAnsi="Arial" w:cs="Arial"/>
+          <w:sz w:val="24"/>
+          <w:szCs w:val="24"/>
+        </w:rPr>
+        <w:t>Y</w:t>
+      </w:r>
+      <w:proofErr w:type="spellEnd"/>
+      <w:r>
+        <w:rPr>
+          <w:rFonts w:ascii="Arial" w:hAnsi="Arial" w:cs="Arial"/>
+          <w:sz w:val="24"/>
+          <w:szCs w:val="24"/>
+        </w:rPr>
+        <w:t xml:space="preserve"> su predicción si es mayor o menor.</w:t>
       </w:r>
     </w:p>
     <w:p>
@@ -6143,7 +6388,51 @@
           <w:sz w:val="20"/>
           <w:szCs w:val="20"/>
         </w:rPr>
-        <w:t>Figura 2.0. Función para cargar el dataset en arreglos para X y Y.</w:t>
+        <w:t xml:space="preserve">Figura 2.0. Función para cargar el </w:t>
+      </w:r>
+      <w:proofErr w:type="spellStart"/>
+      <w:r>
+        <w:rPr>
+          <w:rFonts w:ascii="Arial" w:hAnsi="Arial" w:cs="Arial"/>
+          <w:b/>
+          <w:bCs/>
+          <w:sz w:val="20"/>
+          <w:szCs w:val="20"/>
+        </w:rPr>
+        <w:t>dataset</w:t>
+      </w:r>
+      <w:proofErr w:type="spellEnd"/>
+      <w:r>
+        <w:rPr>
+          <w:rFonts w:ascii="Arial" w:hAnsi="Arial" w:cs="Arial"/>
+          <w:b/>
+          <w:bCs/>
+          <w:sz w:val="20"/>
+          <w:szCs w:val="20"/>
+        </w:rPr>
+        <w:t xml:space="preserve"> en arreglos para X y </w:t>
+      </w:r>
+      <w:proofErr w:type="spellStart"/>
+      <w:r>
+        <w:rPr>
+          <w:rFonts w:ascii="Arial" w:hAnsi="Arial" w:cs="Arial"/>
+          <w:b/>
+          <w:bCs/>
+          <w:sz w:val="20"/>
+          <w:szCs w:val="20"/>
+        </w:rPr>
+        <w:t>Y</w:t>
+      </w:r>
+      <w:proofErr w:type="spellEnd"/>
+      <w:r>
+        <w:rPr>
+          <w:rFonts w:ascii="Arial" w:hAnsi="Arial" w:cs="Arial"/>
+          <w:b/>
+          <w:bCs/>
+          <w:sz w:val="20"/>
+          <w:szCs w:val="20"/>
+        </w:rPr>
+        <w:t>.</w:t>
       </w:r>
     </w:p>
     <w:p>
@@ -6170,7 +6459,25 @@
           <w:sz w:val="24"/>
           <w:szCs w:val="24"/>
         </w:rPr>
-        <w:t>, pero esta última esta diseñada para analizar datos en forma de imágenes. Y nuestro conjunto de datos son archivos de audio. Entonces podríamos preguntarnos ¿cómo vamos a hacer un CNN si nuestros datos no están en formato de imágenes? Para ello debemos transformar el audio en una representación visual, un espectrograma. Un espectrograma es una imagen que muestra cómo cambian las frecuencias de audio en el tiempo. Y podemos utilizar un CNN para analizar estos espectrogramas ya como imágenes, y extraer patrones y características relevantes para la clasificación o el reconocimiento.</w:t>
+        <w:t xml:space="preserve">, pero esta última </w:t>
+      </w:r>
+      <w:proofErr w:type="spellStart"/>
+      <w:r>
+        <w:rPr>
+          <w:rFonts w:ascii="Arial" w:hAnsi="Arial" w:cs="Arial"/>
+          <w:sz w:val="24"/>
+          <w:szCs w:val="24"/>
+        </w:rPr>
+        <w:t>esta</w:t>
+      </w:r>
+      <w:proofErr w:type="spellEnd"/>
+      <w:r>
+        <w:rPr>
+          <w:rFonts w:ascii="Arial" w:hAnsi="Arial" w:cs="Arial"/>
+          <w:sz w:val="24"/>
+          <w:szCs w:val="24"/>
+        </w:rPr>
+        <w:t xml:space="preserve"> diseñada para analizar datos en forma de imágenes. Y nuestro conjunto de datos son archivos de audio. Entonces podríamos preguntarnos ¿cómo vamos a hacer un CNN si nuestros datos no están en formato de imágenes? Para ello debemos transformar el audio en una representación visual, un espectrograma. Un espectrograma es una imagen que muestra cómo cambian las frecuencias de audio en el tiempo. Y podemos utilizar un CNN para analizar estos espectrogramas ya como imágenes, y extraer patrones y características relevantes para la clasificación o el reconocimiento.</w:t>
       </w:r>
     </w:p>
     <w:p>
@@ -6190,7 +6497,25 @@
           <w:szCs w:val="24"/>
         </w:rPr>
         <w:lastRenderedPageBreak/>
-        <w:t>En la Figura 2.0 podemos observar la llamada a una función “audio_to_spectrogram” que, cómo su nombre sugiere, convierte los archivos de audio en espectrogramas, permitiendo al modelo</w:t>
+        <w:t>En la Figura 2.0 podemos observar la llamada a una función “</w:t>
+      </w:r>
+      <w:proofErr w:type="spellStart"/>
+      <w:r>
+        <w:rPr>
+          <w:rFonts w:ascii="Arial" w:hAnsi="Arial" w:cs="Arial"/>
+          <w:sz w:val="24"/>
+          <w:szCs w:val="24"/>
+        </w:rPr>
+        <w:t>audio_to_spectrogram</w:t>
+      </w:r>
+      <w:proofErr w:type="spellEnd"/>
+      <w:r>
+        <w:rPr>
+          <w:rFonts w:ascii="Arial" w:hAnsi="Arial" w:cs="Arial"/>
+          <w:sz w:val="24"/>
+          <w:szCs w:val="24"/>
+        </w:rPr>
+        <w:t>” que, cómo su nombre sugiere, convierte los archivos de audio en espectrogramas, permitiendo al modelo</w:t>
       </w:r>
       <w:r>
         <w:rPr>
@@ -6235,13 +6560,23 @@
           <w:szCs w:val="24"/>
         </w:rPr>
       </w:pPr>
-      <w:r>
-        <w:rPr>
-          <w:rFonts w:ascii="Arial" w:hAnsi="Arial" w:cs="Arial"/>
-          <w:sz w:val="24"/>
-          <w:szCs w:val="24"/>
-        </w:rPr>
-        <w:t>audio_path: La ruta al archivo del audio a procesar.</w:t>
+      <w:proofErr w:type="spellStart"/>
+      <w:r>
+        <w:rPr>
+          <w:rFonts w:ascii="Arial" w:hAnsi="Arial" w:cs="Arial"/>
+          <w:sz w:val="24"/>
+          <w:szCs w:val="24"/>
+        </w:rPr>
+        <w:t>audio_path</w:t>
+      </w:r>
+      <w:proofErr w:type="spellEnd"/>
+      <w:r>
+        <w:rPr>
+          <w:rFonts w:ascii="Arial" w:hAnsi="Arial" w:cs="Arial"/>
+          <w:sz w:val="24"/>
+          <w:szCs w:val="24"/>
+        </w:rPr>
+        <w:t>: La ruta al archivo del audio a procesar.</w:t>
       </w:r>
     </w:p>
     <w:p>
@@ -6259,13 +6594,59 @@
           <w:szCs w:val="24"/>
         </w:rPr>
       </w:pPr>
-      <w:r>
-        <w:rPr>
-          <w:rFonts w:ascii="Arial" w:hAnsi="Arial" w:cs="Arial"/>
-          <w:sz w:val="24"/>
-          <w:szCs w:val="24"/>
-        </w:rPr>
-        <w:t>n_fft: El tamaño de la ventana del FFT (Fast Fourier Transform), esta define el nivel de detalle frecuencial del espectrograma.</w:t>
+      <w:proofErr w:type="spellStart"/>
+      <w:r>
+        <w:rPr>
+          <w:rFonts w:ascii="Arial" w:hAnsi="Arial" w:cs="Arial"/>
+          <w:sz w:val="24"/>
+          <w:szCs w:val="24"/>
+        </w:rPr>
+        <w:t>n_fft</w:t>
+      </w:r>
+      <w:proofErr w:type="spellEnd"/>
+      <w:r>
+        <w:rPr>
+          <w:rFonts w:ascii="Arial" w:hAnsi="Arial" w:cs="Arial"/>
+          <w:sz w:val="24"/>
+          <w:szCs w:val="24"/>
+        </w:rPr>
+        <w:t>: El tamaño de la ventana del FFT (</w:t>
+      </w:r>
+      <w:proofErr w:type="spellStart"/>
+      <w:r>
+        <w:rPr>
+          <w:rFonts w:ascii="Arial" w:hAnsi="Arial" w:cs="Arial"/>
+          <w:sz w:val="24"/>
+          <w:szCs w:val="24"/>
+        </w:rPr>
+        <w:t>Fast</w:t>
+      </w:r>
+      <w:proofErr w:type="spellEnd"/>
+      <w:r>
+        <w:rPr>
+          <w:rFonts w:ascii="Arial" w:hAnsi="Arial" w:cs="Arial"/>
+          <w:sz w:val="24"/>
+          <w:szCs w:val="24"/>
+        </w:rPr>
+        <w:t xml:space="preserve"> Fourier </w:t>
+      </w:r>
+      <w:proofErr w:type="spellStart"/>
+      <w:r>
+        <w:rPr>
+          <w:rFonts w:ascii="Arial" w:hAnsi="Arial" w:cs="Arial"/>
+          <w:sz w:val="24"/>
+          <w:szCs w:val="24"/>
+        </w:rPr>
+        <w:t>Transform</w:t>
+      </w:r>
+      <w:proofErr w:type="spellEnd"/>
+      <w:r>
+        <w:rPr>
+          <w:rFonts w:ascii="Arial" w:hAnsi="Arial" w:cs="Arial"/>
+          <w:sz w:val="24"/>
+          <w:szCs w:val="24"/>
+        </w:rPr>
+        <w:t>), esta define el nivel de detalle frecuencial del espectrograma.</w:t>
       </w:r>
     </w:p>
     <w:p>
@@ -6283,13 +6664,41 @@
           <w:szCs w:val="24"/>
         </w:rPr>
       </w:pPr>
-      <w:r>
-        <w:rPr>
-          <w:rFonts w:ascii="Arial" w:hAnsi="Arial" w:cs="Arial"/>
-          <w:sz w:val="24"/>
-          <w:szCs w:val="24"/>
-        </w:rPr>
-        <w:t>hop_length: El número de muestras entre ventanas sucesivas en la FFT, determina el solapamiento entre frames.</w:t>
+      <w:proofErr w:type="spellStart"/>
+      <w:r>
+        <w:rPr>
+          <w:rFonts w:ascii="Arial" w:hAnsi="Arial" w:cs="Arial"/>
+          <w:sz w:val="24"/>
+          <w:szCs w:val="24"/>
+        </w:rPr>
+        <w:t>hop_length</w:t>
+      </w:r>
+      <w:proofErr w:type="spellEnd"/>
+      <w:r>
+        <w:rPr>
+          <w:rFonts w:ascii="Arial" w:hAnsi="Arial" w:cs="Arial"/>
+          <w:sz w:val="24"/>
+          <w:szCs w:val="24"/>
+        </w:rPr>
+        <w:t xml:space="preserve">: El número de muestras entre ventanas sucesivas en la FFT, determina el solapamiento entre </w:t>
+      </w:r>
+      <w:proofErr w:type="spellStart"/>
+      <w:r>
+        <w:rPr>
+          <w:rFonts w:ascii="Arial" w:hAnsi="Arial" w:cs="Arial"/>
+          <w:sz w:val="24"/>
+          <w:szCs w:val="24"/>
+        </w:rPr>
+        <w:t>frames</w:t>
+      </w:r>
+      <w:proofErr w:type="spellEnd"/>
+      <w:r>
+        <w:rPr>
+          <w:rFonts w:ascii="Arial" w:hAnsi="Arial" w:cs="Arial"/>
+          <w:sz w:val="24"/>
+          <w:szCs w:val="24"/>
+        </w:rPr>
+        <w:t>.</w:t>
       </w:r>
     </w:p>
     <w:p>
@@ -6307,13 +6716,23 @@
           <w:szCs w:val="24"/>
         </w:rPr>
       </w:pPr>
-      <w:r>
-        <w:rPr>
-          <w:rFonts w:ascii="Arial" w:hAnsi="Arial" w:cs="Arial"/>
-          <w:sz w:val="24"/>
-          <w:szCs w:val="24"/>
-        </w:rPr>
-        <w:t>fixed_size: El tamaño deseado del espectrograma en alto y ancho.</w:t>
+      <w:proofErr w:type="spellStart"/>
+      <w:r>
+        <w:rPr>
+          <w:rFonts w:ascii="Arial" w:hAnsi="Arial" w:cs="Arial"/>
+          <w:sz w:val="24"/>
+          <w:szCs w:val="24"/>
+        </w:rPr>
+        <w:t>fixed_size</w:t>
+      </w:r>
+      <w:proofErr w:type="spellEnd"/>
+      <w:r>
+        <w:rPr>
+          <w:rFonts w:ascii="Arial" w:hAnsi="Arial" w:cs="Arial"/>
+          <w:sz w:val="24"/>
+          <w:szCs w:val="24"/>
+        </w:rPr>
+        <w:t>: El tamaño deseado del espectrograma en alto y ancho.</w:t>
       </w:r>
     </w:p>
     <w:p>
@@ -6332,7 +6751,43 @@
           <w:sz w:val="24"/>
           <w:szCs w:val="24"/>
         </w:rPr>
-        <w:t xml:space="preserve">Utilizamos la librería de librosa para cargar el archivo de audio, calcular el espectrograma en escala de mel, el cual es un tipo de espectrograma adaptado a cómo el oído humano percibe el sonido, y convertir la escala de potencia a decibelios para hacerla más interpretable. Por </w:t>
+        <w:t xml:space="preserve">Utilizamos la librería de </w:t>
+      </w:r>
+      <w:proofErr w:type="spellStart"/>
+      <w:r>
+        <w:rPr>
+          <w:rFonts w:ascii="Arial" w:hAnsi="Arial" w:cs="Arial"/>
+          <w:sz w:val="24"/>
+          <w:szCs w:val="24"/>
+        </w:rPr>
+        <w:t>librosa</w:t>
+      </w:r>
+      <w:proofErr w:type="spellEnd"/>
+      <w:r>
+        <w:rPr>
+          <w:rFonts w:ascii="Arial" w:hAnsi="Arial" w:cs="Arial"/>
+          <w:sz w:val="24"/>
+          <w:szCs w:val="24"/>
+        </w:rPr>
+        <w:t xml:space="preserve"> para cargar el archivo de audio, calcular el espectrograma en escala de </w:t>
+      </w:r>
+      <w:proofErr w:type="spellStart"/>
+      <w:r>
+        <w:rPr>
+          <w:rFonts w:ascii="Arial" w:hAnsi="Arial" w:cs="Arial"/>
+          <w:sz w:val="24"/>
+          <w:szCs w:val="24"/>
+        </w:rPr>
+        <w:t>mel</w:t>
+      </w:r>
+      <w:proofErr w:type="spellEnd"/>
+      <w:r>
+        <w:rPr>
+          <w:rFonts w:ascii="Arial" w:hAnsi="Arial" w:cs="Arial"/>
+          <w:sz w:val="24"/>
+          <w:szCs w:val="24"/>
+        </w:rPr>
+        <w:t xml:space="preserve">, el cual es un tipo de espectrograma adaptado a cómo el oído humano percibe el sonido, y convertir la escala de potencia a decibelios para hacerla más interpretable. Por </w:t>
       </w:r>
       <w:r>
         <w:rPr>
@@ -6460,7 +6915,43 @@
           <w:sz w:val="24"/>
           <w:szCs w:val="24"/>
         </w:rPr>
-        <w:t>En la función original para cargar el dataset, se manda a llamar esta función para cada archivo, las convertimos a espectrogramas, y las almacenamos en nuestro arreglo de X. Para el arreglo Y, guardamos la etiqueta de cada archivo, es decir, si es mayor o menor. Y con eso, ya tenemos nuestro dataset cargado y listo, por lo que ya podemos construir nuestro modelo.</w:t>
+        <w:t xml:space="preserve">En la función original para cargar el </w:t>
+      </w:r>
+      <w:proofErr w:type="spellStart"/>
+      <w:r>
+        <w:rPr>
+          <w:rFonts w:ascii="Arial" w:hAnsi="Arial" w:cs="Arial"/>
+          <w:sz w:val="24"/>
+          <w:szCs w:val="24"/>
+        </w:rPr>
+        <w:t>dataset</w:t>
+      </w:r>
+      <w:proofErr w:type="spellEnd"/>
+      <w:r>
+        <w:rPr>
+          <w:rFonts w:ascii="Arial" w:hAnsi="Arial" w:cs="Arial"/>
+          <w:sz w:val="24"/>
+          <w:szCs w:val="24"/>
+        </w:rPr>
+        <w:t xml:space="preserve">, se manda a llamar esta función para cada archivo, las convertimos a espectrogramas, y las almacenamos en nuestro arreglo de X. Para el arreglo Y, guardamos la etiqueta de cada archivo, es decir, si es mayor o menor. Y con eso, ya tenemos nuestro </w:t>
+      </w:r>
+      <w:proofErr w:type="spellStart"/>
+      <w:r>
+        <w:rPr>
+          <w:rFonts w:ascii="Arial" w:hAnsi="Arial" w:cs="Arial"/>
+          <w:sz w:val="24"/>
+          <w:szCs w:val="24"/>
+        </w:rPr>
+        <w:t>dataset</w:t>
+      </w:r>
+      <w:proofErr w:type="spellEnd"/>
+      <w:r>
+        <w:rPr>
+          <w:rFonts w:ascii="Arial" w:hAnsi="Arial" w:cs="Arial"/>
+          <w:sz w:val="24"/>
+          <w:szCs w:val="24"/>
+        </w:rPr>
+        <w:t xml:space="preserve"> cargado y listo, por lo que ya podemos construir nuestro modelo.</w:t>
       </w:r>
     </w:p>
     <w:p>
@@ -6555,7 +7046,25 @@
           <w:sz w:val="24"/>
           <w:szCs w:val="24"/>
         </w:rPr>
-        <w:t>El modelo esta construido de la siguiente forma:</w:t>
+        <w:t xml:space="preserve">El modelo </w:t>
+      </w:r>
+      <w:proofErr w:type="spellStart"/>
+      <w:r>
+        <w:rPr>
+          <w:rFonts w:ascii="Arial" w:hAnsi="Arial" w:cs="Arial"/>
+          <w:sz w:val="24"/>
+          <w:szCs w:val="24"/>
+        </w:rPr>
+        <w:t>esta</w:t>
+      </w:r>
+      <w:proofErr w:type="spellEnd"/>
+      <w:r>
+        <w:rPr>
+          <w:rFonts w:ascii="Arial" w:hAnsi="Arial" w:cs="Arial"/>
+          <w:sz w:val="24"/>
+          <w:szCs w:val="24"/>
+        </w:rPr>
+        <w:t xml:space="preserve"> construido de la siguiente forma:</w:t>
       </w:r>
     </w:p>
     <w:p>
@@ -6675,7 +7184,25 @@
           <w:sz w:val="24"/>
           <w:szCs w:val="24"/>
         </w:rPr>
-        <w:t>La primera capa convolucional es de 32 filtros, cada uno con tamaño de 3x3. Utilizamos relu como función de activación, introduce no linealidad, y nos permite que la red pueda aprender patrones complejos. Y por último definimos que las imágenes de entrada son de tamaño 128x128 y en escala de grises.</w:t>
+        <w:t xml:space="preserve">La primera capa convolucional es de 32 filtros, cada uno con tamaño de 3x3. Utilizamos </w:t>
+      </w:r>
+      <w:proofErr w:type="spellStart"/>
+      <w:r>
+        <w:rPr>
+          <w:rFonts w:ascii="Arial" w:hAnsi="Arial" w:cs="Arial"/>
+          <w:sz w:val="24"/>
+          <w:szCs w:val="24"/>
+        </w:rPr>
+        <w:t>relu</w:t>
+      </w:r>
+      <w:proofErr w:type="spellEnd"/>
+      <w:r>
+        <w:rPr>
+          <w:rFonts w:ascii="Arial" w:hAnsi="Arial" w:cs="Arial"/>
+          <w:sz w:val="24"/>
+          <w:szCs w:val="24"/>
+        </w:rPr>
+        <w:t xml:space="preserve"> como función de activación, introduce no linealidad, y nos permite que la red pueda aprender patrones complejos. Y por último definimos que las imágenes de entrada son de tamaño 128x128 y en escala de grises.</w:t>
       </w:r>
     </w:p>
     <w:p>
@@ -6693,6 +7220,7 @@
           <w:szCs w:val="24"/>
         </w:rPr>
       </w:pPr>
+      <w:proofErr w:type="spellStart"/>
       <w:r>
         <w:rPr>
           <w:rFonts w:ascii="Arial" w:hAnsi="Arial" w:cs="Arial"/>
@@ -6702,7 +7230,40 @@
           <w:szCs w:val="24"/>
         </w:rPr>
         <w:lastRenderedPageBreak/>
-        <w:t xml:space="preserve">Batch Normalization: </w:t>
+        <w:t>Batch</w:t>
+      </w:r>
+      <w:proofErr w:type="spellEnd"/>
+      <w:r>
+        <w:rPr>
+          <w:rFonts w:ascii="Arial" w:hAnsi="Arial" w:cs="Arial"/>
+          <w:b/>
+          <w:bCs/>
+          <w:sz w:val="24"/>
+          <w:szCs w:val="24"/>
+        </w:rPr>
+        <w:t xml:space="preserve"> </w:t>
+      </w:r>
+      <w:proofErr w:type="spellStart"/>
+      <w:r>
+        <w:rPr>
+          <w:rFonts w:ascii="Arial" w:hAnsi="Arial" w:cs="Arial"/>
+          <w:b/>
+          <w:bCs/>
+          <w:sz w:val="24"/>
+          <w:szCs w:val="24"/>
+        </w:rPr>
+        <w:t>Normalization</w:t>
+      </w:r>
+      <w:proofErr w:type="spellEnd"/>
+      <w:r>
+        <w:rPr>
+          <w:rFonts w:ascii="Arial" w:hAnsi="Arial" w:cs="Arial"/>
+          <w:b/>
+          <w:bCs/>
+          <w:sz w:val="24"/>
+          <w:szCs w:val="24"/>
+        </w:rPr>
+        <w:t xml:space="preserve">: </w:t>
       </w:r>
       <w:r>
         <w:rPr>
@@ -6736,7 +7297,29 @@
           <w:sz w:val="24"/>
           <w:szCs w:val="24"/>
         </w:rPr>
-        <w:t xml:space="preserve">Max Pooling: </w:t>
+        <w:t xml:space="preserve">Max </w:t>
+      </w:r>
+      <w:proofErr w:type="spellStart"/>
+      <w:r>
+        <w:rPr>
+          <w:rFonts w:ascii="Arial" w:hAnsi="Arial" w:cs="Arial"/>
+          <w:b/>
+          <w:bCs/>
+          <w:sz w:val="24"/>
+          <w:szCs w:val="24"/>
+        </w:rPr>
+        <w:t>Pooling</w:t>
+      </w:r>
+      <w:proofErr w:type="spellEnd"/>
+      <w:r>
+        <w:rPr>
+          <w:rFonts w:ascii="Arial" w:hAnsi="Arial" w:cs="Arial"/>
+          <w:b/>
+          <w:bCs/>
+          <w:sz w:val="24"/>
+          <w:szCs w:val="24"/>
+        </w:rPr>
+        <w:t xml:space="preserve">: </w:t>
       </w:r>
       <w:r>
         <w:rPr>
@@ -6762,23 +7345,53 @@
           <w:szCs w:val="24"/>
         </w:rPr>
       </w:pPr>
-      <w:r>
-        <w:rPr>
-          <w:rFonts w:ascii="Arial" w:hAnsi="Arial" w:cs="Arial"/>
-          <w:b/>
-          <w:bCs/>
-          <w:sz w:val="24"/>
-          <w:szCs w:val="24"/>
-        </w:rPr>
-        <w:t xml:space="preserve">Dropout: </w:t>
-      </w:r>
-      <w:r>
-        <w:rPr>
-          <w:rFonts w:ascii="Arial" w:hAnsi="Arial" w:cs="Arial"/>
-          <w:sz w:val="24"/>
-          <w:szCs w:val="24"/>
-        </w:rPr>
-        <w:t>Desconectamos al azar el 30% de las neuronas durante el entrenamiento para evitar overfitting y mejorar la capacidad de generalización.</w:t>
+      <w:proofErr w:type="spellStart"/>
+      <w:r>
+        <w:rPr>
+          <w:rFonts w:ascii="Arial" w:hAnsi="Arial" w:cs="Arial"/>
+          <w:b/>
+          <w:bCs/>
+          <w:sz w:val="24"/>
+          <w:szCs w:val="24"/>
+        </w:rPr>
+        <w:t>Dropout</w:t>
+      </w:r>
+      <w:proofErr w:type="spellEnd"/>
+      <w:r>
+        <w:rPr>
+          <w:rFonts w:ascii="Arial" w:hAnsi="Arial" w:cs="Arial"/>
+          <w:b/>
+          <w:bCs/>
+          <w:sz w:val="24"/>
+          <w:szCs w:val="24"/>
+        </w:rPr>
+        <w:t xml:space="preserve">: </w:t>
+      </w:r>
+      <w:r>
+        <w:rPr>
+          <w:rFonts w:ascii="Arial" w:hAnsi="Arial" w:cs="Arial"/>
+          <w:sz w:val="24"/>
+          <w:szCs w:val="24"/>
+        </w:rPr>
+        <w:t xml:space="preserve">Desconectamos al azar el 30% de las neuronas durante el entrenamiento para evitar </w:t>
+      </w:r>
+      <w:proofErr w:type="spellStart"/>
+      <w:r>
+        <w:rPr>
+          <w:rFonts w:ascii="Arial" w:hAnsi="Arial" w:cs="Arial"/>
+          <w:sz w:val="24"/>
+          <w:szCs w:val="24"/>
+        </w:rPr>
+        <w:t>overfitting</w:t>
+      </w:r>
+      <w:proofErr w:type="spellEnd"/>
+      <w:r>
+        <w:rPr>
+          <w:rFonts w:ascii="Arial" w:hAnsi="Arial" w:cs="Arial"/>
+          <w:sz w:val="24"/>
+          <w:szCs w:val="24"/>
+        </w:rPr>
+        <w:t xml:space="preserve"> y mejorar la capacidad de generalización.</w:t>
       </w:r>
     </w:p>
     <w:p>
@@ -6802,7 +7415,25 @@
           <w:sz w:val="24"/>
           <w:szCs w:val="24"/>
         </w:rPr>
-        <w:t>En la segunda capa, utilizamos 64 filtros de tamaño 3x3. Esto nos permite extraer características más complejas y detalladas de las imágenes de entrada, como bordes y texturas de mayor nivel. Volvemos a utilizar relu como función de activación para ayudar a la red a aprender representaciones más complejas.</w:t>
+        <w:t xml:space="preserve">En la segunda capa, utilizamos 64 filtros de tamaño 3x3. Esto nos permite extraer características más complejas y detalladas de las imágenes de entrada, como bordes y texturas de mayor nivel. Volvemos a utilizar </w:t>
+      </w:r>
+      <w:proofErr w:type="spellStart"/>
+      <w:r>
+        <w:rPr>
+          <w:rFonts w:ascii="Arial" w:hAnsi="Arial" w:cs="Arial"/>
+          <w:sz w:val="24"/>
+          <w:szCs w:val="24"/>
+        </w:rPr>
+        <w:t>relu</w:t>
+      </w:r>
+      <w:proofErr w:type="spellEnd"/>
+      <w:r>
+        <w:rPr>
+          <w:rFonts w:ascii="Arial" w:hAnsi="Arial" w:cs="Arial"/>
+          <w:sz w:val="24"/>
+          <w:szCs w:val="24"/>
+        </w:rPr>
+        <w:t xml:space="preserve"> como función de activación para ayudar a la red a aprender representaciones más complejas.</w:t>
       </w:r>
     </w:p>
     <w:p>
@@ -6820,15 +7451,49 @@
           <w:szCs w:val="24"/>
         </w:rPr>
       </w:pPr>
-      <w:r>
-        <w:rPr>
-          <w:rFonts w:ascii="Arial" w:hAnsi="Arial" w:cs="Arial"/>
-          <w:b/>
-          <w:bCs/>
-          <w:sz w:val="24"/>
-          <w:szCs w:val="24"/>
-        </w:rPr>
-        <w:t xml:space="preserve">Batch Normalization: </w:t>
+      <w:proofErr w:type="spellStart"/>
+      <w:r>
+        <w:rPr>
+          <w:rFonts w:ascii="Arial" w:hAnsi="Arial" w:cs="Arial"/>
+          <w:b/>
+          <w:bCs/>
+          <w:sz w:val="24"/>
+          <w:szCs w:val="24"/>
+        </w:rPr>
+        <w:t>Batch</w:t>
+      </w:r>
+      <w:proofErr w:type="spellEnd"/>
+      <w:r>
+        <w:rPr>
+          <w:rFonts w:ascii="Arial" w:hAnsi="Arial" w:cs="Arial"/>
+          <w:b/>
+          <w:bCs/>
+          <w:sz w:val="24"/>
+          <w:szCs w:val="24"/>
+        </w:rPr>
+        <w:t xml:space="preserve"> </w:t>
+      </w:r>
+      <w:proofErr w:type="spellStart"/>
+      <w:r>
+        <w:rPr>
+          <w:rFonts w:ascii="Arial" w:hAnsi="Arial" w:cs="Arial"/>
+          <w:b/>
+          <w:bCs/>
+          <w:sz w:val="24"/>
+          <w:szCs w:val="24"/>
+        </w:rPr>
+        <w:t>Normalization</w:t>
+      </w:r>
+      <w:proofErr w:type="spellEnd"/>
+      <w:r>
+        <w:rPr>
+          <w:rFonts w:ascii="Arial" w:hAnsi="Arial" w:cs="Arial"/>
+          <w:b/>
+          <w:bCs/>
+          <w:sz w:val="24"/>
+          <w:szCs w:val="24"/>
+        </w:rPr>
+        <w:t xml:space="preserve">: </w:t>
       </w:r>
       <w:r>
         <w:rPr>
@@ -6870,7 +7535,29 @@
           <w:sz w:val="24"/>
           <w:szCs w:val="24"/>
         </w:rPr>
-        <w:t>Max Pooling:</w:t>
+        <w:t xml:space="preserve">Max </w:t>
+      </w:r>
+      <w:proofErr w:type="spellStart"/>
+      <w:r>
+        <w:rPr>
+          <w:rFonts w:ascii="Arial" w:hAnsi="Arial" w:cs="Arial"/>
+          <w:b/>
+          <w:bCs/>
+          <w:sz w:val="24"/>
+          <w:szCs w:val="24"/>
+        </w:rPr>
+        <w:t>Pooling</w:t>
+      </w:r>
+      <w:proofErr w:type="spellEnd"/>
+      <w:r>
+        <w:rPr>
+          <w:rFonts w:ascii="Arial" w:hAnsi="Arial" w:cs="Arial"/>
+          <w:b/>
+          <w:bCs/>
+          <w:sz w:val="24"/>
+          <w:szCs w:val="24"/>
+        </w:rPr>
+        <w:t>:</w:t>
       </w:r>
       <w:r>
         <w:rPr>
@@ -6904,23 +7591,53 @@
           <w:szCs w:val="24"/>
         </w:rPr>
       </w:pPr>
-      <w:r>
-        <w:rPr>
-          <w:rFonts w:ascii="Arial" w:hAnsi="Arial" w:cs="Arial"/>
-          <w:b/>
-          <w:bCs/>
-          <w:sz w:val="24"/>
-          <w:szCs w:val="24"/>
-        </w:rPr>
-        <w:t>Dropout:</w:t>
-      </w:r>
-      <w:r>
-        <w:rPr>
-          <w:rFonts w:ascii="Arial" w:hAnsi="Arial" w:cs="Arial"/>
-          <w:sz w:val="24"/>
-          <w:szCs w:val="24"/>
-        </w:rPr>
-        <w:t xml:space="preserve"> Del mismo modo, desactivamos el 30% de las neuronas de esta capa durante cada iteración del entrenamiento. Como mencionábamos, esto nos ayudará a prevenir el overfitting al forzar que la red aprenda patrones robustos sin depender de neuronas específicas.</w:t>
+      <w:proofErr w:type="spellStart"/>
+      <w:r>
+        <w:rPr>
+          <w:rFonts w:ascii="Arial" w:hAnsi="Arial" w:cs="Arial"/>
+          <w:b/>
+          <w:bCs/>
+          <w:sz w:val="24"/>
+          <w:szCs w:val="24"/>
+        </w:rPr>
+        <w:t>Dropout</w:t>
+      </w:r>
+      <w:proofErr w:type="spellEnd"/>
+      <w:r>
+        <w:rPr>
+          <w:rFonts w:ascii="Arial" w:hAnsi="Arial" w:cs="Arial"/>
+          <w:b/>
+          <w:bCs/>
+          <w:sz w:val="24"/>
+          <w:szCs w:val="24"/>
+        </w:rPr>
+        <w:t>:</w:t>
+      </w:r>
+      <w:r>
+        <w:rPr>
+          <w:rFonts w:ascii="Arial" w:hAnsi="Arial" w:cs="Arial"/>
+          <w:sz w:val="24"/>
+          <w:szCs w:val="24"/>
+        </w:rPr>
+        <w:t xml:space="preserve"> Del mismo modo, desactivamos el 30% de las neuronas de esta capa durante cada iteración del entrenamiento. Como mencionábamos, esto nos ayudará a prevenir el </w:t>
+      </w:r>
+      <w:proofErr w:type="spellStart"/>
+      <w:r>
+        <w:rPr>
+          <w:rFonts w:ascii="Arial" w:hAnsi="Arial" w:cs="Arial"/>
+          <w:sz w:val="24"/>
+          <w:szCs w:val="24"/>
+        </w:rPr>
+        <w:t>overfitting</w:t>
+      </w:r>
+      <w:proofErr w:type="spellEnd"/>
+      <w:r>
+        <w:rPr>
+          <w:rFonts w:ascii="Arial" w:hAnsi="Arial" w:cs="Arial"/>
+          <w:sz w:val="24"/>
+          <w:szCs w:val="24"/>
+        </w:rPr>
+        <w:t xml:space="preserve"> al forzar que la red aprenda patrones robustos sin depender de neuronas específicas.</w:t>
       </w:r>
     </w:p>
     <w:p>
@@ -6944,7 +7661,25 @@
           <w:sz w:val="24"/>
           <w:szCs w:val="24"/>
         </w:rPr>
-        <w:t>En la tercera capa utilizamos 128 filtros con tamaño de 3x3. De este modo, la red profundiza aún más en la extracción de características, logrando capturar patrones aún más complejos que en las capas anteriores. Al igual que las capas anteriores, utilizamos relu para mantener la no linealidad en las representaciones.</w:t>
+        <w:t xml:space="preserve">En la tercera capa utilizamos 128 filtros con tamaño de 3x3. De este modo, la red profundiza aún más en la extracción de características, logrando capturar patrones aún más complejos que en las capas anteriores. Al igual que las capas anteriores, utilizamos </w:t>
+      </w:r>
+      <w:proofErr w:type="spellStart"/>
+      <w:r>
+        <w:rPr>
+          <w:rFonts w:ascii="Arial" w:hAnsi="Arial" w:cs="Arial"/>
+          <w:sz w:val="24"/>
+          <w:szCs w:val="24"/>
+        </w:rPr>
+        <w:t>relu</w:t>
+      </w:r>
+      <w:proofErr w:type="spellEnd"/>
+      <w:r>
+        <w:rPr>
+          <w:rFonts w:ascii="Arial" w:hAnsi="Arial" w:cs="Arial"/>
+          <w:sz w:val="24"/>
+          <w:szCs w:val="24"/>
+        </w:rPr>
+        <w:t xml:space="preserve"> para mantener la no linealidad en las representaciones.</w:t>
       </w:r>
     </w:p>
     <w:p>
@@ -6962,6 +7697,7 @@
           <w:szCs w:val="24"/>
         </w:rPr>
       </w:pPr>
+      <w:proofErr w:type="spellStart"/>
       <w:r>
         <w:rPr>
           <w:rFonts w:ascii="Arial" w:hAnsi="Arial" w:cs="Arial"/>
@@ -6971,7 +7707,40 @@
           <w:szCs w:val="24"/>
         </w:rPr>
         <w:lastRenderedPageBreak/>
-        <w:t xml:space="preserve">Batch Normalization: </w:t>
+        <w:t>Batch</w:t>
+      </w:r>
+      <w:proofErr w:type="spellEnd"/>
+      <w:r>
+        <w:rPr>
+          <w:rFonts w:ascii="Arial" w:hAnsi="Arial" w:cs="Arial"/>
+          <w:b/>
+          <w:bCs/>
+          <w:sz w:val="24"/>
+          <w:szCs w:val="24"/>
+        </w:rPr>
+        <w:t xml:space="preserve"> </w:t>
+      </w:r>
+      <w:proofErr w:type="spellStart"/>
+      <w:r>
+        <w:rPr>
+          <w:rFonts w:ascii="Arial" w:hAnsi="Arial" w:cs="Arial"/>
+          <w:b/>
+          <w:bCs/>
+          <w:sz w:val="24"/>
+          <w:szCs w:val="24"/>
+        </w:rPr>
+        <w:t>Normalization</w:t>
+      </w:r>
+      <w:proofErr w:type="spellEnd"/>
+      <w:r>
+        <w:rPr>
+          <w:rFonts w:ascii="Arial" w:hAnsi="Arial" w:cs="Arial"/>
+          <w:b/>
+          <w:bCs/>
+          <w:sz w:val="24"/>
+          <w:szCs w:val="24"/>
+        </w:rPr>
+        <w:t xml:space="preserve">: </w:t>
       </w:r>
       <w:r>
         <w:rPr>
@@ -7037,7 +7806,29 @@
           <w:sz w:val="24"/>
           <w:szCs w:val="24"/>
         </w:rPr>
-        <w:t>Max Pooling:</w:t>
+        <w:t xml:space="preserve">Max </w:t>
+      </w:r>
+      <w:proofErr w:type="spellStart"/>
+      <w:r>
+        <w:rPr>
+          <w:rFonts w:ascii="Arial" w:hAnsi="Arial" w:cs="Arial"/>
+          <w:b/>
+          <w:bCs/>
+          <w:sz w:val="24"/>
+          <w:szCs w:val="24"/>
+        </w:rPr>
+        <w:t>Pooling</w:t>
+      </w:r>
+      <w:proofErr w:type="spellEnd"/>
+      <w:r>
+        <w:rPr>
+          <w:rFonts w:ascii="Arial" w:hAnsi="Arial" w:cs="Arial"/>
+          <w:b/>
+          <w:bCs/>
+          <w:sz w:val="24"/>
+          <w:szCs w:val="24"/>
+        </w:rPr>
+        <w:t>:</w:t>
       </w:r>
       <w:r>
         <w:rPr>
@@ -7063,23 +7854,53 @@
           <w:szCs w:val="24"/>
         </w:rPr>
       </w:pPr>
-      <w:r>
-        <w:rPr>
-          <w:rFonts w:ascii="Arial" w:hAnsi="Arial" w:cs="Arial"/>
-          <w:b/>
-          <w:bCs/>
-          <w:sz w:val="24"/>
-          <w:szCs w:val="24"/>
-        </w:rPr>
-        <w:t>Dropout:</w:t>
-      </w:r>
-      <w:r>
-        <w:rPr>
-          <w:rFonts w:ascii="Arial" w:hAnsi="Arial" w:cs="Arial"/>
-          <w:sz w:val="24"/>
-          <w:szCs w:val="24"/>
-        </w:rPr>
-        <w:t xml:space="preserve"> En esta ocasión, estamos desactivando un 40% de las neuronas en el entrenamiento. Estamos usando este valor ya que la red está en etapas donde tiene características de alto nivel, por lo tanto, queremos asegurarnos de prevenir el overfitting.</w:t>
+      <w:proofErr w:type="spellStart"/>
+      <w:r>
+        <w:rPr>
+          <w:rFonts w:ascii="Arial" w:hAnsi="Arial" w:cs="Arial"/>
+          <w:b/>
+          <w:bCs/>
+          <w:sz w:val="24"/>
+          <w:szCs w:val="24"/>
+        </w:rPr>
+        <w:t>Dropout</w:t>
+      </w:r>
+      <w:proofErr w:type="spellEnd"/>
+      <w:r>
+        <w:rPr>
+          <w:rFonts w:ascii="Arial" w:hAnsi="Arial" w:cs="Arial"/>
+          <w:b/>
+          <w:bCs/>
+          <w:sz w:val="24"/>
+          <w:szCs w:val="24"/>
+        </w:rPr>
+        <w:t>:</w:t>
+      </w:r>
+      <w:r>
+        <w:rPr>
+          <w:rFonts w:ascii="Arial" w:hAnsi="Arial" w:cs="Arial"/>
+          <w:sz w:val="24"/>
+          <w:szCs w:val="24"/>
+        </w:rPr>
+        <w:t xml:space="preserve"> En esta ocasión, estamos desactivando un 40% de las neuronas en el entrenamiento. Estamos usando este valor ya que la red está en etapas donde tiene características de alto nivel, por lo tanto, queremos asegurarnos de prevenir el </w:t>
+      </w:r>
+      <w:proofErr w:type="spellStart"/>
+      <w:r>
+        <w:rPr>
+          <w:rFonts w:ascii="Arial" w:hAnsi="Arial" w:cs="Arial"/>
+          <w:sz w:val="24"/>
+          <w:szCs w:val="24"/>
+        </w:rPr>
+        <w:t>overfitting</w:t>
+      </w:r>
+      <w:proofErr w:type="spellEnd"/>
+      <w:r>
+        <w:rPr>
+          <w:rFonts w:ascii="Arial" w:hAnsi="Arial" w:cs="Arial"/>
+          <w:sz w:val="24"/>
+          <w:szCs w:val="24"/>
+        </w:rPr>
+        <w:t>.</w:t>
       </w:r>
     </w:p>
     <w:p>
@@ -7103,7 +7924,25 @@
           <w:sz w:val="24"/>
           <w:szCs w:val="24"/>
         </w:rPr>
-        <w:t>En nuestra capa final, estamos usando Flatten para convertir la salida 2D en un vector 1D, permitiéndonos conectar con la capa densa.</w:t>
+        <w:t xml:space="preserve">En nuestra capa final, estamos usando </w:t>
+      </w:r>
+      <w:proofErr w:type="spellStart"/>
+      <w:r>
+        <w:rPr>
+          <w:rFonts w:ascii="Arial" w:hAnsi="Arial" w:cs="Arial"/>
+          <w:sz w:val="24"/>
+          <w:szCs w:val="24"/>
+        </w:rPr>
+        <w:t>Flatten</w:t>
+      </w:r>
+      <w:proofErr w:type="spellEnd"/>
+      <w:r>
+        <w:rPr>
+          <w:rFonts w:ascii="Arial" w:hAnsi="Arial" w:cs="Arial"/>
+          <w:sz w:val="24"/>
+          <w:szCs w:val="24"/>
+        </w:rPr>
+        <w:t xml:space="preserve"> para convertir la salida 2D en un vector 1D, permitiéndonos conectar con la capa densa.</w:t>
       </w:r>
     </w:p>
     <w:p>
@@ -7137,7 +7976,25 @@
           <w:sz w:val="24"/>
           <w:szCs w:val="24"/>
         </w:rPr>
-        <w:t>La capa densa esta completamente conectada con 128 neuronas. En este punto se realiza la clasificación en función de las características aprendidas.</w:t>
+        <w:t xml:space="preserve">La capa densa </w:t>
+      </w:r>
+      <w:proofErr w:type="spellStart"/>
+      <w:r>
+        <w:rPr>
+          <w:rFonts w:ascii="Arial" w:hAnsi="Arial" w:cs="Arial"/>
+          <w:sz w:val="24"/>
+          <w:szCs w:val="24"/>
+        </w:rPr>
+        <w:t>esta</w:t>
+      </w:r>
+      <w:proofErr w:type="spellEnd"/>
+      <w:r>
+        <w:rPr>
+          <w:rFonts w:ascii="Arial" w:hAnsi="Arial" w:cs="Arial"/>
+          <w:sz w:val="24"/>
+          <w:szCs w:val="24"/>
+        </w:rPr>
+        <w:t xml:space="preserve"> completamente conectada con 128 neuronas. En este punto se realiza la clasificación en función de las características aprendidas.</w:t>
       </w:r>
     </w:p>
     <w:p>
@@ -7155,15 +8012,49 @@
           <w:szCs w:val="24"/>
         </w:rPr>
       </w:pPr>
-      <w:r>
-        <w:rPr>
-          <w:rFonts w:ascii="Arial" w:hAnsi="Arial" w:cs="Arial"/>
-          <w:b/>
-          <w:bCs/>
-          <w:sz w:val="24"/>
-          <w:szCs w:val="24"/>
-        </w:rPr>
-        <w:t>Batch Normalization:</w:t>
+      <w:proofErr w:type="spellStart"/>
+      <w:r>
+        <w:rPr>
+          <w:rFonts w:ascii="Arial" w:hAnsi="Arial" w:cs="Arial"/>
+          <w:b/>
+          <w:bCs/>
+          <w:sz w:val="24"/>
+          <w:szCs w:val="24"/>
+        </w:rPr>
+        <w:t>Batch</w:t>
+      </w:r>
+      <w:proofErr w:type="spellEnd"/>
+      <w:r>
+        <w:rPr>
+          <w:rFonts w:ascii="Arial" w:hAnsi="Arial" w:cs="Arial"/>
+          <w:b/>
+          <w:bCs/>
+          <w:sz w:val="24"/>
+          <w:szCs w:val="24"/>
+        </w:rPr>
+        <w:t xml:space="preserve"> </w:t>
+      </w:r>
+      <w:proofErr w:type="spellStart"/>
+      <w:r>
+        <w:rPr>
+          <w:rFonts w:ascii="Arial" w:hAnsi="Arial" w:cs="Arial"/>
+          <w:b/>
+          <w:bCs/>
+          <w:sz w:val="24"/>
+          <w:szCs w:val="24"/>
+        </w:rPr>
+        <w:t>Normalization</w:t>
+      </w:r>
+      <w:proofErr w:type="spellEnd"/>
+      <w:r>
+        <w:rPr>
+          <w:rFonts w:ascii="Arial" w:hAnsi="Arial" w:cs="Arial"/>
+          <w:b/>
+          <w:bCs/>
+          <w:sz w:val="24"/>
+          <w:szCs w:val="24"/>
+        </w:rPr>
+        <w:t>:</w:t>
       </w:r>
       <w:r>
         <w:rPr>
@@ -7189,23 +8080,53 @@
           <w:szCs w:val="24"/>
         </w:rPr>
       </w:pPr>
-      <w:r>
-        <w:rPr>
-          <w:rFonts w:ascii="Arial" w:hAnsi="Arial" w:cs="Arial"/>
-          <w:b/>
-          <w:bCs/>
-          <w:sz w:val="24"/>
-          <w:szCs w:val="24"/>
-        </w:rPr>
-        <w:t>Dropout:</w:t>
-      </w:r>
-      <w:r>
-        <w:rPr>
-          <w:rFonts w:ascii="Arial" w:hAnsi="Arial" w:cs="Arial"/>
-          <w:sz w:val="24"/>
-          <w:szCs w:val="24"/>
-        </w:rPr>
-        <w:t xml:space="preserve"> En este caso desconectamos el 50% de las neuronas para reducir el riesgo de un overfitting.</w:t>
+      <w:proofErr w:type="spellStart"/>
+      <w:r>
+        <w:rPr>
+          <w:rFonts w:ascii="Arial" w:hAnsi="Arial" w:cs="Arial"/>
+          <w:b/>
+          <w:bCs/>
+          <w:sz w:val="24"/>
+          <w:szCs w:val="24"/>
+        </w:rPr>
+        <w:t>Dropout</w:t>
+      </w:r>
+      <w:proofErr w:type="spellEnd"/>
+      <w:r>
+        <w:rPr>
+          <w:rFonts w:ascii="Arial" w:hAnsi="Arial" w:cs="Arial"/>
+          <w:b/>
+          <w:bCs/>
+          <w:sz w:val="24"/>
+          <w:szCs w:val="24"/>
+        </w:rPr>
+        <w:t>:</w:t>
+      </w:r>
+      <w:r>
+        <w:rPr>
+          <w:rFonts w:ascii="Arial" w:hAnsi="Arial" w:cs="Arial"/>
+          <w:sz w:val="24"/>
+          <w:szCs w:val="24"/>
+        </w:rPr>
+        <w:t xml:space="preserve"> En este caso desconectamos el 50% de las neuronas para reducir el riesgo de un </w:t>
+      </w:r>
+      <w:proofErr w:type="spellStart"/>
+      <w:r>
+        <w:rPr>
+          <w:rFonts w:ascii="Arial" w:hAnsi="Arial" w:cs="Arial"/>
+          <w:sz w:val="24"/>
+          <w:szCs w:val="24"/>
+        </w:rPr>
+        <w:t>overfitting</w:t>
+      </w:r>
+      <w:proofErr w:type="spellEnd"/>
+      <w:r>
+        <w:rPr>
+          <w:rFonts w:ascii="Arial" w:hAnsi="Arial" w:cs="Arial"/>
+          <w:sz w:val="24"/>
+          <w:szCs w:val="24"/>
+        </w:rPr>
+        <w:t>.</w:t>
       </w:r>
     </w:p>
     <w:p>
@@ -7239,7 +8160,25 @@
           <w:sz w:val="24"/>
           <w:szCs w:val="24"/>
         </w:rPr>
-        <w:t xml:space="preserve"> La capa de salida tiene 2 neuronas, una para cada clase (mayor o menor). Utilizamos softmax para convertir los valores en probabilidades, permitiendo obtener la clase final.</w:t>
+        <w:t xml:space="preserve"> La capa de salida tiene 2 neuronas, una para cada clase (mayor o menor). Utilizamos </w:t>
+      </w:r>
+      <w:proofErr w:type="spellStart"/>
+      <w:r>
+        <w:rPr>
+          <w:rFonts w:ascii="Arial" w:hAnsi="Arial" w:cs="Arial"/>
+          <w:sz w:val="24"/>
+          <w:szCs w:val="24"/>
+        </w:rPr>
+        <w:t>softmax</w:t>
+      </w:r>
+      <w:proofErr w:type="spellEnd"/>
+      <w:r>
+        <w:rPr>
+          <w:rFonts w:ascii="Arial" w:hAnsi="Arial" w:cs="Arial"/>
+          <w:sz w:val="24"/>
+          <w:szCs w:val="24"/>
+        </w:rPr>
+        <w:t xml:space="preserve"> para convertir los valores en probabilidades, permitiendo obtener la clase final.</w:t>
       </w:r>
     </w:p>
     <w:p>
@@ -7286,7 +8225,25 @@
           <w:sz w:val="24"/>
           <w:szCs w:val="24"/>
         </w:rPr>
-        <w:t>Además del modelo definido anteriormente. Hemos implementado algunas optimizaciones para ayudar al modelo a tener un mejor rendimiento y estabilidad, y evitar el overfitting.</w:t>
+        <w:t xml:space="preserve">Además del modelo definido anteriormente. Hemos implementado algunas optimizaciones para ayudar al modelo a tener un mejor rendimiento y estabilidad, y evitar el </w:t>
+      </w:r>
+      <w:proofErr w:type="spellStart"/>
+      <w:r>
+        <w:rPr>
+          <w:rFonts w:ascii="Arial" w:hAnsi="Arial" w:cs="Arial"/>
+          <w:sz w:val="24"/>
+          <w:szCs w:val="24"/>
+        </w:rPr>
+        <w:t>overfitting</w:t>
+      </w:r>
+      <w:proofErr w:type="spellEnd"/>
+      <w:r>
+        <w:rPr>
+          <w:rFonts w:ascii="Arial" w:hAnsi="Arial" w:cs="Arial"/>
+          <w:sz w:val="24"/>
+          <w:szCs w:val="24"/>
+        </w:rPr>
+        <w:t>.</w:t>
       </w:r>
     </w:p>
     <w:p>
@@ -7321,7 +8278,97 @@
           <w:sz w:val="24"/>
           <w:szCs w:val="24"/>
         </w:rPr>
-        <w:t>Estamos utilizando AdamW, le asignamos un learning rate inicial de 1e-5. Además, estamos definiendo un weight decay de 0.001 para la regularización.</w:t>
+        <w:t xml:space="preserve">Estamos utilizando </w:t>
+      </w:r>
+      <w:proofErr w:type="spellStart"/>
+      <w:r>
+        <w:rPr>
+          <w:rFonts w:ascii="Arial" w:hAnsi="Arial" w:cs="Arial"/>
+          <w:sz w:val="24"/>
+          <w:szCs w:val="24"/>
+        </w:rPr>
+        <w:t>AdamW</w:t>
+      </w:r>
+      <w:proofErr w:type="spellEnd"/>
+      <w:r>
+        <w:rPr>
+          <w:rFonts w:ascii="Arial" w:hAnsi="Arial" w:cs="Arial"/>
+          <w:sz w:val="24"/>
+          <w:szCs w:val="24"/>
+        </w:rPr>
+        <w:t xml:space="preserve">, le asignamos un </w:t>
+      </w:r>
+      <w:proofErr w:type="spellStart"/>
+      <w:r>
+        <w:rPr>
+          <w:rFonts w:ascii="Arial" w:hAnsi="Arial" w:cs="Arial"/>
+          <w:sz w:val="24"/>
+          <w:szCs w:val="24"/>
+        </w:rPr>
+        <w:t>learning</w:t>
+      </w:r>
+      <w:proofErr w:type="spellEnd"/>
+      <w:r>
+        <w:rPr>
+          <w:rFonts w:ascii="Arial" w:hAnsi="Arial" w:cs="Arial"/>
+          <w:sz w:val="24"/>
+          <w:szCs w:val="24"/>
+        </w:rPr>
+        <w:t xml:space="preserve"> </w:t>
+      </w:r>
+      <w:proofErr w:type="spellStart"/>
+      <w:r>
+        <w:rPr>
+          <w:rFonts w:ascii="Arial" w:hAnsi="Arial" w:cs="Arial"/>
+          <w:sz w:val="24"/>
+          <w:szCs w:val="24"/>
+        </w:rPr>
+        <w:t>rate</w:t>
+      </w:r>
+      <w:proofErr w:type="spellEnd"/>
+      <w:r>
+        <w:rPr>
+          <w:rFonts w:ascii="Arial" w:hAnsi="Arial" w:cs="Arial"/>
+          <w:sz w:val="24"/>
+          <w:szCs w:val="24"/>
+        </w:rPr>
+        <w:t xml:space="preserve"> inicial de 1e-5. Además, estamos definiendo un </w:t>
+      </w:r>
+      <w:proofErr w:type="spellStart"/>
+      <w:r>
+        <w:rPr>
+          <w:rFonts w:ascii="Arial" w:hAnsi="Arial" w:cs="Arial"/>
+          <w:sz w:val="24"/>
+          <w:szCs w:val="24"/>
+        </w:rPr>
+        <w:t>weight</w:t>
+      </w:r>
+      <w:proofErr w:type="spellEnd"/>
+      <w:r>
+        <w:rPr>
+          <w:rFonts w:ascii="Arial" w:hAnsi="Arial" w:cs="Arial"/>
+          <w:sz w:val="24"/>
+          <w:szCs w:val="24"/>
+        </w:rPr>
+        <w:t xml:space="preserve"> </w:t>
+      </w:r>
+      <w:proofErr w:type="spellStart"/>
+      <w:r>
+        <w:rPr>
+          <w:rFonts w:ascii="Arial" w:hAnsi="Arial" w:cs="Arial"/>
+          <w:sz w:val="24"/>
+          <w:szCs w:val="24"/>
+        </w:rPr>
+        <w:t>decay</w:t>
+      </w:r>
+      <w:proofErr w:type="spellEnd"/>
+      <w:r>
+        <w:rPr>
+          <w:rFonts w:ascii="Arial" w:hAnsi="Arial" w:cs="Arial"/>
+          <w:sz w:val="24"/>
+          <w:szCs w:val="24"/>
+        </w:rPr>
+        <w:t xml:space="preserve"> de 0.001 para la regularización.</w:t>
       </w:r>
     </w:p>
     <w:p>
@@ -7400,7 +8447,29 @@
           <w:sz w:val="20"/>
           <w:szCs w:val="20"/>
         </w:rPr>
-        <w:t>Figura 3.1. Optimizador AdamW para el modelo.</w:t>
+        <w:t xml:space="preserve">Figura 3.1. Optimizador </w:t>
+      </w:r>
+      <w:proofErr w:type="spellStart"/>
+      <w:r>
+        <w:rPr>
+          <w:rFonts w:ascii="Arial" w:hAnsi="Arial" w:cs="Arial"/>
+          <w:b/>
+          <w:bCs/>
+          <w:sz w:val="20"/>
+          <w:szCs w:val="20"/>
+        </w:rPr>
+        <w:t>AdamW</w:t>
+      </w:r>
+      <w:proofErr w:type="spellEnd"/>
+      <w:r>
+        <w:rPr>
+          <w:rFonts w:ascii="Arial" w:hAnsi="Arial" w:cs="Arial"/>
+          <w:b/>
+          <w:bCs/>
+          <w:sz w:val="20"/>
+          <w:szCs w:val="20"/>
+        </w:rPr>
+        <w:t xml:space="preserve"> para el modelo.</w:t>
       </w:r>
     </w:p>
     <w:p>
@@ -7418,23 +8487,125 @@
           <w:szCs w:val="24"/>
         </w:rPr>
       </w:pPr>
-      <w:r>
-        <w:rPr>
-          <w:rFonts w:ascii="Arial" w:hAnsi="Arial" w:cs="Arial"/>
-          <w:b/>
-          <w:bCs/>
-          <w:sz w:val="24"/>
-          <w:szCs w:val="24"/>
-        </w:rPr>
-        <w:t xml:space="preserve">Checkpoint para el mejor modelo: </w:t>
-      </w:r>
-      <w:r>
-        <w:rPr>
-          <w:rFonts w:ascii="Arial" w:hAnsi="Arial" w:cs="Arial"/>
-          <w:sz w:val="24"/>
-          <w:szCs w:val="24"/>
-        </w:rPr>
-        <w:t>Este nos permite guardar el resultado de los modelos en cada epoch, en cada uno de los pasos del entrenamiento, el callback analiza la precisión en validation en el epoch actual, y si el resultado es mejor que el epoch anterior, entonces el modelo se guarda y nos permitirá utilizar ese modelo guardado para las predicciones.</w:t>
+      <w:proofErr w:type="spellStart"/>
+      <w:r>
+        <w:rPr>
+          <w:rFonts w:ascii="Arial" w:hAnsi="Arial" w:cs="Arial"/>
+          <w:b/>
+          <w:bCs/>
+          <w:sz w:val="24"/>
+          <w:szCs w:val="24"/>
+        </w:rPr>
+        <w:t>Checkpoint</w:t>
+      </w:r>
+      <w:proofErr w:type="spellEnd"/>
+      <w:r>
+        <w:rPr>
+          <w:rFonts w:ascii="Arial" w:hAnsi="Arial" w:cs="Arial"/>
+          <w:b/>
+          <w:bCs/>
+          <w:sz w:val="24"/>
+          <w:szCs w:val="24"/>
+        </w:rPr>
+        <w:t xml:space="preserve"> para el mejor modelo: </w:t>
+      </w:r>
+      <w:r>
+        <w:rPr>
+          <w:rFonts w:ascii="Arial" w:hAnsi="Arial" w:cs="Arial"/>
+          <w:sz w:val="24"/>
+          <w:szCs w:val="24"/>
+        </w:rPr>
+        <w:t xml:space="preserve">Este nos permite guardar el resultado de los modelos en cada </w:t>
+      </w:r>
+      <w:proofErr w:type="spellStart"/>
+      <w:r>
+        <w:rPr>
+          <w:rFonts w:ascii="Arial" w:hAnsi="Arial" w:cs="Arial"/>
+          <w:sz w:val="24"/>
+          <w:szCs w:val="24"/>
+        </w:rPr>
+        <w:t>epoch</w:t>
+      </w:r>
+      <w:proofErr w:type="spellEnd"/>
+      <w:r>
+        <w:rPr>
+          <w:rFonts w:ascii="Arial" w:hAnsi="Arial" w:cs="Arial"/>
+          <w:sz w:val="24"/>
+          <w:szCs w:val="24"/>
+        </w:rPr>
+        <w:t xml:space="preserve">, en cada uno de los pasos del entrenamiento, el </w:t>
+      </w:r>
+      <w:proofErr w:type="spellStart"/>
+      <w:r>
+        <w:rPr>
+          <w:rFonts w:ascii="Arial" w:hAnsi="Arial" w:cs="Arial"/>
+          <w:sz w:val="24"/>
+          <w:szCs w:val="24"/>
+        </w:rPr>
+        <w:t>callback</w:t>
+      </w:r>
+      <w:proofErr w:type="spellEnd"/>
+      <w:r>
+        <w:rPr>
+          <w:rFonts w:ascii="Arial" w:hAnsi="Arial" w:cs="Arial"/>
+          <w:sz w:val="24"/>
+          <w:szCs w:val="24"/>
+        </w:rPr>
+        <w:t xml:space="preserve"> analiza la precisión en </w:t>
+      </w:r>
+      <w:proofErr w:type="spellStart"/>
+      <w:r>
+        <w:rPr>
+          <w:rFonts w:ascii="Arial" w:hAnsi="Arial" w:cs="Arial"/>
+          <w:sz w:val="24"/>
+          <w:szCs w:val="24"/>
+        </w:rPr>
+        <w:t>validation</w:t>
+      </w:r>
+      <w:proofErr w:type="spellEnd"/>
+      <w:r>
+        <w:rPr>
+          <w:rFonts w:ascii="Arial" w:hAnsi="Arial" w:cs="Arial"/>
+          <w:sz w:val="24"/>
+          <w:szCs w:val="24"/>
+        </w:rPr>
+        <w:t xml:space="preserve"> en el </w:t>
+      </w:r>
+      <w:proofErr w:type="spellStart"/>
+      <w:r>
+        <w:rPr>
+          <w:rFonts w:ascii="Arial" w:hAnsi="Arial" w:cs="Arial"/>
+          <w:sz w:val="24"/>
+          <w:szCs w:val="24"/>
+        </w:rPr>
+        <w:t>epoch</w:t>
+      </w:r>
+      <w:proofErr w:type="spellEnd"/>
+      <w:r>
+        <w:rPr>
+          <w:rFonts w:ascii="Arial" w:hAnsi="Arial" w:cs="Arial"/>
+          <w:sz w:val="24"/>
+          <w:szCs w:val="24"/>
+        </w:rPr>
+        <w:t xml:space="preserve"> actual, y si el resultado es mejor que el </w:t>
+      </w:r>
+      <w:proofErr w:type="spellStart"/>
+      <w:r>
+        <w:rPr>
+          <w:rFonts w:ascii="Arial" w:hAnsi="Arial" w:cs="Arial"/>
+          <w:sz w:val="24"/>
+          <w:szCs w:val="24"/>
+        </w:rPr>
+        <w:t>epoch</w:t>
+      </w:r>
+      <w:proofErr w:type="spellEnd"/>
+      <w:r>
+        <w:rPr>
+          <w:rFonts w:ascii="Arial" w:hAnsi="Arial" w:cs="Arial"/>
+          <w:sz w:val="24"/>
+          <w:szCs w:val="24"/>
+        </w:rPr>
+        <w:t xml:space="preserve"> anterior, entonces el modelo se guarda y nos permitirá utilizar ese modelo guardado para las predicciones.</w:t>
       </w:r>
     </w:p>
     <w:p>
@@ -7511,7 +8682,29 @@
           <w:sz w:val="20"/>
           <w:szCs w:val="20"/>
         </w:rPr>
-        <w:t>Figura 3.2. Callback para guardar el mejor modelo durante el entrenamiento.</w:t>
+        <w:t xml:space="preserve">Figura 3.2. </w:t>
+      </w:r>
+      <w:proofErr w:type="spellStart"/>
+      <w:r>
+        <w:rPr>
+          <w:rFonts w:ascii="Arial" w:hAnsi="Arial" w:cs="Arial"/>
+          <w:b/>
+          <w:bCs/>
+          <w:sz w:val="20"/>
+          <w:szCs w:val="20"/>
+        </w:rPr>
+        <w:t>Callback</w:t>
+      </w:r>
+      <w:proofErr w:type="spellEnd"/>
+      <w:r>
+        <w:rPr>
+          <w:rFonts w:ascii="Arial" w:hAnsi="Arial" w:cs="Arial"/>
+          <w:b/>
+          <w:bCs/>
+          <w:sz w:val="20"/>
+          <w:szCs w:val="20"/>
+        </w:rPr>
+        <w:t xml:space="preserve"> para guardar el mejor modelo durante el entrenamiento.</w:t>
       </w:r>
     </w:p>
     <w:p>
@@ -7529,31 +8722,133 @@
           <w:szCs w:val="24"/>
         </w:rPr>
       </w:pPr>
-      <w:r>
-        <w:rPr>
-          <w:rFonts w:ascii="Arial" w:hAnsi="Arial" w:cs="Arial"/>
-          <w:b/>
-          <w:bCs/>
-          <w:sz w:val="24"/>
-          <w:szCs w:val="24"/>
-        </w:rPr>
-        <w:t xml:space="preserve">Callback para reducir el learning rate: </w:t>
-      </w:r>
-      <w:r>
-        <w:rPr>
-          <w:rFonts w:ascii="Arial" w:hAnsi="Arial" w:cs="Arial"/>
-          <w:sz w:val="24"/>
-          <w:szCs w:val="24"/>
-        </w:rPr>
-        <w:t>Utilizamos una instancia de ReduceLROnPlateau</w:t>
-      </w:r>
-      <w:r>
-        <w:rPr>
-          <w:rFonts w:ascii="Arial" w:hAnsi="Arial" w:cs="Arial"/>
-          <w:sz w:val="24"/>
-          <w:szCs w:val="24"/>
-        </w:rPr>
-        <w:t>, como su nombre sugiere, reducimos el learning rate durante el entrenamiento cuando el modelo deja de mejorar, lo que puede ayudar a salir de mínimos locales y mejorar el rendimiento en general.</w:t>
+      <w:proofErr w:type="spellStart"/>
+      <w:r>
+        <w:rPr>
+          <w:rFonts w:ascii="Arial" w:hAnsi="Arial" w:cs="Arial"/>
+          <w:b/>
+          <w:bCs/>
+          <w:sz w:val="24"/>
+          <w:szCs w:val="24"/>
+        </w:rPr>
+        <w:t>Callback</w:t>
+      </w:r>
+      <w:proofErr w:type="spellEnd"/>
+      <w:r>
+        <w:rPr>
+          <w:rFonts w:ascii="Arial" w:hAnsi="Arial" w:cs="Arial"/>
+          <w:b/>
+          <w:bCs/>
+          <w:sz w:val="24"/>
+          <w:szCs w:val="24"/>
+        </w:rPr>
+        <w:t xml:space="preserve"> para reducir el </w:t>
+      </w:r>
+      <w:proofErr w:type="spellStart"/>
+      <w:r>
+        <w:rPr>
+          <w:rFonts w:ascii="Arial" w:hAnsi="Arial" w:cs="Arial"/>
+          <w:b/>
+          <w:bCs/>
+          <w:sz w:val="24"/>
+          <w:szCs w:val="24"/>
+        </w:rPr>
+        <w:t>learning</w:t>
+      </w:r>
+      <w:proofErr w:type="spellEnd"/>
+      <w:r>
+        <w:rPr>
+          <w:rFonts w:ascii="Arial" w:hAnsi="Arial" w:cs="Arial"/>
+          <w:b/>
+          <w:bCs/>
+          <w:sz w:val="24"/>
+          <w:szCs w:val="24"/>
+        </w:rPr>
+        <w:t xml:space="preserve"> </w:t>
+      </w:r>
+      <w:proofErr w:type="spellStart"/>
+      <w:r>
+        <w:rPr>
+          <w:rFonts w:ascii="Arial" w:hAnsi="Arial" w:cs="Arial"/>
+          <w:b/>
+          <w:bCs/>
+          <w:sz w:val="24"/>
+          <w:szCs w:val="24"/>
+        </w:rPr>
+        <w:t>rate</w:t>
+      </w:r>
+      <w:proofErr w:type="spellEnd"/>
+      <w:r>
+        <w:rPr>
+          <w:rFonts w:ascii="Arial" w:hAnsi="Arial" w:cs="Arial"/>
+          <w:b/>
+          <w:bCs/>
+          <w:sz w:val="24"/>
+          <w:szCs w:val="24"/>
+        </w:rPr>
+        <w:t xml:space="preserve">: </w:t>
+      </w:r>
+      <w:r>
+        <w:rPr>
+          <w:rFonts w:ascii="Arial" w:hAnsi="Arial" w:cs="Arial"/>
+          <w:sz w:val="24"/>
+          <w:szCs w:val="24"/>
+        </w:rPr>
+        <w:t xml:space="preserve">Utilizamos una instancia de </w:t>
+      </w:r>
+      <w:proofErr w:type="spellStart"/>
+      <w:r>
+        <w:rPr>
+          <w:rFonts w:ascii="Arial" w:hAnsi="Arial" w:cs="Arial"/>
+          <w:sz w:val="24"/>
+          <w:szCs w:val="24"/>
+        </w:rPr>
+        <w:t>ReduceLROnPlateau</w:t>
+      </w:r>
+      <w:proofErr w:type="spellEnd"/>
+      <w:r>
+        <w:rPr>
+          <w:rFonts w:ascii="Arial" w:hAnsi="Arial" w:cs="Arial"/>
+          <w:sz w:val="24"/>
+          <w:szCs w:val="24"/>
+        </w:rPr>
+        <w:t xml:space="preserve">, como su nombre sugiere, reducimos el </w:t>
+      </w:r>
+      <w:proofErr w:type="spellStart"/>
+      <w:r>
+        <w:rPr>
+          <w:rFonts w:ascii="Arial" w:hAnsi="Arial" w:cs="Arial"/>
+          <w:sz w:val="24"/>
+          <w:szCs w:val="24"/>
+        </w:rPr>
+        <w:t>learning</w:t>
+      </w:r>
+      <w:proofErr w:type="spellEnd"/>
+      <w:r>
+        <w:rPr>
+          <w:rFonts w:ascii="Arial" w:hAnsi="Arial" w:cs="Arial"/>
+          <w:sz w:val="24"/>
+          <w:szCs w:val="24"/>
+        </w:rPr>
+        <w:t xml:space="preserve"> </w:t>
+      </w:r>
+      <w:proofErr w:type="spellStart"/>
+      <w:r>
+        <w:rPr>
+          <w:rFonts w:ascii="Arial" w:hAnsi="Arial" w:cs="Arial"/>
+          <w:sz w:val="24"/>
+          <w:szCs w:val="24"/>
+        </w:rPr>
+        <w:t>rate</w:t>
+      </w:r>
+      <w:proofErr w:type="spellEnd"/>
+      <w:r>
+        <w:rPr>
+          <w:rFonts w:ascii="Arial" w:hAnsi="Arial" w:cs="Arial"/>
+          <w:sz w:val="24"/>
+          <w:szCs w:val="24"/>
+        </w:rPr>
+        <w:t xml:space="preserve"> durante el entrenamiento cuando el modelo deja de mejorar, lo que puede ayudar a salir de mínimos locales y mejorar el rendimiento en general.</w:t>
       </w:r>
     </w:p>
     <w:p>
@@ -7630,7 +8925,73 @@
           <w:sz w:val="20"/>
           <w:szCs w:val="20"/>
         </w:rPr>
-        <w:t>Figura 3.3. Callback para reducir el learning rate.</w:t>
+        <w:t xml:space="preserve">Figura 3.3. </w:t>
+      </w:r>
+      <w:proofErr w:type="spellStart"/>
+      <w:r>
+        <w:rPr>
+          <w:rFonts w:ascii="Arial" w:hAnsi="Arial" w:cs="Arial"/>
+          <w:b/>
+          <w:bCs/>
+          <w:sz w:val="20"/>
+          <w:szCs w:val="20"/>
+        </w:rPr>
+        <w:t>Callback</w:t>
+      </w:r>
+      <w:proofErr w:type="spellEnd"/>
+      <w:r>
+        <w:rPr>
+          <w:rFonts w:ascii="Arial" w:hAnsi="Arial" w:cs="Arial"/>
+          <w:b/>
+          <w:bCs/>
+          <w:sz w:val="20"/>
+          <w:szCs w:val="20"/>
+        </w:rPr>
+        <w:t xml:space="preserve"> para reducir el </w:t>
+      </w:r>
+      <w:proofErr w:type="spellStart"/>
+      <w:r>
+        <w:rPr>
+          <w:rFonts w:ascii="Arial" w:hAnsi="Arial" w:cs="Arial"/>
+          <w:b/>
+          <w:bCs/>
+          <w:sz w:val="20"/>
+          <w:szCs w:val="20"/>
+        </w:rPr>
+        <w:t>learning</w:t>
+      </w:r>
+      <w:proofErr w:type="spellEnd"/>
+      <w:r>
+        <w:rPr>
+          <w:rFonts w:ascii="Arial" w:hAnsi="Arial" w:cs="Arial"/>
+          <w:b/>
+          <w:bCs/>
+          <w:sz w:val="20"/>
+          <w:szCs w:val="20"/>
+        </w:rPr>
+        <w:t xml:space="preserve"> </w:t>
+      </w:r>
+      <w:proofErr w:type="spellStart"/>
+      <w:r>
+        <w:rPr>
+          <w:rFonts w:ascii="Arial" w:hAnsi="Arial" w:cs="Arial"/>
+          <w:b/>
+          <w:bCs/>
+          <w:sz w:val="20"/>
+          <w:szCs w:val="20"/>
+        </w:rPr>
+        <w:t>rate</w:t>
+      </w:r>
+      <w:proofErr w:type="spellEnd"/>
+      <w:r>
+        <w:rPr>
+          <w:rFonts w:ascii="Arial" w:hAnsi="Arial" w:cs="Arial"/>
+          <w:b/>
+          <w:bCs/>
+          <w:sz w:val="20"/>
+          <w:szCs w:val="20"/>
+        </w:rPr>
+        <w:t>.</w:t>
       </w:r>
     </w:p>
     <w:p>
@@ -7714,7 +9075,43 @@
           <w:sz w:val="24"/>
           <w:szCs w:val="24"/>
         </w:rPr>
-        <w:t>Para el entrenamiento del modelo hemos utilizado un total de 50 epochs, y un batch_size de 32, el cual establece el tamaño de la cantidad de muestras que se procesan antes de actualizar los parámetros del modelo. Con ese tamaño definido, el modelo ajustará los pesos cada vez que haya procesado 32 muestras.</w:t>
+        <w:t xml:space="preserve">Para el entrenamiento del modelo hemos utilizado un total de 50 </w:t>
+      </w:r>
+      <w:proofErr w:type="spellStart"/>
+      <w:r>
+        <w:rPr>
+          <w:rFonts w:ascii="Arial" w:hAnsi="Arial" w:cs="Arial"/>
+          <w:sz w:val="24"/>
+          <w:szCs w:val="24"/>
+        </w:rPr>
+        <w:t>epochs</w:t>
+      </w:r>
+      <w:proofErr w:type="spellEnd"/>
+      <w:r>
+        <w:rPr>
+          <w:rFonts w:ascii="Arial" w:hAnsi="Arial" w:cs="Arial"/>
+          <w:sz w:val="24"/>
+          <w:szCs w:val="24"/>
+        </w:rPr>
+        <w:t xml:space="preserve">, y un </w:t>
+      </w:r>
+      <w:proofErr w:type="spellStart"/>
+      <w:r>
+        <w:rPr>
+          <w:rFonts w:ascii="Arial" w:hAnsi="Arial" w:cs="Arial"/>
+          <w:sz w:val="24"/>
+          <w:szCs w:val="24"/>
+        </w:rPr>
+        <w:t>batch_size</w:t>
+      </w:r>
+      <w:proofErr w:type="spellEnd"/>
+      <w:r>
+        <w:rPr>
+          <w:rFonts w:ascii="Arial" w:hAnsi="Arial" w:cs="Arial"/>
+          <w:sz w:val="24"/>
+          <w:szCs w:val="24"/>
+        </w:rPr>
+        <w:t xml:space="preserve"> de 32, el cual establece el tamaño de la cantidad de muestras que se procesan antes de actualizar los parámetros del modelo. Con ese tamaño definido, el modelo ajustará los pesos cada vez que haya procesado 32 muestras.</w:t>
       </w:r>
     </w:p>
     <w:p>
@@ -7790,7 +9187,7 @@
           <w:noProof/>
         </w:rPr>
         <w:drawing>
-          <wp:inline distT="0" distB="0" distL="0" distR="0" wp14:anchorId="1C345F73" wp14:editId="404603F5">
+          <wp:inline distT="0" distB="0" distL="0" distR="0" wp14:anchorId="1C345F73" wp14:editId="31ACD3D2">
             <wp:extent cx="4966854" cy="327639"/>
             <wp:effectExtent l="0" t="0" r="0" b="0"/>
             <wp:docPr id="1204614494" name="Imagen 18" descr="Vista previa de imagen"/>
@@ -7859,7 +9256,29 @@
           <w:sz w:val="20"/>
           <w:szCs w:val="20"/>
         </w:rPr>
-        <w:t>Figura 4.0. Epoch del mejor modelo adquirido durante el entrenamiento</w:t>
+        <w:t xml:space="preserve">Figura 4.0. </w:t>
+      </w:r>
+      <w:proofErr w:type="spellStart"/>
+      <w:r>
+        <w:rPr>
+          <w:rFonts w:ascii="Arial" w:hAnsi="Arial" w:cs="Arial"/>
+          <w:b/>
+          <w:bCs/>
+          <w:sz w:val="20"/>
+          <w:szCs w:val="20"/>
+        </w:rPr>
+        <w:t>Epoch</w:t>
+      </w:r>
+      <w:proofErr w:type="spellEnd"/>
+      <w:r>
+        <w:rPr>
+          <w:rFonts w:ascii="Arial" w:hAnsi="Arial" w:cs="Arial"/>
+          <w:b/>
+          <w:bCs/>
+          <w:sz w:val="20"/>
+          <w:szCs w:val="20"/>
+        </w:rPr>
+        <w:t xml:space="preserve"> del mejor modelo adquirido durante el entrenamiento</w:t>
       </w:r>
     </w:p>
     <w:p>
@@ -7911,15 +9330,27 @@
           <w:szCs w:val="24"/>
         </w:rPr>
       </w:pPr>
-      <w:r>
-        <w:rPr>
-          <w:rFonts w:ascii="Arial" w:hAnsi="Arial" w:cs="Arial"/>
-          <w:b/>
-          <w:bCs/>
-          <w:sz w:val="24"/>
-          <w:szCs w:val="24"/>
-        </w:rPr>
-        <w:t>Validation R^2 → 94%:</w:t>
+      <w:proofErr w:type="spellStart"/>
+      <w:r>
+        <w:rPr>
+          <w:rFonts w:ascii="Arial" w:hAnsi="Arial" w:cs="Arial"/>
+          <w:b/>
+          <w:bCs/>
+          <w:sz w:val="24"/>
+          <w:szCs w:val="24"/>
+        </w:rPr>
+        <w:t>Validation</w:t>
+      </w:r>
+      <w:proofErr w:type="spellEnd"/>
+      <w:r>
+        <w:rPr>
+          <w:rFonts w:ascii="Arial" w:hAnsi="Arial" w:cs="Arial"/>
+          <w:b/>
+          <w:bCs/>
+          <w:sz w:val="24"/>
+          <w:szCs w:val="24"/>
+        </w:rPr>
+        <w:t xml:space="preserve"> R^2 → 94%:</w:t>
       </w:r>
       <w:r>
         <w:rPr>
@@ -7937,7 +9368,25 @@
           <w:sz w:val="24"/>
           <w:szCs w:val="24"/>
         </w:rPr>
-        <w:t>La precisión en validation nos dice que tenemos un buen indicador de cómo el modelo podría funcionar con datos nuevos, en este caso, nos dice que el modelo podría ser efectivo para acordes nuevos e identificar si su tónica es mayor o menor.</w:t>
+        <w:t xml:space="preserve">La precisión en </w:t>
+      </w:r>
+      <w:proofErr w:type="spellStart"/>
+      <w:r>
+        <w:rPr>
+          <w:rFonts w:ascii="Arial" w:hAnsi="Arial" w:cs="Arial"/>
+          <w:sz w:val="24"/>
+          <w:szCs w:val="24"/>
+        </w:rPr>
+        <w:t>validation</w:t>
+      </w:r>
+      <w:proofErr w:type="spellEnd"/>
+      <w:r>
+        <w:rPr>
+          <w:rFonts w:ascii="Arial" w:hAnsi="Arial" w:cs="Arial"/>
+          <w:sz w:val="24"/>
+          <w:szCs w:val="24"/>
+        </w:rPr>
+        <w:t xml:space="preserve"> nos dice que tenemos un buen indicador de cómo el modelo podría funcionar con datos nuevos, en este caso, nos dice que el modelo podría ser efectivo para acordes nuevos e identificar si su tónica es mayor o menor.</w:t>
       </w:r>
     </w:p>
     <w:p>
@@ -7954,7 +9403,25 @@
           <w:sz w:val="24"/>
           <w:szCs w:val="24"/>
         </w:rPr>
-        <w:t>La diferencia entre ambas precisiones es pequeña. Esto es un resultado positivo, ya que una diferencia más alta nos indicaría que el modelo tiene overfitting. Y en nuestro modelo, la diferencia es pequeña como para sugerir</w:t>
+        <w:t xml:space="preserve">La diferencia entre ambas precisiones es pequeña. Esto es un resultado positivo, ya que una diferencia más alta nos indicaría que el modelo tiene </w:t>
+      </w:r>
+      <w:proofErr w:type="spellStart"/>
+      <w:r>
+        <w:rPr>
+          <w:rFonts w:ascii="Arial" w:hAnsi="Arial" w:cs="Arial"/>
+          <w:sz w:val="24"/>
+          <w:szCs w:val="24"/>
+        </w:rPr>
+        <w:t>overfitting</w:t>
+      </w:r>
+      <w:proofErr w:type="spellEnd"/>
+      <w:r>
+        <w:rPr>
+          <w:rFonts w:ascii="Arial" w:hAnsi="Arial" w:cs="Arial"/>
+          <w:sz w:val="24"/>
+          <w:szCs w:val="24"/>
+        </w:rPr>
+        <w:t>. Y en nuestro modelo, la diferencia es pequeña como para sugerir</w:t>
       </w:r>
       <w:r>
         <w:rPr>
@@ -8042,8 +9509,20 @@
           <w:sz w:val="20"/>
           <w:szCs w:val="20"/>
         </w:rPr>
-        <w:t>Figura 4.1. Visualización de la precisión en Training y Validation</w:t>
-      </w:r>
+        <w:t xml:space="preserve">Figura 4.1. Visualización de la precisión en Training y </w:t>
+      </w:r>
+      <w:proofErr w:type="spellStart"/>
+      <w:r>
+        <w:rPr>
+          <w:rFonts w:ascii="Arial" w:hAnsi="Arial" w:cs="Arial"/>
+          <w:b/>
+          <w:bCs/>
+          <w:sz w:val="20"/>
+          <w:szCs w:val="20"/>
+        </w:rPr>
+        <w:t>Validation</w:t>
+      </w:r>
+      <w:proofErr w:type="spellEnd"/>
     </w:p>
     <w:p>
       <w:pPr>
@@ -8123,15 +9602,27 @@
           <w:szCs w:val="24"/>
         </w:rPr>
       </w:pPr>
-      <w:r>
-        <w:rPr>
-          <w:rFonts w:ascii="Arial" w:hAnsi="Arial" w:cs="Arial"/>
-          <w:b/>
-          <w:bCs/>
-          <w:sz w:val="24"/>
-          <w:szCs w:val="24"/>
-        </w:rPr>
-        <w:t xml:space="preserve">Validation → 0.1773: </w:t>
+      <w:proofErr w:type="spellStart"/>
+      <w:r>
+        <w:rPr>
+          <w:rFonts w:ascii="Arial" w:hAnsi="Arial" w:cs="Arial"/>
+          <w:b/>
+          <w:bCs/>
+          <w:sz w:val="24"/>
+          <w:szCs w:val="24"/>
+        </w:rPr>
+        <w:t>Validation</w:t>
+      </w:r>
+      <w:proofErr w:type="spellEnd"/>
+      <w:r>
+        <w:rPr>
+          <w:rFonts w:ascii="Arial" w:hAnsi="Arial" w:cs="Arial"/>
+          <w:b/>
+          <w:bCs/>
+          <w:sz w:val="24"/>
+          <w:szCs w:val="24"/>
+        </w:rPr>
+        <w:t xml:space="preserve"> → 0.1773: </w:t>
       </w:r>
       <w:r>
         <w:rPr>
@@ -8155,7 +9646,43 @@
           <w:sz w:val="24"/>
           <w:szCs w:val="24"/>
         </w:rPr>
-        <w:t>La diferencia entre training y validation sugiere que el modelo está funcionando bien, aunque esta diferencia nos dice que el modelo tiene un pequeño margen para mejorar su capacidad de generalización. Pero en general, nos indica que el problema de overfitting es mínimo.</w:t>
+        <w:t xml:space="preserve">La diferencia entre training y </w:t>
+      </w:r>
+      <w:proofErr w:type="spellStart"/>
+      <w:r>
+        <w:rPr>
+          <w:rFonts w:ascii="Arial" w:hAnsi="Arial" w:cs="Arial"/>
+          <w:sz w:val="24"/>
+          <w:szCs w:val="24"/>
+        </w:rPr>
+        <w:t>validation</w:t>
+      </w:r>
+      <w:proofErr w:type="spellEnd"/>
+      <w:r>
+        <w:rPr>
+          <w:rFonts w:ascii="Arial" w:hAnsi="Arial" w:cs="Arial"/>
+          <w:sz w:val="24"/>
+          <w:szCs w:val="24"/>
+        </w:rPr>
+        <w:t xml:space="preserve"> sugiere que el modelo está funcionando bien, aunque esta diferencia nos dice que el modelo tiene un pequeño margen para mejorar su capacidad de generalización. Pero en general, nos indica que el problema de </w:t>
+      </w:r>
+      <w:proofErr w:type="spellStart"/>
+      <w:r>
+        <w:rPr>
+          <w:rFonts w:ascii="Arial" w:hAnsi="Arial" w:cs="Arial"/>
+          <w:sz w:val="24"/>
+          <w:szCs w:val="24"/>
+        </w:rPr>
+        <w:t>overfitting</w:t>
+      </w:r>
+      <w:proofErr w:type="spellEnd"/>
+      <w:r>
+        <w:rPr>
+          <w:rFonts w:ascii="Arial" w:hAnsi="Arial" w:cs="Arial"/>
+          <w:sz w:val="24"/>
+          <w:szCs w:val="24"/>
+        </w:rPr>
+        <w:t xml:space="preserve"> es mínimo.</w:t>
       </w:r>
       <w:r>
         <w:rPr>
@@ -8235,8 +9762,20 @@
           <w:sz w:val="20"/>
           <w:szCs w:val="20"/>
         </w:rPr>
-        <w:t>Figura 4.2. Visualización de la pérdida en Training y Validation</w:t>
-      </w:r>
+        <w:t xml:space="preserve">Figura 4.2. Visualización de la pérdida en Training y </w:t>
+      </w:r>
+      <w:proofErr w:type="spellStart"/>
+      <w:r>
+        <w:rPr>
+          <w:rFonts w:ascii="Arial" w:hAnsi="Arial" w:cs="Arial"/>
+          <w:b/>
+          <w:bCs/>
+          <w:sz w:val="20"/>
+          <w:szCs w:val="20"/>
+        </w:rPr>
+        <w:t>Validation</w:t>
+      </w:r>
+      <w:proofErr w:type="spellEnd"/>
     </w:p>
     <w:p>
       <w:pPr>
@@ -8262,9 +9801,22 @@
           <w:sz w:val="26"/>
           <w:szCs w:val="26"/>
         </w:rPr>
-        <w:t>Desempeño en Testing</w:t>
+        <w:t xml:space="preserve">Desempeño en </w:t>
+      </w:r>
+      <w:proofErr w:type="spellStart"/>
+      <w:r>
+        <w:rPr>
+          <w:rFonts w:ascii="Arial" w:hAnsi="Arial" w:cs="Arial"/>
+          <w:b/>
+          <w:bCs/>
+          <w:color w:val="000000" w:themeColor="text1"/>
+          <w:sz w:val="26"/>
+          <w:szCs w:val="26"/>
+        </w:rPr>
+        <w:t>Testing</w:t>
       </w:r>
       <w:bookmarkEnd w:id="11"/>
+      <w:proofErr w:type="spellEnd"/>
     </w:p>
     <w:p>
       <w:pPr>
@@ -8339,8 +9891,20 @@
           <w:sz w:val="20"/>
           <w:szCs w:val="20"/>
         </w:rPr>
-        <w:t>Figura 4.3. Desempeño del modelo en Testing</w:t>
-      </w:r>
+        <w:t xml:space="preserve">Figura 4.3. Desempeño del modelo en </w:t>
+      </w:r>
+      <w:proofErr w:type="spellStart"/>
+      <w:r>
+        <w:rPr>
+          <w:rFonts w:ascii="Arial" w:hAnsi="Arial" w:cs="Arial"/>
+          <w:b/>
+          <w:bCs/>
+          <w:sz w:val="20"/>
+          <w:szCs w:val="20"/>
+        </w:rPr>
+        <w:t>Testing</w:t>
+      </w:r>
+      <w:proofErr w:type="spellEnd"/>
     </w:p>
     <w:p>
       <w:pPr>
@@ -8357,7 +9921,61 @@
           <w:sz w:val="24"/>
           <w:szCs w:val="24"/>
         </w:rPr>
-        <w:t xml:space="preserve">Adicional al análisis del desempeño en Training y Validation, hemos separado parte del dataset en Testing para probar y realizar predicciones rápidas. Al evaluar nuestro modelo, obtuvimos una precisión del 92.16%, con una pérdida de 0.3465. Lo que nos permite decir que el modelo en general tiene un buen desempeño, la </w:t>
+        <w:t xml:space="preserve">Adicional al análisis del desempeño en Training y </w:t>
+      </w:r>
+      <w:proofErr w:type="spellStart"/>
+      <w:r>
+        <w:rPr>
+          <w:rFonts w:ascii="Arial" w:hAnsi="Arial" w:cs="Arial"/>
+          <w:sz w:val="24"/>
+          <w:szCs w:val="24"/>
+        </w:rPr>
+        <w:t>Validation</w:t>
+      </w:r>
+      <w:proofErr w:type="spellEnd"/>
+      <w:r>
+        <w:rPr>
+          <w:rFonts w:ascii="Arial" w:hAnsi="Arial" w:cs="Arial"/>
+          <w:sz w:val="24"/>
+          <w:szCs w:val="24"/>
+        </w:rPr>
+        <w:t xml:space="preserve">, hemos separado parte del </w:t>
+      </w:r>
+      <w:proofErr w:type="spellStart"/>
+      <w:r>
+        <w:rPr>
+          <w:rFonts w:ascii="Arial" w:hAnsi="Arial" w:cs="Arial"/>
+          <w:sz w:val="24"/>
+          <w:szCs w:val="24"/>
+        </w:rPr>
+        <w:t>dataset</w:t>
+      </w:r>
+      <w:proofErr w:type="spellEnd"/>
+      <w:r>
+        <w:rPr>
+          <w:rFonts w:ascii="Arial" w:hAnsi="Arial" w:cs="Arial"/>
+          <w:sz w:val="24"/>
+          <w:szCs w:val="24"/>
+        </w:rPr>
+        <w:t xml:space="preserve"> en </w:t>
+      </w:r>
+      <w:proofErr w:type="spellStart"/>
+      <w:r>
+        <w:rPr>
+          <w:rFonts w:ascii="Arial" w:hAnsi="Arial" w:cs="Arial"/>
+          <w:sz w:val="24"/>
+          <w:szCs w:val="24"/>
+        </w:rPr>
+        <w:t>Testing</w:t>
+      </w:r>
+      <w:proofErr w:type="spellEnd"/>
+      <w:r>
+        <w:rPr>
+          <w:rFonts w:ascii="Arial" w:hAnsi="Arial" w:cs="Arial"/>
+          <w:sz w:val="24"/>
+          <w:szCs w:val="24"/>
+        </w:rPr>
+        <w:t xml:space="preserve"> para probar y realizar predicciones rápidas. Al evaluar nuestro modelo, obtuvimos una precisión del 92.16%, con una pérdida de 0.3465. Lo que nos permite decir que el modelo en general tiene un buen desempeño, la </w:t>
       </w:r>
       <w:r>
         <w:rPr>
@@ -8366,7 +9984,25 @@
           <w:szCs w:val="24"/>
         </w:rPr>
         <w:lastRenderedPageBreak/>
-        <w:t>pérdida es un poco mayor a la pérdida en Validation, sin embargo, la diferencia es muy pequeña, por lo que nos permite decir que el modelo aún tiene buen ajuste, y es lo suficientemente apto para determinar la tónica mayor o menor de un acorde.</w:t>
+        <w:t xml:space="preserve">pérdida es un poco mayor a la pérdida en </w:t>
+      </w:r>
+      <w:proofErr w:type="spellStart"/>
+      <w:r>
+        <w:rPr>
+          <w:rFonts w:ascii="Arial" w:hAnsi="Arial" w:cs="Arial"/>
+          <w:sz w:val="24"/>
+          <w:szCs w:val="24"/>
+        </w:rPr>
+        <w:t>Validation</w:t>
+      </w:r>
+      <w:proofErr w:type="spellEnd"/>
+      <w:r>
+        <w:rPr>
+          <w:rFonts w:ascii="Arial" w:hAnsi="Arial" w:cs="Arial"/>
+          <w:sz w:val="24"/>
+          <w:szCs w:val="24"/>
+        </w:rPr>
+        <w:t>, sin embargo, la diferencia es muy pequeña, por lo que nos permite decir que el modelo aún tiene buen ajuste, y es lo suficientemente apto para determinar la tónica mayor o menor de un acorde.</w:t>
       </w:r>
     </w:p>
     <w:p>
@@ -8442,8 +10078,20 @@
           <w:sz w:val="20"/>
           <w:szCs w:val="20"/>
         </w:rPr>
-        <w:t>Figura 4.4. Ejemplo de predicciones en Testing</w:t>
-      </w:r>
+        <w:t xml:space="preserve">Figura 4.4. Ejemplo de predicciones en </w:t>
+      </w:r>
+      <w:proofErr w:type="spellStart"/>
+      <w:r>
+        <w:rPr>
+          <w:rFonts w:ascii="Arial" w:hAnsi="Arial" w:cs="Arial"/>
+          <w:b/>
+          <w:bCs/>
+          <w:sz w:val="20"/>
+          <w:szCs w:val="20"/>
+        </w:rPr>
+        <w:t>Testing</w:t>
+      </w:r>
+      <w:proofErr w:type="spellEnd"/>
     </w:p>
     <w:p>
       <w:pPr>
@@ -8461,7 +10109,97 @@
           <w:sz w:val="24"/>
           <w:szCs w:val="24"/>
         </w:rPr>
-        <w:t>Adicional al modelo, hemos implementado que pueda realizar predicciones en el conjunto de Testing del dataset original, en general podemos ver que tiene un buen desempeño y en la mayoría de los acordes presentados en la Figura 4.4 ha obtenido un resultado correcto. Sin embargo, hay que aclarar algo importante, en el dataset, tanto en la subcarpeta major como en minor, hay casos donde el archivo se llama exactamente igual que en el subconjunto de la tónica contraria</w:t>
+        <w:t xml:space="preserve">Adicional al modelo, hemos implementado que pueda realizar predicciones en el conjunto de </w:t>
+      </w:r>
+      <w:proofErr w:type="spellStart"/>
+      <w:r>
+        <w:rPr>
+          <w:rFonts w:ascii="Arial" w:hAnsi="Arial" w:cs="Arial"/>
+          <w:sz w:val="24"/>
+          <w:szCs w:val="24"/>
+        </w:rPr>
+        <w:t>Testing</w:t>
+      </w:r>
+      <w:proofErr w:type="spellEnd"/>
+      <w:r>
+        <w:rPr>
+          <w:rFonts w:ascii="Arial" w:hAnsi="Arial" w:cs="Arial"/>
+          <w:sz w:val="24"/>
+          <w:szCs w:val="24"/>
+        </w:rPr>
+        <w:t xml:space="preserve"> del </w:t>
+      </w:r>
+      <w:proofErr w:type="spellStart"/>
+      <w:r>
+        <w:rPr>
+          <w:rFonts w:ascii="Arial" w:hAnsi="Arial" w:cs="Arial"/>
+          <w:sz w:val="24"/>
+          <w:szCs w:val="24"/>
+        </w:rPr>
+        <w:t>dataset</w:t>
+      </w:r>
+      <w:proofErr w:type="spellEnd"/>
+      <w:r>
+        <w:rPr>
+          <w:rFonts w:ascii="Arial" w:hAnsi="Arial" w:cs="Arial"/>
+          <w:sz w:val="24"/>
+          <w:szCs w:val="24"/>
+        </w:rPr>
+        <w:t xml:space="preserve"> original, en general podemos ver que tiene un buen desempeño y en la mayoría de los acordes presentados en la Figura 4.4 ha obtenido un resultado correcto. Sin embargo, hay que aclarar algo importante, en el </w:t>
+      </w:r>
+      <w:proofErr w:type="spellStart"/>
+      <w:r>
+        <w:rPr>
+          <w:rFonts w:ascii="Arial" w:hAnsi="Arial" w:cs="Arial"/>
+          <w:sz w:val="24"/>
+          <w:szCs w:val="24"/>
+        </w:rPr>
+        <w:t>dataset</w:t>
+      </w:r>
+      <w:proofErr w:type="spellEnd"/>
+      <w:r>
+        <w:rPr>
+          <w:rFonts w:ascii="Arial" w:hAnsi="Arial" w:cs="Arial"/>
+          <w:sz w:val="24"/>
+          <w:szCs w:val="24"/>
+        </w:rPr>
+        <w:t xml:space="preserve">, tanto en la subcarpeta </w:t>
+      </w:r>
+      <w:proofErr w:type="spellStart"/>
+      <w:r>
+        <w:rPr>
+          <w:rFonts w:ascii="Arial" w:hAnsi="Arial" w:cs="Arial"/>
+          <w:sz w:val="24"/>
+          <w:szCs w:val="24"/>
+        </w:rPr>
+        <w:t>major</w:t>
+      </w:r>
+      <w:proofErr w:type="spellEnd"/>
+      <w:r>
+        <w:rPr>
+          <w:rFonts w:ascii="Arial" w:hAnsi="Arial" w:cs="Arial"/>
+          <w:sz w:val="24"/>
+          <w:szCs w:val="24"/>
+        </w:rPr>
+        <w:t xml:space="preserve"> como en </w:t>
+      </w:r>
+      <w:proofErr w:type="spellStart"/>
+      <w:r>
+        <w:rPr>
+          <w:rFonts w:ascii="Arial" w:hAnsi="Arial" w:cs="Arial"/>
+          <w:sz w:val="24"/>
+          <w:szCs w:val="24"/>
+        </w:rPr>
+        <w:t>minor</w:t>
+      </w:r>
+      <w:proofErr w:type="spellEnd"/>
+      <w:r>
+        <w:rPr>
+          <w:rFonts w:ascii="Arial" w:hAnsi="Arial" w:cs="Arial"/>
+          <w:sz w:val="24"/>
+          <w:szCs w:val="24"/>
+        </w:rPr>
+        <w:t>, hay casos donde el archivo se llama exactamente igual que en el subconjunto de la tónica contraria</w:t>
       </w:r>
       <w:r>
         <w:rPr>
@@ -8552,7 +10290,43 @@
           <w:sz w:val="24"/>
           <w:szCs w:val="24"/>
         </w:rPr>
-        <w:t>En la sección anterior vimos la capacidad del modelo para realizar predicciones en el conjunto de Testing, sin embargo, pudimos notar que los resultados de esas predicciones son ambiguos y no nos permiten llegar a un resultado completo. Para eso, hemos implementado un código por aparte para poder determinar con mayor exactitud las predicciones del modelo. Para ello hemos construido una interfaz, en la que estamos utilizando un pequeño conjunto con datos ajenos al dataset original. En la interfaz se nos permite la opción de escuchar el acorde, y adicionalmente incluye la predicción, de ese modo, nos permite a nosotros como humanos escuchar el acorde y por cuenta propia determinar si es mayor o menor, y comparar con el resultado de la predicción del modelo.</w:t>
+        <w:t xml:space="preserve">En la sección anterior vimos la capacidad del modelo para realizar predicciones en el conjunto de </w:t>
+      </w:r>
+      <w:proofErr w:type="spellStart"/>
+      <w:r>
+        <w:rPr>
+          <w:rFonts w:ascii="Arial" w:hAnsi="Arial" w:cs="Arial"/>
+          <w:sz w:val="24"/>
+          <w:szCs w:val="24"/>
+        </w:rPr>
+        <w:t>Testing</w:t>
+      </w:r>
+      <w:proofErr w:type="spellEnd"/>
+      <w:r>
+        <w:rPr>
+          <w:rFonts w:ascii="Arial" w:hAnsi="Arial" w:cs="Arial"/>
+          <w:sz w:val="24"/>
+          <w:szCs w:val="24"/>
+        </w:rPr>
+        <w:t xml:space="preserve">, sin embargo, pudimos notar que los resultados de esas predicciones son ambiguos y no nos permiten llegar a un resultado completo. Para eso, hemos implementado un código por aparte para poder determinar con mayor exactitud las predicciones del modelo. Para ello hemos construido una interfaz, en la que estamos utilizando un pequeño conjunto con datos ajenos al </w:t>
+      </w:r>
+      <w:proofErr w:type="spellStart"/>
+      <w:r>
+        <w:rPr>
+          <w:rFonts w:ascii="Arial" w:hAnsi="Arial" w:cs="Arial"/>
+          <w:sz w:val="24"/>
+          <w:szCs w:val="24"/>
+        </w:rPr>
+        <w:t>dataset</w:t>
+      </w:r>
+      <w:proofErr w:type="spellEnd"/>
+      <w:r>
+        <w:rPr>
+          <w:rFonts w:ascii="Arial" w:hAnsi="Arial" w:cs="Arial"/>
+          <w:sz w:val="24"/>
+          <w:szCs w:val="24"/>
+        </w:rPr>
+        <w:t xml:space="preserve"> original. En la interfaz se nos permite la opción de escuchar el acorde, y adicionalmente incluye la predicción, de ese modo, nos permite a nosotros como humanos escuchar el acorde y por cuenta propia determinar si es mayor o menor, y comparar con el resultado de la predicción del modelo.</w:t>
       </w:r>
     </w:p>
     <w:p>
@@ -8741,7 +10515,79 @@
           <w:sz w:val="24"/>
           <w:szCs w:val="24"/>
         </w:rPr>
-        <w:t>Hemos visto el desempeño del modelo y hemos visto que ha dado buenos resultados con un ligero margen de error. Por lo que hemos realizado unas pocas mejoras para tratar de obtener un mejor desempeño aún. Para ello, hemos implementado un programador del learning rate, utilizando el método ExponentialDecay de TensorFlow.</w:t>
+        <w:t xml:space="preserve">Hemos visto el desempeño del modelo y hemos visto que ha dado buenos resultados con un ligero margen de error. Por lo que hemos realizado unas pocas mejoras para tratar de obtener un mejor desempeño aún. Para ello, hemos implementado un programador del </w:t>
+      </w:r>
+      <w:proofErr w:type="spellStart"/>
+      <w:r>
+        <w:rPr>
+          <w:rFonts w:ascii="Arial" w:hAnsi="Arial" w:cs="Arial"/>
+          <w:sz w:val="24"/>
+          <w:szCs w:val="24"/>
+        </w:rPr>
+        <w:t>learning</w:t>
+      </w:r>
+      <w:proofErr w:type="spellEnd"/>
+      <w:r>
+        <w:rPr>
+          <w:rFonts w:ascii="Arial" w:hAnsi="Arial" w:cs="Arial"/>
+          <w:sz w:val="24"/>
+          <w:szCs w:val="24"/>
+        </w:rPr>
+        <w:t xml:space="preserve"> </w:t>
+      </w:r>
+      <w:proofErr w:type="spellStart"/>
+      <w:r>
+        <w:rPr>
+          <w:rFonts w:ascii="Arial" w:hAnsi="Arial" w:cs="Arial"/>
+          <w:sz w:val="24"/>
+          <w:szCs w:val="24"/>
+        </w:rPr>
+        <w:t>rate</w:t>
+      </w:r>
+      <w:proofErr w:type="spellEnd"/>
+      <w:r>
+        <w:rPr>
+          <w:rFonts w:ascii="Arial" w:hAnsi="Arial" w:cs="Arial"/>
+          <w:sz w:val="24"/>
+          <w:szCs w:val="24"/>
+        </w:rPr>
+        <w:t xml:space="preserve">, utilizando el método </w:t>
+      </w:r>
+      <w:proofErr w:type="spellStart"/>
+      <w:r>
+        <w:rPr>
+          <w:rFonts w:ascii="Arial" w:hAnsi="Arial" w:cs="Arial"/>
+          <w:sz w:val="24"/>
+          <w:szCs w:val="24"/>
+        </w:rPr>
+        <w:t>ExponentialDecay</w:t>
+      </w:r>
+      <w:proofErr w:type="spellEnd"/>
+      <w:r>
+        <w:rPr>
+          <w:rFonts w:ascii="Arial" w:hAnsi="Arial" w:cs="Arial"/>
+          <w:sz w:val="24"/>
+          <w:szCs w:val="24"/>
+        </w:rPr>
+        <w:t xml:space="preserve"> de </w:t>
+      </w:r>
+      <w:proofErr w:type="spellStart"/>
+      <w:r>
+        <w:rPr>
+          <w:rFonts w:ascii="Arial" w:hAnsi="Arial" w:cs="Arial"/>
+          <w:sz w:val="24"/>
+          <w:szCs w:val="24"/>
+        </w:rPr>
+        <w:t>TensorFlow</w:t>
+      </w:r>
+      <w:proofErr w:type="spellEnd"/>
+      <w:r>
+        <w:rPr>
+          <w:rFonts w:ascii="Arial" w:hAnsi="Arial" w:cs="Arial"/>
+          <w:sz w:val="24"/>
+          <w:szCs w:val="24"/>
+        </w:rPr>
+        <w:t>.</w:t>
       </w:r>
     </w:p>
     <w:p>
@@ -8750,6 +10596,9 @@
         <w:jc w:val="center"/>
       </w:pPr>
       <w:r>
+        <w:rPr>
+          <w:noProof/>
+        </w:rPr>
         <w:drawing>
           <wp:inline distT="0" distB="0" distL="0" distR="0" wp14:anchorId="7BCD1C81" wp14:editId="704E629B">
             <wp:extent cx="4772890" cy="1230215"/>
@@ -8817,8 +10666,42 @@
           <w:sz w:val="20"/>
           <w:szCs w:val="20"/>
         </w:rPr>
-        <w:t xml:space="preserve"> Función para el learning rate</w:t>
-      </w:r>
+        <w:t xml:space="preserve"> Función para el </w:t>
+      </w:r>
+      <w:proofErr w:type="spellStart"/>
+      <w:r>
+        <w:rPr>
+          <w:rFonts w:ascii="Arial" w:hAnsi="Arial" w:cs="Arial"/>
+          <w:b/>
+          <w:bCs/>
+          <w:sz w:val="20"/>
+          <w:szCs w:val="20"/>
+        </w:rPr>
+        <w:t>learning</w:t>
+      </w:r>
+      <w:proofErr w:type="spellEnd"/>
+      <w:r>
+        <w:rPr>
+          <w:rFonts w:ascii="Arial" w:hAnsi="Arial" w:cs="Arial"/>
+          <w:b/>
+          <w:bCs/>
+          <w:sz w:val="20"/>
+          <w:szCs w:val="20"/>
+        </w:rPr>
+        <w:t xml:space="preserve"> </w:t>
+      </w:r>
+      <w:proofErr w:type="spellStart"/>
+      <w:r>
+        <w:rPr>
+          <w:rFonts w:ascii="Arial" w:hAnsi="Arial" w:cs="Arial"/>
+          <w:b/>
+          <w:bCs/>
+          <w:sz w:val="20"/>
+          <w:szCs w:val="20"/>
+        </w:rPr>
+        <w:t>rate</w:t>
+      </w:r>
+      <w:proofErr w:type="spellEnd"/>
     </w:p>
     <w:p>
       <w:pPr>
@@ -8836,7 +10719,97 @@
           <w:sz w:val="24"/>
           <w:szCs w:val="24"/>
         </w:rPr>
-        <w:t>Este método ajusta automáticamente la tasa de aprendizaje durante el entrenamiento del modelo. Definimos como learning rate inicial, un valor de 0.001, y le estamos asignando cómo cantidad de batches procesados, el valor de 10000. Esto significa que, después de 10000 pasos, la tasa de aprendizaje se reducirá. Y por último el factor por el que se multiplica la tasa de aprendizaje en cada etapa del ajuste. Esto quiere decir que el learning rate se reducirá al 90% de su valor actual en cada intervalo de 10000 pasos.</w:t>
+        <w:t xml:space="preserve">Este método ajusta automáticamente la tasa de aprendizaje durante el entrenamiento del modelo. Definimos como </w:t>
+      </w:r>
+      <w:proofErr w:type="spellStart"/>
+      <w:r>
+        <w:rPr>
+          <w:rFonts w:ascii="Arial" w:hAnsi="Arial" w:cs="Arial"/>
+          <w:sz w:val="24"/>
+          <w:szCs w:val="24"/>
+        </w:rPr>
+        <w:t>learning</w:t>
+      </w:r>
+      <w:proofErr w:type="spellEnd"/>
+      <w:r>
+        <w:rPr>
+          <w:rFonts w:ascii="Arial" w:hAnsi="Arial" w:cs="Arial"/>
+          <w:sz w:val="24"/>
+          <w:szCs w:val="24"/>
+        </w:rPr>
+        <w:t xml:space="preserve"> </w:t>
+      </w:r>
+      <w:proofErr w:type="spellStart"/>
+      <w:r>
+        <w:rPr>
+          <w:rFonts w:ascii="Arial" w:hAnsi="Arial" w:cs="Arial"/>
+          <w:sz w:val="24"/>
+          <w:szCs w:val="24"/>
+        </w:rPr>
+        <w:t>rate</w:t>
+      </w:r>
+      <w:proofErr w:type="spellEnd"/>
+      <w:r>
+        <w:rPr>
+          <w:rFonts w:ascii="Arial" w:hAnsi="Arial" w:cs="Arial"/>
+          <w:sz w:val="24"/>
+          <w:szCs w:val="24"/>
+        </w:rPr>
+        <w:t xml:space="preserve"> inicial, un valor de 0.001, y le estamos asignando cómo cantidad de </w:t>
+      </w:r>
+      <w:proofErr w:type="spellStart"/>
+      <w:r>
+        <w:rPr>
+          <w:rFonts w:ascii="Arial" w:hAnsi="Arial" w:cs="Arial"/>
+          <w:sz w:val="24"/>
+          <w:szCs w:val="24"/>
+        </w:rPr>
+        <w:t>batches</w:t>
+      </w:r>
+      <w:proofErr w:type="spellEnd"/>
+      <w:r>
+        <w:rPr>
+          <w:rFonts w:ascii="Arial" w:hAnsi="Arial" w:cs="Arial"/>
+          <w:sz w:val="24"/>
+          <w:szCs w:val="24"/>
+        </w:rPr>
+        <w:t xml:space="preserve"> procesados, el valor de 10000. Esto significa que, después de 10000 pasos, la tasa de aprendizaje se reducirá. Y por último el factor por el que se multiplica la tasa de aprendizaje en cada etapa del ajuste. Esto quiere decir que el </w:t>
+      </w:r>
+      <w:proofErr w:type="spellStart"/>
+      <w:r>
+        <w:rPr>
+          <w:rFonts w:ascii="Arial" w:hAnsi="Arial" w:cs="Arial"/>
+          <w:sz w:val="24"/>
+          <w:szCs w:val="24"/>
+        </w:rPr>
+        <w:t>learning</w:t>
+      </w:r>
+      <w:proofErr w:type="spellEnd"/>
+      <w:r>
+        <w:rPr>
+          <w:rFonts w:ascii="Arial" w:hAnsi="Arial" w:cs="Arial"/>
+          <w:sz w:val="24"/>
+          <w:szCs w:val="24"/>
+        </w:rPr>
+        <w:t xml:space="preserve"> </w:t>
+      </w:r>
+      <w:proofErr w:type="spellStart"/>
+      <w:r>
+        <w:rPr>
+          <w:rFonts w:ascii="Arial" w:hAnsi="Arial" w:cs="Arial"/>
+          <w:sz w:val="24"/>
+          <w:szCs w:val="24"/>
+        </w:rPr>
+        <w:t>rate</w:t>
+      </w:r>
+      <w:proofErr w:type="spellEnd"/>
+      <w:r>
+        <w:rPr>
+          <w:rFonts w:ascii="Arial" w:hAnsi="Arial" w:cs="Arial"/>
+          <w:sz w:val="24"/>
+          <w:szCs w:val="24"/>
+        </w:rPr>
+        <w:t xml:space="preserve"> se reducirá al 90% de su valor actual en cada intervalo de 10000 pasos.</w:t>
       </w:r>
     </w:p>
     <w:p>
@@ -8855,7 +10828,61 @@
           <w:sz w:val="24"/>
           <w:szCs w:val="24"/>
         </w:rPr>
-        <w:t>Este método se manda a llamar en el optimizador AdamW, estableciéndolo como parámetro de learning rate del optimizador y eliminamos los pesos de este último.</w:t>
+        <w:t xml:space="preserve">Este método se manda a llamar en el optimizador </w:t>
+      </w:r>
+      <w:proofErr w:type="spellStart"/>
+      <w:r>
+        <w:rPr>
+          <w:rFonts w:ascii="Arial" w:hAnsi="Arial" w:cs="Arial"/>
+          <w:sz w:val="24"/>
+          <w:szCs w:val="24"/>
+        </w:rPr>
+        <w:t>AdamW</w:t>
+      </w:r>
+      <w:proofErr w:type="spellEnd"/>
+      <w:r>
+        <w:rPr>
+          <w:rFonts w:ascii="Arial" w:hAnsi="Arial" w:cs="Arial"/>
+          <w:sz w:val="24"/>
+          <w:szCs w:val="24"/>
+        </w:rPr>
+        <w:t xml:space="preserve">, estableciéndolo como parámetro de </w:t>
+      </w:r>
+      <w:proofErr w:type="spellStart"/>
+      <w:r>
+        <w:rPr>
+          <w:rFonts w:ascii="Arial" w:hAnsi="Arial" w:cs="Arial"/>
+          <w:sz w:val="24"/>
+          <w:szCs w:val="24"/>
+        </w:rPr>
+        <w:t>learning</w:t>
+      </w:r>
+      <w:proofErr w:type="spellEnd"/>
+      <w:r>
+        <w:rPr>
+          <w:rFonts w:ascii="Arial" w:hAnsi="Arial" w:cs="Arial"/>
+          <w:sz w:val="24"/>
+          <w:szCs w:val="24"/>
+        </w:rPr>
+        <w:t xml:space="preserve"> </w:t>
+      </w:r>
+      <w:proofErr w:type="spellStart"/>
+      <w:r>
+        <w:rPr>
+          <w:rFonts w:ascii="Arial" w:hAnsi="Arial" w:cs="Arial"/>
+          <w:sz w:val="24"/>
+          <w:szCs w:val="24"/>
+        </w:rPr>
+        <w:t>rate</w:t>
+      </w:r>
+      <w:proofErr w:type="spellEnd"/>
+      <w:r>
+        <w:rPr>
+          <w:rFonts w:ascii="Arial" w:hAnsi="Arial" w:cs="Arial"/>
+          <w:sz w:val="24"/>
+          <w:szCs w:val="24"/>
+        </w:rPr>
+        <w:t xml:space="preserve"> del optimizador y eliminamos los pesos de este último.</w:t>
       </w:r>
     </w:p>
     <w:p>
@@ -8875,6 +10902,7 @@
           <w:rFonts w:ascii="Arial" w:hAnsi="Arial" w:cs="Arial"/>
           <w:b/>
           <w:bCs/>
+          <w:noProof/>
           <w:sz w:val="20"/>
           <w:szCs w:val="20"/>
         </w:rPr>
@@ -8935,7 +10963,29 @@
           <w:sz w:val="20"/>
           <w:szCs w:val="20"/>
         </w:rPr>
-        <w:t>Figura 6.1. Optimizador AdamW actualizado con los nuevos parámetros</w:t>
+        <w:t xml:space="preserve">Figura 6.1. Optimizador </w:t>
+      </w:r>
+      <w:proofErr w:type="spellStart"/>
+      <w:r>
+        <w:rPr>
+          <w:rFonts w:ascii="Arial" w:hAnsi="Arial" w:cs="Arial"/>
+          <w:b/>
+          <w:bCs/>
+          <w:sz w:val="20"/>
+          <w:szCs w:val="20"/>
+        </w:rPr>
+        <w:t>AdamW</w:t>
+      </w:r>
+      <w:proofErr w:type="spellEnd"/>
+      <w:r>
+        <w:rPr>
+          <w:rFonts w:ascii="Arial" w:hAnsi="Arial" w:cs="Arial"/>
+          <w:b/>
+          <w:bCs/>
+          <w:sz w:val="20"/>
+          <w:szCs w:val="20"/>
+        </w:rPr>
+        <w:t xml:space="preserve"> actualizado con los nuevos parámetros</w:t>
       </w:r>
     </w:p>
     <w:p>
@@ -9032,7 +11082,25 @@
           <w:sz w:val="24"/>
           <w:szCs w:val="24"/>
         </w:rPr>
-        <w:t>a el entrenamiento del modelo, hemos incrementado la cantidad de épocas en 10, dándonos un total de 60 epochs de entrenamiento, el resto de los parámetros para el entrenamiento se ha mantenido de forma igual.</w:t>
+        <w:t xml:space="preserve">a el entrenamiento del modelo, hemos incrementado la cantidad de épocas en 10, dándonos un total de 60 </w:t>
+      </w:r>
+      <w:proofErr w:type="spellStart"/>
+      <w:r>
+        <w:rPr>
+          <w:rFonts w:ascii="Arial" w:hAnsi="Arial" w:cs="Arial"/>
+          <w:sz w:val="24"/>
+          <w:szCs w:val="24"/>
+        </w:rPr>
+        <w:t>epochs</w:t>
+      </w:r>
+      <w:proofErr w:type="spellEnd"/>
+      <w:r>
+        <w:rPr>
+          <w:rFonts w:ascii="Arial" w:hAnsi="Arial" w:cs="Arial"/>
+          <w:sz w:val="24"/>
+          <w:szCs w:val="24"/>
+        </w:rPr>
+        <w:t xml:space="preserve"> de entrenamiento, el resto de los parámetros para el entrenamiento se ha mantenido de forma igual.</w:t>
       </w:r>
     </w:p>
     <w:p>
@@ -9103,7 +11171,7 @@
           <w:noProof/>
         </w:rPr>
         <w:drawing>
-          <wp:inline distT="0" distB="0" distL="0" distR="0" wp14:anchorId="3BBDA550" wp14:editId="218BBF4A">
+          <wp:inline distT="0" distB="0" distL="0" distR="0" wp14:anchorId="3BBDA550" wp14:editId="4E9127B3">
             <wp:extent cx="5021580" cy="387500"/>
             <wp:effectExtent l="0" t="0" r="0" b="0"/>
             <wp:docPr id="1845264150" name="Imagen 20" descr="Vista previa de imagen"/>
@@ -9187,6 +11255,7 @@
         </w:rPr>
         <w:t xml:space="preserve">training y </w:t>
       </w:r>
+      <w:proofErr w:type="spellStart"/>
       <w:r>
         <w:rPr>
           <w:rFonts w:ascii="Arial" w:hAnsi="Arial" w:cs="Arial"/>
@@ -9196,7 +11265,19 @@
           <w:sz w:val="20"/>
           <w:szCs w:val="20"/>
         </w:rPr>
-        <w:t>validation del nuevo modelo</w:t>
+        <w:t>validation</w:t>
+      </w:r>
+      <w:proofErr w:type="spellEnd"/>
+      <w:r>
+        <w:rPr>
+          <w:rFonts w:ascii="Arial" w:hAnsi="Arial" w:cs="Arial"/>
+          <w:b/>
+          <w:bCs/>
+          <w:color w:val="000000" w:themeColor="text1"/>
+          <w:sz w:val="20"/>
+          <w:szCs w:val="20"/>
+        </w:rPr>
+        <w:t xml:space="preserve"> del nuevo modelo</w:t>
       </w:r>
     </w:p>
     <w:p>
@@ -9226,7 +11307,43 @@
           <w:sz w:val="24"/>
           <w:szCs w:val="24"/>
         </w:rPr>
-        <w:t>de 94% a 96% lo cual es una mejora en el rendimiento del modelo, ya que nos esta diciendo que el modelo esta generalizando bien a datos nuevos, indicando que su capacidad para decir si un acorde es mayor o menor, en el 96% de los casos resulta ser cierto.</w:t>
+        <w:t xml:space="preserve">de 94% a 96% lo cual es una mejora en el rendimiento del modelo, ya que nos </w:t>
+      </w:r>
+      <w:proofErr w:type="spellStart"/>
+      <w:r>
+        <w:rPr>
+          <w:rFonts w:ascii="Arial" w:hAnsi="Arial" w:cs="Arial"/>
+          <w:sz w:val="24"/>
+          <w:szCs w:val="24"/>
+        </w:rPr>
+        <w:t>esta</w:t>
+      </w:r>
+      <w:proofErr w:type="spellEnd"/>
+      <w:r>
+        <w:rPr>
+          <w:rFonts w:ascii="Arial" w:hAnsi="Arial" w:cs="Arial"/>
+          <w:sz w:val="24"/>
+          <w:szCs w:val="24"/>
+        </w:rPr>
+        <w:t xml:space="preserve"> diciendo que el modelo </w:t>
+      </w:r>
+      <w:proofErr w:type="spellStart"/>
+      <w:r>
+        <w:rPr>
+          <w:rFonts w:ascii="Arial" w:hAnsi="Arial" w:cs="Arial"/>
+          <w:sz w:val="24"/>
+          <w:szCs w:val="24"/>
+        </w:rPr>
+        <w:t>esta</w:t>
+      </w:r>
+      <w:proofErr w:type="spellEnd"/>
+      <w:r>
+        <w:rPr>
+          <w:rFonts w:ascii="Arial" w:hAnsi="Arial" w:cs="Arial"/>
+          <w:sz w:val="24"/>
+          <w:szCs w:val="24"/>
+        </w:rPr>
+        <w:t xml:space="preserve"> generalizando bien a datos nuevos, indicando que su capacidad para decir si un acorde es mayor o menor, en el 96% de los casos resulta ser cierto.</w:t>
       </w:r>
     </w:p>
     <w:p>
@@ -9264,7 +11381,25 @@
           <w:sz w:val="24"/>
           <w:szCs w:val="24"/>
         </w:rPr>
-        <w:t>, por lo tanto, estos resultados indican que hemos logrado reducir el overfitting en el modelo, por ende, logrando un mejor desempeño.</w:t>
+        <w:t xml:space="preserve">, por lo tanto, estos resultados indican que hemos logrado reducir el </w:t>
+      </w:r>
+      <w:proofErr w:type="spellStart"/>
+      <w:r>
+        <w:rPr>
+          <w:rFonts w:ascii="Arial" w:hAnsi="Arial" w:cs="Arial"/>
+          <w:sz w:val="24"/>
+          <w:szCs w:val="24"/>
+        </w:rPr>
+        <w:t>overfitting</w:t>
+      </w:r>
+      <w:proofErr w:type="spellEnd"/>
+      <w:r>
+        <w:rPr>
+          <w:rFonts w:ascii="Arial" w:hAnsi="Arial" w:cs="Arial"/>
+          <w:sz w:val="24"/>
+          <w:szCs w:val="24"/>
+        </w:rPr>
+        <w:t xml:space="preserve"> en el modelo, por ende, logrando un mejor desempeño.</w:t>
       </w:r>
     </w:p>
     <w:p>
@@ -9389,7 +11524,25 @@
           <w:sz w:val="24"/>
           <w:szCs w:val="24"/>
         </w:rPr>
-        <w:t xml:space="preserve">, la gráfica de la precisión de este modelo es muy diferente con respecto a la gráfica anterior. Mientras que la curva de aprendizaje en Training muestra una mejora constante, la curva en Validation muestra una alta variabilidad, con </w:t>
+        <w:t xml:space="preserve">, la gráfica de la precisión de este modelo es muy diferente con respecto a la gráfica anterior. Mientras que la curva de aprendizaje en Training muestra una mejora constante, la curva en </w:t>
+      </w:r>
+      <w:proofErr w:type="spellStart"/>
+      <w:r>
+        <w:rPr>
+          <w:rFonts w:ascii="Arial" w:hAnsi="Arial" w:cs="Arial"/>
+          <w:sz w:val="24"/>
+          <w:szCs w:val="24"/>
+        </w:rPr>
+        <w:t>Validation</w:t>
+      </w:r>
+      <w:proofErr w:type="spellEnd"/>
+      <w:r>
+        <w:rPr>
+          <w:rFonts w:ascii="Arial" w:hAnsi="Arial" w:cs="Arial"/>
+          <w:sz w:val="24"/>
+          <w:szCs w:val="24"/>
+        </w:rPr>
+        <w:t xml:space="preserve"> muestra una alta variabilidad, con </w:t>
       </w:r>
       <w:r>
         <w:rPr>
@@ -9398,7 +11551,25 @@
           <w:szCs w:val="24"/>
         </w:rPr>
         <w:lastRenderedPageBreak/>
-        <w:t>fluctuaciones significativas entre épocas, indicando un problema de overfitting, por lo que el modelo podría no estar generalizando bien a los datos de validación.</w:t>
+        <w:t xml:space="preserve">fluctuaciones significativas entre épocas, indicando un problema de </w:t>
+      </w:r>
+      <w:proofErr w:type="spellStart"/>
+      <w:r>
+        <w:rPr>
+          <w:rFonts w:ascii="Arial" w:hAnsi="Arial" w:cs="Arial"/>
+          <w:sz w:val="24"/>
+          <w:szCs w:val="24"/>
+        </w:rPr>
+        <w:t>overfitting</w:t>
+      </w:r>
+      <w:proofErr w:type="spellEnd"/>
+      <w:r>
+        <w:rPr>
+          <w:rFonts w:ascii="Arial" w:hAnsi="Arial" w:cs="Arial"/>
+          <w:sz w:val="24"/>
+          <w:szCs w:val="24"/>
+        </w:rPr>
+        <w:t>, por lo que el modelo podría no estar generalizando bien a los datos de validación.</w:t>
       </w:r>
     </w:p>
     <w:p>
@@ -9420,7 +11591,61 @@
           <w:sz w:val="24"/>
           <w:szCs w:val="24"/>
         </w:rPr>
-        <w:t>Afortunadamente, en la implementación pasada, habíamos construido un callback para salvar el mejor modelo durante el entrenamiento, de ese modo, estamos conservando el modelo en el que la precisión Validation alcanzo su punto más alto (96%).</w:t>
+        <w:t xml:space="preserve">Afortunadamente, en la implementación pasada, habíamos construido un </w:t>
+      </w:r>
+      <w:proofErr w:type="spellStart"/>
+      <w:r>
+        <w:rPr>
+          <w:rFonts w:ascii="Arial" w:hAnsi="Arial" w:cs="Arial"/>
+          <w:sz w:val="24"/>
+          <w:szCs w:val="24"/>
+        </w:rPr>
+        <w:t>callback</w:t>
+      </w:r>
+      <w:proofErr w:type="spellEnd"/>
+      <w:r>
+        <w:rPr>
+          <w:rFonts w:ascii="Arial" w:hAnsi="Arial" w:cs="Arial"/>
+          <w:sz w:val="24"/>
+          <w:szCs w:val="24"/>
+        </w:rPr>
+        <w:t xml:space="preserve"> para salvar el mejor modelo durante el entrenamiento, de ese modo, estamos conservando el modelo en el que la precisión </w:t>
+      </w:r>
+      <w:proofErr w:type="spellStart"/>
+      <w:r>
+        <w:rPr>
+          <w:rFonts w:ascii="Arial" w:hAnsi="Arial" w:cs="Arial"/>
+          <w:sz w:val="24"/>
+          <w:szCs w:val="24"/>
+        </w:rPr>
+        <w:t>Validation</w:t>
+      </w:r>
+      <w:proofErr w:type="spellEnd"/>
+      <w:r>
+        <w:rPr>
+          <w:rFonts w:ascii="Arial" w:hAnsi="Arial" w:cs="Arial"/>
+          <w:sz w:val="24"/>
+          <w:szCs w:val="24"/>
+        </w:rPr>
+        <w:t xml:space="preserve"> </w:t>
+      </w:r>
+      <w:proofErr w:type="spellStart"/>
+      <w:r>
+        <w:rPr>
+          <w:rFonts w:ascii="Arial" w:hAnsi="Arial" w:cs="Arial"/>
+          <w:sz w:val="24"/>
+          <w:szCs w:val="24"/>
+        </w:rPr>
+        <w:t>alcanzo</w:t>
+      </w:r>
+      <w:proofErr w:type="spellEnd"/>
+      <w:r>
+        <w:rPr>
+          <w:rFonts w:ascii="Arial" w:hAnsi="Arial" w:cs="Arial"/>
+          <w:sz w:val="24"/>
+          <w:szCs w:val="24"/>
+        </w:rPr>
+        <w:t xml:space="preserve"> su punto más alto (96%).</w:t>
       </w:r>
     </w:p>
     <w:p>
@@ -9554,7 +11779,43 @@
           <w:sz w:val="24"/>
           <w:szCs w:val="24"/>
         </w:rPr>
-        <w:t>Similar al punto anterior, la gráfica muestra un comportamiento diferente en comparación al modelo anterior. Mientras que la curva de pérdida en Training disminuye de forma constante a lo largo de las épocas. La curva de Validation muestra una pérdida muy errática, y en promedio, no disminuye de forma significativa a medida que avanzan en las épocas. Lo que nos dice que el modelo no está generalizando bien a los datos de validación. Sugiriendo que el modelo presenta overfitting, pues no puede generalizar bien a datos nuevos.</w:t>
+        <w:t xml:space="preserve">Similar al punto anterior, la gráfica muestra un comportamiento diferente en comparación al modelo anterior. Mientras que la curva de pérdida en Training disminuye de forma constante a lo largo de las épocas. La curva de </w:t>
+      </w:r>
+      <w:proofErr w:type="spellStart"/>
+      <w:r>
+        <w:rPr>
+          <w:rFonts w:ascii="Arial" w:hAnsi="Arial" w:cs="Arial"/>
+          <w:sz w:val="24"/>
+          <w:szCs w:val="24"/>
+        </w:rPr>
+        <w:t>Validation</w:t>
+      </w:r>
+      <w:proofErr w:type="spellEnd"/>
+      <w:r>
+        <w:rPr>
+          <w:rFonts w:ascii="Arial" w:hAnsi="Arial" w:cs="Arial"/>
+          <w:sz w:val="24"/>
+          <w:szCs w:val="24"/>
+        </w:rPr>
+        <w:t xml:space="preserve"> muestra una pérdida muy errática, y en promedio, no disminuye de forma significativa a medida que avanzan en las épocas. Lo que nos dice que el modelo no está generalizando bien a los datos de validación. Sugiriendo que el modelo presenta </w:t>
+      </w:r>
+      <w:proofErr w:type="spellStart"/>
+      <w:r>
+        <w:rPr>
+          <w:rFonts w:ascii="Arial" w:hAnsi="Arial" w:cs="Arial"/>
+          <w:sz w:val="24"/>
+          <w:szCs w:val="24"/>
+        </w:rPr>
+        <w:t>overfitting</w:t>
+      </w:r>
+      <w:proofErr w:type="spellEnd"/>
+      <w:r>
+        <w:rPr>
+          <w:rFonts w:ascii="Arial" w:hAnsi="Arial" w:cs="Arial"/>
+          <w:sz w:val="24"/>
+          <w:szCs w:val="24"/>
+        </w:rPr>
+        <w:t>, pues no puede generalizar bien a datos nuevos.</w:t>
       </w:r>
       <w:r>
         <w:rPr>
@@ -9589,9 +11850,22 @@
           <w:sz w:val="26"/>
           <w:szCs w:val="26"/>
         </w:rPr>
-        <w:t>Desempeño en Testing</w:t>
+        <w:t xml:space="preserve">Desempeño en </w:t>
+      </w:r>
+      <w:proofErr w:type="spellStart"/>
+      <w:r>
+        <w:rPr>
+          <w:rFonts w:ascii="Arial" w:hAnsi="Arial" w:cs="Arial"/>
+          <w:b/>
+          <w:bCs/>
+          <w:color w:val="000000" w:themeColor="text1"/>
+          <w:sz w:val="26"/>
+          <w:szCs w:val="26"/>
+        </w:rPr>
+        <w:t>Testing</w:t>
       </w:r>
       <w:bookmarkEnd w:id="17"/>
+      <w:proofErr w:type="spellEnd"/>
     </w:p>
     <w:p>
       <w:pPr>
@@ -9610,7 +11884,7 @@
           <w:noProof/>
         </w:rPr>
         <w:drawing>
-          <wp:inline distT="0" distB="0" distL="0" distR="0" wp14:anchorId="32C2303E" wp14:editId="3B4D353D">
+          <wp:inline distT="0" distB="0" distL="0" distR="0" wp14:anchorId="32C2303E" wp14:editId="553432E4">
             <wp:extent cx="4366260" cy="437713"/>
             <wp:effectExtent l="0" t="0" r="0" b="635"/>
             <wp:docPr id="1280795635" name="Imagen 21" descr="Vista previa de imagen"/>
@@ -9679,8 +11953,20 @@
           <w:sz w:val="20"/>
           <w:szCs w:val="20"/>
         </w:rPr>
-        <w:t>Figura 7.3. Desempeño del modelo en Testing</w:t>
-      </w:r>
+        <w:t xml:space="preserve">Figura 7.3. Desempeño del modelo en </w:t>
+      </w:r>
+      <w:proofErr w:type="spellStart"/>
+      <w:r>
+        <w:rPr>
+          <w:rFonts w:ascii="Arial" w:hAnsi="Arial" w:cs="Arial"/>
+          <w:b/>
+          <w:bCs/>
+          <w:sz w:val="20"/>
+          <w:szCs w:val="20"/>
+        </w:rPr>
+        <w:t>Testing</w:t>
+      </w:r>
+      <w:proofErr w:type="spellEnd"/>
     </w:p>
     <w:p>
       <w:pPr>
@@ -9707,7 +11993,25 @@
           <w:sz w:val="24"/>
           <w:szCs w:val="24"/>
         </w:rPr>
-        <w:t>. Sin embargo, muestra una disminución en comparación con el modelo anterior bajando de 92% a 90%, significando que nuestro modelo no fue capaz de identificar de mejor manera los acordes mayores y menores de los archivos de audio del conjunto de Testing. Pero, aun así, la disminución es baja por lo que el modelo sigue teniendo un buen desempeño y aún puede ser efectivo para identificar los acordes mayores o menores.</w:t>
+        <w:t xml:space="preserve">. Sin embargo, muestra una disminución en comparación con el modelo anterior bajando de 92% a 90%, significando que nuestro modelo no fue capaz de identificar de mejor manera los acordes mayores y menores de los archivos de audio del conjunto de </w:t>
+      </w:r>
+      <w:proofErr w:type="spellStart"/>
+      <w:r>
+        <w:rPr>
+          <w:rFonts w:ascii="Arial" w:hAnsi="Arial" w:cs="Arial"/>
+          <w:sz w:val="24"/>
+          <w:szCs w:val="24"/>
+        </w:rPr>
+        <w:t>Testing</w:t>
+      </w:r>
+      <w:proofErr w:type="spellEnd"/>
+      <w:r>
+        <w:rPr>
+          <w:rFonts w:ascii="Arial" w:hAnsi="Arial" w:cs="Arial"/>
+          <w:sz w:val="24"/>
+          <w:szCs w:val="24"/>
+        </w:rPr>
+        <w:t>. Pero, aun así, la disminución es baja por lo que el modelo sigue teniendo un buen desempeño y aún puede ser efectivo para identificar los acordes mayores o menores.</w:t>
       </w:r>
     </w:p>
     <w:p>
@@ -9794,8 +12098,20 @@
           <w:sz w:val="20"/>
           <w:szCs w:val="20"/>
         </w:rPr>
-        <w:t>Figura 7.4 Predicciones del modelo en el conjunto de Testing</w:t>
-      </w:r>
+        <w:t xml:space="preserve">Figura 7.4 Predicciones del modelo en el conjunto de </w:t>
+      </w:r>
+      <w:proofErr w:type="spellStart"/>
+      <w:r>
+        <w:rPr>
+          <w:rFonts w:ascii="Arial" w:hAnsi="Arial" w:cs="Arial"/>
+          <w:b/>
+          <w:bCs/>
+          <w:sz w:val="20"/>
+          <w:szCs w:val="20"/>
+        </w:rPr>
+        <w:t>Testing</w:t>
+      </w:r>
+      <w:proofErr w:type="spellEnd"/>
     </w:p>
     <w:p>
       <w:pPr>
@@ -9832,7 +12148,115 @@
           <w:sz w:val="24"/>
           <w:szCs w:val="24"/>
         </w:rPr>
-        <w:t>Anteriormente mencionábamos que existía el caso de que el nombre del acorde se podría llamar de la misma forma en la carpeta de major o minor, y en este caso es igual, no es posible conocer cual de estos dos acordes es el que está tomando para identificar. Sin embargo, a la hora de probar el código, un error, nos indico que tuvo un problema para leer el archivo especifico para la predicción, y ese error decía la ruta a la que estaba tratando de acceder, por lo tanto, tenemos algunas pocas referencias de qué subcarpeta esta tomando el acorde para interpretar.</w:t>
+        <w:t xml:space="preserve">Anteriormente mencionábamos que existía el caso de que el nombre del acorde se podría llamar de la misma forma en la carpeta de </w:t>
+      </w:r>
+      <w:proofErr w:type="spellStart"/>
+      <w:r>
+        <w:rPr>
+          <w:rFonts w:ascii="Arial" w:hAnsi="Arial" w:cs="Arial"/>
+          <w:sz w:val="24"/>
+          <w:szCs w:val="24"/>
+        </w:rPr>
+        <w:t>major</w:t>
+      </w:r>
+      <w:proofErr w:type="spellEnd"/>
+      <w:r>
+        <w:rPr>
+          <w:rFonts w:ascii="Arial" w:hAnsi="Arial" w:cs="Arial"/>
+          <w:sz w:val="24"/>
+          <w:szCs w:val="24"/>
+        </w:rPr>
+        <w:t xml:space="preserve"> o </w:t>
+      </w:r>
+      <w:proofErr w:type="spellStart"/>
+      <w:r>
+        <w:rPr>
+          <w:rFonts w:ascii="Arial" w:hAnsi="Arial" w:cs="Arial"/>
+          <w:sz w:val="24"/>
+          <w:szCs w:val="24"/>
+        </w:rPr>
+        <w:t>minor</w:t>
+      </w:r>
+      <w:proofErr w:type="spellEnd"/>
+      <w:r>
+        <w:rPr>
+          <w:rFonts w:ascii="Arial" w:hAnsi="Arial" w:cs="Arial"/>
+          <w:sz w:val="24"/>
+          <w:szCs w:val="24"/>
+        </w:rPr>
+        <w:t xml:space="preserve">, y en este caso es igual, no es posible conocer </w:t>
+      </w:r>
+      <w:proofErr w:type="spellStart"/>
+      <w:r>
+        <w:rPr>
+          <w:rFonts w:ascii="Arial" w:hAnsi="Arial" w:cs="Arial"/>
+          <w:sz w:val="24"/>
+          <w:szCs w:val="24"/>
+        </w:rPr>
+        <w:t>cual</w:t>
+      </w:r>
+      <w:proofErr w:type="spellEnd"/>
+      <w:r>
+        <w:rPr>
+          <w:rFonts w:ascii="Arial" w:hAnsi="Arial" w:cs="Arial"/>
+          <w:sz w:val="24"/>
+          <w:szCs w:val="24"/>
+        </w:rPr>
+        <w:t xml:space="preserve"> de estos dos acordes es el que está tomando para identificar. Sin embargo, a la hora de probar el código, un error, nos </w:t>
+      </w:r>
+      <w:proofErr w:type="spellStart"/>
+      <w:r>
+        <w:rPr>
+          <w:rFonts w:ascii="Arial" w:hAnsi="Arial" w:cs="Arial"/>
+          <w:sz w:val="24"/>
+          <w:szCs w:val="24"/>
+        </w:rPr>
+        <w:t>indico</w:t>
+      </w:r>
+      <w:proofErr w:type="spellEnd"/>
+      <w:r>
+        <w:rPr>
+          <w:rFonts w:ascii="Arial" w:hAnsi="Arial" w:cs="Arial"/>
+          <w:sz w:val="24"/>
+          <w:szCs w:val="24"/>
+        </w:rPr>
+        <w:t xml:space="preserve"> que tuvo un problema para leer el archivo </w:t>
+      </w:r>
+      <w:proofErr w:type="spellStart"/>
+      <w:r>
+        <w:rPr>
+          <w:rFonts w:ascii="Arial" w:hAnsi="Arial" w:cs="Arial"/>
+          <w:sz w:val="24"/>
+          <w:szCs w:val="24"/>
+        </w:rPr>
+        <w:t>especifico</w:t>
+      </w:r>
+      <w:proofErr w:type="spellEnd"/>
+      <w:r>
+        <w:rPr>
+          <w:rFonts w:ascii="Arial" w:hAnsi="Arial" w:cs="Arial"/>
+          <w:sz w:val="24"/>
+          <w:szCs w:val="24"/>
+        </w:rPr>
+        <w:t xml:space="preserve"> para la predicción, y ese error decía la ruta a la que estaba tratando de acceder, por lo tanto, tenemos algunas pocas referencias de qué subcarpeta </w:t>
+      </w:r>
+      <w:proofErr w:type="spellStart"/>
+      <w:r>
+        <w:rPr>
+          <w:rFonts w:ascii="Arial" w:hAnsi="Arial" w:cs="Arial"/>
+          <w:sz w:val="24"/>
+          <w:szCs w:val="24"/>
+        </w:rPr>
+        <w:t>esta</w:t>
+      </w:r>
+      <w:proofErr w:type="spellEnd"/>
+      <w:r>
+        <w:rPr>
+          <w:rFonts w:ascii="Arial" w:hAnsi="Arial" w:cs="Arial"/>
+          <w:sz w:val="24"/>
+          <w:szCs w:val="24"/>
+        </w:rPr>
+        <w:t xml:space="preserve"> tomando el acorde para interpretar.</w:t>
       </w:r>
     </w:p>
     <w:p>
@@ -9879,18 +12303,7 @@
           <w:szCs w:val="28"/>
         </w:rPr>
         <w:lastRenderedPageBreak/>
-        <w:t>Predicciones del modelo</w:t>
-      </w:r>
-      <w:r>
-        <w:rPr>
-          <w:rFonts w:ascii="Arial" w:hAnsi="Arial" w:cs="Arial"/>
-          <w:b/>
-          <w:bCs/>
-          <w:color w:val="000000" w:themeColor="text1"/>
-          <w:sz w:val="28"/>
-          <w:szCs w:val="28"/>
-        </w:rPr>
-        <w:t xml:space="preserve"> (Implementación mejorada)</w:t>
+        <w:t>Predicciones del modelo (Implementación mejorada)</w:t>
       </w:r>
       <w:bookmarkEnd w:id="18"/>
     </w:p>
@@ -9913,7 +12326,25 @@
           <w:sz w:val="24"/>
           <w:szCs w:val="24"/>
         </w:rPr>
-        <w:t>Como decíamos en la implementación, las predicciones realizadas directamente en el conjunto de Testing, aún son ambiguas para determinar si los identifica correctamente. Por ello, vamos a volver a utilizar nuestra interfaz para mostrar los acordes utilizados, escucharlos y nosotros a puro oído identificar la tónica mayor o menor del acorde, y con ello poder compararlo con la predicción del modelo.</w:t>
+        <w:t xml:space="preserve">Como decíamos en la implementación, las predicciones realizadas directamente en el conjunto de </w:t>
+      </w:r>
+      <w:proofErr w:type="spellStart"/>
+      <w:r>
+        <w:rPr>
+          <w:rFonts w:ascii="Arial" w:hAnsi="Arial" w:cs="Arial"/>
+          <w:sz w:val="24"/>
+          <w:szCs w:val="24"/>
+        </w:rPr>
+        <w:t>Testing</w:t>
+      </w:r>
+      <w:proofErr w:type="spellEnd"/>
+      <w:r>
+        <w:rPr>
+          <w:rFonts w:ascii="Arial" w:hAnsi="Arial" w:cs="Arial"/>
+          <w:sz w:val="24"/>
+          <w:szCs w:val="24"/>
+        </w:rPr>
+        <w:t>, aún son ambiguas para determinar si los identifica correctamente. Por ello, vamos a volver a utilizar nuestra interfaz para mostrar los acordes utilizados, escucharlos y nosotros a puro oído identificar la tónica mayor o menor del acorde, y con ello poder compararlo con la predicción del modelo.</w:t>
       </w:r>
     </w:p>
     <w:p>
@@ -9932,6 +12363,7 @@
       <w:r>
         <w:rPr>
           <w:rFonts w:ascii="Arial" w:hAnsi="Arial" w:cs="Arial"/>
+          <w:noProof/>
           <w:sz w:val="20"/>
           <w:szCs w:val="20"/>
         </w:rPr>
@@ -10039,7 +12471,25 @@
           <w:sz w:val="24"/>
           <w:szCs w:val="24"/>
         </w:rPr>
-        <w:t>Sin embargo, en comparación al modelo anterior, el nuevo modelo ha tenido más errores a pesar de haber obtenido un desempeño mejor en R^2. Por lo que es necesario realizar comparativas entre los resultados de este nuevo modelo con el anterior y analizar cual es mejor para identificar acordes mayores o menores.</w:t>
+        <w:t xml:space="preserve">Sin embargo, en comparación al modelo anterior, el nuevo modelo ha tenido más errores a pesar de haber obtenido un desempeño mejor en R^2. Por lo que es necesario realizar comparativas entre los resultados de este nuevo modelo con el anterior y analizar </w:t>
+      </w:r>
+      <w:proofErr w:type="spellStart"/>
+      <w:r>
+        <w:rPr>
+          <w:rFonts w:ascii="Arial" w:hAnsi="Arial" w:cs="Arial"/>
+          <w:sz w:val="24"/>
+          <w:szCs w:val="24"/>
+        </w:rPr>
+        <w:t>cual</w:t>
+      </w:r>
+      <w:proofErr w:type="spellEnd"/>
+      <w:r>
+        <w:rPr>
+          <w:rFonts w:ascii="Arial" w:hAnsi="Arial" w:cs="Arial"/>
+          <w:sz w:val="24"/>
+          <w:szCs w:val="24"/>
+        </w:rPr>
+        <w:t xml:space="preserve"> es mejor para identificar acordes mayores o menores.</w:t>
       </w:r>
     </w:p>
     <w:p>
@@ -10117,7 +12567,25 @@
           <w:sz w:val="24"/>
           <w:szCs w:val="24"/>
         </w:rPr>
-        <w:t>. En esta sección vamos a comparar estos resultados y llegaremos a una conclusión sobre cual de los dos modelos tiene un mejor desempeño.</w:t>
+        <w:t xml:space="preserve">. En esta sección vamos a comparar estos resultados y llegaremos a una conclusión sobre </w:t>
+      </w:r>
+      <w:proofErr w:type="spellStart"/>
+      <w:r>
+        <w:rPr>
+          <w:rFonts w:ascii="Arial" w:hAnsi="Arial" w:cs="Arial"/>
+          <w:sz w:val="24"/>
+          <w:szCs w:val="24"/>
+        </w:rPr>
+        <w:t>cual</w:t>
+      </w:r>
+      <w:proofErr w:type="spellEnd"/>
+      <w:r>
+        <w:rPr>
+          <w:rFonts w:ascii="Arial" w:hAnsi="Arial" w:cs="Arial"/>
+          <w:sz w:val="24"/>
+          <w:szCs w:val="24"/>
+        </w:rPr>
+        <w:t xml:space="preserve"> de los dos modelos tiene un mejor desempeño.</w:t>
       </w:r>
     </w:p>
     <w:tbl>
@@ -10343,8 +12811,20 @@
                 <w:sz w:val="24"/>
                 <w:szCs w:val="24"/>
               </w:rPr>
-              <w:t>R^2 Validation</w:t>
-            </w:r>
+              <w:t xml:space="preserve">R^2 </w:t>
+            </w:r>
+            <w:proofErr w:type="spellStart"/>
+            <w:r>
+              <w:rPr>
+                <w:rFonts w:ascii="Arial" w:hAnsi="Arial" w:cs="Arial"/>
+                <w:b/>
+                <w:bCs/>
+                <w:sz w:val="24"/>
+                <w:szCs w:val="24"/>
+              </w:rPr>
+              <w:t>Validation</w:t>
+            </w:r>
+            <w:proofErr w:type="spellEnd"/>
           </w:p>
         </w:tc>
         <w:tc>
@@ -10426,8 +12906,20 @@
                 <w:sz w:val="24"/>
                 <w:szCs w:val="24"/>
               </w:rPr>
-              <w:t>R^2 Testing</w:t>
-            </w:r>
+              <w:t xml:space="preserve">R^2 </w:t>
+            </w:r>
+            <w:proofErr w:type="spellStart"/>
+            <w:r>
+              <w:rPr>
+                <w:rFonts w:ascii="Arial" w:hAnsi="Arial" w:cs="Arial"/>
+                <w:b/>
+                <w:bCs/>
+                <w:sz w:val="24"/>
+                <w:szCs w:val="24"/>
+              </w:rPr>
+              <w:t>Testing</w:t>
+            </w:r>
+            <w:proofErr w:type="spellEnd"/>
           </w:p>
         </w:tc>
         <w:tc>
@@ -10602,8 +13094,20 @@
                 <w:sz w:val="24"/>
                 <w:szCs w:val="24"/>
               </w:rPr>
-              <w:t>Pérdida Validation</w:t>
-            </w:r>
+              <w:t xml:space="preserve">Pérdida </w:t>
+            </w:r>
+            <w:proofErr w:type="spellStart"/>
+            <w:r>
+              <w:rPr>
+                <w:rFonts w:ascii="Arial" w:hAnsi="Arial" w:cs="Arial"/>
+                <w:b/>
+                <w:bCs/>
+                <w:sz w:val="24"/>
+                <w:szCs w:val="24"/>
+              </w:rPr>
+              <w:t>Validation</w:t>
+            </w:r>
+            <w:proofErr w:type="spellEnd"/>
           </w:p>
         </w:tc>
         <w:tc>
@@ -10685,8 +13189,20 @@
                 <w:sz w:val="24"/>
                 <w:szCs w:val="24"/>
               </w:rPr>
-              <w:t>Pérdida Testing</w:t>
-            </w:r>
+              <w:t xml:space="preserve">Pérdida </w:t>
+            </w:r>
+            <w:proofErr w:type="spellStart"/>
+            <w:r>
+              <w:rPr>
+                <w:rFonts w:ascii="Arial" w:hAnsi="Arial" w:cs="Arial"/>
+                <w:b/>
+                <w:bCs/>
+                <w:sz w:val="24"/>
+                <w:szCs w:val="24"/>
+              </w:rPr>
+              <w:t>Testing</w:t>
+            </w:r>
+            <w:proofErr w:type="spellEnd"/>
           </w:p>
         </w:tc>
         <w:tc>
@@ -10780,6 +13296,7 @@
               </w:rPr>
               <w:t xml:space="preserve"> </w:t>
             </w:r>
+            <w:proofErr w:type="spellStart"/>
             <w:r>
               <w:rPr>
                 <w:rFonts w:ascii="Arial" w:hAnsi="Arial" w:cs="Arial"/>
@@ -10790,6 +13307,7 @@
               </w:rPr>
               <w:t>Testing</w:t>
             </w:r>
+            <w:proofErr w:type="spellEnd"/>
           </w:p>
         </w:tc>
         <w:tc>
@@ -10883,6 +13401,7 @@
               </w:rPr>
               <w:t xml:space="preserve"> </w:t>
             </w:r>
+            <w:proofErr w:type="spellStart"/>
             <w:r>
               <w:rPr>
                 <w:rFonts w:ascii="Arial" w:hAnsi="Arial" w:cs="Arial"/>
@@ -10893,6 +13412,7 @@
               </w:rPr>
               <w:t>Music_Chords</w:t>
             </w:r>
+            <w:proofErr w:type="spellEnd"/>
           </w:p>
         </w:tc>
         <w:tc>
@@ -11293,7 +13813,7 @@
           <w:szCs w:val="24"/>
         </w:rPr>
         <w:lastRenderedPageBreak/>
-        <w:t>similares. Mientras que el primero modelo obtuvo mejores resultados en las predicciones, el segundo modelo obtuvo mejores resultados en el entrenamiento. De los 8 criterios establecidos en la Tabla 1.0 4 son a favor del modelo 1 y 4 son a favor del modelo 2. Lo que nos indica que la diferencia de estos modelos es muy baja, sugiriendo que ambos modelos son efectivos.</w:t>
+        <w:t>similares. Mientras que el primer modelo obtuvo mejores resultados en las predicciones, el segundo modelo obtuvo mejores resultados en el entrenamiento. De los 8 criterios establecidos en la Tabla 1.0 4 son a favor del modelo 1 y 4 son a favor del modelo 2. Lo que nos indica que la diferencia de estos modelos es muy baja, sugiriendo que ambos modelos son efectivos.</w:t>
       </w:r>
     </w:p>
     <w:p>
@@ -11312,7 +13832,43 @@
           <w:sz w:val="24"/>
           <w:szCs w:val="24"/>
         </w:rPr>
-        <w:t>Sin embargo, al analizar las gráficas, podemos decir que el primer modelo tiene un mejor desempeño, pues muestra un crecimiento constante en la precisión y un decremento constante en la pérdida, mientras que el segundo modelo muestra alta variabilidad tanto en la precisión como en la pérdida. Aunque implementamos un callback para salvar el mejor modelo en los entrenamientos, los resultados de las gráficas indican que el segundo modelo presenta un mayor problema de overfitting que el primer modelo.</w:t>
+        <w:t xml:space="preserve">Sin embargo, al analizar las gráficas, podemos decir que el primer modelo tiene un mejor desempeño, pues muestra un crecimiento constante en la precisión y un decremento constante en la pérdida, mientras que el segundo modelo muestra alta variabilidad tanto en la precisión como en la pérdida. Aunque implementamos un </w:t>
+      </w:r>
+      <w:proofErr w:type="spellStart"/>
+      <w:r>
+        <w:rPr>
+          <w:rFonts w:ascii="Arial" w:hAnsi="Arial" w:cs="Arial"/>
+          <w:sz w:val="24"/>
+          <w:szCs w:val="24"/>
+        </w:rPr>
+        <w:t>callback</w:t>
+      </w:r>
+      <w:proofErr w:type="spellEnd"/>
+      <w:r>
+        <w:rPr>
+          <w:rFonts w:ascii="Arial" w:hAnsi="Arial" w:cs="Arial"/>
+          <w:sz w:val="24"/>
+          <w:szCs w:val="24"/>
+        </w:rPr>
+        <w:t xml:space="preserve"> para salvar el mejor modelo en los entrenamientos, los resultados de las gráficas indican que el segundo modelo presenta un mayor problema de </w:t>
+      </w:r>
+      <w:proofErr w:type="spellStart"/>
+      <w:r>
+        <w:rPr>
+          <w:rFonts w:ascii="Arial" w:hAnsi="Arial" w:cs="Arial"/>
+          <w:sz w:val="24"/>
+          <w:szCs w:val="24"/>
+        </w:rPr>
+        <w:t>overfitting</w:t>
+      </w:r>
+      <w:proofErr w:type="spellEnd"/>
+      <w:r>
+        <w:rPr>
+          <w:rFonts w:ascii="Arial" w:hAnsi="Arial" w:cs="Arial"/>
+          <w:sz w:val="24"/>
+          <w:szCs w:val="24"/>
+        </w:rPr>
+        <w:t xml:space="preserve"> que el primer modelo.</w:t>
       </w:r>
     </w:p>
     <w:p>
@@ -11470,7 +14026,43 @@
           <w:sz w:val="24"/>
           <w:szCs w:val="24"/>
         </w:rPr>
-        <w:t xml:space="preserve"> Training, Validation y Testing. Y hemos visto </w:t>
+        <w:t xml:space="preserve"> Training, </w:t>
+      </w:r>
+      <w:proofErr w:type="spellStart"/>
+      <w:r>
+        <w:rPr>
+          <w:rFonts w:ascii="Arial" w:hAnsi="Arial" w:cs="Arial"/>
+          <w:sz w:val="24"/>
+          <w:szCs w:val="24"/>
+        </w:rPr>
+        <w:t>Validation</w:t>
+      </w:r>
+      <w:proofErr w:type="spellEnd"/>
+      <w:r>
+        <w:rPr>
+          <w:rFonts w:ascii="Arial" w:hAnsi="Arial" w:cs="Arial"/>
+          <w:sz w:val="24"/>
+          <w:szCs w:val="24"/>
+        </w:rPr>
+        <w:t xml:space="preserve"> y </w:t>
+      </w:r>
+      <w:proofErr w:type="spellStart"/>
+      <w:r>
+        <w:rPr>
+          <w:rFonts w:ascii="Arial" w:hAnsi="Arial" w:cs="Arial"/>
+          <w:sz w:val="24"/>
+          <w:szCs w:val="24"/>
+        </w:rPr>
+        <w:t>Testing</w:t>
+      </w:r>
+      <w:proofErr w:type="spellEnd"/>
+      <w:r>
+        <w:rPr>
+          <w:rFonts w:ascii="Arial" w:hAnsi="Arial" w:cs="Arial"/>
+          <w:sz w:val="24"/>
+          <w:szCs w:val="24"/>
+        </w:rPr>
+        <w:t xml:space="preserve">. Y hemos visto </w:t>
       </w:r>
       <w:r>
         <w:rPr>
@@ -11521,7 +14113,25 @@
           <w:sz w:val="24"/>
           <w:szCs w:val="24"/>
         </w:rPr>
-        <w:t>Comparamos ambos modelos y pudimos concluir que el primer modelo fue más efectivo que el segundo, ya que, si bien, ambos lograron identificar correctamente la mayoría de las tónicas de los acordes, el primer modelo logro resultados casi perfectos, con muy pocos errores. Y en general, presenta un comportamiento continuo durante su entrenamiento, y no muestra un problema de overfitting tan inmenso como el segundo modelo.</w:t>
+        <w:t xml:space="preserve">Comparamos ambos modelos y pudimos concluir que el primer modelo fue más efectivo que el segundo, ya que, si bien, ambos lograron identificar correctamente la mayoría de las tónicas de los acordes, el primer modelo logro resultados casi perfectos, con muy pocos errores. Y en general, presenta un comportamiento continuo durante su entrenamiento, y no muestra un problema de </w:t>
+      </w:r>
+      <w:proofErr w:type="spellStart"/>
+      <w:r>
+        <w:rPr>
+          <w:rFonts w:ascii="Arial" w:hAnsi="Arial" w:cs="Arial"/>
+          <w:sz w:val="24"/>
+          <w:szCs w:val="24"/>
+        </w:rPr>
+        <w:t>overfitting</w:t>
+      </w:r>
+      <w:proofErr w:type="spellEnd"/>
+      <w:r>
+        <w:rPr>
+          <w:rFonts w:ascii="Arial" w:hAnsi="Arial" w:cs="Arial"/>
+          <w:sz w:val="24"/>
+          <w:szCs w:val="24"/>
+        </w:rPr>
+        <w:t xml:space="preserve"> tan inmenso como el segundo modelo.</w:t>
       </w:r>
     </w:p>
     <w:p>
@@ -11540,7 +14150,25 @@
           <w:sz w:val="24"/>
           <w:szCs w:val="24"/>
         </w:rPr>
-        <w:t>Ambos modelos tienen buen desempeño, pero aún podemos analizar más áreas de oportunidad en ambos y en un futuro mejorar aun más sus desempeños. Pero, en general podemos decir que el objetivo del proyecto se ha cumplido, pues sí hemos podido generar un modelo que identifique correctamente un acorde mayor o menor. Y nos permitiría en un futuro mejorarlo o adaptarlo a múltiples funcionalidades, cómo reconocimiento de acordes en vivo,</w:t>
+        <w:t xml:space="preserve">Ambos modelos tienen buen desempeño, pero aún podemos analizar más áreas de oportunidad en ambos y en un futuro mejorar </w:t>
+      </w:r>
+      <w:proofErr w:type="spellStart"/>
+      <w:r>
+        <w:rPr>
+          <w:rFonts w:ascii="Arial" w:hAnsi="Arial" w:cs="Arial"/>
+          <w:sz w:val="24"/>
+          <w:szCs w:val="24"/>
+        </w:rPr>
+        <w:t>aun</w:t>
+      </w:r>
+      <w:proofErr w:type="spellEnd"/>
+      <w:r>
+        <w:rPr>
+          <w:rFonts w:ascii="Arial" w:hAnsi="Arial" w:cs="Arial"/>
+          <w:sz w:val="24"/>
+          <w:szCs w:val="24"/>
+        </w:rPr>
+        <w:t xml:space="preserve"> más sus desempeños. Pero, en general podemos decir que el objetivo del proyecto se ha cumplido, pues sí hemos podido generar un modelo que identifique correctamente un acorde mayor o menor. Y nos permitiría en un futuro mejorarlo o adaptarlo a múltiples funcionalidades, cómo reconocimiento de acordes en vivo,</w:t>
       </w:r>
       <w:r>
         <w:rPr>
@@ -11575,6 +14203,7 @@
         </w:rPr>
       </w:pPr>
       <w:bookmarkStart w:id="21" w:name="_Toc183092478"/>
+      <w:proofErr w:type="spellStart"/>
       <w:r>
         <w:rPr>
           <w:rFonts w:ascii="Arial" w:hAnsi="Arial" w:cs="Arial"/>
@@ -11589,6 +14218,7 @@
         <w:t>Referencias</w:t>
       </w:r>
       <w:bookmarkEnd w:id="21"/>
+      <w:proofErr w:type="spellEnd"/>
     </w:p>
     <w:p>
       <w:pPr>
@@ -11600,6 +14230,7 @@
           <w:szCs w:val="24"/>
         </w:rPr>
       </w:pPr>
+      <w:proofErr w:type="spellStart"/>
       <w:r>
         <w:rPr>
           <w:rFonts w:ascii="Arial" w:hAnsi="Arial" w:cs="Arial"/>
@@ -11608,6 +14239,7 @@
         </w:rPr>
         <w:t>АнатолийМихайлин</w:t>
       </w:r>
+      <w:proofErr w:type="spellEnd"/>
       <w:r>
         <w:rPr>
           <w:rFonts w:ascii="Arial" w:hAnsi="Arial" w:cs="Arial"/>
@@ -11735,13 +14367,41 @@
           <w:lang w:val="en-US"/>
         </w:rPr>
       </w:pPr>
-      <w:r>
-        <w:rPr>
-          <w:rFonts w:ascii="Arial" w:hAnsi="Arial" w:cs="Arial"/>
-          <w:sz w:val="24"/>
-          <w:szCs w:val="24"/>
-        </w:rPr>
-        <w:t xml:space="preserve">Hugging Face (s.f.). </w:t>
+      <w:proofErr w:type="spellStart"/>
+      <w:r>
+        <w:rPr>
+          <w:rFonts w:ascii="Arial" w:hAnsi="Arial" w:cs="Arial"/>
+          <w:sz w:val="24"/>
+          <w:szCs w:val="24"/>
+        </w:rPr>
+        <w:t>Hugging</w:t>
+      </w:r>
+      <w:proofErr w:type="spellEnd"/>
+      <w:r>
+        <w:rPr>
+          <w:rFonts w:ascii="Arial" w:hAnsi="Arial" w:cs="Arial"/>
+          <w:sz w:val="24"/>
+          <w:szCs w:val="24"/>
+        </w:rPr>
+        <w:t xml:space="preserve"> </w:t>
+      </w:r>
+      <w:proofErr w:type="spellStart"/>
+      <w:r>
+        <w:rPr>
+          <w:rFonts w:ascii="Arial" w:hAnsi="Arial" w:cs="Arial"/>
+          <w:sz w:val="24"/>
+          <w:szCs w:val="24"/>
+        </w:rPr>
+        <w:t>Face</w:t>
+      </w:r>
+      <w:proofErr w:type="spellEnd"/>
+      <w:r>
+        <w:rPr>
+          <w:rFonts w:ascii="Arial" w:hAnsi="Arial" w:cs="Arial"/>
+          <w:sz w:val="24"/>
+          <w:szCs w:val="24"/>
+        </w:rPr>
+        <w:t xml:space="preserve"> (s.f.). </w:t>
       </w:r>
       <w:r>
         <w:rPr>
@@ -11795,7 +14455,27 @@
           <w:szCs w:val="24"/>
           <w:lang w:val="en-US"/>
         </w:rPr>
-        <w:t xml:space="preserve">IBM (s.f.). </w:t>
+        <w:t>IBM (</w:t>
+      </w:r>
+      <w:proofErr w:type="spellStart"/>
+      <w:r>
+        <w:rPr>
+          <w:rFonts w:ascii="Arial" w:hAnsi="Arial" w:cs="Arial"/>
+          <w:sz w:val="24"/>
+          <w:szCs w:val="24"/>
+          <w:lang w:val="en-US"/>
+        </w:rPr>
+        <w:t>s.f.</w:t>
+      </w:r>
+      <w:proofErr w:type="spellEnd"/>
+      <w:r>
+        <w:rPr>
+          <w:rFonts w:ascii="Arial" w:hAnsi="Arial" w:cs="Arial"/>
+          <w:sz w:val="24"/>
+          <w:szCs w:val="24"/>
+          <w:lang w:val="en-US"/>
+        </w:rPr>
+        <w:t xml:space="preserve">). </w:t>
       </w:r>
       <w:r>
         <w:rPr>
@@ -12030,14 +14710,14 @@
         <v:path o:extrusionok="f" gradientshapeok="t" o:connecttype="rect"/>
         <o:lock v:ext="edit" aspectratio="t"/>
       </v:shapetype>
-      <v:shape id="_x0000_i1218" type="#_x0000_t75" style="width:23.1pt;height:19.95pt;visibility:visible;mso-wrap-style:square" o:bullet="t">
+      <v:shape id="_x0000_i1038" type="#_x0000_t75" style="width:23.1pt;height:19.95pt;visibility:visible;mso-wrap-style:square" o:bullet="t">
         <v:imagedata r:id="rId1" o:title=""/>
       </v:shape>
     </w:pict>
   </w:numPicBullet>
   <w:numPicBullet w:numPicBulletId="1">
     <w:pict>
-      <v:shape id="_x0000_i1219" type="#_x0000_t75" style="width:23.1pt;height:19.95pt;visibility:visible;mso-wrap-style:square" o:bullet="t">
+      <v:shape id="_x0000_i1039" type="#_x0000_t75" style="width:23.1pt;height:19.95pt;visibility:visible;mso-wrap-style:square" o:bullet="t">
         <v:imagedata r:id="rId2" o:title=""/>
       </v:shape>
     </w:pict>

</xml_diff>